<commit_message>
Fixed max price typing in Scrape_OLX
</commit_message>
<xml_diff>
--- a/REW/Reports/RealEstateReport.docx
+++ b/REW/Reports/RealEstateReport.docx
@@ -1,10 +1,10 @@
 
 <file path=word/document.xml><?xml version="1.0" encoding="utf-8"?>
-<w:document xmlns:wpc="http://schemas.microsoft.com/office/word/2010/wordprocessingCanvas" xmlns:cx="http://schemas.microsoft.com/office/drawing/2014/chartex" xmlns:cx1="http://schemas.microsoft.com/office/drawing/2015/9/8/chartex" xmlns:cx2="http://schemas.microsoft.com/office/drawing/2015/10/21/chartex" xmlns:cx3="http://schemas.microsoft.com/office/drawing/2016/5/9/chartex" xmlns:cx4="http://schemas.microsoft.com/office/drawing/2016/5/10/chartex" xmlns:cx5="http://schemas.microsoft.com/office/drawing/2016/5/11/chartex" xmlns:cx6="http://schemas.microsoft.com/office/drawing/2016/5/12/chartex" xmlns:cx7="http://schemas.microsoft.com/office/drawing/2016/5/13/chartex" xmlns:cx8="http://schemas.microsoft.com/office/drawing/2016/5/14/chartex" xmlns:mc="http://schemas.openxmlformats.org/markup-compatibility/2006" xmlns:aink="http://schemas.microsoft.com/office/drawing/2016/ink" xmlns:am3d="http://schemas.microsoft.com/office/drawing/2017/model3d" xmlns:o="urn:schemas-microsoft-com:office:office" xmlns:oel="http://schemas.microsoft.com/office/2019/extlst" xmlns:r="http://schemas.openxmlformats.org/officeDocument/2006/relationships" xmlns:m="http://schemas.openxmlformats.org/officeDocument/2006/math" xmlns:v="urn:schemas-microsoft-com:vml" xmlns:wp14="http://schemas.microsoft.com/office/word/2010/wordprocessingDrawing" xmlns:wp="http://schemas.openxmlformats.org/drawingml/2006/wordprocessingDrawing" xmlns:w10="urn:schemas-microsoft-com:office:word" xmlns:w="http://schemas.openxmlformats.org/wordprocessingml/2006/main" xmlns:w14="http://schemas.microsoft.com/office/word/2010/wordml" xmlns:w15="http://schemas.microsoft.com/office/word/2012/wordml" xmlns:w16cex="http://schemas.microsoft.com/office/word/2018/wordml/cex" xmlns:w16cid="http://schemas.microsoft.com/office/word/2016/wordml/cid" xmlns:w16="http://schemas.microsoft.com/office/word/2018/wordml" xmlns:w16sdtdh="http://schemas.microsoft.com/office/word/2020/wordml/sdtdatahash" xmlns:w16se="http://schemas.microsoft.com/office/word/2015/wordml/symex" xmlns:wpg="http://schemas.microsoft.com/office/word/2010/wordprocessingGroup" xmlns:wpi="http://schemas.microsoft.com/office/word/2010/wordprocessingInk" xmlns:wne="http://schemas.microsoft.com/office/word/2006/wordml" xmlns:wps="http://schemas.microsoft.com/office/word/2010/wordprocessingShape" mc:Ignorable="w14 w15 w16se w16cid w16 w16cex w16sdtdh wp14">
+<w:document xmlns:wpc="http://schemas.microsoft.com/office/word/2010/wordprocessingCanvas" xmlns:cx="http://schemas.microsoft.com/office/drawing/2014/chartex" xmlns:cx1="http://schemas.microsoft.com/office/drawing/2015/9/8/chartex" xmlns:cx2="http://schemas.microsoft.com/office/drawing/2015/10/21/chartex" xmlns:cx3="http://schemas.microsoft.com/office/drawing/2016/5/9/chartex" xmlns:cx4="http://schemas.microsoft.com/office/drawing/2016/5/10/chartex" xmlns:cx5="http://schemas.microsoft.com/office/drawing/2016/5/11/chartex" xmlns:cx6="http://schemas.microsoft.com/office/drawing/2016/5/12/chartex" xmlns:cx7="http://schemas.microsoft.com/office/drawing/2016/5/13/chartex" xmlns:cx8="http://schemas.microsoft.com/office/drawing/2016/5/14/chartex" xmlns:mc="http://schemas.openxmlformats.org/markup-compatibility/2006" xmlns:aink="http://schemas.microsoft.com/office/drawing/2016/ink" xmlns:am3d="http://schemas.microsoft.com/office/drawing/2017/model3d" xmlns:o="urn:schemas-microsoft-com:office:office" xmlns:oel="http://schemas.microsoft.com/office/2019/extlst" xmlns:r="http://schemas.openxmlformats.org/officeDocument/2006/relationships" xmlns:m="http://schemas.openxmlformats.org/officeDocument/2006/math" xmlns:v="urn:schemas-microsoft-com:vml" xmlns:wp14="http://schemas.microsoft.com/office/word/2010/wordprocessingDrawing" xmlns:wp="http://schemas.openxmlformats.org/drawingml/2006/wordprocessingDrawing" xmlns:w10="urn:schemas-microsoft-com:office:word" xmlns:w="http://schemas.openxmlformats.org/wordprocessingml/2006/main" xmlns:w14="http://schemas.microsoft.com/office/word/2010/wordml" xmlns:w15="http://schemas.microsoft.com/office/word/2012/wordml" xmlns:w16cex="http://schemas.microsoft.com/office/word/2018/wordml/cex" xmlns:w16cid="http://schemas.microsoft.com/office/word/2016/wordml/cid" xmlns:w16="http://schemas.microsoft.com/office/word/2018/wordml" xmlns:w16du="http://schemas.microsoft.com/office/word/2023/wordml/word16du" xmlns:w16sdtdh="http://schemas.microsoft.com/office/word/2020/wordml/sdtdatahash" xmlns:w16sdtfl="http://schemas.microsoft.com/office/word/2024/wordml/sdtformatlock" xmlns:w16se="http://schemas.microsoft.com/office/word/2015/wordml/symex" xmlns:wpg="http://schemas.microsoft.com/office/word/2010/wordprocessingGroup" xmlns:wpi="http://schemas.microsoft.com/office/word/2010/wordprocessingInk" xmlns:wne="http://schemas.microsoft.com/office/word/2006/wordml" xmlns:wps="http://schemas.microsoft.com/office/word/2010/wordprocessingShape" mc:Ignorable="w14 w15 w16se w16cid w16 w16cex w16sdtdh w16sdtfl w16du wp14">
   <w:body>
     <w:p>
       <w:pPr>
-        <w:divId w:val="1754661358"/>
+        <w:divId w:val="1450276207"/>
         <w:rPr>
           <w:rFonts w:eastAsia="Times New Roman"/>
           <w:lang w:val="ro-RO"/>
@@ -17,7 +17,7 @@
           <w:lang w:val="ro-RO"/>
         </w:rPr>
         <w:drawing>
-          <wp:inline distT="0" distB="0" distL="0" distR="0" wp14:anchorId="74E50BFB" wp14:editId="12099173">
+          <wp:inline distT="0" distB="0" distL="0" distR="0" wp14:anchorId="403FAA78" wp14:editId="657B8C1E">
             <wp:extent cx="7924800" cy="3562350"/>
             <wp:effectExtent l="0" t="0" r="0" b="0"/>
             <wp:docPr id="1" name="Picture 1"/>
@@ -99,7 +99,7 @@
           <w:szCs w:val="22"/>
           <w:lang w:val="ro-RO"/>
         </w:rPr>
-        <w:t>Textul include o serie de oferte imobiliare pentru apartamente de 2 camere situate în diverse locații din București. Ofertele includ apartamente decomandate, moderne, cu finisaje premium și dotări precum parcare inclusă sau acces facil la metrou. Locațiile menționate includ zone precum Theodor Pallady, Titan, Metalurgiei, Aviatiei, Herăstrău, Aparatorii Patriei, Basarabia, 13 Septembrie, Petre Ispirescu, Pallady-IKEA, Pajura și altele. Suprafațele apartamentelor variază între 45.96 mp și 70 mp, iar construi</w:t>
+        <w:t>Această listă include diverse oferte de apartamente cu 2 camere, situate în diferite zone din București, având caracteristici variate. Printre opțiuni se regăsesc apartamente decomandate, spațioase, finisaje moderne, și acces rapid la metrou. Unele oferte includ facilități precum încălzire în pardoseală, panouri solare și ventilație inteligentă. Zonele principale menționate sunt Drumul Taberei, Titan-Pallady, Metalurgiei și Sector 5. Mai multe apartamente sunt în construcție sau finalizate, cu suprafețe cup</w:t>
       </w:r>
       <w:r>
         <w:rPr>
@@ -108,7 +108,7 @@
           <w:szCs w:val="22"/>
           <w:lang w:val="ro-RO"/>
         </w:rPr>
-        <w:t>rea sau finalizarea lor este situată în intervalul 2025-2026. Ofertele includ atât blocuri noi cât și apartamente deja finalizate, multe dintre ele fiind prezentate fără comision sau direct de dezvoltator, accentuând facilități moderne și accesibilitatea transportului public.</w:t>
+        <w:t>rinse între aproximativ 51 și 70 mp. Anul construcției variază de la blocuri noi, precum cele planificate pentru 2025, până la cele finalizate recent. Ofertele vin fie direct de la dezvoltator, fie fără comision, oferind accesibilitate la transport în comun și alte facilități.</w:t>
       </w:r>
     </w:p>
     <w:p>
@@ -145,8 +145,8 @@
         <w:tblLook w:val="04A0" w:firstRow="1" w:lastRow="0" w:firstColumn="1" w:lastColumn="0" w:noHBand="0" w:noVBand="1"/>
       </w:tblPr>
       <w:tblGrid>
-        <w:gridCol w:w="8609"/>
-        <w:gridCol w:w="735"/>
+        <w:gridCol w:w="8307"/>
+        <w:gridCol w:w="703"/>
       </w:tblGrid>
       <w:tr>
         <w:trPr>
@@ -252,7 +252,7 @@
                 <w:sz w:val="22"/>
                 <w:szCs w:val="22"/>
               </w:rPr>
-              <w:t>Apartament 2 camere, decomandat, Postalionului-Grand Arena</w:t>
+              <w:t>Oferta! Apartament 2 camere, decomandat, spatios, finisaje moderne, S5</w:t>
             </w:r>
           </w:p>
         </w:tc>
@@ -317,7 +317,7 @@
                 <w:sz w:val="22"/>
                 <w:szCs w:val="22"/>
               </w:rPr>
-              <w:t>Apartament 2 camere | Direct Dezvoltator | finisaje premium</w:t>
+              <w:t>Apartament 2 camere de vanzare, cu acces rapid metrou, Bd. Metalurgiei</w:t>
             </w:r>
           </w:p>
         </w:tc>
@@ -382,7 +382,7 @@
                 <w:sz w:val="22"/>
                 <w:szCs w:val="22"/>
               </w:rPr>
-              <w:t>Apartament 2 Camere | 59Mp | Acces Metrou Aparatorii Patriei |</w:t>
+              <w:t>Apartament 2 Camere Incalzire in Pardoseala Com. 0% Ansamblu Nou Raho</w:t>
             </w:r>
           </w:p>
         </w:tc>
@@ -447,7 +447,7 @@
                 <w:sz w:val="22"/>
                 <w:szCs w:val="22"/>
               </w:rPr>
-              <w:t>Vand apartament 2 camere Hils Republica, Metrou, Basarabia</w:t>
+              <w:t>* 2 Camere Mall Plaza - Metrou 300M - Parc Drumul Taberei * Comision0%</w:t>
             </w:r>
           </w:p>
         </w:tc>
@@ -512,7 +512,7 @@
                 <w:sz w:val="22"/>
                 <w:szCs w:val="22"/>
               </w:rPr>
-              <w:t>Pallady-IKEA-Metrou - Parcare Bonus - Dezvoltator</w:t>
+              <w:t>2 Camere - Drumul Taberei, Prelungirea Ghencea - Renovat.</w:t>
             </w:r>
           </w:p>
         </w:tc>
@@ -577,7 +577,7 @@
                 <w:sz w:val="22"/>
                 <w:szCs w:val="22"/>
               </w:rPr>
-              <w:t>13 Septembrie Petre Ispirescu 2 Camere Mobilat utilat Complet</w:t>
+              <w:t>Apartament 2 Camere Titan-Pallady Finalizare Rapida</w:t>
             </w:r>
           </w:p>
         </w:tc>
@@ -642,7 +642,7 @@
                 <w:sz w:val="22"/>
                 <w:szCs w:val="22"/>
               </w:rPr>
-              <w:t>Apartament 2 camere, modern, bloc nou, fara comision</w:t>
+              <w:t>2 camere - Complet Renovat - Iancului</w:t>
             </w:r>
           </w:p>
         </w:tc>
@@ -707,8 +707,7 @@
                 <w:sz w:val="22"/>
                 <w:szCs w:val="22"/>
               </w:rPr>
-              <w:lastRenderedPageBreak/>
-              <w:t>2 camere - BILCIURESTI, Aviatiei, Herastrau, Promenada</w:t>
+              <w:t>Apartament 2 camere acces rapid Sector 6</w:t>
             </w:r>
           </w:p>
         </w:tc>
@@ -773,7 +772,7 @@
                 <w:sz w:val="22"/>
                 <w:szCs w:val="22"/>
               </w:rPr>
-              <w:t>2 camere Jiului Metrou, Pajura, blocul turn Kaufland.</w:t>
+              <w:t>Oferta speciala Metalurgiei</w:t>
             </w:r>
           </w:p>
         </w:tc>
@@ -838,7 +837,7 @@
                 <w:sz w:val="22"/>
                 <w:szCs w:val="22"/>
               </w:rPr>
-              <w:t>Apartament modern 2 camere, aproape de parc si metrou, Bd. Metalurgiei</w:t>
+              <w:t>Apartament modern 2 camere – 64 mp, Str. București–Măgurele, Sector 5</w:t>
             </w:r>
           </w:p>
         </w:tc>
@@ -890,6 +889,7 @@
           <w:rFonts w:ascii="Calibri" w:eastAsia="Times New Roman" w:hAnsi="Calibri" w:cs="Calibri"/>
           <w:lang w:val="ro-RO"/>
         </w:rPr>
+        <w:lastRenderedPageBreak/>
         <w:t>Storia</w:t>
       </w:r>
     </w:p>
@@ -911,8 +911,8 @@
         <w:tblLook w:val="04A0" w:firstRow="1" w:lastRow="0" w:firstColumn="1" w:lastColumn="0" w:noHBand="0" w:noVBand="1"/>
       </w:tblPr>
       <w:tblGrid>
-        <w:gridCol w:w="8602"/>
-        <w:gridCol w:w="742"/>
+        <w:gridCol w:w="8265"/>
+        <w:gridCol w:w="745"/>
       </w:tblGrid>
       <w:tr>
         <w:trPr>
@@ -1018,7 +1018,7 @@
                 <w:sz w:val="22"/>
                 <w:szCs w:val="22"/>
               </w:rPr>
-              <w:t>Apartament 2 camere Parcare Inclusa-Sector 3 Comision 0</w:t>
+              <w:t>Ap 2 Camere, Panouri Solare, Ventilație Inteligentă NovingAIR - Parcul</w:t>
             </w:r>
           </w:p>
         </w:tc>
@@ -1083,7 +1083,7 @@
                 <w:sz w:val="22"/>
                 <w:szCs w:val="22"/>
               </w:rPr>
-              <w:t>Apartament 2 camere, etaj 10, vedere panoramică, Theodor Pallady, comi</w:t>
+              <w:t>Apartament 2 Camere spatios, Direct Dezvoltator, Metru Nicolae Teclu</w:t>
             </w:r>
           </w:p>
         </w:tc>
@@ -1148,7 +1148,7 @@
                 <w:sz w:val="22"/>
                 <w:szCs w:val="22"/>
               </w:rPr>
-              <w:t>apartament 2 camere studio nou finalizat titan centrala</w:t>
+              <w:t>Apartament decomandat 2 camere Th. Pallady-500m Statie STB</w:t>
             </w:r>
           </w:p>
         </w:tc>
@@ -1221,11 +1221,11 @@
         <w:tblLook w:val="04A0" w:firstRow="1" w:lastRow="0" w:firstColumn="1" w:lastColumn="0" w:noHBand="0" w:noVBand="1"/>
       </w:tblPr>
       <w:tblGrid>
-        <w:gridCol w:w="1553"/>
-        <w:gridCol w:w="1650"/>
-        <w:gridCol w:w="1869"/>
-        <w:gridCol w:w="3300"/>
-        <w:gridCol w:w="972"/>
+        <w:gridCol w:w="1498"/>
+        <w:gridCol w:w="1591"/>
+        <w:gridCol w:w="1802"/>
+        <w:gridCol w:w="3182"/>
+        <w:gridCol w:w="937"/>
       </w:tblGrid>
       <w:tr>
         <w:trPr>
@@ -1469,67 +1469,67 @@
                 <w:sz w:val="22"/>
                 <w:szCs w:val="22"/>
               </w:rPr>
-              <w:t>45,96 mp</w:t>
-            </w:r>
-          </w:p>
-        </w:tc>
-        <w:tc>
-          <w:tcPr>
-            <w:tcW w:w="0" w:type="auto"/>
-            <w:tcBorders>
-              <w:top w:val="outset" w:sz="6" w:space="0" w:color="auto"/>
-              <w:left w:val="outset" w:sz="6" w:space="0" w:color="auto"/>
-              <w:bottom w:val="outset" w:sz="6" w:space="0" w:color="auto"/>
-              <w:right w:val="outset" w:sz="6" w:space="0" w:color="auto"/>
-            </w:tcBorders>
-            <w:vAlign w:val="center"/>
-            <w:hideMark/>
-          </w:tcPr>
-          <w:p>
-            <w:pPr>
-              <w:rPr>
-                <w:rFonts w:ascii="Calibri" w:eastAsia="Times New Roman" w:hAnsi="Calibri" w:cs="Calibri"/>
-                <w:sz w:val="22"/>
-                <w:szCs w:val="22"/>
-              </w:rPr>
-            </w:pPr>
-            <w:r>
-              <w:rPr>
-                <w:rFonts w:ascii="Calibri" w:eastAsia="Times New Roman" w:hAnsi="Calibri" w:cs="Calibri"/>
-                <w:sz w:val="22"/>
-                <w:szCs w:val="22"/>
-              </w:rPr>
-              <w:t>Etaj 2 / 11</w:t>
-            </w:r>
-          </w:p>
-        </w:tc>
-        <w:tc>
-          <w:tcPr>
-            <w:tcW w:w="0" w:type="auto"/>
-            <w:tcBorders>
-              <w:top w:val="outset" w:sz="6" w:space="0" w:color="auto"/>
-              <w:left w:val="outset" w:sz="6" w:space="0" w:color="auto"/>
-              <w:bottom w:val="outset" w:sz="6" w:space="0" w:color="auto"/>
-              <w:right w:val="outset" w:sz="6" w:space="0" w:color="auto"/>
-            </w:tcBorders>
-            <w:vAlign w:val="center"/>
-            <w:hideMark/>
-          </w:tcPr>
-          <w:p>
-            <w:pPr>
-              <w:rPr>
-                <w:rFonts w:ascii="Calibri" w:eastAsia="Times New Roman" w:hAnsi="Calibri" w:cs="Calibri"/>
-                <w:sz w:val="22"/>
-                <w:szCs w:val="22"/>
-              </w:rPr>
-            </w:pPr>
-            <w:r>
-              <w:rPr>
-                <w:rFonts w:ascii="Calibri" w:eastAsia="Times New Roman" w:hAnsi="Calibri" w:cs="Calibri"/>
-                <w:sz w:val="22"/>
-                <w:szCs w:val="22"/>
-              </w:rPr>
-              <w:t>2026 (În construcție)</w:t>
+              <w:t>54,92 mp</w:t>
+            </w:r>
+          </w:p>
+        </w:tc>
+        <w:tc>
+          <w:tcPr>
+            <w:tcW w:w="0" w:type="auto"/>
+            <w:tcBorders>
+              <w:top w:val="outset" w:sz="6" w:space="0" w:color="auto"/>
+              <w:left w:val="outset" w:sz="6" w:space="0" w:color="auto"/>
+              <w:bottom w:val="outset" w:sz="6" w:space="0" w:color="auto"/>
+              <w:right w:val="outset" w:sz="6" w:space="0" w:color="auto"/>
+            </w:tcBorders>
+            <w:vAlign w:val="center"/>
+            <w:hideMark/>
+          </w:tcPr>
+          <w:p>
+            <w:pPr>
+              <w:rPr>
+                <w:rFonts w:ascii="Calibri" w:eastAsia="Times New Roman" w:hAnsi="Calibri" w:cs="Calibri"/>
+                <w:sz w:val="22"/>
+                <w:szCs w:val="22"/>
+              </w:rPr>
+            </w:pPr>
+            <w:r>
+              <w:rPr>
+                <w:rFonts w:ascii="Calibri" w:eastAsia="Times New Roman" w:hAnsi="Calibri" w:cs="Calibri"/>
+                <w:sz w:val="22"/>
+                <w:szCs w:val="22"/>
+              </w:rPr>
+              <w:t>Etaj 8 / 11</w:t>
+            </w:r>
+          </w:p>
+        </w:tc>
+        <w:tc>
+          <w:tcPr>
+            <w:tcW w:w="0" w:type="auto"/>
+            <w:tcBorders>
+              <w:top w:val="outset" w:sz="6" w:space="0" w:color="auto"/>
+              <w:left w:val="outset" w:sz="6" w:space="0" w:color="auto"/>
+              <w:bottom w:val="outset" w:sz="6" w:space="0" w:color="auto"/>
+              <w:right w:val="outset" w:sz="6" w:space="0" w:color="auto"/>
+            </w:tcBorders>
+            <w:vAlign w:val="center"/>
+            <w:hideMark/>
+          </w:tcPr>
+          <w:p>
+            <w:pPr>
+              <w:rPr>
+                <w:rFonts w:ascii="Calibri" w:eastAsia="Times New Roman" w:hAnsi="Calibri" w:cs="Calibri"/>
+                <w:sz w:val="22"/>
+                <w:szCs w:val="22"/>
+              </w:rPr>
+            </w:pPr>
+            <w:r>
+              <w:rPr>
+                <w:rFonts w:ascii="Calibri" w:eastAsia="Times New Roman" w:hAnsi="Calibri" w:cs="Calibri"/>
+                <w:sz w:val="22"/>
+                <w:szCs w:val="22"/>
+              </w:rPr>
+              <w:t>2025 (În construcție)</w:t>
             </w:r>
           </w:p>
         </w:tc>
@@ -1624,67 +1624,67 @@
                 <w:sz w:val="22"/>
                 <w:szCs w:val="22"/>
               </w:rPr>
-              <w:t>48,82 mp</w:t>
-            </w:r>
-          </w:p>
-        </w:tc>
-        <w:tc>
-          <w:tcPr>
-            <w:tcW w:w="0" w:type="auto"/>
-            <w:tcBorders>
-              <w:top w:val="outset" w:sz="6" w:space="0" w:color="auto"/>
-              <w:left w:val="outset" w:sz="6" w:space="0" w:color="auto"/>
-              <w:bottom w:val="outset" w:sz="6" w:space="0" w:color="auto"/>
-              <w:right w:val="outset" w:sz="6" w:space="0" w:color="auto"/>
-            </w:tcBorders>
-            <w:vAlign w:val="center"/>
-            <w:hideMark/>
-          </w:tcPr>
-          <w:p>
-            <w:pPr>
-              <w:rPr>
-                <w:rFonts w:ascii="Calibri" w:eastAsia="Times New Roman" w:hAnsi="Calibri" w:cs="Calibri"/>
-                <w:sz w:val="22"/>
-                <w:szCs w:val="22"/>
-              </w:rPr>
-            </w:pPr>
-            <w:r>
-              <w:rPr>
-                <w:rFonts w:ascii="Calibri" w:eastAsia="Times New Roman" w:hAnsi="Calibri" w:cs="Calibri"/>
-                <w:sz w:val="22"/>
-                <w:szCs w:val="22"/>
-              </w:rPr>
-              <w:t>Etaj 2 / 11</w:t>
-            </w:r>
-          </w:p>
-        </w:tc>
-        <w:tc>
-          <w:tcPr>
-            <w:tcW w:w="0" w:type="auto"/>
-            <w:tcBorders>
-              <w:top w:val="outset" w:sz="6" w:space="0" w:color="auto"/>
-              <w:left w:val="outset" w:sz="6" w:space="0" w:color="auto"/>
-              <w:bottom w:val="outset" w:sz="6" w:space="0" w:color="auto"/>
-              <w:right w:val="outset" w:sz="6" w:space="0" w:color="auto"/>
-            </w:tcBorders>
-            <w:vAlign w:val="center"/>
-            <w:hideMark/>
-          </w:tcPr>
-          <w:p>
-            <w:pPr>
-              <w:rPr>
-                <w:rFonts w:ascii="Calibri" w:eastAsia="Times New Roman" w:hAnsi="Calibri" w:cs="Calibri"/>
-                <w:sz w:val="22"/>
-                <w:szCs w:val="22"/>
-              </w:rPr>
-            </w:pPr>
-            <w:r>
-              <w:rPr>
-                <w:rFonts w:ascii="Calibri" w:eastAsia="Times New Roman" w:hAnsi="Calibri" w:cs="Calibri"/>
-                <w:sz w:val="22"/>
-                <w:szCs w:val="22"/>
-              </w:rPr>
-              <w:t>2025 (În construcție)</w:t>
+              <w:t>56 mp</w:t>
+            </w:r>
+          </w:p>
+        </w:tc>
+        <w:tc>
+          <w:tcPr>
+            <w:tcW w:w="0" w:type="auto"/>
+            <w:tcBorders>
+              <w:top w:val="outset" w:sz="6" w:space="0" w:color="auto"/>
+              <w:left w:val="outset" w:sz="6" w:space="0" w:color="auto"/>
+              <w:bottom w:val="outset" w:sz="6" w:space="0" w:color="auto"/>
+              <w:right w:val="outset" w:sz="6" w:space="0" w:color="auto"/>
+            </w:tcBorders>
+            <w:vAlign w:val="center"/>
+            <w:hideMark/>
+          </w:tcPr>
+          <w:p>
+            <w:pPr>
+              <w:rPr>
+                <w:rFonts w:ascii="Calibri" w:eastAsia="Times New Roman" w:hAnsi="Calibri" w:cs="Calibri"/>
+                <w:sz w:val="22"/>
+                <w:szCs w:val="22"/>
+              </w:rPr>
+            </w:pPr>
+            <w:r>
+              <w:rPr>
+                <w:rFonts w:ascii="Calibri" w:eastAsia="Times New Roman" w:hAnsi="Calibri" w:cs="Calibri"/>
+                <w:sz w:val="22"/>
+                <w:szCs w:val="22"/>
+              </w:rPr>
+              <w:t>Etaj 3 / 4</w:t>
+            </w:r>
+          </w:p>
+        </w:tc>
+        <w:tc>
+          <w:tcPr>
+            <w:tcW w:w="0" w:type="auto"/>
+            <w:tcBorders>
+              <w:top w:val="outset" w:sz="6" w:space="0" w:color="auto"/>
+              <w:left w:val="outset" w:sz="6" w:space="0" w:color="auto"/>
+              <w:bottom w:val="outset" w:sz="6" w:space="0" w:color="auto"/>
+              <w:right w:val="outset" w:sz="6" w:space="0" w:color="auto"/>
+            </w:tcBorders>
+            <w:vAlign w:val="center"/>
+            <w:hideMark/>
+          </w:tcPr>
+          <w:p>
+            <w:pPr>
+              <w:rPr>
+                <w:rFonts w:ascii="Calibri" w:eastAsia="Times New Roman" w:hAnsi="Calibri" w:cs="Calibri"/>
+                <w:sz w:val="22"/>
+                <w:szCs w:val="22"/>
+              </w:rPr>
+            </w:pPr>
+            <w:r>
+              <w:rPr>
+                <w:rFonts w:ascii="Calibri" w:eastAsia="Times New Roman" w:hAnsi="Calibri" w:cs="Calibri"/>
+                <w:sz w:val="22"/>
+                <w:szCs w:val="22"/>
+              </w:rPr>
+              <w:t>2025 (Finalizată)</w:t>
             </w:r>
           </w:p>
         </w:tc>
@@ -1779,67 +1779,67 @@
                 <w:sz w:val="22"/>
                 <w:szCs w:val="22"/>
               </w:rPr>
-              <w:t>54,92 mp</w:t>
-            </w:r>
-          </w:p>
-        </w:tc>
-        <w:tc>
-          <w:tcPr>
-            <w:tcW w:w="0" w:type="auto"/>
-            <w:tcBorders>
-              <w:top w:val="outset" w:sz="6" w:space="0" w:color="auto"/>
-              <w:left w:val="outset" w:sz="6" w:space="0" w:color="auto"/>
-              <w:bottom w:val="outset" w:sz="6" w:space="0" w:color="auto"/>
-              <w:right w:val="outset" w:sz="6" w:space="0" w:color="auto"/>
-            </w:tcBorders>
-            <w:vAlign w:val="center"/>
-            <w:hideMark/>
-          </w:tcPr>
-          <w:p>
-            <w:pPr>
-              <w:rPr>
-                <w:rFonts w:ascii="Calibri" w:eastAsia="Times New Roman" w:hAnsi="Calibri" w:cs="Calibri"/>
-                <w:sz w:val="22"/>
-                <w:szCs w:val="22"/>
-              </w:rPr>
-            </w:pPr>
-            <w:r>
-              <w:rPr>
-                <w:rFonts w:ascii="Calibri" w:eastAsia="Times New Roman" w:hAnsi="Calibri" w:cs="Calibri"/>
-                <w:sz w:val="22"/>
-                <w:szCs w:val="22"/>
-              </w:rPr>
-              <w:t>Etaj 8 / 11</w:t>
-            </w:r>
-          </w:p>
-        </w:tc>
-        <w:tc>
-          <w:tcPr>
-            <w:tcW w:w="0" w:type="auto"/>
-            <w:tcBorders>
-              <w:top w:val="outset" w:sz="6" w:space="0" w:color="auto"/>
-              <w:left w:val="outset" w:sz="6" w:space="0" w:color="auto"/>
-              <w:bottom w:val="outset" w:sz="6" w:space="0" w:color="auto"/>
-              <w:right w:val="outset" w:sz="6" w:space="0" w:color="auto"/>
-            </w:tcBorders>
-            <w:vAlign w:val="center"/>
-            <w:hideMark/>
-          </w:tcPr>
-          <w:p>
-            <w:pPr>
-              <w:rPr>
-                <w:rFonts w:ascii="Calibri" w:eastAsia="Times New Roman" w:hAnsi="Calibri" w:cs="Calibri"/>
-                <w:sz w:val="22"/>
-                <w:szCs w:val="22"/>
-              </w:rPr>
-            </w:pPr>
-            <w:r>
-              <w:rPr>
-                <w:rFonts w:ascii="Calibri" w:eastAsia="Times New Roman" w:hAnsi="Calibri" w:cs="Calibri"/>
-                <w:sz w:val="22"/>
-                <w:szCs w:val="22"/>
-              </w:rPr>
-              <w:t>2025 (În construcție)</w:t>
+              <w:t>51,35 mp</w:t>
+            </w:r>
+          </w:p>
+        </w:tc>
+        <w:tc>
+          <w:tcPr>
+            <w:tcW w:w="0" w:type="auto"/>
+            <w:tcBorders>
+              <w:top w:val="outset" w:sz="6" w:space="0" w:color="auto"/>
+              <w:left w:val="outset" w:sz="6" w:space="0" w:color="auto"/>
+              <w:bottom w:val="outset" w:sz="6" w:space="0" w:color="auto"/>
+              <w:right w:val="outset" w:sz="6" w:space="0" w:color="auto"/>
+            </w:tcBorders>
+            <w:vAlign w:val="center"/>
+            <w:hideMark/>
+          </w:tcPr>
+          <w:p>
+            <w:pPr>
+              <w:rPr>
+                <w:rFonts w:ascii="Calibri" w:eastAsia="Times New Roman" w:hAnsi="Calibri" w:cs="Calibri"/>
+                <w:sz w:val="22"/>
+                <w:szCs w:val="22"/>
+              </w:rPr>
+            </w:pPr>
+            <w:r>
+              <w:rPr>
+                <w:rFonts w:ascii="Calibri" w:eastAsia="Times New Roman" w:hAnsi="Calibri" w:cs="Calibri"/>
+                <w:sz w:val="22"/>
+                <w:szCs w:val="22"/>
+              </w:rPr>
+              <w:t>Etaj 1 / 11</w:t>
+            </w:r>
+          </w:p>
+        </w:tc>
+        <w:tc>
+          <w:tcPr>
+            <w:tcW w:w="0" w:type="auto"/>
+            <w:tcBorders>
+              <w:top w:val="outset" w:sz="6" w:space="0" w:color="auto"/>
+              <w:left w:val="outset" w:sz="6" w:space="0" w:color="auto"/>
+              <w:bottom w:val="outset" w:sz="6" w:space="0" w:color="auto"/>
+              <w:right w:val="outset" w:sz="6" w:space="0" w:color="auto"/>
+            </w:tcBorders>
+            <w:vAlign w:val="center"/>
+            <w:hideMark/>
+          </w:tcPr>
+          <w:p>
+            <w:pPr>
+              <w:rPr>
+                <w:rFonts w:ascii="Calibri" w:eastAsia="Times New Roman" w:hAnsi="Calibri" w:cs="Calibri"/>
+                <w:sz w:val="22"/>
+                <w:szCs w:val="22"/>
+              </w:rPr>
+            </w:pPr>
+            <w:r>
+              <w:rPr>
+                <w:rFonts w:ascii="Calibri" w:eastAsia="Times New Roman" w:hAnsi="Calibri" w:cs="Calibri"/>
+                <w:sz w:val="22"/>
+                <w:szCs w:val="22"/>
+              </w:rPr>
+              <w:t>Bloc de apartamente</w:t>
             </w:r>
           </w:p>
         </w:tc>
@@ -1934,67 +1934,67 @@
                 <w:sz w:val="22"/>
                 <w:szCs w:val="22"/>
               </w:rPr>
-              <w:t>51,35 mp</w:t>
-            </w:r>
-          </w:p>
-        </w:tc>
-        <w:tc>
-          <w:tcPr>
-            <w:tcW w:w="0" w:type="auto"/>
-            <w:tcBorders>
-              <w:top w:val="outset" w:sz="6" w:space="0" w:color="auto"/>
-              <w:left w:val="outset" w:sz="6" w:space="0" w:color="auto"/>
-              <w:bottom w:val="outset" w:sz="6" w:space="0" w:color="auto"/>
-              <w:right w:val="outset" w:sz="6" w:space="0" w:color="auto"/>
-            </w:tcBorders>
-            <w:vAlign w:val="center"/>
-            <w:hideMark/>
-          </w:tcPr>
-          <w:p>
-            <w:pPr>
-              <w:rPr>
-                <w:rFonts w:ascii="Calibri" w:eastAsia="Times New Roman" w:hAnsi="Calibri" w:cs="Calibri"/>
-                <w:sz w:val="22"/>
-                <w:szCs w:val="22"/>
-              </w:rPr>
-            </w:pPr>
-            <w:r>
-              <w:rPr>
-                <w:rFonts w:ascii="Calibri" w:eastAsia="Times New Roman" w:hAnsi="Calibri" w:cs="Calibri"/>
-                <w:sz w:val="22"/>
-                <w:szCs w:val="22"/>
-              </w:rPr>
-              <w:t>Etaj 1 / 11</w:t>
-            </w:r>
-          </w:p>
-        </w:tc>
-        <w:tc>
-          <w:tcPr>
-            <w:tcW w:w="0" w:type="auto"/>
-            <w:tcBorders>
-              <w:top w:val="outset" w:sz="6" w:space="0" w:color="auto"/>
-              <w:left w:val="outset" w:sz="6" w:space="0" w:color="auto"/>
-              <w:bottom w:val="outset" w:sz="6" w:space="0" w:color="auto"/>
-              <w:right w:val="outset" w:sz="6" w:space="0" w:color="auto"/>
-            </w:tcBorders>
-            <w:vAlign w:val="center"/>
-            <w:hideMark/>
-          </w:tcPr>
-          <w:p>
-            <w:pPr>
-              <w:rPr>
-                <w:rFonts w:ascii="Calibri" w:eastAsia="Times New Roman" w:hAnsi="Calibri" w:cs="Calibri"/>
-                <w:sz w:val="22"/>
-                <w:szCs w:val="22"/>
-              </w:rPr>
-            </w:pPr>
-            <w:r>
-              <w:rPr>
-                <w:rFonts w:ascii="Calibri" w:eastAsia="Times New Roman" w:hAnsi="Calibri" w:cs="Calibri"/>
-                <w:sz w:val="22"/>
-                <w:szCs w:val="22"/>
-              </w:rPr>
-              <w:t>Bloc de apartamente</w:t>
+              <w:t>62,7 mp</w:t>
+            </w:r>
+          </w:p>
+        </w:tc>
+        <w:tc>
+          <w:tcPr>
+            <w:tcW w:w="0" w:type="auto"/>
+            <w:tcBorders>
+              <w:top w:val="outset" w:sz="6" w:space="0" w:color="auto"/>
+              <w:left w:val="outset" w:sz="6" w:space="0" w:color="auto"/>
+              <w:bottom w:val="outset" w:sz="6" w:space="0" w:color="auto"/>
+              <w:right w:val="outset" w:sz="6" w:space="0" w:color="auto"/>
+            </w:tcBorders>
+            <w:vAlign w:val="center"/>
+            <w:hideMark/>
+          </w:tcPr>
+          <w:p>
+            <w:pPr>
+              <w:rPr>
+                <w:rFonts w:ascii="Calibri" w:eastAsia="Times New Roman" w:hAnsi="Calibri" w:cs="Calibri"/>
+                <w:sz w:val="22"/>
+                <w:szCs w:val="22"/>
+              </w:rPr>
+            </w:pPr>
+            <w:r>
+              <w:rPr>
+                <w:rFonts w:ascii="Calibri" w:eastAsia="Times New Roman" w:hAnsi="Calibri" w:cs="Calibri"/>
+                <w:sz w:val="22"/>
+                <w:szCs w:val="22"/>
+              </w:rPr>
+              <w:t>Etaj 2 / 3</w:t>
+            </w:r>
+          </w:p>
+        </w:tc>
+        <w:tc>
+          <w:tcPr>
+            <w:tcW w:w="0" w:type="auto"/>
+            <w:tcBorders>
+              <w:top w:val="outset" w:sz="6" w:space="0" w:color="auto"/>
+              <w:left w:val="outset" w:sz="6" w:space="0" w:color="auto"/>
+              <w:bottom w:val="outset" w:sz="6" w:space="0" w:color="auto"/>
+              <w:right w:val="outset" w:sz="6" w:space="0" w:color="auto"/>
+            </w:tcBorders>
+            <w:vAlign w:val="center"/>
+            <w:hideMark/>
+          </w:tcPr>
+          <w:p>
+            <w:pPr>
+              <w:rPr>
+                <w:rFonts w:ascii="Calibri" w:eastAsia="Times New Roman" w:hAnsi="Calibri" w:cs="Calibri"/>
+                <w:sz w:val="22"/>
+                <w:szCs w:val="22"/>
+              </w:rPr>
+            </w:pPr>
+            <w:r>
+              <w:rPr>
+                <w:rFonts w:ascii="Calibri" w:eastAsia="Times New Roman" w:hAnsi="Calibri" w:cs="Calibri"/>
+                <w:sz w:val="22"/>
+                <w:szCs w:val="22"/>
+              </w:rPr>
+              <w:t>2025 (În construcție)</w:t>
             </w:r>
           </w:p>
         </w:tc>
@@ -2089,67 +2089,67 @@
                 <w:sz w:val="22"/>
                 <w:szCs w:val="22"/>
               </w:rPr>
-              <w:t>56 mp</w:t>
-            </w:r>
-          </w:p>
-        </w:tc>
-        <w:tc>
-          <w:tcPr>
-            <w:tcW w:w="0" w:type="auto"/>
-            <w:tcBorders>
-              <w:top w:val="outset" w:sz="6" w:space="0" w:color="auto"/>
-              <w:left w:val="outset" w:sz="6" w:space="0" w:color="auto"/>
-              <w:bottom w:val="outset" w:sz="6" w:space="0" w:color="auto"/>
-              <w:right w:val="outset" w:sz="6" w:space="0" w:color="auto"/>
-            </w:tcBorders>
-            <w:vAlign w:val="center"/>
-            <w:hideMark/>
-          </w:tcPr>
-          <w:p>
-            <w:pPr>
-              <w:rPr>
-                <w:rFonts w:ascii="Calibri" w:eastAsia="Times New Roman" w:hAnsi="Calibri" w:cs="Calibri"/>
-                <w:sz w:val="22"/>
-                <w:szCs w:val="22"/>
-              </w:rPr>
-            </w:pPr>
-            <w:r>
-              <w:rPr>
-                <w:rFonts w:ascii="Calibri" w:eastAsia="Times New Roman" w:hAnsi="Calibri" w:cs="Calibri"/>
-                <w:sz w:val="22"/>
-                <w:szCs w:val="22"/>
-              </w:rPr>
-              <w:t>Etaj 3 / 4</w:t>
-            </w:r>
-          </w:p>
-        </w:tc>
-        <w:tc>
-          <w:tcPr>
-            <w:tcW w:w="0" w:type="auto"/>
-            <w:tcBorders>
-              <w:top w:val="outset" w:sz="6" w:space="0" w:color="auto"/>
-              <w:left w:val="outset" w:sz="6" w:space="0" w:color="auto"/>
-              <w:bottom w:val="outset" w:sz="6" w:space="0" w:color="auto"/>
-              <w:right w:val="outset" w:sz="6" w:space="0" w:color="auto"/>
-            </w:tcBorders>
-            <w:vAlign w:val="center"/>
-            <w:hideMark/>
-          </w:tcPr>
-          <w:p>
-            <w:pPr>
-              <w:rPr>
-                <w:rFonts w:ascii="Calibri" w:eastAsia="Times New Roman" w:hAnsi="Calibri" w:cs="Calibri"/>
-                <w:sz w:val="22"/>
-                <w:szCs w:val="22"/>
-              </w:rPr>
-            </w:pPr>
-            <w:r>
-              <w:rPr>
-                <w:rFonts w:ascii="Calibri" w:eastAsia="Times New Roman" w:hAnsi="Calibri" w:cs="Calibri"/>
-                <w:sz w:val="22"/>
-                <w:szCs w:val="22"/>
-              </w:rPr>
-              <w:t>2025 (Finalizată)</w:t>
+              <w:t>51,45 mp</w:t>
+            </w:r>
+          </w:p>
+        </w:tc>
+        <w:tc>
+          <w:tcPr>
+            <w:tcW w:w="0" w:type="auto"/>
+            <w:tcBorders>
+              <w:top w:val="outset" w:sz="6" w:space="0" w:color="auto"/>
+              <w:left w:val="outset" w:sz="6" w:space="0" w:color="auto"/>
+              <w:bottom w:val="outset" w:sz="6" w:space="0" w:color="auto"/>
+              <w:right w:val="outset" w:sz="6" w:space="0" w:color="auto"/>
+            </w:tcBorders>
+            <w:vAlign w:val="center"/>
+            <w:hideMark/>
+          </w:tcPr>
+          <w:p>
+            <w:pPr>
+              <w:rPr>
+                <w:rFonts w:ascii="Calibri" w:eastAsia="Times New Roman" w:hAnsi="Calibri" w:cs="Calibri"/>
+                <w:sz w:val="22"/>
+                <w:szCs w:val="22"/>
+              </w:rPr>
+            </w:pPr>
+            <w:r>
+              <w:rPr>
+                <w:rFonts w:ascii="Calibri" w:eastAsia="Times New Roman" w:hAnsi="Calibri" w:cs="Calibri"/>
+                <w:sz w:val="22"/>
+                <w:szCs w:val="22"/>
+              </w:rPr>
+              <w:t>Etaj 10 / 11</w:t>
+            </w:r>
+          </w:p>
+        </w:tc>
+        <w:tc>
+          <w:tcPr>
+            <w:tcW w:w="0" w:type="auto"/>
+            <w:tcBorders>
+              <w:top w:val="outset" w:sz="6" w:space="0" w:color="auto"/>
+              <w:left w:val="outset" w:sz="6" w:space="0" w:color="auto"/>
+              <w:bottom w:val="outset" w:sz="6" w:space="0" w:color="auto"/>
+              <w:right w:val="outset" w:sz="6" w:space="0" w:color="auto"/>
+            </w:tcBorders>
+            <w:vAlign w:val="center"/>
+            <w:hideMark/>
+          </w:tcPr>
+          <w:p>
+            <w:pPr>
+              <w:rPr>
+                <w:rFonts w:ascii="Calibri" w:eastAsia="Times New Roman" w:hAnsi="Calibri" w:cs="Calibri"/>
+                <w:sz w:val="22"/>
+                <w:szCs w:val="22"/>
+              </w:rPr>
+            </w:pPr>
+            <w:r>
+              <w:rPr>
+                <w:rFonts w:ascii="Calibri" w:eastAsia="Times New Roman" w:hAnsi="Calibri" w:cs="Calibri"/>
+                <w:sz w:val="22"/>
+                <w:szCs w:val="22"/>
+              </w:rPr>
+              <w:t>2025 (În construcție)</w:t>
             </w:r>
           </w:p>
         </w:tc>
@@ -2244,67 +2244,67 @@
                 <w:sz w:val="22"/>
                 <w:szCs w:val="22"/>
               </w:rPr>
-              <w:t>62,7 mp</w:t>
-            </w:r>
-          </w:p>
-        </w:tc>
-        <w:tc>
-          <w:tcPr>
-            <w:tcW w:w="0" w:type="auto"/>
-            <w:tcBorders>
-              <w:top w:val="outset" w:sz="6" w:space="0" w:color="auto"/>
-              <w:left w:val="outset" w:sz="6" w:space="0" w:color="auto"/>
-              <w:bottom w:val="outset" w:sz="6" w:space="0" w:color="auto"/>
-              <w:right w:val="outset" w:sz="6" w:space="0" w:color="auto"/>
-            </w:tcBorders>
-            <w:vAlign w:val="center"/>
-            <w:hideMark/>
-          </w:tcPr>
-          <w:p>
-            <w:pPr>
-              <w:rPr>
-                <w:rFonts w:ascii="Calibri" w:eastAsia="Times New Roman" w:hAnsi="Calibri" w:cs="Calibri"/>
-                <w:sz w:val="22"/>
-                <w:szCs w:val="22"/>
-              </w:rPr>
-            </w:pPr>
-            <w:r>
-              <w:rPr>
-                <w:rFonts w:ascii="Calibri" w:eastAsia="Times New Roman" w:hAnsi="Calibri" w:cs="Calibri"/>
-                <w:sz w:val="22"/>
-                <w:szCs w:val="22"/>
-              </w:rPr>
-              <w:t>Etaj 2 / 3</w:t>
-            </w:r>
-          </w:p>
-        </w:tc>
-        <w:tc>
-          <w:tcPr>
-            <w:tcW w:w="0" w:type="auto"/>
-            <w:tcBorders>
-              <w:top w:val="outset" w:sz="6" w:space="0" w:color="auto"/>
-              <w:left w:val="outset" w:sz="6" w:space="0" w:color="auto"/>
-              <w:bottom w:val="outset" w:sz="6" w:space="0" w:color="auto"/>
-              <w:right w:val="outset" w:sz="6" w:space="0" w:color="auto"/>
-            </w:tcBorders>
-            <w:vAlign w:val="center"/>
-            <w:hideMark/>
-          </w:tcPr>
-          <w:p>
-            <w:pPr>
-              <w:rPr>
-                <w:rFonts w:ascii="Calibri" w:eastAsia="Times New Roman" w:hAnsi="Calibri" w:cs="Calibri"/>
-                <w:sz w:val="22"/>
-                <w:szCs w:val="22"/>
-              </w:rPr>
-            </w:pPr>
-            <w:r>
-              <w:rPr>
-                <w:rFonts w:ascii="Calibri" w:eastAsia="Times New Roman" w:hAnsi="Calibri" w:cs="Calibri"/>
-                <w:sz w:val="22"/>
-                <w:szCs w:val="22"/>
-              </w:rPr>
-              <w:t>2025 (În construcție)</w:t>
+              <w:t>70 mp</w:t>
+            </w:r>
+          </w:p>
+        </w:tc>
+        <w:tc>
+          <w:tcPr>
+            <w:tcW w:w="0" w:type="auto"/>
+            <w:tcBorders>
+              <w:top w:val="outset" w:sz="6" w:space="0" w:color="auto"/>
+              <w:left w:val="outset" w:sz="6" w:space="0" w:color="auto"/>
+              <w:bottom w:val="outset" w:sz="6" w:space="0" w:color="auto"/>
+              <w:right w:val="outset" w:sz="6" w:space="0" w:color="auto"/>
+            </w:tcBorders>
+            <w:vAlign w:val="center"/>
+            <w:hideMark/>
+          </w:tcPr>
+          <w:p>
+            <w:pPr>
+              <w:rPr>
+                <w:rFonts w:ascii="Calibri" w:eastAsia="Times New Roman" w:hAnsi="Calibri" w:cs="Calibri"/>
+                <w:sz w:val="22"/>
+                <w:szCs w:val="22"/>
+              </w:rPr>
+            </w:pPr>
+            <w:r>
+              <w:rPr>
+                <w:rFonts w:ascii="Calibri" w:eastAsia="Times New Roman" w:hAnsi="Calibri" w:cs="Calibri"/>
+                <w:sz w:val="22"/>
+                <w:szCs w:val="22"/>
+              </w:rPr>
+              <w:t>Etaj 2 / 4</w:t>
+            </w:r>
+          </w:p>
+        </w:tc>
+        <w:tc>
+          <w:tcPr>
+            <w:tcW w:w="0" w:type="auto"/>
+            <w:tcBorders>
+              <w:top w:val="outset" w:sz="6" w:space="0" w:color="auto"/>
+              <w:left w:val="outset" w:sz="6" w:space="0" w:color="auto"/>
+              <w:bottom w:val="outset" w:sz="6" w:space="0" w:color="auto"/>
+              <w:right w:val="outset" w:sz="6" w:space="0" w:color="auto"/>
+            </w:tcBorders>
+            <w:vAlign w:val="center"/>
+            <w:hideMark/>
+          </w:tcPr>
+          <w:p>
+            <w:pPr>
+              <w:rPr>
+                <w:rFonts w:ascii="Calibri" w:eastAsia="Times New Roman" w:hAnsi="Calibri" w:cs="Calibri"/>
+                <w:sz w:val="22"/>
+                <w:szCs w:val="22"/>
+              </w:rPr>
+            </w:pPr>
+            <w:r>
+              <w:rPr>
+                <w:rFonts w:ascii="Calibri" w:eastAsia="Times New Roman" w:hAnsi="Calibri" w:cs="Calibri"/>
+                <w:sz w:val="22"/>
+                <w:szCs w:val="22"/>
+              </w:rPr>
+              <w:t>2026 (În construcție)</w:t>
             </w:r>
           </w:p>
         </w:tc>
@@ -2399,75 +2399,67 @@
                 <w:sz w:val="22"/>
                 <w:szCs w:val="22"/>
               </w:rPr>
-              <w:t>51,45 mp</w:t>
-            </w:r>
-          </w:p>
-        </w:tc>
-        <w:tc>
-          <w:tcPr>
-            <w:tcW w:w="0" w:type="auto"/>
-            <w:tcBorders>
-              <w:top w:val="outset" w:sz="6" w:space="0" w:color="auto"/>
-              <w:left w:val="outset" w:sz="6" w:space="0" w:color="auto"/>
-              <w:bottom w:val="outset" w:sz="6" w:space="0" w:color="auto"/>
-              <w:right w:val="outset" w:sz="6" w:space="0" w:color="auto"/>
-            </w:tcBorders>
-            <w:vAlign w:val="center"/>
-            <w:hideMark/>
-          </w:tcPr>
-          <w:p>
-            <w:pPr>
-              <w:rPr>
-                <w:rFonts w:ascii="Calibri" w:eastAsia="Times New Roman" w:hAnsi="Calibri" w:cs="Calibri"/>
-                <w:sz w:val="22"/>
-                <w:szCs w:val="22"/>
-              </w:rPr>
-            </w:pPr>
-            <w:r>
-              <w:rPr>
-                <w:rFonts w:ascii="Calibri" w:eastAsia="Times New Roman" w:hAnsi="Calibri" w:cs="Calibri"/>
-                <w:sz w:val="22"/>
-                <w:szCs w:val="22"/>
-              </w:rPr>
-              <w:t>Etaj 10 / 11</w:t>
-            </w:r>
-          </w:p>
-        </w:tc>
-        <w:tc>
-          <w:tcPr>
-            <w:tcW w:w="0" w:type="auto"/>
-            <w:tcBorders>
-              <w:top w:val="outset" w:sz="6" w:space="0" w:color="auto"/>
-              <w:left w:val="outset" w:sz="6" w:space="0" w:color="auto"/>
-              <w:bottom w:val="outset" w:sz="6" w:space="0" w:color="auto"/>
-              <w:right w:val="outset" w:sz="6" w:space="0" w:color="auto"/>
-            </w:tcBorders>
-            <w:vAlign w:val="center"/>
-            <w:hideMark/>
-          </w:tcPr>
-          <w:p>
-            <w:pPr>
-              <w:rPr>
-                <w:rFonts w:ascii="Calibri" w:eastAsia="Times New Roman" w:hAnsi="Calibri" w:cs="Calibri"/>
-                <w:sz w:val="22"/>
-                <w:szCs w:val="22"/>
-              </w:rPr>
-            </w:pPr>
-            <w:r>
-              <w:rPr>
-                <w:rFonts w:ascii="Calibri" w:eastAsia="Times New Roman" w:hAnsi="Calibri" w:cs="Calibri"/>
-                <w:sz w:val="22"/>
-                <w:szCs w:val="22"/>
-              </w:rPr>
-              <w:t>2025 (Î</w:t>
-            </w:r>
-            <w:r>
-              <w:rPr>
-                <w:rFonts w:ascii="Calibri" w:eastAsia="Times New Roman" w:hAnsi="Calibri" w:cs="Calibri"/>
-                <w:sz w:val="22"/>
-                <w:szCs w:val="22"/>
-              </w:rPr>
-              <w:t>n construcție)</w:t>
+              <w:t>63,8 mp</w:t>
+            </w:r>
+          </w:p>
+        </w:tc>
+        <w:tc>
+          <w:tcPr>
+            <w:tcW w:w="0" w:type="auto"/>
+            <w:tcBorders>
+              <w:top w:val="outset" w:sz="6" w:space="0" w:color="auto"/>
+              <w:left w:val="outset" w:sz="6" w:space="0" w:color="auto"/>
+              <w:bottom w:val="outset" w:sz="6" w:space="0" w:color="auto"/>
+              <w:right w:val="outset" w:sz="6" w:space="0" w:color="auto"/>
+            </w:tcBorders>
+            <w:vAlign w:val="center"/>
+            <w:hideMark/>
+          </w:tcPr>
+          <w:p>
+            <w:pPr>
+              <w:rPr>
+                <w:rFonts w:ascii="Calibri" w:eastAsia="Times New Roman" w:hAnsi="Calibri" w:cs="Calibri"/>
+                <w:sz w:val="22"/>
+                <w:szCs w:val="22"/>
+              </w:rPr>
+            </w:pPr>
+            <w:r>
+              <w:rPr>
+                <w:rFonts w:ascii="Calibri" w:eastAsia="Times New Roman" w:hAnsi="Calibri" w:cs="Calibri"/>
+                <w:sz w:val="22"/>
+                <w:szCs w:val="22"/>
+              </w:rPr>
+              <w:t>Etaj 1 / 3</w:t>
+            </w:r>
+          </w:p>
+        </w:tc>
+        <w:tc>
+          <w:tcPr>
+            <w:tcW w:w="0" w:type="auto"/>
+            <w:tcBorders>
+              <w:top w:val="outset" w:sz="6" w:space="0" w:color="auto"/>
+              <w:left w:val="outset" w:sz="6" w:space="0" w:color="auto"/>
+              <w:bottom w:val="outset" w:sz="6" w:space="0" w:color="auto"/>
+              <w:right w:val="outset" w:sz="6" w:space="0" w:color="auto"/>
+            </w:tcBorders>
+            <w:vAlign w:val="center"/>
+            <w:hideMark/>
+          </w:tcPr>
+          <w:p>
+            <w:pPr>
+              <w:rPr>
+                <w:rFonts w:ascii="Calibri" w:eastAsia="Times New Roman" w:hAnsi="Calibri" w:cs="Calibri"/>
+                <w:sz w:val="22"/>
+                <w:szCs w:val="22"/>
+              </w:rPr>
+            </w:pPr>
+            <w:r>
+              <w:rPr>
+                <w:rFonts w:ascii="Calibri" w:eastAsia="Times New Roman" w:hAnsi="Calibri" w:cs="Calibri"/>
+                <w:sz w:val="22"/>
+                <w:szCs w:val="22"/>
+              </w:rPr>
+              <w:t>2025 (În construcție)</w:t>
             </w:r>
           </w:p>
         </w:tc>
@@ -2562,67 +2554,67 @@
                 <w:sz w:val="22"/>
                 <w:szCs w:val="22"/>
               </w:rPr>
-              <w:t>70 mp</w:t>
-            </w:r>
-          </w:p>
-        </w:tc>
-        <w:tc>
-          <w:tcPr>
-            <w:tcW w:w="0" w:type="auto"/>
-            <w:tcBorders>
-              <w:top w:val="outset" w:sz="6" w:space="0" w:color="auto"/>
-              <w:left w:val="outset" w:sz="6" w:space="0" w:color="auto"/>
-              <w:bottom w:val="outset" w:sz="6" w:space="0" w:color="auto"/>
-              <w:right w:val="outset" w:sz="6" w:space="0" w:color="auto"/>
-            </w:tcBorders>
-            <w:vAlign w:val="center"/>
-            <w:hideMark/>
-          </w:tcPr>
-          <w:p>
-            <w:pPr>
-              <w:rPr>
-                <w:rFonts w:ascii="Calibri" w:eastAsia="Times New Roman" w:hAnsi="Calibri" w:cs="Calibri"/>
-                <w:sz w:val="22"/>
-                <w:szCs w:val="22"/>
-              </w:rPr>
-            </w:pPr>
-            <w:r>
-              <w:rPr>
-                <w:rFonts w:ascii="Calibri" w:eastAsia="Times New Roman" w:hAnsi="Calibri" w:cs="Calibri"/>
-                <w:sz w:val="22"/>
-                <w:szCs w:val="22"/>
-              </w:rPr>
-              <w:t>Etaj 2 / 4</w:t>
-            </w:r>
-          </w:p>
-        </w:tc>
-        <w:tc>
-          <w:tcPr>
-            <w:tcW w:w="0" w:type="auto"/>
-            <w:tcBorders>
-              <w:top w:val="outset" w:sz="6" w:space="0" w:color="auto"/>
-              <w:left w:val="outset" w:sz="6" w:space="0" w:color="auto"/>
-              <w:bottom w:val="outset" w:sz="6" w:space="0" w:color="auto"/>
-              <w:right w:val="outset" w:sz="6" w:space="0" w:color="auto"/>
-            </w:tcBorders>
-            <w:vAlign w:val="center"/>
-            <w:hideMark/>
-          </w:tcPr>
-          <w:p>
-            <w:pPr>
-              <w:rPr>
-                <w:rFonts w:ascii="Calibri" w:eastAsia="Times New Roman" w:hAnsi="Calibri" w:cs="Calibri"/>
-                <w:sz w:val="22"/>
-                <w:szCs w:val="22"/>
-              </w:rPr>
-            </w:pPr>
-            <w:r>
-              <w:rPr>
-                <w:rFonts w:ascii="Calibri" w:eastAsia="Times New Roman" w:hAnsi="Calibri" w:cs="Calibri"/>
-                <w:sz w:val="22"/>
-                <w:szCs w:val="22"/>
-              </w:rPr>
-              <w:t>2026 (În construcție)</w:t>
+              <w:t>67,65 mp</w:t>
+            </w:r>
+          </w:p>
+        </w:tc>
+        <w:tc>
+          <w:tcPr>
+            <w:tcW w:w="0" w:type="auto"/>
+            <w:tcBorders>
+              <w:top w:val="outset" w:sz="6" w:space="0" w:color="auto"/>
+              <w:left w:val="outset" w:sz="6" w:space="0" w:color="auto"/>
+              <w:bottom w:val="outset" w:sz="6" w:space="0" w:color="auto"/>
+              <w:right w:val="outset" w:sz="6" w:space="0" w:color="auto"/>
+            </w:tcBorders>
+            <w:vAlign w:val="center"/>
+            <w:hideMark/>
+          </w:tcPr>
+          <w:p>
+            <w:pPr>
+              <w:rPr>
+                <w:rFonts w:ascii="Calibri" w:eastAsia="Times New Roman" w:hAnsi="Calibri" w:cs="Calibri"/>
+                <w:sz w:val="22"/>
+                <w:szCs w:val="22"/>
+              </w:rPr>
+            </w:pPr>
+            <w:r>
+              <w:rPr>
+                <w:rFonts w:ascii="Calibri" w:eastAsia="Times New Roman" w:hAnsi="Calibri" w:cs="Calibri"/>
+                <w:sz w:val="22"/>
+                <w:szCs w:val="22"/>
+              </w:rPr>
+              <w:t>Parter / 5</w:t>
+            </w:r>
+          </w:p>
+        </w:tc>
+        <w:tc>
+          <w:tcPr>
+            <w:tcW w:w="0" w:type="auto"/>
+            <w:tcBorders>
+              <w:top w:val="outset" w:sz="6" w:space="0" w:color="auto"/>
+              <w:left w:val="outset" w:sz="6" w:space="0" w:color="auto"/>
+              <w:bottom w:val="outset" w:sz="6" w:space="0" w:color="auto"/>
+              <w:right w:val="outset" w:sz="6" w:space="0" w:color="auto"/>
+            </w:tcBorders>
+            <w:vAlign w:val="center"/>
+            <w:hideMark/>
+          </w:tcPr>
+          <w:p>
+            <w:pPr>
+              <w:rPr>
+                <w:rFonts w:ascii="Calibri" w:eastAsia="Times New Roman" w:hAnsi="Calibri" w:cs="Calibri"/>
+                <w:sz w:val="22"/>
+                <w:szCs w:val="22"/>
+              </w:rPr>
+            </w:pPr>
+            <w:r>
+              <w:rPr>
+                <w:rFonts w:ascii="Calibri" w:eastAsia="Times New Roman" w:hAnsi="Calibri" w:cs="Calibri"/>
+                <w:sz w:val="22"/>
+                <w:szCs w:val="22"/>
+              </w:rPr>
+              <w:t>2025 (Finalizată)</w:t>
             </w:r>
           </w:p>
         </w:tc>
@@ -2717,67 +2709,67 @@
                 <w:sz w:val="22"/>
                 <w:szCs w:val="22"/>
               </w:rPr>
-              <w:t>60,6 mp</w:t>
-            </w:r>
-          </w:p>
-        </w:tc>
-        <w:tc>
-          <w:tcPr>
-            <w:tcW w:w="0" w:type="auto"/>
-            <w:tcBorders>
-              <w:top w:val="outset" w:sz="6" w:space="0" w:color="auto"/>
-              <w:left w:val="outset" w:sz="6" w:space="0" w:color="auto"/>
-              <w:bottom w:val="outset" w:sz="6" w:space="0" w:color="auto"/>
-              <w:right w:val="outset" w:sz="6" w:space="0" w:color="auto"/>
-            </w:tcBorders>
-            <w:vAlign w:val="center"/>
-            <w:hideMark/>
-          </w:tcPr>
-          <w:p>
-            <w:pPr>
-              <w:rPr>
-                <w:rFonts w:ascii="Calibri" w:eastAsia="Times New Roman" w:hAnsi="Calibri" w:cs="Calibri"/>
-                <w:sz w:val="22"/>
-                <w:szCs w:val="22"/>
-              </w:rPr>
-            </w:pPr>
-            <w:r>
-              <w:rPr>
-                <w:rFonts w:ascii="Calibri" w:eastAsia="Times New Roman" w:hAnsi="Calibri" w:cs="Calibri"/>
-                <w:sz w:val="22"/>
-                <w:szCs w:val="22"/>
-              </w:rPr>
-              <w:t>Etaj 1 / 7</w:t>
-            </w:r>
-          </w:p>
-        </w:tc>
-        <w:tc>
-          <w:tcPr>
-            <w:tcW w:w="0" w:type="auto"/>
-            <w:tcBorders>
-              <w:top w:val="outset" w:sz="6" w:space="0" w:color="auto"/>
-              <w:left w:val="outset" w:sz="6" w:space="0" w:color="auto"/>
-              <w:bottom w:val="outset" w:sz="6" w:space="0" w:color="auto"/>
-              <w:right w:val="outset" w:sz="6" w:space="0" w:color="auto"/>
-            </w:tcBorders>
-            <w:vAlign w:val="center"/>
-            <w:hideMark/>
-          </w:tcPr>
-          <w:p>
-            <w:pPr>
-              <w:rPr>
-                <w:rFonts w:ascii="Calibri" w:eastAsia="Times New Roman" w:hAnsi="Calibri" w:cs="Calibri"/>
-                <w:sz w:val="22"/>
-                <w:szCs w:val="22"/>
-              </w:rPr>
-            </w:pPr>
-            <w:r>
-              <w:rPr>
-                <w:rFonts w:ascii="Calibri" w:eastAsia="Times New Roman" w:hAnsi="Calibri" w:cs="Calibri"/>
-                <w:sz w:val="22"/>
-                <w:szCs w:val="22"/>
-              </w:rPr>
-              <w:t>2026 (În construcție)</w:t>
+              <w:t>61,51 mp</w:t>
+            </w:r>
+          </w:p>
+        </w:tc>
+        <w:tc>
+          <w:tcPr>
+            <w:tcW w:w="0" w:type="auto"/>
+            <w:tcBorders>
+              <w:top w:val="outset" w:sz="6" w:space="0" w:color="auto"/>
+              <w:left w:val="outset" w:sz="6" w:space="0" w:color="auto"/>
+              <w:bottom w:val="outset" w:sz="6" w:space="0" w:color="auto"/>
+              <w:right w:val="outset" w:sz="6" w:space="0" w:color="auto"/>
+            </w:tcBorders>
+            <w:vAlign w:val="center"/>
+            <w:hideMark/>
+          </w:tcPr>
+          <w:p>
+            <w:pPr>
+              <w:rPr>
+                <w:rFonts w:ascii="Calibri" w:eastAsia="Times New Roman" w:hAnsi="Calibri" w:cs="Calibri"/>
+                <w:sz w:val="22"/>
+                <w:szCs w:val="22"/>
+              </w:rPr>
+            </w:pPr>
+            <w:r>
+              <w:rPr>
+                <w:rFonts w:ascii="Calibri" w:eastAsia="Times New Roman" w:hAnsi="Calibri" w:cs="Calibri"/>
+                <w:sz w:val="22"/>
+                <w:szCs w:val="22"/>
+              </w:rPr>
+              <w:t>Etaj 1 / 3</w:t>
+            </w:r>
+          </w:p>
+        </w:tc>
+        <w:tc>
+          <w:tcPr>
+            <w:tcW w:w="0" w:type="auto"/>
+            <w:tcBorders>
+              <w:top w:val="outset" w:sz="6" w:space="0" w:color="auto"/>
+              <w:left w:val="outset" w:sz="6" w:space="0" w:color="auto"/>
+              <w:bottom w:val="outset" w:sz="6" w:space="0" w:color="auto"/>
+              <w:right w:val="outset" w:sz="6" w:space="0" w:color="auto"/>
+            </w:tcBorders>
+            <w:vAlign w:val="center"/>
+            <w:hideMark/>
+          </w:tcPr>
+          <w:p>
+            <w:pPr>
+              <w:rPr>
+                <w:rFonts w:ascii="Calibri" w:eastAsia="Times New Roman" w:hAnsi="Calibri" w:cs="Calibri"/>
+                <w:sz w:val="22"/>
+                <w:szCs w:val="22"/>
+              </w:rPr>
+            </w:pPr>
+            <w:r>
+              <w:rPr>
+                <w:rFonts w:ascii="Calibri" w:eastAsia="Times New Roman" w:hAnsi="Calibri" w:cs="Calibri"/>
+                <w:sz w:val="22"/>
+                <w:szCs w:val="22"/>
+              </w:rPr>
+              <w:t>2025 (În construcție)</w:t>
             </w:r>
           </w:p>
         </w:tc>
@@ -2872,67 +2864,67 @@
                 <w:sz w:val="22"/>
                 <w:szCs w:val="22"/>
               </w:rPr>
-              <w:t>63,8 mp</w:t>
-            </w:r>
-          </w:p>
-        </w:tc>
-        <w:tc>
-          <w:tcPr>
-            <w:tcW w:w="0" w:type="auto"/>
-            <w:tcBorders>
-              <w:top w:val="outset" w:sz="6" w:space="0" w:color="auto"/>
-              <w:left w:val="outset" w:sz="6" w:space="0" w:color="auto"/>
-              <w:bottom w:val="outset" w:sz="6" w:space="0" w:color="auto"/>
-              <w:right w:val="outset" w:sz="6" w:space="0" w:color="auto"/>
-            </w:tcBorders>
-            <w:vAlign w:val="center"/>
-            <w:hideMark/>
-          </w:tcPr>
-          <w:p>
-            <w:pPr>
-              <w:rPr>
-                <w:rFonts w:ascii="Calibri" w:eastAsia="Times New Roman" w:hAnsi="Calibri" w:cs="Calibri"/>
-                <w:sz w:val="22"/>
-                <w:szCs w:val="22"/>
-              </w:rPr>
-            </w:pPr>
-            <w:r>
-              <w:rPr>
-                <w:rFonts w:ascii="Calibri" w:eastAsia="Times New Roman" w:hAnsi="Calibri" w:cs="Calibri"/>
-                <w:sz w:val="22"/>
-                <w:szCs w:val="22"/>
-              </w:rPr>
-              <w:t>Etaj 1 / 3</w:t>
-            </w:r>
-          </w:p>
-        </w:tc>
-        <w:tc>
-          <w:tcPr>
-            <w:tcW w:w="0" w:type="auto"/>
-            <w:tcBorders>
-              <w:top w:val="outset" w:sz="6" w:space="0" w:color="auto"/>
-              <w:left w:val="outset" w:sz="6" w:space="0" w:color="auto"/>
-              <w:bottom w:val="outset" w:sz="6" w:space="0" w:color="auto"/>
-              <w:right w:val="outset" w:sz="6" w:space="0" w:color="auto"/>
-            </w:tcBorders>
-            <w:vAlign w:val="center"/>
-            <w:hideMark/>
-          </w:tcPr>
-          <w:p>
-            <w:pPr>
-              <w:rPr>
-                <w:rFonts w:ascii="Calibri" w:eastAsia="Times New Roman" w:hAnsi="Calibri" w:cs="Calibri"/>
-                <w:sz w:val="22"/>
-                <w:szCs w:val="22"/>
-              </w:rPr>
-            </w:pPr>
-            <w:r>
-              <w:rPr>
-                <w:rFonts w:ascii="Calibri" w:eastAsia="Times New Roman" w:hAnsi="Calibri" w:cs="Calibri"/>
-                <w:sz w:val="22"/>
-                <w:szCs w:val="22"/>
-              </w:rPr>
-              <w:t>2025 (În construcție)</w:t>
+              <w:t>65 mp</w:t>
+            </w:r>
+          </w:p>
+        </w:tc>
+        <w:tc>
+          <w:tcPr>
+            <w:tcW w:w="0" w:type="auto"/>
+            <w:tcBorders>
+              <w:top w:val="outset" w:sz="6" w:space="0" w:color="auto"/>
+              <w:left w:val="outset" w:sz="6" w:space="0" w:color="auto"/>
+              <w:bottom w:val="outset" w:sz="6" w:space="0" w:color="auto"/>
+              <w:right w:val="outset" w:sz="6" w:space="0" w:color="auto"/>
+            </w:tcBorders>
+            <w:vAlign w:val="center"/>
+            <w:hideMark/>
+          </w:tcPr>
+          <w:p>
+            <w:pPr>
+              <w:rPr>
+                <w:rFonts w:ascii="Calibri" w:eastAsia="Times New Roman" w:hAnsi="Calibri" w:cs="Calibri"/>
+                <w:sz w:val="22"/>
+                <w:szCs w:val="22"/>
+              </w:rPr>
+            </w:pPr>
+            <w:r>
+              <w:rPr>
+                <w:rFonts w:ascii="Calibri" w:eastAsia="Times New Roman" w:hAnsi="Calibri" w:cs="Calibri"/>
+                <w:sz w:val="22"/>
+                <w:szCs w:val="22"/>
+              </w:rPr>
+              <w:t>Etaj 2 / 3</w:t>
+            </w:r>
+          </w:p>
+        </w:tc>
+        <w:tc>
+          <w:tcPr>
+            <w:tcW w:w="0" w:type="auto"/>
+            <w:tcBorders>
+              <w:top w:val="outset" w:sz="6" w:space="0" w:color="auto"/>
+              <w:left w:val="outset" w:sz="6" w:space="0" w:color="auto"/>
+              <w:bottom w:val="outset" w:sz="6" w:space="0" w:color="auto"/>
+              <w:right w:val="outset" w:sz="6" w:space="0" w:color="auto"/>
+            </w:tcBorders>
+            <w:vAlign w:val="center"/>
+            <w:hideMark/>
+          </w:tcPr>
+          <w:p>
+            <w:pPr>
+              <w:rPr>
+                <w:rFonts w:ascii="Calibri" w:eastAsia="Times New Roman" w:hAnsi="Calibri" w:cs="Calibri"/>
+                <w:sz w:val="22"/>
+                <w:szCs w:val="22"/>
+              </w:rPr>
+            </w:pPr>
+            <w:r>
+              <w:rPr>
+                <w:rFonts w:ascii="Calibri" w:eastAsia="Times New Roman" w:hAnsi="Calibri" w:cs="Calibri"/>
+                <w:sz w:val="22"/>
+                <w:szCs w:val="22"/>
+              </w:rPr>
+              <w:t>2025</w:t>
             </w:r>
           </w:p>
         </w:tc>
@@ -2979,7 +2971,7 @@
       </w:pPr>
     </w:p>
     <w:sectPr>
-      <w:pgSz w:w="12240" w:h="15840"/>
+      <w:pgSz w:w="11906" w:h="16838"/>
       <w:pgMar w:top="1440" w:right="1440" w:bottom="1440" w:left="1440" w:header="720" w:footer="720" w:gutter="0"/>
       <w:cols w:space="720"/>
       <w:docGrid w:linePitch="360"/>
@@ -2989,12 +2981,12 @@
 </file>
 
 <file path=word/styles.xml><?xml version="1.0" encoding="utf-8"?>
-<w:styles xmlns:mc="http://schemas.openxmlformats.org/markup-compatibility/2006" xmlns:r="http://schemas.openxmlformats.org/officeDocument/2006/relationships" xmlns:w="http://schemas.openxmlformats.org/wordprocessingml/2006/main" xmlns:w14="http://schemas.microsoft.com/office/word/2010/wordml" xmlns:w15="http://schemas.microsoft.com/office/word/2012/wordml" xmlns:w16cex="http://schemas.microsoft.com/office/word/2018/wordml/cex" xmlns:w16cid="http://schemas.microsoft.com/office/word/2016/wordml/cid" xmlns:w16="http://schemas.microsoft.com/office/word/2018/wordml" xmlns:w16sdtdh="http://schemas.microsoft.com/office/word/2020/wordml/sdtdatahash" xmlns:w16se="http://schemas.microsoft.com/office/word/2015/wordml/symex" mc:Ignorable="w14 w15 w16se w16cid w16 w16cex w16sdtdh">
+<w:styles xmlns:mc="http://schemas.openxmlformats.org/markup-compatibility/2006" xmlns:r="http://schemas.openxmlformats.org/officeDocument/2006/relationships" xmlns:w="http://schemas.openxmlformats.org/wordprocessingml/2006/main" xmlns:w14="http://schemas.microsoft.com/office/word/2010/wordml" xmlns:w15="http://schemas.microsoft.com/office/word/2012/wordml" xmlns:w16cex="http://schemas.microsoft.com/office/word/2018/wordml/cex" xmlns:w16cid="http://schemas.microsoft.com/office/word/2016/wordml/cid" xmlns:w16="http://schemas.microsoft.com/office/word/2018/wordml" xmlns:w16du="http://schemas.microsoft.com/office/word/2023/wordml/word16du" xmlns:w16sdtdh="http://schemas.microsoft.com/office/word/2020/wordml/sdtdatahash" xmlns:w16sdtfl="http://schemas.microsoft.com/office/word/2024/wordml/sdtformatlock" xmlns:w16se="http://schemas.microsoft.com/office/word/2015/wordml/symex" mc:Ignorable="w14 w15 w16se w16cid w16 w16cex w16sdtdh w16sdtfl w16du">
   <w:docDefaults>
     <w:rPrDefault>
       <w:rPr>
         <w:rFonts w:ascii="Times New Roman" w:eastAsia="Times New Roman" w:hAnsi="Times New Roman" w:cs="Times New Roman"/>
-        <w:lang w:val="en-US" w:eastAsia="en-US" w:bidi="ar-SA"/>
+        <w:lang w:val="en-GB" w:eastAsia="en-GB" w:bidi="ar-SA"/>
       </w:rPr>
     </w:rPrDefault>
     <w:pPrDefault/>
@@ -3445,7 +3437,7 @@
     <w:semiHidden/>
     <w:rPr>
       <w:rFonts w:asciiTheme="majorHAnsi" w:eastAsiaTheme="majorEastAsia" w:hAnsiTheme="majorHAnsi" w:cstheme="majorBidi"/>
-      <w:color w:val="0F4761" w:themeColor="accent1" w:themeShade="BF"/>
+      <w:color w:val="2F5496" w:themeColor="accent1" w:themeShade="BF"/>
       <w:sz w:val="32"/>
       <w:szCs w:val="32"/>
     </w:rPr>
@@ -3496,39 +3488,39 @@
         <a:sysClr val="window" lastClr="FFFFFF"/>
       </a:lt1>
       <a:dk2>
-        <a:srgbClr val="0E2841"/>
+        <a:srgbClr val="44546A"/>
       </a:dk2>
       <a:lt2>
-        <a:srgbClr val="E8E8E8"/>
+        <a:srgbClr val="E7E6E6"/>
       </a:lt2>
       <a:accent1>
-        <a:srgbClr val="156082"/>
+        <a:srgbClr val="4472C4"/>
       </a:accent1>
       <a:accent2>
-        <a:srgbClr val="E97132"/>
+        <a:srgbClr val="ED7D31"/>
       </a:accent2>
       <a:accent3>
-        <a:srgbClr val="196B24"/>
+        <a:srgbClr val="A5A5A5"/>
       </a:accent3>
       <a:accent4>
-        <a:srgbClr val="0F9ED5"/>
+        <a:srgbClr val="FFC000"/>
       </a:accent4>
       <a:accent5>
-        <a:srgbClr val="A02B93"/>
+        <a:srgbClr val="5B9BD5"/>
       </a:accent5>
       <a:accent6>
-        <a:srgbClr val="4EA72E"/>
+        <a:srgbClr val="70AD47"/>
       </a:accent6>
       <a:hlink>
-        <a:srgbClr val="467886"/>
+        <a:srgbClr val="0563C1"/>
       </a:hlink>
       <a:folHlink>
-        <a:srgbClr val="96607D"/>
+        <a:srgbClr val="954F72"/>
       </a:folHlink>
     </a:clrScheme>
     <a:fontScheme name="Office">
       <a:majorFont>
-        <a:latin typeface="Aptos Display" panose="02110004020202020204"/>
+        <a:latin typeface="Calibri Light" panose="020F0302020204030204"/>
         <a:ea typeface=""/>
         <a:cs typeface=""/>
         <a:font script="Jpan" typeface="游ゴシック Light"/>
@@ -3580,7 +3572,7 @@
         <a:font script="Tfng" typeface="Ebrima"/>
       </a:majorFont>
       <a:minorFont>
-        <a:latin typeface="Aptos" panose="02110004020202020204"/>
+        <a:latin typeface="Calibri" panose="020F0502020204030204"/>
         <a:ea typeface=""/>
         <a:cs typeface=""/>
         <a:font script="Jpan" typeface="游明朝"/>
@@ -3774,7 +3766,7 @@
   <a:extraClrSchemeLst/>
   <a:extLst>
     <a:ext uri="{05A4C25C-085E-4340-85A3-A5531E510DB2}">
-      <thm15:themeFamily xmlns:thm15="http://schemas.microsoft.com/office/thememl/2012/main" name="Office Theme" id="{2E142A2C-CD16-42D6-873A-C26D2A0506FA}" vid="{1BDDFF52-6CD6-40A5-AB3C-68EB2F1E4D0A}"/>
+      <thm15:themeFamily xmlns:thm15="http://schemas.microsoft.com/office/thememl/2012/main" name="Office Theme" id="{62F939B6-93AF-4DB8-9C6B-D6C7DFDC589F}" vid="{4A3C46E8-61CC-4603-A589-7422A47A8E4A}"/>
     </a:ext>
   </a:extLst>
 </a:theme>

</xml_diff>

<commit_message>
fixed AI_Summary and Send_email from Config
</commit_message>
<xml_diff>
--- a/REW/Reports/RealEstateReport.docx
+++ b/REW/Reports/RealEstateReport.docx
@@ -1,10 +1,10 @@
 
 <file path=word/document.xml><?xml version="1.0" encoding="utf-8"?>
-<w:document xmlns:wpc="http://schemas.microsoft.com/office/word/2010/wordprocessingCanvas" xmlns:cx="http://schemas.microsoft.com/office/drawing/2014/chartex" xmlns:cx1="http://schemas.microsoft.com/office/drawing/2015/9/8/chartex" xmlns:cx2="http://schemas.microsoft.com/office/drawing/2015/10/21/chartex" xmlns:cx3="http://schemas.microsoft.com/office/drawing/2016/5/9/chartex" xmlns:cx4="http://schemas.microsoft.com/office/drawing/2016/5/10/chartex" xmlns:cx5="http://schemas.microsoft.com/office/drawing/2016/5/11/chartex" xmlns:cx6="http://schemas.microsoft.com/office/drawing/2016/5/12/chartex" xmlns:cx7="http://schemas.microsoft.com/office/drawing/2016/5/13/chartex" xmlns:cx8="http://schemas.microsoft.com/office/drawing/2016/5/14/chartex" xmlns:mc="http://schemas.openxmlformats.org/markup-compatibility/2006" xmlns:aink="http://schemas.microsoft.com/office/drawing/2016/ink" xmlns:am3d="http://schemas.microsoft.com/office/drawing/2017/model3d" xmlns:o="urn:schemas-microsoft-com:office:office" xmlns:oel="http://schemas.microsoft.com/office/2019/extlst" xmlns:r="http://schemas.openxmlformats.org/officeDocument/2006/relationships" xmlns:m="http://schemas.openxmlformats.org/officeDocument/2006/math" xmlns:v="urn:schemas-microsoft-com:vml" xmlns:wp14="http://schemas.microsoft.com/office/word/2010/wordprocessingDrawing" xmlns:wp="http://schemas.openxmlformats.org/drawingml/2006/wordprocessingDrawing" xmlns:w10="urn:schemas-microsoft-com:office:word" xmlns:w="http://schemas.openxmlformats.org/wordprocessingml/2006/main" xmlns:w14="http://schemas.microsoft.com/office/word/2010/wordml" xmlns:w15="http://schemas.microsoft.com/office/word/2012/wordml" xmlns:w16cex="http://schemas.microsoft.com/office/word/2018/wordml/cex" xmlns:w16cid="http://schemas.microsoft.com/office/word/2016/wordml/cid" xmlns:w16="http://schemas.microsoft.com/office/word/2018/wordml" xmlns:w16du="http://schemas.microsoft.com/office/word/2023/wordml/word16du" xmlns:w16sdtdh="http://schemas.microsoft.com/office/word/2020/wordml/sdtdatahash" xmlns:w16sdtfl="http://schemas.microsoft.com/office/word/2024/wordml/sdtformatlock" xmlns:w16se="http://schemas.microsoft.com/office/word/2015/wordml/symex" xmlns:wpg="http://schemas.microsoft.com/office/word/2010/wordprocessingGroup" xmlns:wpi="http://schemas.microsoft.com/office/word/2010/wordprocessingInk" xmlns:wne="http://schemas.microsoft.com/office/word/2006/wordml" xmlns:wps="http://schemas.microsoft.com/office/word/2010/wordprocessingShape" mc:Ignorable="w14 w15 w16se w16cid w16 w16cex w16sdtdh w16sdtfl w16du wp14">
+<w:document xmlns:wpc="http://schemas.microsoft.com/office/word/2010/wordprocessingCanvas" xmlns:cx="http://schemas.microsoft.com/office/drawing/2014/chartex" xmlns:cx1="http://schemas.microsoft.com/office/drawing/2015/9/8/chartex" xmlns:cx2="http://schemas.microsoft.com/office/drawing/2015/10/21/chartex" xmlns:cx3="http://schemas.microsoft.com/office/drawing/2016/5/9/chartex" xmlns:cx4="http://schemas.microsoft.com/office/drawing/2016/5/10/chartex" xmlns:cx5="http://schemas.microsoft.com/office/drawing/2016/5/11/chartex" xmlns:cx6="http://schemas.microsoft.com/office/drawing/2016/5/12/chartex" xmlns:cx7="http://schemas.microsoft.com/office/drawing/2016/5/13/chartex" xmlns:cx8="http://schemas.microsoft.com/office/drawing/2016/5/14/chartex" xmlns:mc="http://schemas.openxmlformats.org/markup-compatibility/2006" xmlns:aink="http://schemas.microsoft.com/office/drawing/2016/ink" xmlns:am3d="http://schemas.microsoft.com/office/drawing/2017/model3d" xmlns:o="urn:schemas-microsoft-com:office:office" xmlns:oel="http://schemas.microsoft.com/office/2019/extlst" xmlns:r="http://schemas.openxmlformats.org/officeDocument/2006/relationships" xmlns:m="http://schemas.openxmlformats.org/officeDocument/2006/math" xmlns:v="urn:schemas-microsoft-com:vml" xmlns:wp14="http://schemas.microsoft.com/office/word/2010/wordprocessingDrawing" xmlns:wp="http://schemas.openxmlformats.org/drawingml/2006/wordprocessingDrawing" xmlns:w10="urn:schemas-microsoft-com:office:word" xmlns:w="http://schemas.openxmlformats.org/wordprocessingml/2006/main" xmlns:w14="http://schemas.microsoft.com/office/word/2010/wordml" xmlns:w15="http://schemas.microsoft.com/office/word/2012/wordml" xmlns:w16cex="http://schemas.microsoft.com/office/word/2018/wordml/cex" xmlns:w16cid="http://schemas.microsoft.com/office/word/2016/wordml/cid" xmlns:w16="http://schemas.microsoft.com/office/word/2018/wordml" xmlns:w16sdtdh="http://schemas.microsoft.com/office/word/2020/wordml/sdtdatahash" xmlns:w16se="http://schemas.microsoft.com/office/word/2015/wordml/symex" xmlns:wpg="http://schemas.microsoft.com/office/word/2010/wordprocessingGroup" xmlns:wpi="http://schemas.microsoft.com/office/word/2010/wordprocessingInk" xmlns:wne="http://schemas.microsoft.com/office/word/2006/wordml" xmlns:wps="http://schemas.microsoft.com/office/word/2010/wordprocessingShape" mc:Ignorable="w14 w15 w16se w16cid w16 w16cex w16sdtdh wp14">
   <w:body>
     <w:p>
       <w:pPr>
-        <w:divId w:val="1450276207"/>
+        <w:divId w:val="28844213"/>
         <w:rPr>
           <w:rFonts w:eastAsia="Times New Roman"/>
           <w:lang w:val="ro-RO"/>
@@ -17,7 +17,7 @@
           <w:lang w:val="ro-RO"/>
         </w:rPr>
         <w:drawing>
-          <wp:inline distT="0" distB="0" distL="0" distR="0" wp14:anchorId="403FAA78" wp14:editId="657B8C1E">
+          <wp:inline distT="0" distB="0" distL="0" distR="0" wp14:anchorId="5C48604B" wp14:editId="5FA30698">
             <wp:extent cx="7924800" cy="3562350"/>
             <wp:effectExtent l="0" t="0" r="0" b="0"/>
             <wp:docPr id="1" name="Picture 1"/>
@@ -34,7 +34,7 @@
                     </pic:cNvPicPr>
                   </pic:nvPicPr>
                   <pic:blipFill>
-                    <a:blip r:embed="rId4">
+                    <a:blip r:embed="rId5">
                       <a:extLst>
                         <a:ext uri="{28A0092B-C50C-407E-A947-70E740481C1C}">
                           <a14:useLocalDpi xmlns:a14="http://schemas.microsoft.com/office/drawing/2010/main" val="0"/>
@@ -84,7 +84,25 @@
     </w:p>
     <w:p>
       <w:pPr>
+        <w:pStyle w:val="Heading3"/>
+        <w:divId w:val="744179954"/>
+        <w:rPr>
+          <w:rFonts w:ascii="Calibri" w:eastAsia="Times New Roman" w:hAnsi="Calibri" w:cs="Calibri"/>
+          <w:lang w:val="ro-RO"/>
+        </w:rPr>
+      </w:pPr>
+      <w:r>
+        <w:rPr>
+          <w:rFonts w:ascii="Calibri" w:eastAsia="Times New Roman" w:hAnsi="Calibri" w:cs="Calibri"/>
+          <w:lang w:val="ro-RO"/>
+        </w:rPr>
+        <w:t>Market overview</w:t>
+      </w:r>
+    </w:p>
+    <w:p>
+      <w:pPr>
         <w:pStyle w:val="NormalWeb"/>
+        <w:divId w:val="744179954"/>
         <w:rPr>
           <w:rFonts w:ascii="Calibri" w:hAnsi="Calibri" w:cs="Calibri"/>
           <w:sz w:val="22"/>
@@ -99,8 +117,246 @@
           <w:szCs w:val="22"/>
           <w:lang w:val="ro-RO"/>
         </w:rPr>
-        <w:t>Această listă include diverse oferte de apartamente cu 2 camere, situate în diferite zone din București, având caracteristici variate. Printre opțiuni se regăsesc apartamente decomandate, spațioase, finisaje moderne, și acces rapid la metrou. Unele oferte includ facilități precum încălzire în pardoseală, panouri solare și ventilație inteligentă. Zonele principale menționate sunt Drumul Taberei, Titan-Pallady, Metalurgiei și Sector 5. Mai multe apartamente sunt în construcție sau finalizate, cu suprafețe cup</w:t>
+        <w:t>The available apartments in Sector 3 primarily feature 2 rooms, with surface areas ranging from 51.35 mp to 70 mp. There are a total of 23 listings detailed in the provided data.</w:t>
       </w:r>
+    </w:p>
+    <w:p>
+      <w:pPr>
+        <w:pStyle w:val="Heading3"/>
+        <w:divId w:val="744179954"/>
+        <w:rPr>
+          <w:rFonts w:ascii="Calibri" w:eastAsia="Times New Roman" w:hAnsi="Calibri" w:cs="Calibri"/>
+          <w:lang w:val="ro-RO"/>
+        </w:rPr>
+      </w:pPr>
+      <w:r>
+        <w:rPr>
+          <w:rFonts w:ascii="Calibri" w:eastAsia="Times New Roman" w:hAnsi="Calibri" w:cs="Calibri"/>
+          <w:lang w:val="ro-RO"/>
+        </w:rPr>
+        <w:t>Common characteristics of the listings</w:t>
+      </w:r>
+    </w:p>
+    <w:p>
+      <w:pPr>
+        <w:numPr>
+          <w:ilvl w:val="0"/>
+          <w:numId w:val="1"/>
+        </w:numPr>
+        <w:spacing w:before="100" w:beforeAutospacing="1" w:after="100" w:afterAutospacing="1"/>
+        <w:divId w:val="744179954"/>
+        <w:rPr>
+          <w:rFonts w:ascii="Calibri" w:eastAsia="Times New Roman" w:hAnsi="Calibri" w:cs="Calibri"/>
+          <w:sz w:val="22"/>
+          <w:szCs w:val="22"/>
+          <w:lang w:val="ro-RO"/>
+        </w:rPr>
+      </w:pPr>
+      <w:r>
+        <w:rPr>
+          <w:rFonts w:ascii="Calibri" w:eastAsia="Times New Roman" w:hAnsi="Calibri" w:cs="Calibri"/>
+          <w:sz w:val="22"/>
+          <w:szCs w:val="22"/>
+          <w:lang w:val="ro-RO"/>
+        </w:rPr>
+        <w:t>Most apartments are 2-room properties, with both decomandat options and spacious layouts.</w:t>
+      </w:r>
+    </w:p>
+    <w:p>
+      <w:pPr>
+        <w:numPr>
+          <w:ilvl w:val="0"/>
+          <w:numId w:val="1"/>
+        </w:numPr>
+        <w:spacing w:before="100" w:beforeAutospacing="1" w:after="100" w:afterAutospacing="1"/>
+        <w:divId w:val="744179954"/>
+        <w:rPr>
+          <w:rFonts w:ascii="Calibri" w:eastAsia="Times New Roman" w:hAnsi="Calibri" w:cs="Calibri"/>
+          <w:sz w:val="22"/>
+          <w:szCs w:val="22"/>
+          <w:lang w:val="ro-RO"/>
+        </w:rPr>
+      </w:pPr>
+      <w:r>
+        <w:rPr>
+          <w:rFonts w:ascii="Calibri" w:eastAsia="Times New Roman" w:hAnsi="Calibri" w:cs="Calibri"/>
+          <w:sz w:val="22"/>
+          <w:szCs w:val="22"/>
+          <w:lang w:val="ro-RO"/>
+        </w:rPr>
+        <w:t>Surface areas differ, but are generally within the range of 51 mp to 70 mp.</w:t>
+      </w:r>
+    </w:p>
+    <w:p>
+      <w:pPr>
+        <w:numPr>
+          <w:ilvl w:val="0"/>
+          <w:numId w:val="1"/>
+        </w:numPr>
+        <w:spacing w:before="100" w:beforeAutospacing="1" w:after="100" w:afterAutospacing="1"/>
+        <w:divId w:val="744179954"/>
+        <w:rPr>
+          <w:rFonts w:ascii="Calibri" w:eastAsia="Times New Roman" w:hAnsi="Calibri" w:cs="Calibri"/>
+          <w:sz w:val="22"/>
+          <w:szCs w:val="22"/>
+          <w:lang w:val="ro-RO"/>
+        </w:rPr>
+      </w:pPr>
+      <w:r>
+        <w:rPr>
+          <w:rFonts w:ascii="Calibri" w:eastAsia="Times New Roman" w:hAnsi="Calibri" w:cs="Calibri"/>
+          <w:sz w:val="22"/>
+          <w:szCs w:val="22"/>
+          <w:lang w:val="ro-RO"/>
+        </w:rPr>
+        <w:t>Several properties are listed as new constructions with completion dates extending to 2025 and 2026.</w:t>
+      </w:r>
+    </w:p>
+    <w:p>
+      <w:pPr>
+        <w:numPr>
+          <w:ilvl w:val="0"/>
+          <w:numId w:val="1"/>
+        </w:numPr>
+        <w:spacing w:before="100" w:beforeAutospacing="1" w:after="100" w:afterAutospacing="1"/>
+        <w:divId w:val="744179954"/>
+        <w:rPr>
+          <w:rFonts w:ascii="Calibri" w:eastAsia="Times New Roman" w:hAnsi="Calibri" w:cs="Calibri"/>
+          <w:sz w:val="22"/>
+          <w:szCs w:val="22"/>
+          <w:lang w:val="ro-RO"/>
+        </w:rPr>
+      </w:pPr>
+      <w:r>
+        <w:rPr>
+          <w:rFonts w:ascii="Calibri" w:eastAsia="Times New Roman" w:hAnsi="Calibri" w:cs="Calibri"/>
+          <w:sz w:val="22"/>
+          <w:szCs w:val="22"/>
+          <w:lang w:val="ro-RO"/>
+        </w:rPr>
+        <w:t>Listings include units positioned across varying floors, from parter to upper levels.</w:t>
+      </w:r>
+    </w:p>
+    <w:p>
+      <w:pPr>
+        <w:pStyle w:val="Heading3"/>
+        <w:divId w:val="744179954"/>
+        <w:rPr>
+          <w:rFonts w:ascii="Calibri" w:eastAsia="Times New Roman" w:hAnsi="Calibri" w:cs="Calibri"/>
+          <w:lang w:val="ro-RO"/>
+        </w:rPr>
+      </w:pPr>
+      <w:r>
+        <w:rPr>
+          <w:rFonts w:ascii="Calibri" w:eastAsia="Times New Roman" w:hAnsi="Calibri" w:cs="Calibri"/>
+          <w:lang w:val="ro-RO"/>
+        </w:rPr>
+        <w:t>What to consider when choosing an apartment</w:t>
+      </w:r>
+    </w:p>
+    <w:p>
+      <w:pPr>
+        <w:numPr>
+          <w:ilvl w:val="0"/>
+          <w:numId w:val="2"/>
+        </w:numPr>
+        <w:spacing w:before="100" w:beforeAutospacing="1" w:after="100" w:afterAutospacing="1"/>
+        <w:divId w:val="744179954"/>
+        <w:rPr>
+          <w:rFonts w:ascii="Calibri" w:eastAsia="Times New Roman" w:hAnsi="Calibri" w:cs="Calibri"/>
+          <w:sz w:val="22"/>
+          <w:szCs w:val="22"/>
+          <w:lang w:val="ro-RO"/>
+        </w:rPr>
+      </w:pPr>
+      <w:r>
+        <w:rPr>
+          <w:rFonts w:ascii="Calibri" w:eastAsia="Times New Roman" w:hAnsi="Calibri" w:cs="Calibri"/>
+          <w:sz w:val="22"/>
+          <w:szCs w:val="22"/>
+          <w:lang w:val="ro-RO"/>
+        </w:rPr>
+        <w:t>Evaluate the layout of the apartment for practicality and comfort.</w:t>
+      </w:r>
+    </w:p>
+    <w:p>
+      <w:pPr>
+        <w:numPr>
+          <w:ilvl w:val="0"/>
+          <w:numId w:val="2"/>
+        </w:numPr>
+        <w:spacing w:before="100" w:beforeAutospacing="1" w:after="100" w:afterAutospacing="1"/>
+        <w:divId w:val="744179954"/>
+        <w:rPr>
+          <w:rFonts w:ascii="Calibri" w:eastAsia="Times New Roman" w:hAnsi="Calibri" w:cs="Calibri"/>
+          <w:sz w:val="22"/>
+          <w:szCs w:val="22"/>
+          <w:lang w:val="ro-RO"/>
+        </w:rPr>
+      </w:pPr>
+      <w:r>
+        <w:rPr>
+          <w:rFonts w:ascii="Calibri" w:eastAsia="Times New Roman" w:hAnsi="Calibri" w:cs="Calibri"/>
+          <w:sz w:val="22"/>
+          <w:szCs w:val="22"/>
+          <w:lang w:val="ro-RO"/>
+        </w:rPr>
+        <w:t>Consider the surface area to ensure it meets your space requirements.</w:t>
+      </w:r>
+    </w:p>
+    <w:p>
+      <w:pPr>
+        <w:numPr>
+          <w:ilvl w:val="0"/>
+          <w:numId w:val="2"/>
+        </w:numPr>
+        <w:spacing w:before="100" w:beforeAutospacing="1" w:after="100" w:afterAutospacing="1"/>
+        <w:divId w:val="744179954"/>
+        <w:rPr>
+          <w:rFonts w:ascii="Calibri" w:eastAsia="Times New Roman" w:hAnsi="Calibri" w:cs="Calibri"/>
+          <w:sz w:val="22"/>
+          <w:szCs w:val="22"/>
+          <w:lang w:val="ro-RO"/>
+        </w:rPr>
+      </w:pPr>
+      <w:r>
+        <w:rPr>
+          <w:rFonts w:ascii="Calibri" w:eastAsia="Times New Roman" w:hAnsi="Calibri" w:cs="Calibri"/>
+          <w:sz w:val="22"/>
+          <w:szCs w:val="22"/>
+          <w:lang w:val="ro-RO"/>
+        </w:rPr>
+        <w:t>Check transport connectivity options for easy accessibility to amenities and work.</w:t>
+      </w:r>
+    </w:p>
+    <w:p>
+      <w:pPr>
+        <w:pStyle w:val="Heading3"/>
+        <w:divId w:val="744179954"/>
+        <w:rPr>
+          <w:rFonts w:ascii="Calibri" w:eastAsia="Times New Roman" w:hAnsi="Calibri" w:cs="Calibri"/>
+          <w:lang w:val="ro-RO"/>
+        </w:rPr>
+      </w:pPr>
+      <w:r>
+        <w:rPr>
+          <w:rFonts w:ascii="Calibri" w:eastAsia="Times New Roman" w:hAnsi="Calibri" w:cs="Calibri"/>
+          <w:lang w:val="ro-RO"/>
+        </w:rPr>
+        <w:t>Conclusion</w:t>
+      </w:r>
+    </w:p>
+    <w:p>
+      <w:pPr>
+        <w:pStyle w:val="NormalWeb"/>
+        <w:divId w:val="744179954"/>
+        <w:rPr>
+          <w:rFonts w:ascii="Calibri" w:hAnsi="Calibri" w:cs="Calibri"/>
+          <w:sz w:val="22"/>
+          <w:szCs w:val="22"/>
+          <w:lang w:val="ro-RO"/>
+        </w:rPr>
+      </w:pPr>
       <w:r>
         <w:rPr>
           <w:rFonts w:ascii="Calibri" w:hAnsi="Calibri" w:cs="Calibri"/>
@@ -108,7 +364,8 @@
           <w:szCs w:val="22"/>
           <w:lang w:val="ro-RO"/>
         </w:rPr>
-        <w:t>rinse între aproximativ 51 și 70 mp. Anul construcției variază de la blocuri noi, precum cele planificate pentru 2025, până la cele finalizate recent. Ofertele vin fie direct de la dezvoltator, fie fără comision, oferind accesibilitate la transport în comun și alte facilități.</w:t>
+        <w:lastRenderedPageBreak/>
+        <w:t>The provided listings offer a variety of modern, well-sized apartments suited to many preferences. Take your time to carefully compare the options available.</w:t>
       </w:r>
     </w:p>
     <w:p>
@@ -145,8 +402,8 @@
         <w:tblLook w:val="04A0" w:firstRow="1" w:lastRow="0" w:firstColumn="1" w:lastColumn="0" w:noHBand="0" w:noVBand="1"/>
       </w:tblPr>
       <w:tblGrid>
-        <w:gridCol w:w="8307"/>
-        <w:gridCol w:w="703"/>
+        <w:gridCol w:w="8608"/>
+        <w:gridCol w:w="736"/>
       </w:tblGrid>
       <w:tr>
         <w:trPr>
@@ -252,72 +509,7 @@
                 <w:sz w:val="22"/>
                 <w:szCs w:val="22"/>
               </w:rPr>
-              <w:t>Oferta! Apartament 2 camere, decomandat, spatios, finisaje moderne, S5</w:t>
-            </w:r>
-          </w:p>
-        </w:tc>
-        <w:tc>
-          <w:tcPr>
-            <w:tcW w:w="0" w:type="auto"/>
-            <w:tcBorders>
-              <w:top w:val="outset" w:sz="6" w:space="0" w:color="auto"/>
-              <w:left w:val="outset" w:sz="6" w:space="0" w:color="auto"/>
-              <w:bottom w:val="outset" w:sz="6" w:space="0" w:color="auto"/>
-              <w:right w:val="outset" w:sz="6" w:space="0" w:color="auto"/>
-            </w:tcBorders>
-            <w:vAlign w:val="center"/>
-            <w:hideMark/>
-          </w:tcPr>
-          <w:p>
-            <w:pPr>
-              <w:rPr>
-                <w:rFonts w:ascii="Calibri" w:eastAsia="Times New Roman" w:hAnsi="Calibri" w:cs="Calibri"/>
-                <w:sz w:val="22"/>
-                <w:szCs w:val="22"/>
-              </w:rPr>
-            </w:pPr>
-            <w:hyperlink r:id="rId5" w:history="1">
-              <w:r>
-                <w:rPr>
-                  <w:rStyle w:val="Hyperlink"/>
-                  <w:rFonts w:ascii="Calibri" w:eastAsia="Times New Roman" w:hAnsi="Calibri" w:cs="Calibri"/>
-                  <w:sz w:val="22"/>
-                  <w:szCs w:val="22"/>
-                </w:rPr>
-                <w:t>Open</w:t>
-              </w:r>
-            </w:hyperlink>
-          </w:p>
-        </w:tc>
-      </w:tr>
-      <w:tr>
-        <w:tc>
-          <w:tcPr>
-            <w:tcW w:w="0" w:type="auto"/>
-            <w:tcBorders>
-              <w:top w:val="outset" w:sz="6" w:space="0" w:color="auto"/>
-              <w:left w:val="outset" w:sz="6" w:space="0" w:color="auto"/>
-              <w:bottom w:val="outset" w:sz="6" w:space="0" w:color="auto"/>
-              <w:right w:val="outset" w:sz="6" w:space="0" w:color="auto"/>
-            </w:tcBorders>
-            <w:vAlign w:val="center"/>
-            <w:hideMark/>
-          </w:tcPr>
-          <w:p>
-            <w:pPr>
-              <w:rPr>
-                <w:rFonts w:ascii="Calibri" w:eastAsia="Times New Roman" w:hAnsi="Calibri" w:cs="Calibri"/>
-                <w:sz w:val="22"/>
-                <w:szCs w:val="22"/>
-              </w:rPr>
-            </w:pPr>
-            <w:r>
-              <w:rPr>
-                <w:rFonts w:ascii="Calibri" w:eastAsia="Times New Roman" w:hAnsi="Calibri" w:cs="Calibri"/>
-                <w:sz w:val="22"/>
-                <w:szCs w:val="22"/>
-              </w:rPr>
-              <w:t>Apartament 2 camere de vanzare, cu acces rapid metrou, Bd. Metalurgiei</w:t>
+              <w:t>Comision 0- Apartament bine compartimentat cu 2 camere, Parcul Arghezi</w:t>
             </w:r>
           </w:p>
         </w:tc>
@@ -382,7 +574,7 @@
                 <w:sz w:val="22"/>
                 <w:szCs w:val="22"/>
               </w:rPr>
-              <w:t>Apartament 2 Camere Incalzire in Pardoseala Com. 0% Ansamblu Nou Raho</w:t>
+              <w:t>Apartament cu 2 camere in ansamblu rezidential de top, Berceni,Sect.4</w:t>
             </w:r>
           </w:p>
         </w:tc>
@@ -447,7 +639,7 @@
                 <w:sz w:val="22"/>
                 <w:szCs w:val="22"/>
               </w:rPr>
-              <w:t>* 2 Camere Mall Plaza - Metrou 300M - Parc Drumul Taberei * Comision0%</w:t>
+              <w:t>Apartament Bd.Metalurgiei, Comision 0% - 2 camere, decomandat</w:t>
             </w:r>
           </w:p>
         </w:tc>
@@ -512,7 +704,7 @@
                 <w:sz w:val="22"/>
                 <w:szCs w:val="22"/>
               </w:rPr>
-              <w:t>2 Camere - Drumul Taberei, Prelungirea Ghencea - Renovat.</w:t>
+              <w:t>Pallady-IKEA-Metrou - Parcare Bonus - Dezvoltator</w:t>
             </w:r>
           </w:p>
         </w:tc>
@@ -577,7 +769,7 @@
                 <w:sz w:val="22"/>
                 <w:szCs w:val="22"/>
               </w:rPr>
-              <w:t>Apartament 2 Camere Titan-Pallady Finalizare Rapida</w:t>
+              <w:t>2 Camere - Drumul Taberei, Prelungirea Ghencea - Renovat.</w:t>
             </w:r>
           </w:p>
         </w:tc>
@@ -642,7 +834,7 @@
                 <w:sz w:val="22"/>
                 <w:szCs w:val="22"/>
               </w:rPr>
-              <w:t>2 camere - Complet Renovat - Iancului</w:t>
+              <w:t>Apartament modern, Comision 0 - 2 camere spatioase, Metalurgiei, Sect4</w:t>
             </w:r>
           </w:p>
         </w:tc>
@@ -707,7 +899,7 @@
                 <w:sz w:val="22"/>
                 <w:szCs w:val="22"/>
               </w:rPr>
-              <w:t>Apartament 2 camere acces rapid Sector 6</w:t>
+              <w:t>2 camere - Complet Renovat - Iancului</w:t>
             </w:r>
           </w:p>
         </w:tc>
@@ -772,7 +964,7 @@
                 <w:sz w:val="22"/>
                 <w:szCs w:val="22"/>
               </w:rPr>
-              <w:t>Oferta speciala Metalurgiei</w:t>
+              <w:t>Apartament 2 camere, metrou Berceni</w:t>
             </w:r>
           </w:p>
         </w:tc>
@@ -837,7 +1029,7 @@
                 <w:sz w:val="22"/>
                 <w:szCs w:val="22"/>
               </w:rPr>
-              <w:t>Apartament modern 2 camere – 64 mp, Str. București–Măgurele, Sector 5</w:t>
+              <w:t>Apartament nou, finisat premium cu 2 camere - zona Bd Brancoveanu</w:t>
             </w:r>
           </w:p>
         </w:tc>
@@ -862,6 +1054,71 @@
               </w:rPr>
             </w:pPr>
             <w:hyperlink r:id="rId14" w:history="1">
+              <w:r>
+                <w:rPr>
+                  <w:rStyle w:val="Hyperlink"/>
+                  <w:rFonts w:ascii="Calibri" w:eastAsia="Times New Roman" w:hAnsi="Calibri" w:cs="Calibri"/>
+                  <w:sz w:val="22"/>
+                  <w:szCs w:val="22"/>
+                </w:rPr>
+                <w:t>Open</w:t>
+              </w:r>
+            </w:hyperlink>
+          </w:p>
+        </w:tc>
+      </w:tr>
+      <w:tr>
+        <w:tc>
+          <w:tcPr>
+            <w:tcW w:w="0" w:type="auto"/>
+            <w:tcBorders>
+              <w:top w:val="outset" w:sz="6" w:space="0" w:color="auto"/>
+              <w:left w:val="outset" w:sz="6" w:space="0" w:color="auto"/>
+              <w:bottom w:val="outset" w:sz="6" w:space="0" w:color="auto"/>
+              <w:right w:val="outset" w:sz="6" w:space="0" w:color="auto"/>
+            </w:tcBorders>
+            <w:vAlign w:val="center"/>
+            <w:hideMark/>
+          </w:tcPr>
+          <w:p>
+            <w:pPr>
+              <w:rPr>
+                <w:rFonts w:ascii="Calibri" w:eastAsia="Times New Roman" w:hAnsi="Calibri" w:cs="Calibri"/>
+                <w:sz w:val="22"/>
+                <w:szCs w:val="22"/>
+              </w:rPr>
+            </w:pPr>
+            <w:r>
+              <w:rPr>
+                <w:rFonts w:ascii="Calibri" w:eastAsia="Times New Roman" w:hAnsi="Calibri" w:cs="Calibri"/>
+                <w:sz w:val="22"/>
+                <w:szCs w:val="22"/>
+              </w:rPr>
+              <w:t>Apartament 2 camere decomandat, metrou Berceni</w:t>
+            </w:r>
+          </w:p>
+        </w:tc>
+        <w:tc>
+          <w:tcPr>
+            <w:tcW w:w="0" w:type="auto"/>
+            <w:tcBorders>
+              <w:top w:val="outset" w:sz="6" w:space="0" w:color="auto"/>
+              <w:left w:val="outset" w:sz="6" w:space="0" w:color="auto"/>
+              <w:bottom w:val="outset" w:sz="6" w:space="0" w:color="auto"/>
+              <w:right w:val="outset" w:sz="6" w:space="0" w:color="auto"/>
+            </w:tcBorders>
+            <w:vAlign w:val="center"/>
+            <w:hideMark/>
+          </w:tcPr>
+          <w:p>
+            <w:pPr>
+              <w:rPr>
+                <w:rFonts w:ascii="Calibri" w:eastAsia="Times New Roman" w:hAnsi="Calibri" w:cs="Calibri"/>
+                <w:sz w:val="22"/>
+                <w:szCs w:val="22"/>
+              </w:rPr>
+            </w:pPr>
+            <w:hyperlink r:id="rId15" w:history="1">
               <w:r>
                 <w:rPr>
                   <w:rStyle w:val="Hyperlink"/>
@@ -889,7 +1146,6 @@
           <w:rFonts w:ascii="Calibri" w:eastAsia="Times New Roman" w:hAnsi="Calibri" w:cs="Calibri"/>
           <w:lang w:val="ro-RO"/>
         </w:rPr>
-        <w:lastRenderedPageBreak/>
         <w:t>Storia</w:t>
       </w:r>
     </w:p>
@@ -911,8 +1167,8 @@
         <w:tblLook w:val="04A0" w:firstRow="1" w:lastRow="0" w:firstColumn="1" w:lastColumn="0" w:noHBand="0" w:noVBand="1"/>
       </w:tblPr>
       <w:tblGrid>
-        <w:gridCol w:w="8265"/>
-        <w:gridCol w:w="745"/>
+        <w:gridCol w:w="8467"/>
+        <w:gridCol w:w="877"/>
       </w:tblGrid>
       <w:tr>
         <w:trPr>
@@ -1018,72 +1274,7 @@
                 <w:sz w:val="22"/>
                 <w:szCs w:val="22"/>
               </w:rPr>
-              <w:t>Ap 2 Camere, Panouri Solare, Ventilație Inteligentă NovingAIR - Parcul</w:t>
-            </w:r>
-          </w:p>
-        </w:tc>
-        <w:tc>
-          <w:tcPr>
-            <w:tcW w:w="0" w:type="auto"/>
-            <w:tcBorders>
-              <w:top w:val="outset" w:sz="6" w:space="0" w:color="auto"/>
-              <w:left w:val="outset" w:sz="6" w:space="0" w:color="auto"/>
-              <w:bottom w:val="outset" w:sz="6" w:space="0" w:color="auto"/>
-              <w:right w:val="outset" w:sz="6" w:space="0" w:color="auto"/>
-            </w:tcBorders>
-            <w:vAlign w:val="center"/>
-            <w:hideMark/>
-          </w:tcPr>
-          <w:p>
-            <w:pPr>
-              <w:rPr>
-                <w:rFonts w:ascii="Calibri" w:eastAsia="Times New Roman" w:hAnsi="Calibri" w:cs="Calibri"/>
-                <w:sz w:val="22"/>
-                <w:szCs w:val="22"/>
-              </w:rPr>
-            </w:pPr>
-            <w:hyperlink r:id="rId15" w:history="1">
-              <w:r>
-                <w:rPr>
-                  <w:rStyle w:val="Hyperlink"/>
-                  <w:rFonts w:ascii="Calibri" w:eastAsia="Times New Roman" w:hAnsi="Calibri" w:cs="Calibri"/>
-                  <w:sz w:val="22"/>
-                  <w:szCs w:val="22"/>
-                </w:rPr>
-                <w:t>Open</w:t>
-              </w:r>
-            </w:hyperlink>
-          </w:p>
-        </w:tc>
-      </w:tr>
-      <w:tr>
-        <w:tc>
-          <w:tcPr>
-            <w:tcW w:w="0" w:type="auto"/>
-            <w:tcBorders>
-              <w:top w:val="outset" w:sz="6" w:space="0" w:color="auto"/>
-              <w:left w:val="outset" w:sz="6" w:space="0" w:color="auto"/>
-              <w:bottom w:val="outset" w:sz="6" w:space="0" w:color="auto"/>
-              <w:right w:val="outset" w:sz="6" w:space="0" w:color="auto"/>
-            </w:tcBorders>
-            <w:vAlign w:val="center"/>
-            <w:hideMark/>
-          </w:tcPr>
-          <w:p>
-            <w:pPr>
-              <w:rPr>
-                <w:rFonts w:ascii="Calibri" w:eastAsia="Times New Roman" w:hAnsi="Calibri" w:cs="Calibri"/>
-                <w:sz w:val="22"/>
-                <w:szCs w:val="22"/>
-              </w:rPr>
-            </w:pPr>
-            <w:r>
-              <w:rPr>
-                <w:rFonts w:ascii="Calibri" w:eastAsia="Times New Roman" w:hAnsi="Calibri" w:cs="Calibri"/>
-                <w:sz w:val="22"/>
-                <w:szCs w:val="22"/>
-              </w:rPr>
-              <w:t>Apartament 2 Camere spatios, Direct Dezvoltator, Metru Nicolae Teclu</w:t>
+              <w:t>Apartament decomandat 2 camere Metrou Nicolae Teclu</w:t>
             </w:r>
           </w:p>
         </w:tc>
@@ -1148,7 +1339,7 @@
                 <w:sz w:val="22"/>
                 <w:szCs w:val="22"/>
               </w:rPr>
-              <w:t>Apartament decomandat 2 camere Th. Pallady-500m Statie STB</w:t>
+              <w:t>Splaiul Unirii nr 9,Confort City, Vitan Barzesti,aproape de Ikea</w:t>
             </w:r>
           </w:p>
         </w:tc>
@@ -1173,6 +1364,71 @@
               </w:rPr>
             </w:pPr>
             <w:hyperlink r:id="rId17" w:history="1">
+              <w:r>
+                <w:rPr>
+                  <w:rStyle w:val="Hyperlink"/>
+                  <w:rFonts w:ascii="Calibri" w:eastAsia="Times New Roman" w:hAnsi="Calibri" w:cs="Calibri"/>
+                  <w:sz w:val="22"/>
+                  <w:szCs w:val="22"/>
+                </w:rPr>
+                <w:t>Open</w:t>
+              </w:r>
+            </w:hyperlink>
+          </w:p>
+        </w:tc>
+      </w:tr>
+      <w:tr>
+        <w:tc>
+          <w:tcPr>
+            <w:tcW w:w="0" w:type="auto"/>
+            <w:tcBorders>
+              <w:top w:val="outset" w:sz="6" w:space="0" w:color="auto"/>
+              <w:left w:val="outset" w:sz="6" w:space="0" w:color="auto"/>
+              <w:bottom w:val="outset" w:sz="6" w:space="0" w:color="auto"/>
+              <w:right w:val="outset" w:sz="6" w:space="0" w:color="auto"/>
+            </w:tcBorders>
+            <w:vAlign w:val="center"/>
+            <w:hideMark/>
+          </w:tcPr>
+          <w:p>
+            <w:pPr>
+              <w:rPr>
+                <w:rFonts w:ascii="Calibri" w:eastAsia="Times New Roman" w:hAnsi="Calibri" w:cs="Calibri"/>
+                <w:sz w:val="22"/>
+                <w:szCs w:val="22"/>
+              </w:rPr>
+            </w:pPr>
+            <w:r>
+              <w:rPr>
+                <w:rFonts w:ascii="Calibri" w:eastAsia="Times New Roman" w:hAnsi="Calibri" w:cs="Calibri"/>
+                <w:sz w:val="22"/>
+                <w:szCs w:val="22"/>
+              </w:rPr>
+              <w:t>apartament 2 camere spatios studio cu centrala finalizat nou</w:t>
+            </w:r>
+          </w:p>
+        </w:tc>
+        <w:tc>
+          <w:tcPr>
+            <w:tcW w:w="0" w:type="auto"/>
+            <w:tcBorders>
+              <w:top w:val="outset" w:sz="6" w:space="0" w:color="auto"/>
+              <w:left w:val="outset" w:sz="6" w:space="0" w:color="auto"/>
+              <w:bottom w:val="outset" w:sz="6" w:space="0" w:color="auto"/>
+              <w:right w:val="outset" w:sz="6" w:space="0" w:color="auto"/>
+            </w:tcBorders>
+            <w:vAlign w:val="center"/>
+            <w:hideMark/>
+          </w:tcPr>
+          <w:p>
+            <w:pPr>
+              <w:rPr>
+                <w:rFonts w:ascii="Calibri" w:eastAsia="Times New Roman" w:hAnsi="Calibri" w:cs="Calibri"/>
+                <w:sz w:val="22"/>
+                <w:szCs w:val="22"/>
+              </w:rPr>
+            </w:pPr>
+            <w:hyperlink r:id="rId18" w:history="1">
               <w:r>
                 <w:rPr>
                   <w:rStyle w:val="Hyperlink"/>
@@ -1221,11 +1477,11 @@
         <w:tblLook w:val="04A0" w:firstRow="1" w:lastRow="0" w:firstColumn="1" w:lastColumn="0" w:noHBand="0" w:noVBand="1"/>
       </w:tblPr>
       <w:tblGrid>
-        <w:gridCol w:w="1498"/>
-        <w:gridCol w:w="1591"/>
-        <w:gridCol w:w="1802"/>
-        <w:gridCol w:w="3182"/>
-        <w:gridCol w:w="937"/>
+        <w:gridCol w:w="1553"/>
+        <w:gridCol w:w="1650"/>
+        <w:gridCol w:w="1869"/>
+        <w:gridCol w:w="3300"/>
+        <w:gridCol w:w="972"/>
       </w:tblGrid>
       <w:tr>
         <w:trPr>
@@ -1530,161 +1786,6 @@
                 <w:szCs w:val="22"/>
               </w:rPr>
               <w:t>2025 (În construcție)</w:t>
-            </w:r>
-          </w:p>
-        </w:tc>
-        <w:tc>
-          <w:tcPr>
-            <w:tcW w:w="0" w:type="auto"/>
-            <w:tcBorders>
-              <w:top w:val="outset" w:sz="6" w:space="0" w:color="auto"/>
-              <w:left w:val="outset" w:sz="6" w:space="0" w:color="auto"/>
-              <w:bottom w:val="outset" w:sz="6" w:space="0" w:color="auto"/>
-              <w:right w:val="outset" w:sz="6" w:space="0" w:color="auto"/>
-            </w:tcBorders>
-            <w:vAlign w:val="center"/>
-            <w:hideMark/>
-          </w:tcPr>
-          <w:p>
-            <w:pPr>
-              <w:rPr>
-                <w:rFonts w:ascii="Calibri" w:eastAsia="Times New Roman" w:hAnsi="Calibri" w:cs="Calibri"/>
-                <w:sz w:val="22"/>
-                <w:szCs w:val="22"/>
-              </w:rPr>
-            </w:pPr>
-            <w:hyperlink r:id="rId18" w:history="1">
-              <w:r>
-                <w:rPr>
-                  <w:rStyle w:val="Hyperlink"/>
-                  <w:rFonts w:ascii="Calibri" w:eastAsia="Times New Roman" w:hAnsi="Calibri" w:cs="Calibri"/>
-                  <w:sz w:val="22"/>
-                  <w:szCs w:val="22"/>
-                </w:rPr>
-                <w:t>Open</w:t>
-              </w:r>
-            </w:hyperlink>
-          </w:p>
-        </w:tc>
-      </w:tr>
-      <w:tr>
-        <w:tc>
-          <w:tcPr>
-            <w:tcW w:w="0" w:type="auto"/>
-            <w:tcBorders>
-              <w:top w:val="outset" w:sz="6" w:space="0" w:color="auto"/>
-              <w:left w:val="outset" w:sz="6" w:space="0" w:color="auto"/>
-              <w:bottom w:val="outset" w:sz="6" w:space="0" w:color="auto"/>
-              <w:right w:val="outset" w:sz="6" w:space="0" w:color="auto"/>
-            </w:tcBorders>
-            <w:vAlign w:val="center"/>
-            <w:hideMark/>
-          </w:tcPr>
-          <w:p>
-            <w:pPr>
-              <w:rPr>
-                <w:rFonts w:ascii="Calibri" w:eastAsia="Times New Roman" w:hAnsi="Calibri" w:cs="Calibri"/>
-                <w:sz w:val="22"/>
-                <w:szCs w:val="22"/>
-              </w:rPr>
-            </w:pPr>
-            <w:r>
-              <w:rPr>
-                <w:rFonts w:ascii="Calibri" w:eastAsia="Times New Roman" w:hAnsi="Calibri" w:cs="Calibri"/>
-                <w:sz w:val="22"/>
-                <w:szCs w:val="22"/>
-              </w:rPr>
-              <w:t>2 camere</w:t>
-            </w:r>
-          </w:p>
-        </w:tc>
-        <w:tc>
-          <w:tcPr>
-            <w:tcW w:w="0" w:type="auto"/>
-            <w:tcBorders>
-              <w:top w:val="outset" w:sz="6" w:space="0" w:color="auto"/>
-              <w:left w:val="outset" w:sz="6" w:space="0" w:color="auto"/>
-              <w:bottom w:val="outset" w:sz="6" w:space="0" w:color="auto"/>
-              <w:right w:val="outset" w:sz="6" w:space="0" w:color="auto"/>
-            </w:tcBorders>
-            <w:vAlign w:val="center"/>
-            <w:hideMark/>
-          </w:tcPr>
-          <w:p>
-            <w:pPr>
-              <w:rPr>
-                <w:rFonts w:ascii="Calibri" w:eastAsia="Times New Roman" w:hAnsi="Calibri" w:cs="Calibri"/>
-                <w:sz w:val="22"/>
-                <w:szCs w:val="22"/>
-              </w:rPr>
-            </w:pPr>
-            <w:r>
-              <w:rPr>
-                <w:rFonts w:ascii="Calibri" w:eastAsia="Times New Roman" w:hAnsi="Calibri" w:cs="Calibri"/>
-                <w:sz w:val="22"/>
-                <w:szCs w:val="22"/>
-              </w:rPr>
-              <w:t>56 mp</w:t>
-            </w:r>
-          </w:p>
-        </w:tc>
-        <w:tc>
-          <w:tcPr>
-            <w:tcW w:w="0" w:type="auto"/>
-            <w:tcBorders>
-              <w:top w:val="outset" w:sz="6" w:space="0" w:color="auto"/>
-              <w:left w:val="outset" w:sz="6" w:space="0" w:color="auto"/>
-              <w:bottom w:val="outset" w:sz="6" w:space="0" w:color="auto"/>
-              <w:right w:val="outset" w:sz="6" w:space="0" w:color="auto"/>
-            </w:tcBorders>
-            <w:vAlign w:val="center"/>
-            <w:hideMark/>
-          </w:tcPr>
-          <w:p>
-            <w:pPr>
-              <w:rPr>
-                <w:rFonts w:ascii="Calibri" w:eastAsia="Times New Roman" w:hAnsi="Calibri" w:cs="Calibri"/>
-                <w:sz w:val="22"/>
-                <w:szCs w:val="22"/>
-              </w:rPr>
-            </w:pPr>
-            <w:r>
-              <w:rPr>
-                <w:rFonts w:ascii="Calibri" w:eastAsia="Times New Roman" w:hAnsi="Calibri" w:cs="Calibri"/>
-                <w:sz w:val="22"/>
-                <w:szCs w:val="22"/>
-              </w:rPr>
-              <w:t>Etaj 3 / 4</w:t>
-            </w:r>
-          </w:p>
-        </w:tc>
-        <w:tc>
-          <w:tcPr>
-            <w:tcW w:w="0" w:type="auto"/>
-            <w:tcBorders>
-              <w:top w:val="outset" w:sz="6" w:space="0" w:color="auto"/>
-              <w:left w:val="outset" w:sz="6" w:space="0" w:color="auto"/>
-              <w:bottom w:val="outset" w:sz="6" w:space="0" w:color="auto"/>
-              <w:right w:val="outset" w:sz="6" w:space="0" w:color="auto"/>
-            </w:tcBorders>
-            <w:vAlign w:val="center"/>
-            <w:hideMark/>
-          </w:tcPr>
-          <w:p>
-            <w:pPr>
-              <w:rPr>
-                <w:rFonts w:ascii="Calibri" w:eastAsia="Times New Roman" w:hAnsi="Calibri" w:cs="Calibri"/>
-                <w:sz w:val="22"/>
-                <w:szCs w:val="22"/>
-              </w:rPr>
-            </w:pPr>
-            <w:r>
-              <w:rPr>
-                <w:rFonts w:ascii="Calibri" w:eastAsia="Times New Roman" w:hAnsi="Calibri" w:cs="Calibri"/>
-                <w:sz w:val="22"/>
-                <w:szCs w:val="22"/>
-              </w:rPr>
-              <w:t>2025 (Finalizată)</w:t>
             </w:r>
           </w:p>
         </w:tc>
@@ -1779,67 +1880,67 @@
                 <w:sz w:val="22"/>
                 <w:szCs w:val="22"/>
               </w:rPr>
-              <w:t>51,35 mp</w:t>
-            </w:r>
-          </w:p>
-        </w:tc>
-        <w:tc>
-          <w:tcPr>
-            <w:tcW w:w="0" w:type="auto"/>
-            <w:tcBorders>
-              <w:top w:val="outset" w:sz="6" w:space="0" w:color="auto"/>
-              <w:left w:val="outset" w:sz="6" w:space="0" w:color="auto"/>
-              <w:bottom w:val="outset" w:sz="6" w:space="0" w:color="auto"/>
-              <w:right w:val="outset" w:sz="6" w:space="0" w:color="auto"/>
-            </w:tcBorders>
-            <w:vAlign w:val="center"/>
-            <w:hideMark/>
-          </w:tcPr>
-          <w:p>
-            <w:pPr>
-              <w:rPr>
-                <w:rFonts w:ascii="Calibri" w:eastAsia="Times New Roman" w:hAnsi="Calibri" w:cs="Calibri"/>
-                <w:sz w:val="22"/>
-                <w:szCs w:val="22"/>
-              </w:rPr>
-            </w:pPr>
-            <w:r>
-              <w:rPr>
-                <w:rFonts w:ascii="Calibri" w:eastAsia="Times New Roman" w:hAnsi="Calibri" w:cs="Calibri"/>
-                <w:sz w:val="22"/>
-                <w:szCs w:val="22"/>
-              </w:rPr>
-              <w:t>Etaj 1 / 11</w:t>
-            </w:r>
-          </w:p>
-        </w:tc>
-        <w:tc>
-          <w:tcPr>
-            <w:tcW w:w="0" w:type="auto"/>
-            <w:tcBorders>
-              <w:top w:val="outset" w:sz="6" w:space="0" w:color="auto"/>
-              <w:left w:val="outset" w:sz="6" w:space="0" w:color="auto"/>
-              <w:bottom w:val="outset" w:sz="6" w:space="0" w:color="auto"/>
-              <w:right w:val="outset" w:sz="6" w:space="0" w:color="auto"/>
-            </w:tcBorders>
-            <w:vAlign w:val="center"/>
-            <w:hideMark/>
-          </w:tcPr>
-          <w:p>
-            <w:pPr>
-              <w:rPr>
-                <w:rFonts w:ascii="Calibri" w:eastAsia="Times New Roman" w:hAnsi="Calibri" w:cs="Calibri"/>
-                <w:sz w:val="22"/>
-                <w:szCs w:val="22"/>
-              </w:rPr>
-            </w:pPr>
-            <w:r>
-              <w:rPr>
-                <w:rFonts w:ascii="Calibri" w:eastAsia="Times New Roman" w:hAnsi="Calibri" w:cs="Calibri"/>
-                <w:sz w:val="22"/>
-                <w:szCs w:val="22"/>
-              </w:rPr>
-              <w:t>Bloc de apartamente</w:t>
+              <w:t>56 mp</w:t>
+            </w:r>
+          </w:p>
+        </w:tc>
+        <w:tc>
+          <w:tcPr>
+            <w:tcW w:w="0" w:type="auto"/>
+            <w:tcBorders>
+              <w:top w:val="outset" w:sz="6" w:space="0" w:color="auto"/>
+              <w:left w:val="outset" w:sz="6" w:space="0" w:color="auto"/>
+              <w:bottom w:val="outset" w:sz="6" w:space="0" w:color="auto"/>
+              <w:right w:val="outset" w:sz="6" w:space="0" w:color="auto"/>
+            </w:tcBorders>
+            <w:vAlign w:val="center"/>
+            <w:hideMark/>
+          </w:tcPr>
+          <w:p>
+            <w:pPr>
+              <w:rPr>
+                <w:rFonts w:ascii="Calibri" w:eastAsia="Times New Roman" w:hAnsi="Calibri" w:cs="Calibri"/>
+                <w:sz w:val="22"/>
+                <w:szCs w:val="22"/>
+              </w:rPr>
+            </w:pPr>
+            <w:r>
+              <w:rPr>
+                <w:rFonts w:ascii="Calibri" w:eastAsia="Times New Roman" w:hAnsi="Calibri" w:cs="Calibri"/>
+                <w:sz w:val="22"/>
+                <w:szCs w:val="22"/>
+              </w:rPr>
+              <w:t>Etaj 3 / 4</w:t>
+            </w:r>
+          </w:p>
+        </w:tc>
+        <w:tc>
+          <w:tcPr>
+            <w:tcW w:w="0" w:type="auto"/>
+            <w:tcBorders>
+              <w:top w:val="outset" w:sz="6" w:space="0" w:color="auto"/>
+              <w:left w:val="outset" w:sz="6" w:space="0" w:color="auto"/>
+              <w:bottom w:val="outset" w:sz="6" w:space="0" w:color="auto"/>
+              <w:right w:val="outset" w:sz="6" w:space="0" w:color="auto"/>
+            </w:tcBorders>
+            <w:vAlign w:val="center"/>
+            <w:hideMark/>
+          </w:tcPr>
+          <w:p>
+            <w:pPr>
+              <w:rPr>
+                <w:rFonts w:ascii="Calibri" w:eastAsia="Times New Roman" w:hAnsi="Calibri" w:cs="Calibri"/>
+                <w:sz w:val="22"/>
+                <w:szCs w:val="22"/>
+              </w:rPr>
+            </w:pPr>
+            <w:r>
+              <w:rPr>
+                <w:rFonts w:ascii="Calibri" w:eastAsia="Times New Roman" w:hAnsi="Calibri" w:cs="Calibri"/>
+                <w:sz w:val="22"/>
+                <w:szCs w:val="22"/>
+              </w:rPr>
+              <w:t>2025 (Finalizată)</w:t>
             </w:r>
           </w:p>
         </w:tc>
@@ -1934,67 +2035,67 @@
                 <w:sz w:val="22"/>
                 <w:szCs w:val="22"/>
               </w:rPr>
-              <w:t>62,7 mp</w:t>
-            </w:r>
-          </w:p>
-        </w:tc>
-        <w:tc>
-          <w:tcPr>
-            <w:tcW w:w="0" w:type="auto"/>
-            <w:tcBorders>
-              <w:top w:val="outset" w:sz="6" w:space="0" w:color="auto"/>
-              <w:left w:val="outset" w:sz="6" w:space="0" w:color="auto"/>
-              <w:bottom w:val="outset" w:sz="6" w:space="0" w:color="auto"/>
-              <w:right w:val="outset" w:sz="6" w:space="0" w:color="auto"/>
-            </w:tcBorders>
-            <w:vAlign w:val="center"/>
-            <w:hideMark/>
-          </w:tcPr>
-          <w:p>
-            <w:pPr>
-              <w:rPr>
-                <w:rFonts w:ascii="Calibri" w:eastAsia="Times New Roman" w:hAnsi="Calibri" w:cs="Calibri"/>
-                <w:sz w:val="22"/>
-                <w:szCs w:val="22"/>
-              </w:rPr>
-            </w:pPr>
-            <w:r>
-              <w:rPr>
-                <w:rFonts w:ascii="Calibri" w:eastAsia="Times New Roman" w:hAnsi="Calibri" w:cs="Calibri"/>
-                <w:sz w:val="22"/>
-                <w:szCs w:val="22"/>
-              </w:rPr>
-              <w:t>Etaj 2 / 3</w:t>
-            </w:r>
-          </w:p>
-        </w:tc>
-        <w:tc>
-          <w:tcPr>
-            <w:tcW w:w="0" w:type="auto"/>
-            <w:tcBorders>
-              <w:top w:val="outset" w:sz="6" w:space="0" w:color="auto"/>
-              <w:left w:val="outset" w:sz="6" w:space="0" w:color="auto"/>
-              <w:bottom w:val="outset" w:sz="6" w:space="0" w:color="auto"/>
-              <w:right w:val="outset" w:sz="6" w:space="0" w:color="auto"/>
-            </w:tcBorders>
-            <w:vAlign w:val="center"/>
-            <w:hideMark/>
-          </w:tcPr>
-          <w:p>
-            <w:pPr>
-              <w:rPr>
-                <w:rFonts w:ascii="Calibri" w:eastAsia="Times New Roman" w:hAnsi="Calibri" w:cs="Calibri"/>
-                <w:sz w:val="22"/>
-                <w:szCs w:val="22"/>
-              </w:rPr>
-            </w:pPr>
-            <w:r>
-              <w:rPr>
-                <w:rFonts w:ascii="Calibri" w:eastAsia="Times New Roman" w:hAnsi="Calibri" w:cs="Calibri"/>
-                <w:sz w:val="22"/>
-                <w:szCs w:val="22"/>
-              </w:rPr>
-              <w:t>2025 (În construcție)</w:t>
+              <w:t>51,35 mp</w:t>
+            </w:r>
+          </w:p>
+        </w:tc>
+        <w:tc>
+          <w:tcPr>
+            <w:tcW w:w="0" w:type="auto"/>
+            <w:tcBorders>
+              <w:top w:val="outset" w:sz="6" w:space="0" w:color="auto"/>
+              <w:left w:val="outset" w:sz="6" w:space="0" w:color="auto"/>
+              <w:bottom w:val="outset" w:sz="6" w:space="0" w:color="auto"/>
+              <w:right w:val="outset" w:sz="6" w:space="0" w:color="auto"/>
+            </w:tcBorders>
+            <w:vAlign w:val="center"/>
+            <w:hideMark/>
+          </w:tcPr>
+          <w:p>
+            <w:pPr>
+              <w:rPr>
+                <w:rFonts w:ascii="Calibri" w:eastAsia="Times New Roman" w:hAnsi="Calibri" w:cs="Calibri"/>
+                <w:sz w:val="22"/>
+                <w:szCs w:val="22"/>
+              </w:rPr>
+            </w:pPr>
+            <w:r>
+              <w:rPr>
+                <w:rFonts w:ascii="Calibri" w:eastAsia="Times New Roman" w:hAnsi="Calibri" w:cs="Calibri"/>
+                <w:sz w:val="22"/>
+                <w:szCs w:val="22"/>
+              </w:rPr>
+              <w:t>Etaj 1 / 11</w:t>
+            </w:r>
+          </w:p>
+        </w:tc>
+        <w:tc>
+          <w:tcPr>
+            <w:tcW w:w="0" w:type="auto"/>
+            <w:tcBorders>
+              <w:top w:val="outset" w:sz="6" w:space="0" w:color="auto"/>
+              <w:left w:val="outset" w:sz="6" w:space="0" w:color="auto"/>
+              <w:bottom w:val="outset" w:sz="6" w:space="0" w:color="auto"/>
+              <w:right w:val="outset" w:sz="6" w:space="0" w:color="auto"/>
+            </w:tcBorders>
+            <w:vAlign w:val="center"/>
+            <w:hideMark/>
+          </w:tcPr>
+          <w:p>
+            <w:pPr>
+              <w:rPr>
+                <w:rFonts w:ascii="Calibri" w:eastAsia="Times New Roman" w:hAnsi="Calibri" w:cs="Calibri"/>
+                <w:sz w:val="22"/>
+                <w:szCs w:val="22"/>
+              </w:rPr>
+            </w:pPr>
+            <w:r>
+              <w:rPr>
+                <w:rFonts w:ascii="Calibri" w:eastAsia="Times New Roman" w:hAnsi="Calibri" w:cs="Calibri"/>
+                <w:sz w:val="22"/>
+                <w:szCs w:val="22"/>
+              </w:rPr>
+              <w:t>Bloc de apartamente</w:t>
             </w:r>
           </w:p>
         </w:tc>
@@ -2089,37 +2190,37 @@
                 <w:sz w:val="22"/>
                 <w:szCs w:val="22"/>
               </w:rPr>
-              <w:t>51,45 mp</w:t>
-            </w:r>
-          </w:p>
-        </w:tc>
-        <w:tc>
-          <w:tcPr>
-            <w:tcW w:w="0" w:type="auto"/>
-            <w:tcBorders>
-              <w:top w:val="outset" w:sz="6" w:space="0" w:color="auto"/>
-              <w:left w:val="outset" w:sz="6" w:space="0" w:color="auto"/>
-              <w:bottom w:val="outset" w:sz="6" w:space="0" w:color="auto"/>
-              <w:right w:val="outset" w:sz="6" w:space="0" w:color="auto"/>
-            </w:tcBorders>
-            <w:vAlign w:val="center"/>
-            <w:hideMark/>
-          </w:tcPr>
-          <w:p>
-            <w:pPr>
-              <w:rPr>
-                <w:rFonts w:ascii="Calibri" w:eastAsia="Times New Roman" w:hAnsi="Calibri" w:cs="Calibri"/>
-                <w:sz w:val="22"/>
-                <w:szCs w:val="22"/>
-              </w:rPr>
-            </w:pPr>
-            <w:r>
-              <w:rPr>
-                <w:rFonts w:ascii="Calibri" w:eastAsia="Times New Roman" w:hAnsi="Calibri" w:cs="Calibri"/>
-                <w:sz w:val="22"/>
-                <w:szCs w:val="22"/>
-              </w:rPr>
-              <w:t>Etaj 10 / 11</w:t>
+              <w:t>62,7 mp</w:t>
+            </w:r>
+          </w:p>
+        </w:tc>
+        <w:tc>
+          <w:tcPr>
+            <w:tcW w:w="0" w:type="auto"/>
+            <w:tcBorders>
+              <w:top w:val="outset" w:sz="6" w:space="0" w:color="auto"/>
+              <w:left w:val="outset" w:sz="6" w:space="0" w:color="auto"/>
+              <w:bottom w:val="outset" w:sz="6" w:space="0" w:color="auto"/>
+              <w:right w:val="outset" w:sz="6" w:space="0" w:color="auto"/>
+            </w:tcBorders>
+            <w:vAlign w:val="center"/>
+            <w:hideMark/>
+          </w:tcPr>
+          <w:p>
+            <w:pPr>
+              <w:rPr>
+                <w:rFonts w:ascii="Calibri" w:eastAsia="Times New Roman" w:hAnsi="Calibri" w:cs="Calibri"/>
+                <w:sz w:val="22"/>
+                <w:szCs w:val="22"/>
+              </w:rPr>
+            </w:pPr>
+            <w:r>
+              <w:rPr>
+                <w:rFonts w:ascii="Calibri" w:eastAsia="Times New Roman" w:hAnsi="Calibri" w:cs="Calibri"/>
+                <w:sz w:val="22"/>
+                <w:szCs w:val="22"/>
+              </w:rPr>
+              <w:t>Etaj 2 / 3</w:t>
             </w:r>
           </w:p>
         </w:tc>
@@ -2244,67 +2345,67 @@
                 <w:sz w:val="22"/>
                 <w:szCs w:val="22"/>
               </w:rPr>
-              <w:t>70 mp</w:t>
-            </w:r>
-          </w:p>
-        </w:tc>
-        <w:tc>
-          <w:tcPr>
-            <w:tcW w:w="0" w:type="auto"/>
-            <w:tcBorders>
-              <w:top w:val="outset" w:sz="6" w:space="0" w:color="auto"/>
-              <w:left w:val="outset" w:sz="6" w:space="0" w:color="auto"/>
-              <w:bottom w:val="outset" w:sz="6" w:space="0" w:color="auto"/>
-              <w:right w:val="outset" w:sz="6" w:space="0" w:color="auto"/>
-            </w:tcBorders>
-            <w:vAlign w:val="center"/>
-            <w:hideMark/>
-          </w:tcPr>
-          <w:p>
-            <w:pPr>
-              <w:rPr>
-                <w:rFonts w:ascii="Calibri" w:eastAsia="Times New Roman" w:hAnsi="Calibri" w:cs="Calibri"/>
-                <w:sz w:val="22"/>
-                <w:szCs w:val="22"/>
-              </w:rPr>
-            </w:pPr>
-            <w:r>
-              <w:rPr>
-                <w:rFonts w:ascii="Calibri" w:eastAsia="Times New Roman" w:hAnsi="Calibri" w:cs="Calibri"/>
-                <w:sz w:val="22"/>
-                <w:szCs w:val="22"/>
-              </w:rPr>
-              <w:t>Etaj 2 / 4</w:t>
-            </w:r>
-          </w:p>
-        </w:tc>
-        <w:tc>
-          <w:tcPr>
-            <w:tcW w:w="0" w:type="auto"/>
-            <w:tcBorders>
-              <w:top w:val="outset" w:sz="6" w:space="0" w:color="auto"/>
-              <w:left w:val="outset" w:sz="6" w:space="0" w:color="auto"/>
-              <w:bottom w:val="outset" w:sz="6" w:space="0" w:color="auto"/>
-              <w:right w:val="outset" w:sz="6" w:space="0" w:color="auto"/>
-            </w:tcBorders>
-            <w:vAlign w:val="center"/>
-            <w:hideMark/>
-          </w:tcPr>
-          <w:p>
-            <w:pPr>
-              <w:rPr>
-                <w:rFonts w:ascii="Calibri" w:eastAsia="Times New Roman" w:hAnsi="Calibri" w:cs="Calibri"/>
-                <w:sz w:val="22"/>
-                <w:szCs w:val="22"/>
-              </w:rPr>
-            </w:pPr>
-            <w:r>
-              <w:rPr>
-                <w:rFonts w:ascii="Calibri" w:eastAsia="Times New Roman" w:hAnsi="Calibri" w:cs="Calibri"/>
-                <w:sz w:val="22"/>
-                <w:szCs w:val="22"/>
-              </w:rPr>
-              <w:t>2026 (În construcție)</w:t>
+              <w:t>51,45 mp</w:t>
+            </w:r>
+          </w:p>
+        </w:tc>
+        <w:tc>
+          <w:tcPr>
+            <w:tcW w:w="0" w:type="auto"/>
+            <w:tcBorders>
+              <w:top w:val="outset" w:sz="6" w:space="0" w:color="auto"/>
+              <w:left w:val="outset" w:sz="6" w:space="0" w:color="auto"/>
+              <w:bottom w:val="outset" w:sz="6" w:space="0" w:color="auto"/>
+              <w:right w:val="outset" w:sz="6" w:space="0" w:color="auto"/>
+            </w:tcBorders>
+            <w:vAlign w:val="center"/>
+            <w:hideMark/>
+          </w:tcPr>
+          <w:p>
+            <w:pPr>
+              <w:rPr>
+                <w:rFonts w:ascii="Calibri" w:eastAsia="Times New Roman" w:hAnsi="Calibri" w:cs="Calibri"/>
+                <w:sz w:val="22"/>
+                <w:szCs w:val="22"/>
+              </w:rPr>
+            </w:pPr>
+            <w:r>
+              <w:rPr>
+                <w:rFonts w:ascii="Calibri" w:eastAsia="Times New Roman" w:hAnsi="Calibri" w:cs="Calibri"/>
+                <w:sz w:val="22"/>
+                <w:szCs w:val="22"/>
+              </w:rPr>
+              <w:t>Etaj 10 / 11</w:t>
+            </w:r>
+          </w:p>
+        </w:tc>
+        <w:tc>
+          <w:tcPr>
+            <w:tcW w:w="0" w:type="auto"/>
+            <w:tcBorders>
+              <w:top w:val="outset" w:sz="6" w:space="0" w:color="auto"/>
+              <w:left w:val="outset" w:sz="6" w:space="0" w:color="auto"/>
+              <w:bottom w:val="outset" w:sz="6" w:space="0" w:color="auto"/>
+              <w:right w:val="outset" w:sz="6" w:space="0" w:color="auto"/>
+            </w:tcBorders>
+            <w:vAlign w:val="center"/>
+            <w:hideMark/>
+          </w:tcPr>
+          <w:p>
+            <w:pPr>
+              <w:rPr>
+                <w:rFonts w:ascii="Calibri" w:eastAsia="Times New Roman" w:hAnsi="Calibri" w:cs="Calibri"/>
+                <w:sz w:val="22"/>
+                <w:szCs w:val="22"/>
+              </w:rPr>
+            </w:pPr>
+            <w:r>
+              <w:rPr>
+                <w:rFonts w:ascii="Calibri" w:eastAsia="Times New Roman" w:hAnsi="Calibri" w:cs="Calibri"/>
+                <w:sz w:val="22"/>
+                <w:szCs w:val="22"/>
+              </w:rPr>
+              <w:t>2025 (În construcție)</w:t>
             </w:r>
           </w:p>
         </w:tc>
@@ -2399,67 +2500,67 @@
                 <w:sz w:val="22"/>
                 <w:szCs w:val="22"/>
               </w:rPr>
-              <w:t>63,8 mp</w:t>
-            </w:r>
-          </w:p>
-        </w:tc>
-        <w:tc>
-          <w:tcPr>
-            <w:tcW w:w="0" w:type="auto"/>
-            <w:tcBorders>
-              <w:top w:val="outset" w:sz="6" w:space="0" w:color="auto"/>
-              <w:left w:val="outset" w:sz="6" w:space="0" w:color="auto"/>
-              <w:bottom w:val="outset" w:sz="6" w:space="0" w:color="auto"/>
-              <w:right w:val="outset" w:sz="6" w:space="0" w:color="auto"/>
-            </w:tcBorders>
-            <w:vAlign w:val="center"/>
-            <w:hideMark/>
-          </w:tcPr>
-          <w:p>
-            <w:pPr>
-              <w:rPr>
-                <w:rFonts w:ascii="Calibri" w:eastAsia="Times New Roman" w:hAnsi="Calibri" w:cs="Calibri"/>
-                <w:sz w:val="22"/>
-                <w:szCs w:val="22"/>
-              </w:rPr>
-            </w:pPr>
-            <w:r>
-              <w:rPr>
-                <w:rFonts w:ascii="Calibri" w:eastAsia="Times New Roman" w:hAnsi="Calibri" w:cs="Calibri"/>
-                <w:sz w:val="22"/>
-                <w:szCs w:val="22"/>
-              </w:rPr>
-              <w:t>Etaj 1 / 3</w:t>
-            </w:r>
-          </w:p>
-        </w:tc>
-        <w:tc>
-          <w:tcPr>
-            <w:tcW w:w="0" w:type="auto"/>
-            <w:tcBorders>
-              <w:top w:val="outset" w:sz="6" w:space="0" w:color="auto"/>
-              <w:left w:val="outset" w:sz="6" w:space="0" w:color="auto"/>
-              <w:bottom w:val="outset" w:sz="6" w:space="0" w:color="auto"/>
-              <w:right w:val="outset" w:sz="6" w:space="0" w:color="auto"/>
-            </w:tcBorders>
-            <w:vAlign w:val="center"/>
-            <w:hideMark/>
-          </w:tcPr>
-          <w:p>
-            <w:pPr>
-              <w:rPr>
-                <w:rFonts w:ascii="Calibri" w:eastAsia="Times New Roman" w:hAnsi="Calibri" w:cs="Calibri"/>
-                <w:sz w:val="22"/>
-                <w:szCs w:val="22"/>
-              </w:rPr>
-            </w:pPr>
-            <w:r>
-              <w:rPr>
-                <w:rFonts w:ascii="Calibri" w:eastAsia="Times New Roman" w:hAnsi="Calibri" w:cs="Calibri"/>
-                <w:sz w:val="22"/>
-                <w:szCs w:val="22"/>
-              </w:rPr>
-              <w:t>2025 (În construcție)</w:t>
+              <w:t>70 mp</w:t>
+            </w:r>
+          </w:p>
+        </w:tc>
+        <w:tc>
+          <w:tcPr>
+            <w:tcW w:w="0" w:type="auto"/>
+            <w:tcBorders>
+              <w:top w:val="outset" w:sz="6" w:space="0" w:color="auto"/>
+              <w:left w:val="outset" w:sz="6" w:space="0" w:color="auto"/>
+              <w:bottom w:val="outset" w:sz="6" w:space="0" w:color="auto"/>
+              <w:right w:val="outset" w:sz="6" w:space="0" w:color="auto"/>
+            </w:tcBorders>
+            <w:vAlign w:val="center"/>
+            <w:hideMark/>
+          </w:tcPr>
+          <w:p>
+            <w:pPr>
+              <w:rPr>
+                <w:rFonts w:ascii="Calibri" w:eastAsia="Times New Roman" w:hAnsi="Calibri" w:cs="Calibri"/>
+                <w:sz w:val="22"/>
+                <w:szCs w:val="22"/>
+              </w:rPr>
+            </w:pPr>
+            <w:r>
+              <w:rPr>
+                <w:rFonts w:ascii="Calibri" w:eastAsia="Times New Roman" w:hAnsi="Calibri" w:cs="Calibri"/>
+                <w:sz w:val="22"/>
+                <w:szCs w:val="22"/>
+              </w:rPr>
+              <w:t>Etaj 2 / 4</w:t>
+            </w:r>
+          </w:p>
+        </w:tc>
+        <w:tc>
+          <w:tcPr>
+            <w:tcW w:w="0" w:type="auto"/>
+            <w:tcBorders>
+              <w:top w:val="outset" w:sz="6" w:space="0" w:color="auto"/>
+              <w:left w:val="outset" w:sz="6" w:space="0" w:color="auto"/>
+              <w:bottom w:val="outset" w:sz="6" w:space="0" w:color="auto"/>
+              <w:right w:val="outset" w:sz="6" w:space="0" w:color="auto"/>
+            </w:tcBorders>
+            <w:vAlign w:val="center"/>
+            <w:hideMark/>
+          </w:tcPr>
+          <w:p>
+            <w:pPr>
+              <w:rPr>
+                <w:rFonts w:ascii="Calibri" w:eastAsia="Times New Roman" w:hAnsi="Calibri" w:cs="Calibri"/>
+                <w:sz w:val="22"/>
+                <w:szCs w:val="22"/>
+              </w:rPr>
+            </w:pPr>
+            <w:r>
+              <w:rPr>
+                <w:rFonts w:ascii="Calibri" w:eastAsia="Times New Roman" w:hAnsi="Calibri" w:cs="Calibri"/>
+                <w:sz w:val="22"/>
+                <w:szCs w:val="22"/>
+              </w:rPr>
+              <w:t>2026 (În construcție)</w:t>
             </w:r>
           </w:p>
         </w:tc>
@@ -2554,67 +2655,67 @@
                 <w:sz w:val="22"/>
                 <w:szCs w:val="22"/>
               </w:rPr>
-              <w:t>67,65 mp</w:t>
-            </w:r>
-          </w:p>
-        </w:tc>
-        <w:tc>
-          <w:tcPr>
-            <w:tcW w:w="0" w:type="auto"/>
-            <w:tcBorders>
-              <w:top w:val="outset" w:sz="6" w:space="0" w:color="auto"/>
-              <w:left w:val="outset" w:sz="6" w:space="0" w:color="auto"/>
-              <w:bottom w:val="outset" w:sz="6" w:space="0" w:color="auto"/>
-              <w:right w:val="outset" w:sz="6" w:space="0" w:color="auto"/>
-            </w:tcBorders>
-            <w:vAlign w:val="center"/>
-            <w:hideMark/>
-          </w:tcPr>
-          <w:p>
-            <w:pPr>
-              <w:rPr>
-                <w:rFonts w:ascii="Calibri" w:eastAsia="Times New Roman" w:hAnsi="Calibri" w:cs="Calibri"/>
-                <w:sz w:val="22"/>
-                <w:szCs w:val="22"/>
-              </w:rPr>
-            </w:pPr>
-            <w:r>
-              <w:rPr>
-                <w:rFonts w:ascii="Calibri" w:eastAsia="Times New Roman" w:hAnsi="Calibri" w:cs="Calibri"/>
-                <w:sz w:val="22"/>
-                <w:szCs w:val="22"/>
-              </w:rPr>
-              <w:t>Parter / 5</w:t>
-            </w:r>
-          </w:p>
-        </w:tc>
-        <w:tc>
-          <w:tcPr>
-            <w:tcW w:w="0" w:type="auto"/>
-            <w:tcBorders>
-              <w:top w:val="outset" w:sz="6" w:space="0" w:color="auto"/>
-              <w:left w:val="outset" w:sz="6" w:space="0" w:color="auto"/>
-              <w:bottom w:val="outset" w:sz="6" w:space="0" w:color="auto"/>
-              <w:right w:val="outset" w:sz="6" w:space="0" w:color="auto"/>
-            </w:tcBorders>
-            <w:vAlign w:val="center"/>
-            <w:hideMark/>
-          </w:tcPr>
-          <w:p>
-            <w:pPr>
-              <w:rPr>
-                <w:rFonts w:ascii="Calibri" w:eastAsia="Times New Roman" w:hAnsi="Calibri" w:cs="Calibri"/>
-                <w:sz w:val="22"/>
-                <w:szCs w:val="22"/>
-              </w:rPr>
-            </w:pPr>
-            <w:r>
-              <w:rPr>
-                <w:rFonts w:ascii="Calibri" w:eastAsia="Times New Roman" w:hAnsi="Calibri" w:cs="Calibri"/>
-                <w:sz w:val="22"/>
-                <w:szCs w:val="22"/>
-              </w:rPr>
-              <w:t>2025 (Finalizată)</w:t>
+              <w:t>63,8 mp</w:t>
+            </w:r>
+          </w:p>
+        </w:tc>
+        <w:tc>
+          <w:tcPr>
+            <w:tcW w:w="0" w:type="auto"/>
+            <w:tcBorders>
+              <w:top w:val="outset" w:sz="6" w:space="0" w:color="auto"/>
+              <w:left w:val="outset" w:sz="6" w:space="0" w:color="auto"/>
+              <w:bottom w:val="outset" w:sz="6" w:space="0" w:color="auto"/>
+              <w:right w:val="outset" w:sz="6" w:space="0" w:color="auto"/>
+            </w:tcBorders>
+            <w:vAlign w:val="center"/>
+            <w:hideMark/>
+          </w:tcPr>
+          <w:p>
+            <w:pPr>
+              <w:rPr>
+                <w:rFonts w:ascii="Calibri" w:eastAsia="Times New Roman" w:hAnsi="Calibri" w:cs="Calibri"/>
+                <w:sz w:val="22"/>
+                <w:szCs w:val="22"/>
+              </w:rPr>
+            </w:pPr>
+            <w:r>
+              <w:rPr>
+                <w:rFonts w:ascii="Calibri" w:eastAsia="Times New Roman" w:hAnsi="Calibri" w:cs="Calibri"/>
+                <w:sz w:val="22"/>
+                <w:szCs w:val="22"/>
+              </w:rPr>
+              <w:t>Etaj 1 / 3</w:t>
+            </w:r>
+          </w:p>
+        </w:tc>
+        <w:tc>
+          <w:tcPr>
+            <w:tcW w:w="0" w:type="auto"/>
+            <w:tcBorders>
+              <w:top w:val="outset" w:sz="6" w:space="0" w:color="auto"/>
+              <w:left w:val="outset" w:sz="6" w:space="0" w:color="auto"/>
+              <w:bottom w:val="outset" w:sz="6" w:space="0" w:color="auto"/>
+              <w:right w:val="outset" w:sz="6" w:space="0" w:color="auto"/>
+            </w:tcBorders>
+            <w:vAlign w:val="center"/>
+            <w:hideMark/>
+          </w:tcPr>
+          <w:p>
+            <w:pPr>
+              <w:rPr>
+                <w:rFonts w:ascii="Calibri" w:eastAsia="Times New Roman" w:hAnsi="Calibri" w:cs="Calibri"/>
+                <w:sz w:val="22"/>
+                <w:szCs w:val="22"/>
+              </w:rPr>
+            </w:pPr>
+            <w:r>
+              <w:rPr>
+                <w:rFonts w:ascii="Calibri" w:eastAsia="Times New Roman" w:hAnsi="Calibri" w:cs="Calibri"/>
+                <w:sz w:val="22"/>
+                <w:szCs w:val="22"/>
+              </w:rPr>
+              <w:t>2025 (În construcție)</w:t>
             </w:r>
           </w:p>
         </w:tc>
@@ -2709,67 +2810,67 @@
                 <w:sz w:val="22"/>
                 <w:szCs w:val="22"/>
               </w:rPr>
-              <w:t>61,51 mp</w:t>
-            </w:r>
-          </w:p>
-        </w:tc>
-        <w:tc>
-          <w:tcPr>
-            <w:tcW w:w="0" w:type="auto"/>
-            <w:tcBorders>
-              <w:top w:val="outset" w:sz="6" w:space="0" w:color="auto"/>
-              <w:left w:val="outset" w:sz="6" w:space="0" w:color="auto"/>
-              <w:bottom w:val="outset" w:sz="6" w:space="0" w:color="auto"/>
-              <w:right w:val="outset" w:sz="6" w:space="0" w:color="auto"/>
-            </w:tcBorders>
-            <w:vAlign w:val="center"/>
-            <w:hideMark/>
-          </w:tcPr>
-          <w:p>
-            <w:pPr>
-              <w:rPr>
-                <w:rFonts w:ascii="Calibri" w:eastAsia="Times New Roman" w:hAnsi="Calibri" w:cs="Calibri"/>
-                <w:sz w:val="22"/>
-                <w:szCs w:val="22"/>
-              </w:rPr>
-            </w:pPr>
-            <w:r>
-              <w:rPr>
-                <w:rFonts w:ascii="Calibri" w:eastAsia="Times New Roman" w:hAnsi="Calibri" w:cs="Calibri"/>
-                <w:sz w:val="22"/>
-                <w:szCs w:val="22"/>
-              </w:rPr>
-              <w:t>Etaj 1 / 3</w:t>
-            </w:r>
-          </w:p>
-        </w:tc>
-        <w:tc>
-          <w:tcPr>
-            <w:tcW w:w="0" w:type="auto"/>
-            <w:tcBorders>
-              <w:top w:val="outset" w:sz="6" w:space="0" w:color="auto"/>
-              <w:left w:val="outset" w:sz="6" w:space="0" w:color="auto"/>
-              <w:bottom w:val="outset" w:sz="6" w:space="0" w:color="auto"/>
-              <w:right w:val="outset" w:sz="6" w:space="0" w:color="auto"/>
-            </w:tcBorders>
-            <w:vAlign w:val="center"/>
-            <w:hideMark/>
-          </w:tcPr>
-          <w:p>
-            <w:pPr>
-              <w:rPr>
-                <w:rFonts w:ascii="Calibri" w:eastAsia="Times New Roman" w:hAnsi="Calibri" w:cs="Calibri"/>
-                <w:sz w:val="22"/>
-                <w:szCs w:val="22"/>
-              </w:rPr>
-            </w:pPr>
-            <w:r>
-              <w:rPr>
-                <w:rFonts w:ascii="Calibri" w:eastAsia="Times New Roman" w:hAnsi="Calibri" w:cs="Calibri"/>
-                <w:sz w:val="22"/>
-                <w:szCs w:val="22"/>
-              </w:rPr>
-              <w:t>2025 (În construcție)</w:t>
+              <w:t>67,65 mp</w:t>
+            </w:r>
+          </w:p>
+        </w:tc>
+        <w:tc>
+          <w:tcPr>
+            <w:tcW w:w="0" w:type="auto"/>
+            <w:tcBorders>
+              <w:top w:val="outset" w:sz="6" w:space="0" w:color="auto"/>
+              <w:left w:val="outset" w:sz="6" w:space="0" w:color="auto"/>
+              <w:bottom w:val="outset" w:sz="6" w:space="0" w:color="auto"/>
+              <w:right w:val="outset" w:sz="6" w:space="0" w:color="auto"/>
+            </w:tcBorders>
+            <w:vAlign w:val="center"/>
+            <w:hideMark/>
+          </w:tcPr>
+          <w:p>
+            <w:pPr>
+              <w:rPr>
+                <w:rFonts w:ascii="Calibri" w:eastAsia="Times New Roman" w:hAnsi="Calibri" w:cs="Calibri"/>
+                <w:sz w:val="22"/>
+                <w:szCs w:val="22"/>
+              </w:rPr>
+            </w:pPr>
+            <w:r>
+              <w:rPr>
+                <w:rFonts w:ascii="Calibri" w:eastAsia="Times New Roman" w:hAnsi="Calibri" w:cs="Calibri"/>
+                <w:sz w:val="22"/>
+                <w:szCs w:val="22"/>
+              </w:rPr>
+              <w:t>Parter / 5</w:t>
+            </w:r>
+          </w:p>
+        </w:tc>
+        <w:tc>
+          <w:tcPr>
+            <w:tcW w:w="0" w:type="auto"/>
+            <w:tcBorders>
+              <w:top w:val="outset" w:sz="6" w:space="0" w:color="auto"/>
+              <w:left w:val="outset" w:sz="6" w:space="0" w:color="auto"/>
+              <w:bottom w:val="outset" w:sz="6" w:space="0" w:color="auto"/>
+              <w:right w:val="outset" w:sz="6" w:space="0" w:color="auto"/>
+            </w:tcBorders>
+            <w:vAlign w:val="center"/>
+            <w:hideMark/>
+          </w:tcPr>
+          <w:p>
+            <w:pPr>
+              <w:rPr>
+                <w:rFonts w:ascii="Calibri" w:eastAsia="Times New Roman" w:hAnsi="Calibri" w:cs="Calibri"/>
+                <w:sz w:val="22"/>
+                <w:szCs w:val="22"/>
+              </w:rPr>
+            </w:pPr>
+            <w:r>
+              <w:rPr>
+                <w:rFonts w:ascii="Calibri" w:eastAsia="Times New Roman" w:hAnsi="Calibri" w:cs="Calibri"/>
+                <w:sz w:val="22"/>
+                <w:szCs w:val="22"/>
+              </w:rPr>
+              <w:t>2025 (Finalizată)</w:t>
             </w:r>
           </w:p>
         </w:tc>
@@ -2864,67 +2965,67 @@
                 <w:sz w:val="22"/>
                 <w:szCs w:val="22"/>
               </w:rPr>
-              <w:t>65 mp</w:t>
-            </w:r>
-          </w:p>
-        </w:tc>
-        <w:tc>
-          <w:tcPr>
-            <w:tcW w:w="0" w:type="auto"/>
-            <w:tcBorders>
-              <w:top w:val="outset" w:sz="6" w:space="0" w:color="auto"/>
-              <w:left w:val="outset" w:sz="6" w:space="0" w:color="auto"/>
-              <w:bottom w:val="outset" w:sz="6" w:space="0" w:color="auto"/>
-              <w:right w:val="outset" w:sz="6" w:space="0" w:color="auto"/>
-            </w:tcBorders>
-            <w:vAlign w:val="center"/>
-            <w:hideMark/>
-          </w:tcPr>
-          <w:p>
-            <w:pPr>
-              <w:rPr>
-                <w:rFonts w:ascii="Calibri" w:eastAsia="Times New Roman" w:hAnsi="Calibri" w:cs="Calibri"/>
-                <w:sz w:val="22"/>
-                <w:szCs w:val="22"/>
-              </w:rPr>
-            </w:pPr>
-            <w:r>
-              <w:rPr>
-                <w:rFonts w:ascii="Calibri" w:eastAsia="Times New Roman" w:hAnsi="Calibri" w:cs="Calibri"/>
-                <w:sz w:val="22"/>
-                <w:szCs w:val="22"/>
-              </w:rPr>
-              <w:t>Etaj 2 / 3</w:t>
-            </w:r>
-          </w:p>
-        </w:tc>
-        <w:tc>
-          <w:tcPr>
-            <w:tcW w:w="0" w:type="auto"/>
-            <w:tcBorders>
-              <w:top w:val="outset" w:sz="6" w:space="0" w:color="auto"/>
-              <w:left w:val="outset" w:sz="6" w:space="0" w:color="auto"/>
-              <w:bottom w:val="outset" w:sz="6" w:space="0" w:color="auto"/>
-              <w:right w:val="outset" w:sz="6" w:space="0" w:color="auto"/>
-            </w:tcBorders>
-            <w:vAlign w:val="center"/>
-            <w:hideMark/>
-          </w:tcPr>
-          <w:p>
-            <w:pPr>
-              <w:rPr>
-                <w:rFonts w:ascii="Calibri" w:eastAsia="Times New Roman" w:hAnsi="Calibri" w:cs="Calibri"/>
-                <w:sz w:val="22"/>
-                <w:szCs w:val="22"/>
-              </w:rPr>
-            </w:pPr>
-            <w:r>
-              <w:rPr>
-                <w:rFonts w:ascii="Calibri" w:eastAsia="Times New Roman" w:hAnsi="Calibri" w:cs="Calibri"/>
-                <w:sz w:val="22"/>
-                <w:szCs w:val="22"/>
-              </w:rPr>
-              <w:t>2025</w:t>
+              <w:t>61,51 mp</w:t>
+            </w:r>
+          </w:p>
+        </w:tc>
+        <w:tc>
+          <w:tcPr>
+            <w:tcW w:w="0" w:type="auto"/>
+            <w:tcBorders>
+              <w:top w:val="outset" w:sz="6" w:space="0" w:color="auto"/>
+              <w:left w:val="outset" w:sz="6" w:space="0" w:color="auto"/>
+              <w:bottom w:val="outset" w:sz="6" w:space="0" w:color="auto"/>
+              <w:right w:val="outset" w:sz="6" w:space="0" w:color="auto"/>
+            </w:tcBorders>
+            <w:vAlign w:val="center"/>
+            <w:hideMark/>
+          </w:tcPr>
+          <w:p>
+            <w:pPr>
+              <w:rPr>
+                <w:rFonts w:ascii="Calibri" w:eastAsia="Times New Roman" w:hAnsi="Calibri" w:cs="Calibri"/>
+                <w:sz w:val="22"/>
+                <w:szCs w:val="22"/>
+              </w:rPr>
+            </w:pPr>
+            <w:r>
+              <w:rPr>
+                <w:rFonts w:ascii="Calibri" w:eastAsia="Times New Roman" w:hAnsi="Calibri" w:cs="Calibri"/>
+                <w:sz w:val="22"/>
+                <w:szCs w:val="22"/>
+              </w:rPr>
+              <w:t>Etaj 1 / 3</w:t>
+            </w:r>
+          </w:p>
+        </w:tc>
+        <w:tc>
+          <w:tcPr>
+            <w:tcW w:w="0" w:type="auto"/>
+            <w:tcBorders>
+              <w:top w:val="outset" w:sz="6" w:space="0" w:color="auto"/>
+              <w:left w:val="outset" w:sz="6" w:space="0" w:color="auto"/>
+              <w:bottom w:val="outset" w:sz="6" w:space="0" w:color="auto"/>
+              <w:right w:val="outset" w:sz="6" w:space="0" w:color="auto"/>
+            </w:tcBorders>
+            <w:vAlign w:val="center"/>
+            <w:hideMark/>
+          </w:tcPr>
+          <w:p>
+            <w:pPr>
+              <w:rPr>
+                <w:rFonts w:ascii="Calibri" w:eastAsia="Times New Roman" w:hAnsi="Calibri" w:cs="Calibri"/>
+                <w:sz w:val="22"/>
+                <w:szCs w:val="22"/>
+              </w:rPr>
+            </w:pPr>
+            <w:r>
+              <w:rPr>
+                <w:rFonts w:ascii="Calibri" w:eastAsia="Times New Roman" w:hAnsi="Calibri" w:cs="Calibri"/>
+                <w:sz w:val="22"/>
+                <w:szCs w:val="22"/>
+              </w:rPr>
+              <w:t>2025 (În construcție)</w:t>
             </w:r>
           </w:p>
         </w:tc>
@@ -2962,6 +3063,162 @@
           </w:p>
         </w:tc>
       </w:tr>
+      <w:tr>
+        <w:tc>
+          <w:tcPr>
+            <w:tcW w:w="0" w:type="auto"/>
+            <w:tcBorders>
+              <w:top w:val="outset" w:sz="6" w:space="0" w:color="auto"/>
+              <w:left w:val="outset" w:sz="6" w:space="0" w:color="auto"/>
+              <w:bottom w:val="outset" w:sz="6" w:space="0" w:color="auto"/>
+              <w:right w:val="outset" w:sz="6" w:space="0" w:color="auto"/>
+            </w:tcBorders>
+            <w:vAlign w:val="center"/>
+            <w:hideMark/>
+          </w:tcPr>
+          <w:p>
+            <w:pPr>
+              <w:rPr>
+                <w:rFonts w:ascii="Calibri" w:eastAsia="Times New Roman" w:hAnsi="Calibri" w:cs="Calibri"/>
+                <w:sz w:val="22"/>
+                <w:szCs w:val="22"/>
+              </w:rPr>
+            </w:pPr>
+            <w:r>
+              <w:rPr>
+                <w:rFonts w:ascii="Calibri" w:eastAsia="Times New Roman" w:hAnsi="Calibri" w:cs="Calibri"/>
+                <w:sz w:val="22"/>
+                <w:szCs w:val="22"/>
+              </w:rPr>
+              <w:lastRenderedPageBreak/>
+              <w:t>2 camere</w:t>
+            </w:r>
+          </w:p>
+        </w:tc>
+        <w:tc>
+          <w:tcPr>
+            <w:tcW w:w="0" w:type="auto"/>
+            <w:tcBorders>
+              <w:top w:val="outset" w:sz="6" w:space="0" w:color="auto"/>
+              <w:left w:val="outset" w:sz="6" w:space="0" w:color="auto"/>
+              <w:bottom w:val="outset" w:sz="6" w:space="0" w:color="auto"/>
+              <w:right w:val="outset" w:sz="6" w:space="0" w:color="auto"/>
+            </w:tcBorders>
+            <w:vAlign w:val="center"/>
+            <w:hideMark/>
+          </w:tcPr>
+          <w:p>
+            <w:pPr>
+              <w:rPr>
+                <w:rFonts w:ascii="Calibri" w:eastAsia="Times New Roman" w:hAnsi="Calibri" w:cs="Calibri"/>
+                <w:sz w:val="22"/>
+                <w:szCs w:val="22"/>
+              </w:rPr>
+            </w:pPr>
+            <w:r>
+              <w:rPr>
+                <w:rFonts w:ascii="Calibri" w:eastAsia="Times New Roman" w:hAnsi="Calibri" w:cs="Calibri"/>
+                <w:sz w:val="22"/>
+                <w:szCs w:val="22"/>
+              </w:rPr>
+              <w:t>65 mp</w:t>
+            </w:r>
+          </w:p>
+        </w:tc>
+        <w:tc>
+          <w:tcPr>
+            <w:tcW w:w="0" w:type="auto"/>
+            <w:tcBorders>
+              <w:top w:val="outset" w:sz="6" w:space="0" w:color="auto"/>
+              <w:left w:val="outset" w:sz="6" w:space="0" w:color="auto"/>
+              <w:bottom w:val="outset" w:sz="6" w:space="0" w:color="auto"/>
+              <w:right w:val="outset" w:sz="6" w:space="0" w:color="auto"/>
+            </w:tcBorders>
+            <w:vAlign w:val="center"/>
+            <w:hideMark/>
+          </w:tcPr>
+          <w:p>
+            <w:pPr>
+              <w:rPr>
+                <w:rFonts w:ascii="Calibri" w:eastAsia="Times New Roman" w:hAnsi="Calibri" w:cs="Calibri"/>
+                <w:sz w:val="22"/>
+                <w:szCs w:val="22"/>
+              </w:rPr>
+            </w:pPr>
+            <w:r>
+              <w:rPr>
+                <w:rFonts w:ascii="Calibri" w:eastAsia="Times New Roman" w:hAnsi="Calibri" w:cs="Calibri"/>
+                <w:sz w:val="22"/>
+                <w:szCs w:val="22"/>
+              </w:rPr>
+              <w:t>Etaj 2 / 3</w:t>
+            </w:r>
+          </w:p>
+        </w:tc>
+        <w:tc>
+          <w:tcPr>
+            <w:tcW w:w="0" w:type="auto"/>
+            <w:tcBorders>
+              <w:top w:val="outset" w:sz="6" w:space="0" w:color="auto"/>
+              <w:left w:val="outset" w:sz="6" w:space="0" w:color="auto"/>
+              <w:bottom w:val="outset" w:sz="6" w:space="0" w:color="auto"/>
+              <w:right w:val="outset" w:sz="6" w:space="0" w:color="auto"/>
+            </w:tcBorders>
+            <w:vAlign w:val="center"/>
+            <w:hideMark/>
+          </w:tcPr>
+          <w:p>
+            <w:pPr>
+              <w:rPr>
+                <w:rFonts w:ascii="Calibri" w:eastAsia="Times New Roman" w:hAnsi="Calibri" w:cs="Calibri"/>
+                <w:sz w:val="22"/>
+                <w:szCs w:val="22"/>
+              </w:rPr>
+            </w:pPr>
+            <w:r>
+              <w:rPr>
+                <w:rFonts w:ascii="Calibri" w:eastAsia="Times New Roman" w:hAnsi="Calibri" w:cs="Calibri"/>
+                <w:sz w:val="22"/>
+                <w:szCs w:val="22"/>
+              </w:rPr>
+              <w:t>2025</w:t>
+            </w:r>
+          </w:p>
+        </w:tc>
+        <w:tc>
+          <w:tcPr>
+            <w:tcW w:w="0" w:type="auto"/>
+            <w:tcBorders>
+              <w:top w:val="outset" w:sz="6" w:space="0" w:color="auto"/>
+              <w:left w:val="outset" w:sz="6" w:space="0" w:color="auto"/>
+              <w:bottom w:val="outset" w:sz="6" w:space="0" w:color="auto"/>
+              <w:right w:val="outset" w:sz="6" w:space="0" w:color="auto"/>
+            </w:tcBorders>
+            <w:vAlign w:val="center"/>
+            <w:hideMark/>
+          </w:tcPr>
+          <w:p>
+            <w:pPr>
+              <w:rPr>
+                <w:rFonts w:ascii="Calibri" w:eastAsia="Times New Roman" w:hAnsi="Calibri" w:cs="Calibri"/>
+                <w:sz w:val="22"/>
+                <w:szCs w:val="22"/>
+              </w:rPr>
+            </w:pPr>
+            <w:hyperlink r:id="rId28" w:history="1">
+              <w:r>
+                <w:rPr>
+                  <w:rStyle w:val="Hyperlink"/>
+                  <w:rFonts w:ascii="Calibri" w:eastAsia="Times New Roman" w:hAnsi="Calibri" w:cs="Calibri"/>
+                  <w:sz w:val="22"/>
+                  <w:szCs w:val="22"/>
+                </w:rPr>
+                <w:t>Open</w:t>
+              </w:r>
+            </w:hyperlink>
+          </w:p>
+        </w:tc>
+      </w:tr>
     </w:tbl>
     <w:p>
       <w:pPr>
@@ -2971,7 +3228,7 @@
       </w:pPr>
     </w:p>
     <w:sectPr>
-      <w:pgSz w:w="11906" w:h="16838"/>
+      <w:pgSz w:w="12240" w:h="15840"/>
       <w:pgMar w:top="1440" w:right="1440" w:bottom="1440" w:left="1440" w:header="720" w:footer="720" w:gutter="0"/>
       <w:cols w:space="720"/>
       <w:docGrid w:linePitch="360"/>
@@ -2980,13 +3237,322 @@
 </w:document>
 </file>
 
+<file path=word/numbering.xml><?xml version="1.0" encoding="utf-8"?>
+<w:numbering xmlns:wpc="http://schemas.microsoft.com/office/word/2010/wordprocessingCanvas" xmlns:cx="http://schemas.microsoft.com/office/drawing/2014/chartex" xmlns:cx1="http://schemas.microsoft.com/office/drawing/2015/9/8/chartex" xmlns:cx2="http://schemas.microsoft.com/office/drawing/2015/10/21/chartex" xmlns:cx3="http://schemas.microsoft.com/office/drawing/2016/5/9/chartex" xmlns:cx4="http://schemas.microsoft.com/office/drawing/2016/5/10/chartex" xmlns:cx5="http://schemas.microsoft.com/office/drawing/2016/5/11/chartex" xmlns:cx6="http://schemas.microsoft.com/office/drawing/2016/5/12/chartex" xmlns:cx7="http://schemas.microsoft.com/office/drawing/2016/5/13/chartex" xmlns:cx8="http://schemas.microsoft.com/office/drawing/2016/5/14/chartex" xmlns:mc="http://schemas.openxmlformats.org/markup-compatibility/2006" xmlns:aink="http://schemas.microsoft.com/office/drawing/2016/ink" xmlns:am3d="http://schemas.microsoft.com/office/drawing/2017/model3d" xmlns:o="urn:schemas-microsoft-com:office:office" xmlns:oel="http://schemas.microsoft.com/office/2019/extlst" xmlns:r="http://schemas.openxmlformats.org/officeDocument/2006/relationships" xmlns:m="http://schemas.openxmlformats.org/officeDocument/2006/math" xmlns:v="urn:schemas-microsoft-com:vml" xmlns:wp14="http://schemas.microsoft.com/office/word/2010/wordprocessingDrawing" xmlns:wp="http://schemas.openxmlformats.org/drawingml/2006/wordprocessingDrawing" xmlns:w10="urn:schemas-microsoft-com:office:word" xmlns:w="http://schemas.openxmlformats.org/wordprocessingml/2006/main" xmlns:w14="http://schemas.microsoft.com/office/word/2010/wordml" xmlns:w15="http://schemas.microsoft.com/office/word/2012/wordml" xmlns:w16cex="http://schemas.microsoft.com/office/word/2018/wordml/cex" xmlns:w16cid="http://schemas.microsoft.com/office/word/2016/wordml/cid" xmlns:w16="http://schemas.microsoft.com/office/word/2018/wordml" xmlns:w16sdtdh="http://schemas.microsoft.com/office/word/2020/wordml/sdtdatahash" xmlns:w16se="http://schemas.microsoft.com/office/word/2015/wordml/symex" xmlns:wpg="http://schemas.microsoft.com/office/word/2010/wordprocessingGroup" xmlns:wpi="http://schemas.microsoft.com/office/word/2010/wordprocessingInk" xmlns:wne="http://schemas.microsoft.com/office/word/2006/wordml" xmlns:wps="http://schemas.microsoft.com/office/word/2010/wordprocessingShape" mc:Ignorable="w14 w15 w16se w16cid w16 w16cex w16sdtdh wp14">
+  <w:abstractNum w:abstractNumId="0" w15:restartNumberingAfterBreak="0">
+    <w:nsid w:val="48BA47C3"/>
+    <w:multiLevelType w:val="multilevel"/>
+    <w:tmpl w:val="8F5403E4"/>
+    <w:lvl w:ilvl="0">
+      <w:start w:val="1"/>
+      <w:numFmt w:val="bullet"/>
+      <w:lvlText w:val=""/>
+      <w:lvlJc w:val="left"/>
+      <w:pPr>
+        <w:tabs>
+          <w:tab w:val="num" w:pos="720"/>
+        </w:tabs>
+        <w:ind w:left="720" w:hanging="360"/>
+      </w:pPr>
+      <w:rPr>
+        <w:rFonts w:ascii="Symbol" w:hAnsi="Symbol" w:hint="default"/>
+        <w:sz w:val="20"/>
+      </w:rPr>
+    </w:lvl>
+    <w:lvl w:ilvl="1" w:tentative="1">
+      <w:start w:val="1"/>
+      <w:numFmt w:val="bullet"/>
+      <w:lvlText w:val="o"/>
+      <w:lvlJc w:val="left"/>
+      <w:pPr>
+        <w:tabs>
+          <w:tab w:val="num" w:pos="1440"/>
+        </w:tabs>
+        <w:ind w:left="1440" w:hanging="360"/>
+      </w:pPr>
+      <w:rPr>
+        <w:rFonts w:ascii="Courier New" w:hAnsi="Courier New" w:hint="default"/>
+        <w:sz w:val="20"/>
+      </w:rPr>
+    </w:lvl>
+    <w:lvl w:ilvl="2" w:tentative="1">
+      <w:start w:val="1"/>
+      <w:numFmt w:val="bullet"/>
+      <w:lvlText w:val=""/>
+      <w:lvlJc w:val="left"/>
+      <w:pPr>
+        <w:tabs>
+          <w:tab w:val="num" w:pos="2160"/>
+        </w:tabs>
+        <w:ind w:left="2160" w:hanging="360"/>
+      </w:pPr>
+      <w:rPr>
+        <w:rFonts w:ascii="Wingdings" w:hAnsi="Wingdings" w:hint="default"/>
+        <w:sz w:val="20"/>
+      </w:rPr>
+    </w:lvl>
+    <w:lvl w:ilvl="3" w:tentative="1">
+      <w:start w:val="1"/>
+      <w:numFmt w:val="bullet"/>
+      <w:lvlText w:val=""/>
+      <w:lvlJc w:val="left"/>
+      <w:pPr>
+        <w:tabs>
+          <w:tab w:val="num" w:pos="2880"/>
+        </w:tabs>
+        <w:ind w:left="2880" w:hanging="360"/>
+      </w:pPr>
+      <w:rPr>
+        <w:rFonts w:ascii="Wingdings" w:hAnsi="Wingdings" w:hint="default"/>
+        <w:sz w:val="20"/>
+      </w:rPr>
+    </w:lvl>
+    <w:lvl w:ilvl="4" w:tentative="1">
+      <w:start w:val="1"/>
+      <w:numFmt w:val="bullet"/>
+      <w:lvlText w:val=""/>
+      <w:lvlJc w:val="left"/>
+      <w:pPr>
+        <w:tabs>
+          <w:tab w:val="num" w:pos="3600"/>
+        </w:tabs>
+        <w:ind w:left="3600" w:hanging="360"/>
+      </w:pPr>
+      <w:rPr>
+        <w:rFonts w:ascii="Wingdings" w:hAnsi="Wingdings" w:hint="default"/>
+        <w:sz w:val="20"/>
+      </w:rPr>
+    </w:lvl>
+    <w:lvl w:ilvl="5" w:tentative="1">
+      <w:start w:val="1"/>
+      <w:numFmt w:val="bullet"/>
+      <w:lvlText w:val=""/>
+      <w:lvlJc w:val="left"/>
+      <w:pPr>
+        <w:tabs>
+          <w:tab w:val="num" w:pos="4320"/>
+        </w:tabs>
+        <w:ind w:left="4320" w:hanging="360"/>
+      </w:pPr>
+      <w:rPr>
+        <w:rFonts w:ascii="Wingdings" w:hAnsi="Wingdings" w:hint="default"/>
+        <w:sz w:val="20"/>
+      </w:rPr>
+    </w:lvl>
+    <w:lvl w:ilvl="6" w:tentative="1">
+      <w:start w:val="1"/>
+      <w:numFmt w:val="bullet"/>
+      <w:lvlText w:val=""/>
+      <w:lvlJc w:val="left"/>
+      <w:pPr>
+        <w:tabs>
+          <w:tab w:val="num" w:pos="5040"/>
+        </w:tabs>
+        <w:ind w:left="5040" w:hanging="360"/>
+      </w:pPr>
+      <w:rPr>
+        <w:rFonts w:ascii="Wingdings" w:hAnsi="Wingdings" w:hint="default"/>
+        <w:sz w:val="20"/>
+      </w:rPr>
+    </w:lvl>
+    <w:lvl w:ilvl="7" w:tentative="1">
+      <w:start w:val="1"/>
+      <w:numFmt w:val="bullet"/>
+      <w:lvlText w:val=""/>
+      <w:lvlJc w:val="left"/>
+      <w:pPr>
+        <w:tabs>
+          <w:tab w:val="num" w:pos="5760"/>
+        </w:tabs>
+        <w:ind w:left="5760" w:hanging="360"/>
+      </w:pPr>
+      <w:rPr>
+        <w:rFonts w:ascii="Wingdings" w:hAnsi="Wingdings" w:hint="default"/>
+        <w:sz w:val="20"/>
+      </w:rPr>
+    </w:lvl>
+    <w:lvl w:ilvl="8" w:tentative="1">
+      <w:start w:val="1"/>
+      <w:numFmt w:val="bullet"/>
+      <w:lvlText w:val=""/>
+      <w:lvlJc w:val="left"/>
+      <w:pPr>
+        <w:tabs>
+          <w:tab w:val="num" w:pos="6480"/>
+        </w:tabs>
+        <w:ind w:left="6480" w:hanging="360"/>
+      </w:pPr>
+      <w:rPr>
+        <w:rFonts w:ascii="Wingdings" w:hAnsi="Wingdings" w:hint="default"/>
+        <w:sz w:val="20"/>
+      </w:rPr>
+    </w:lvl>
+  </w:abstractNum>
+  <w:abstractNum w:abstractNumId="1" w15:restartNumberingAfterBreak="0">
+    <w:nsid w:val="5C8D6A22"/>
+    <w:multiLevelType w:val="multilevel"/>
+    <w:tmpl w:val="DD64C874"/>
+    <w:lvl w:ilvl="0">
+      <w:start w:val="1"/>
+      <w:numFmt w:val="bullet"/>
+      <w:lvlText w:val=""/>
+      <w:lvlJc w:val="left"/>
+      <w:pPr>
+        <w:tabs>
+          <w:tab w:val="num" w:pos="720"/>
+        </w:tabs>
+        <w:ind w:left="720" w:hanging="360"/>
+      </w:pPr>
+      <w:rPr>
+        <w:rFonts w:ascii="Symbol" w:hAnsi="Symbol" w:hint="default"/>
+        <w:sz w:val="20"/>
+      </w:rPr>
+    </w:lvl>
+    <w:lvl w:ilvl="1" w:tentative="1">
+      <w:start w:val="1"/>
+      <w:numFmt w:val="bullet"/>
+      <w:lvlText w:val="o"/>
+      <w:lvlJc w:val="left"/>
+      <w:pPr>
+        <w:tabs>
+          <w:tab w:val="num" w:pos="1440"/>
+        </w:tabs>
+        <w:ind w:left="1440" w:hanging="360"/>
+      </w:pPr>
+      <w:rPr>
+        <w:rFonts w:ascii="Courier New" w:hAnsi="Courier New" w:hint="default"/>
+        <w:sz w:val="20"/>
+      </w:rPr>
+    </w:lvl>
+    <w:lvl w:ilvl="2" w:tentative="1">
+      <w:start w:val="1"/>
+      <w:numFmt w:val="bullet"/>
+      <w:lvlText w:val=""/>
+      <w:lvlJc w:val="left"/>
+      <w:pPr>
+        <w:tabs>
+          <w:tab w:val="num" w:pos="2160"/>
+        </w:tabs>
+        <w:ind w:left="2160" w:hanging="360"/>
+      </w:pPr>
+      <w:rPr>
+        <w:rFonts w:ascii="Wingdings" w:hAnsi="Wingdings" w:hint="default"/>
+        <w:sz w:val="20"/>
+      </w:rPr>
+    </w:lvl>
+    <w:lvl w:ilvl="3" w:tentative="1">
+      <w:start w:val="1"/>
+      <w:numFmt w:val="bullet"/>
+      <w:lvlText w:val=""/>
+      <w:lvlJc w:val="left"/>
+      <w:pPr>
+        <w:tabs>
+          <w:tab w:val="num" w:pos="2880"/>
+        </w:tabs>
+        <w:ind w:left="2880" w:hanging="360"/>
+      </w:pPr>
+      <w:rPr>
+        <w:rFonts w:ascii="Wingdings" w:hAnsi="Wingdings" w:hint="default"/>
+        <w:sz w:val="20"/>
+      </w:rPr>
+    </w:lvl>
+    <w:lvl w:ilvl="4" w:tentative="1">
+      <w:start w:val="1"/>
+      <w:numFmt w:val="bullet"/>
+      <w:lvlText w:val=""/>
+      <w:lvlJc w:val="left"/>
+      <w:pPr>
+        <w:tabs>
+          <w:tab w:val="num" w:pos="3600"/>
+        </w:tabs>
+        <w:ind w:left="3600" w:hanging="360"/>
+      </w:pPr>
+      <w:rPr>
+        <w:rFonts w:ascii="Wingdings" w:hAnsi="Wingdings" w:hint="default"/>
+        <w:sz w:val="20"/>
+      </w:rPr>
+    </w:lvl>
+    <w:lvl w:ilvl="5" w:tentative="1">
+      <w:start w:val="1"/>
+      <w:numFmt w:val="bullet"/>
+      <w:lvlText w:val=""/>
+      <w:lvlJc w:val="left"/>
+      <w:pPr>
+        <w:tabs>
+          <w:tab w:val="num" w:pos="4320"/>
+        </w:tabs>
+        <w:ind w:left="4320" w:hanging="360"/>
+      </w:pPr>
+      <w:rPr>
+        <w:rFonts w:ascii="Wingdings" w:hAnsi="Wingdings" w:hint="default"/>
+        <w:sz w:val="20"/>
+      </w:rPr>
+    </w:lvl>
+    <w:lvl w:ilvl="6" w:tentative="1">
+      <w:start w:val="1"/>
+      <w:numFmt w:val="bullet"/>
+      <w:lvlText w:val=""/>
+      <w:lvlJc w:val="left"/>
+      <w:pPr>
+        <w:tabs>
+          <w:tab w:val="num" w:pos="5040"/>
+        </w:tabs>
+        <w:ind w:left="5040" w:hanging="360"/>
+      </w:pPr>
+      <w:rPr>
+        <w:rFonts w:ascii="Wingdings" w:hAnsi="Wingdings" w:hint="default"/>
+        <w:sz w:val="20"/>
+      </w:rPr>
+    </w:lvl>
+    <w:lvl w:ilvl="7" w:tentative="1">
+      <w:start w:val="1"/>
+      <w:numFmt w:val="bullet"/>
+      <w:lvlText w:val=""/>
+      <w:lvlJc w:val="left"/>
+      <w:pPr>
+        <w:tabs>
+          <w:tab w:val="num" w:pos="5760"/>
+        </w:tabs>
+        <w:ind w:left="5760" w:hanging="360"/>
+      </w:pPr>
+      <w:rPr>
+        <w:rFonts w:ascii="Wingdings" w:hAnsi="Wingdings" w:hint="default"/>
+        <w:sz w:val="20"/>
+      </w:rPr>
+    </w:lvl>
+    <w:lvl w:ilvl="8" w:tentative="1">
+      <w:start w:val="1"/>
+      <w:numFmt w:val="bullet"/>
+      <w:lvlText w:val=""/>
+      <w:lvlJc w:val="left"/>
+      <w:pPr>
+        <w:tabs>
+          <w:tab w:val="num" w:pos="6480"/>
+        </w:tabs>
+        <w:ind w:left="6480" w:hanging="360"/>
+      </w:pPr>
+      <w:rPr>
+        <w:rFonts w:ascii="Wingdings" w:hAnsi="Wingdings" w:hint="default"/>
+        <w:sz w:val="20"/>
+      </w:rPr>
+    </w:lvl>
+  </w:abstractNum>
+  <w:num w:numId="1" w16cid:durableId="1094781407">
+    <w:abstractNumId w:val="0"/>
+  </w:num>
+  <w:num w:numId="2" w16cid:durableId="1556817022">
+    <w:abstractNumId w:val="1"/>
+  </w:num>
+</w:numbering>
+</file>
+
 <file path=word/styles.xml><?xml version="1.0" encoding="utf-8"?>
-<w:styles xmlns:mc="http://schemas.openxmlformats.org/markup-compatibility/2006" xmlns:r="http://schemas.openxmlformats.org/officeDocument/2006/relationships" xmlns:w="http://schemas.openxmlformats.org/wordprocessingml/2006/main" xmlns:w14="http://schemas.microsoft.com/office/word/2010/wordml" xmlns:w15="http://schemas.microsoft.com/office/word/2012/wordml" xmlns:w16cex="http://schemas.microsoft.com/office/word/2018/wordml/cex" xmlns:w16cid="http://schemas.microsoft.com/office/word/2016/wordml/cid" xmlns:w16="http://schemas.microsoft.com/office/word/2018/wordml" xmlns:w16du="http://schemas.microsoft.com/office/word/2023/wordml/word16du" xmlns:w16sdtdh="http://schemas.microsoft.com/office/word/2020/wordml/sdtdatahash" xmlns:w16sdtfl="http://schemas.microsoft.com/office/word/2024/wordml/sdtformatlock" xmlns:w16se="http://schemas.microsoft.com/office/word/2015/wordml/symex" mc:Ignorable="w14 w15 w16se w16cid w16 w16cex w16sdtdh w16sdtfl w16du">
+<w:styles xmlns:mc="http://schemas.openxmlformats.org/markup-compatibility/2006" xmlns:r="http://schemas.openxmlformats.org/officeDocument/2006/relationships" xmlns:w="http://schemas.openxmlformats.org/wordprocessingml/2006/main" xmlns:w14="http://schemas.microsoft.com/office/word/2010/wordml" xmlns:w15="http://schemas.microsoft.com/office/word/2012/wordml" xmlns:w16cex="http://schemas.microsoft.com/office/word/2018/wordml/cex" xmlns:w16cid="http://schemas.microsoft.com/office/word/2016/wordml/cid" xmlns:w16="http://schemas.microsoft.com/office/word/2018/wordml" xmlns:w16sdtdh="http://schemas.microsoft.com/office/word/2020/wordml/sdtdatahash" xmlns:w16se="http://schemas.microsoft.com/office/word/2015/wordml/symex" mc:Ignorable="w14 w15 w16se w16cid w16 w16cex w16sdtdh">
   <w:docDefaults>
     <w:rPrDefault>
       <w:rPr>
         <w:rFonts w:ascii="Times New Roman" w:eastAsia="Times New Roman" w:hAnsi="Times New Roman" w:cs="Times New Roman"/>
-        <w:lang w:val="en-GB" w:eastAsia="en-GB" w:bidi="ar-SA"/>
+        <w:lang w:val="en-US" w:eastAsia="en-US" w:bidi="ar-SA"/>
       </w:rPr>
     </w:rPrDefault>
     <w:pPrDefault/>
@@ -2995,7 +3561,7 @@
     <w:lsdException w:name="Normal" w:uiPriority="0" w:qFormat="1"/>
     <w:lsdException w:name="heading 1" w:uiPriority="9" w:qFormat="1"/>
     <w:lsdException w:name="heading 2" w:uiPriority="9" w:qFormat="1"/>
-    <w:lsdException w:name="heading 3" w:semiHidden="1" w:uiPriority="9" w:unhideWhenUsed="1" w:qFormat="1"/>
+    <w:lsdException w:name="heading 3" w:uiPriority="9" w:qFormat="1"/>
     <w:lsdException w:name="heading 4" w:semiHidden="1" w:uiPriority="9" w:unhideWhenUsed="1" w:qFormat="1"/>
     <w:lsdException w:name="heading 5" w:semiHidden="1" w:uiPriority="9" w:unhideWhenUsed="1" w:qFormat="1"/>
     <w:lsdException w:name="heading 6" w:semiHidden="1" w:uiPriority="9" w:unhideWhenUsed="1" w:qFormat="1"/>
@@ -3395,6 +3961,23 @@
       <w:szCs w:val="36"/>
     </w:rPr>
   </w:style>
+  <w:style w:type="paragraph" w:styleId="Heading3">
+    <w:name w:val="heading 3"/>
+    <w:basedOn w:val="Normal"/>
+    <w:link w:val="Heading3Char"/>
+    <w:uiPriority w:val="9"/>
+    <w:qFormat/>
+    <w:pPr>
+      <w:spacing w:before="100" w:beforeAutospacing="1" w:after="100" w:afterAutospacing="1"/>
+      <w:outlineLvl w:val="2"/>
+    </w:pPr>
+    <w:rPr>
+      <w:b/>
+      <w:bCs/>
+      <w:sz w:val="27"/>
+      <w:szCs w:val="27"/>
+    </w:rPr>
+  </w:style>
   <w:style w:type="character" w:default="1" w:styleId="DefaultParagraphFont">
     <w:name w:val="Default Paragraph Font"/>
     <w:uiPriority w:val="1"/>
@@ -3437,9 +4020,22 @@
     <w:semiHidden/>
     <w:rPr>
       <w:rFonts w:asciiTheme="majorHAnsi" w:eastAsiaTheme="majorEastAsia" w:hAnsiTheme="majorHAnsi" w:cstheme="majorBidi"/>
-      <w:color w:val="2F5496" w:themeColor="accent1" w:themeShade="BF"/>
+      <w:color w:val="0F4761" w:themeColor="accent1" w:themeShade="BF"/>
       <w:sz w:val="32"/>
       <w:szCs w:val="32"/>
+    </w:rPr>
+  </w:style>
+  <w:style w:type="character" w:customStyle="1" w:styleId="Heading3Char">
+    <w:name w:val="Heading 3 Char"/>
+    <w:basedOn w:val="DefaultParagraphFont"/>
+    <w:link w:val="Heading3"/>
+    <w:uiPriority w:val="9"/>
+    <w:semiHidden/>
+    <w:rPr>
+      <w:rFonts w:asciiTheme="minorHAnsi" w:eastAsiaTheme="majorEastAsia" w:hAnsiTheme="minorHAnsi" w:cstheme="majorBidi"/>
+      <w:color w:val="0F4761" w:themeColor="accent1" w:themeShade="BF"/>
+      <w:sz w:val="28"/>
+      <w:szCs w:val="28"/>
     </w:rPr>
   </w:style>
   <w:style w:type="paragraph" w:styleId="NormalWeb">
@@ -3488,39 +4084,39 @@
         <a:sysClr val="window" lastClr="FFFFFF"/>
       </a:lt1>
       <a:dk2>
-        <a:srgbClr val="44546A"/>
+        <a:srgbClr val="0E2841"/>
       </a:dk2>
       <a:lt2>
-        <a:srgbClr val="E7E6E6"/>
+        <a:srgbClr val="E8E8E8"/>
       </a:lt2>
       <a:accent1>
-        <a:srgbClr val="4472C4"/>
+        <a:srgbClr val="156082"/>
       </a:accent1>
       <a:accent2>
-        <a:srgbClr val="ED7D31"/>
+        <a:srgbClr val="E97132"/>
       </a:accent2>
       <a:accent3>
-        <a:srgbClr val="A5A5A5"/>
+        <a:srgbClr val="196B24"/>
       </a:accent3>
       <a:accent4>
-        <a:srgbClr val="FFC000"/>
+        <a:srgbClr val="0F9ED5"/>
       </a:accent4>
       <a:accent5>
-        <a:srgbClr val="5B9BD5"/>
+        <a:srgbClr val="A02B93"/>
       </a:accent5>
       <a:accent6>
-        <a:srgbClr val="70AD47"/>
+        <a:srgbClr val="4EA72E"/>
       </a:accent6>
       <a:hlink>
-        <a:srgbClr val="0563C1"/>
+        <a:srgbClr val="467886"/>
       </a:hlink>
       <a:folHlink>
-        <a:srgbClr val="954F72"/>
+        <a:srgbClr val="96607D"/>
       </a:folHlink>
     </a:clrScheme>
     <a:fontScheme name="Office">
       <a:majorFont>
-        <a:latin typeface="Calibri Light" panose="020F0302020204030204"/>
+        <a:latin typeface="Aptos Display" panose="02110004020202020204"/>
         <a:ea typeface=""/>
         <a:cs typeface=""/>
         <a:font script="Jpan" typeface="游ゴシック Light"/>
@@ -3572,7 +4168,7 @@
         <a:font script="Tfng" typeface="Ebrima"/>
       </a:majorFont>
       <a:minorFont>
-        <a:latin typeface="Calibri" panose="020F0502020204030204"/>
+        <a:latin typeface="Aptos" panose="02110004020202020204"/>
         <a:ea typeface=""/>
         <a:cs typeface=""/>
         <a:font script="Jpan" typeface="游明朝"/>
@@ -3766,7 +4362,7 @@
   <a:extraClrSchemeLst/>
   <a:extLst>
     <a:ext uri="{05A4C25C-085E-4340-85A3-A5531E510DB2}">
-      <thm15:themeFamily xmlns:thm15="http://schemas.microsoft.com/office/thememl/2012/main" name="Office Theme" id="{62F939B6-93AF-4DB8-9C6B-D6C7DFDC589F}" vid="{4A3C46E8-61CC-4603-A589-7422A47A8E4A}"/>
+      <thm15:themeFamily xmlns:thm15="http://schemas.microsoft.com/office/thememl/2012/main" name="Office Theme" id="{2E142A2C-CD16-42D6-873A-C26D2A0506FA}" vid="{1BDDFF52-6CD6-40A5-AB3C-68EB2F1E4D0A}"/>
     </a:ext>
   </a:extLst>
 </a:theme>

</xml_diff>

<commit_message>
Fixed Data extracting for Storia
</commit_message>
<xml_diff>
--- a/REW/Reports/RealEstateReport.docx
+++ b/REW/Reports/RealEstateReport.docx
@@ -1,10 +1,10 @@
 
 <file path=word/document.xml><?xml version="1.0" encoding="utf-8"?>
-<w:document xmlns:wpc="http://schemas.microsoft.com/office/word/2010/wordprocessingCanvas" xmlns:cx="http://schemas.microsoft.com/office/drawing/2014/chartex" xmlns:cx1="http://schemas.microsoft.com/office/drawing/2015/9/8/chartex" xmlns:cx2="http://schemas.microsoft.com/office/drawing/2015/10/21/chartex" xmlns:cx3="http://schemas.microsoft.com/office/drawing/2016/5/9/chartex" xmlns:cx4="http://schemas.microsoft.com/office/drawing/2016/5/10/chartex" xmlns:cx5="http://schemas.microsoft.com/office/drawing/2016/5/11/chartex" xmlns:cx6="http://schemas.microsoft.com/office/drawing/2016/5/12/chartex" xmlns:cx7="http://schemas.microsoft.com/office/drawing/2016/5/13/chartex" xmlns:cx8="http://schemas.microsoft.com/office/drawing/2016/5/14/chartex" xmlns:mc="http://schemas.openxmlformats.org/markup-compatibility/2006" xmlns:aink="http://schemas.microsoft.com/office/drawing/2016/ink" xmlns:am3d="http://schemas.microsoft.com/office/drawing/2017/model3d" xmlns:o="urn:schemas-microsoft-com:office:office" xmlns:oel="http://schemas.microsoft.com/office/2019/extlst" xmlns:r="http://schemas.openxmlformats.org/officeDocument/2006/relationships" xmlns:m="http://schemas.openxmlformats.org/officeDocument/2006/math" xmlns:v="urn:schemas-microsoft-com:vml" xmlns:wp14="http://schemas.microsoft.com/office/word/2010/wordprocessingDrawing" xmlns:wp="http://schemas.openxmlformats.org/drawingml/2006/wordprocessingDrawing" xmlns:w10="urn:schemas-microsoft-com:office:word" xmlns:w="http://schemas.openxmlformats.org/wordprocessingml/2006/main" xmlns:w14="http://schemas.microsoft.com/office/word/2010/wordml" xmlns:w15="http://schemas.microsoft.com/office/word/2012/wordml" xmlns:w16cex="http://schemas.microsoft.com/office/word/2018/wordml/cex" xmlns:w16cid="http://schemas.microsoft.com/office/word/2016/wordml/cid" xmlns:w16="http://schemas.microsoft.com/office/word/2018/wordml" xmlns:w16sdtdh="http://schemas.microsoft.com/office/word/2020/wordml/sdtdatahash" xmlns:w16se="http://schemas.microsoft.com/office/word/2015/wordml/symex" xmlns:wpg="http://schemas.microsoft.com/office/word/2010/wordprocessingGroup" xmlns:wpi="http://schemas.microsoft.com/office/word/2010/wordprocessingInk" xmlns:wne="http://schemas.microsoft.com/office/word/2006/wordml" xmlns:wps="http://schemas.microsoft.com/office/word/2010/wordprocessingShape" mc:Ignorable="w14 w15 w16se w16cid w16 w16cex w16sdtdh wp14">
+<w:document xmlns:wpc="http://schemas.microsoft.com/office/word/2010/wordprocessingCanvas" xmlns:cx="http://schemas.microsoft.com/office/drawing/2014/chartex" xmlns:cx1="http://schemas.microsoft.com/office/drawing/2015/9/8/chartex" xmlns:cx2="http://schemas.microsoft.com/office/drawing/2015/10/21/chartex" xmlns:cx3="http://schemas.microsoft.com/office/drawing/2016/5/9/chartex" xmlns:cx4="http://schemas.microsoft.com/office/drawing/2016/5/10/chartex" xmlns:cx5="http://schemas.microsoft.com/office/drawing/2016/5/11/chartex" xmlns:cx6="http://schemas.microsoft.com/office/drawing/2016/5/12/chartex" xmlns:cx7="http://schemas.microsoft.com/office/drawing/2016/5/13/chartex" xmlns:cx8="http://schemas.microsoft.com/office/drawing/2016/5/14/chartex" xmlns:mc="http://schemas.openxmlformats.org/markup-compatibility/2006" xmlns:aink="http://schemas.microsoft.com/office/drawing/2016/ink" xmlns:am3d="http://schemas.microsoft.com/office/drawing/2017/model3d" xmlns:o="urn:schemas-microsoft-com:office:office" xmlns:oel="http://schemas.microsoft.com/office/2019/extlst" xmlns:r="http://schemas.openxmlformats.org/officeDocument/2006/relationships" xmlns:m="http://schemas.openxmlformats.org/officeDocument/2006/math" xmlns:v="urn:schemas-microsoft-com:vml" xmlns:wp14="http://schemas.microsoft.com/office/word/2010/wordprocessingDrawing" xmlns:wp="http://schemas.openxmlformats.org/drawingml/2006/wordprocessingDrawing" xmlns:w10="urn:schemas-microsoft-com:office:word" xmlns:w="http://schemas.openxmlformats.org/wordprocessingml/2006/main" xmlns:w14="http://schemas.microsoft.com/office/word/2010/wordml" xmlns:w15="http://schemas.microsoft.com/office/word/2012/wordml" xmlns:w16cex="http://schemas.microsoft.com/office/word/2018/wordml/cex" xmlns:w16cid="http://schemas.microsoft.com/office/word/2016/wordml/cid" xmlns:w16="http://schemas.microsoft.com/office/word/2018/wordml" xmlns:w16du="http://schemas.microsoft.com/office/word/2023/wordml/word16du" xmlns:w16sdtdh="http://schemas.microsoft.com/office/word/2020/wordml/sdtdatahash" xmlns:w16sdtfl="http://schemas.microsoft.com/office/word/2024/wordml/sdtformatlock" xmlns:w16se="http://schemas.microsoft.com/office/word/2015/wordml/symex" xmlns:wpg="http://schemas.microsoft.com/office/word/2010/wordprocessingGroup" xmlns:wpi="http://schemas.microsoft.com/office/word/2010/wordprocessingInk" xmlns:wne="http://schemas.microsoft.com/office/word/2006/wordml" xmlns:wps="http://schemas.microsoft.com/office/word/2010/wordprocessingShape" mc:Ignorable="w14 w15 w16se w16cid w16 w16cex w16sdtdh w16sdtfl w16du wp14">
   <w:body>
     <w:p>
       <w:pPr>
-        <w:divId w:val="28844213"/>
+        <w:divId w:val="1498838526"/>
         <w:rPr>
           <w:rFonts w:eastAsia="Times New Roman"/>
           <w:lang w:val="ro-RO"/>
@@ -17,7 +17,7 @@
           <w:lang w:val="ro-RO"/>
         </w:rPr>
         <w:drawing>
-          <wp:inline distT="0" distB="0" distL="0" distR="0" wp14:anchorId="5C48604B" wp14:editId="5FA30698">
+          <wp:inline distT="0" distB="0" distL="0" distR="0" wp14:anchorId="4191877D" wp14:editId="07079BC2">
             <wp:extent cx="7924800" cy="3562350"/>
             <wp:effectExtent l="0" t="0" r="0" b="0"/>
             <wp:docPr id="1" name="Picture 1"/>
@@ -85,7 +85,7 @@
     <w:p>
       <w:pPr>
         <w:pStyle w:val="Heading3"/>
-        <w:divId w:val="744179954"/>
+        <w:divId w:val="1564632999"/>
         <w:rPr>
           <w:rFonts w:ascii="Calibri" w:eastAsia="Times New Roman" w:hAnsi="Calibri" w:cs="Calibri"/>
           <w:lang w:val="ro-RO"/>
@@ -102,7 +102,7 @@
     <w:p>
       <w:pPr>
         <w:pStyle w:val="NormalWeb"/>
-        <w:divId w:val="744179954"/>
+        <w:divId w:val="1564632999"/>
         <w:rPr>
           <w:rFonts w:ascii="Calibri" w:hAnsi="Calibri" w:cs="Calibri"/>
           <w:sz w:val="22"/>
@@ -117,13 +117,13 @@
           <w:szCs w:val="22"/>
           <w:lang w:val="ro-RO"/>
         </w:rPr>
-        <w:t>The available apartments in Sector 3 primarily feature 2 rooms, with surface areas ranging from 51.35 mp to 70 mp. There are a total of 23 listings detailed in the provided data.</w:t>
+        <w:t>The real estate market in Sector 2 primarily includes two-room apartments, with surface areas ranging from 50.51 sqm to 65 sqm. There are 30 listings available, showcasing various options for buyers.</w:t>
       </w:r>
     </w:p>
     <w:p>
       <w:pPr>
         <w:pStyle w:val="Heading3"/>
-        <w:divId w:val="744179954"/>
+        <w:divId w:val="1564632999"/>
         <w:rPr>
           <w:rFonts w:ascii="Calibri" w:eastAsia="Times New Roman" w:hAnsi="Calibri" w:cs="Calibri"/>
           <w:lang w:val="ro-RO"/>
@@ -144,7 +144,7 @@
           <w:numId w:val="1"/>
         </w:numPr>
         <w:spacing w:before="100" w:beforeAutospacing="1" w:after="100" w:afterAutospacing="1"/>
-        <w:divId w:val="744179954"/>
+        <w:divId w:val="1564632999"/>
         <w:rPr>
           <w:rFonts w:ascii="Calibri" w:eastAsia="Times New Roman" w:hAnsi="Calibri" w:cs="Calibri"/>
           <w:sz w:val="22"/>
@@ -159,7 +159,7 @@
           <w:szCs w:val="22"/>
           <w:lang w:val="ro-RO"/>
         </w:rPr>
-        <w:t>Most apartments are 2-room properties, with both decomandat options and spacious layouts.</w:t>
+        <w:t>Most apartments have two rooms and vary in size from 50 sqm to 65 sqm.</w:t>
       </w:r>
     </w:p>
     <w:p>
@@ -169,7 +169,7 @@
           <w:numId w:val="1"/>
         </w:numPr>
         <w:spacing w:before="100" w:beforeAutospacing="1" w:after="100" w:afterAutospacing="1"/>
-        <w:divId w:val="744179954"/>
+        <w:divId w:val="1564632999"/>
         <w:rPr>
           <w:rFonts w:ascii="Calibri" w:eastAsia="Times New Roman" w:hAnsi="Calibri" w:cs="Calibri"/>
           <w:sz w:val="22"/>
@@ -184,7 +184,7 @@
           <w:szCs w:val="22"/>
           <w:lang w:val="ro-RO"/>
         </w:rPr>
-        <w:t>Surface areas differ, but are generally within the range of 51 mp to 70 mp.</w:t>
+        <w:t>Several listings are located in newer constructions, with completion dates ranging from 2023 to 2026.</w:t>
       </w:r>
     </w:p>
     <w:p>
@@ -194,7 +194,7 @@
           <w:numId w:val="1"/>
         </w:numPr>
         <w:spacing w:before="100" w:beforeAutospacing="1" w:after="100" w:afterAutospacing="1"/>
-        <w:divId w:val="744179954"/>
+        <w:divId w:val="1564632999"/>
         <w:rPr>
           <w:rFonts w:ascii="Calibri" w:eastAsia="Times New Roman" w:hAnsi="Calibri" w:cs="Calibri"/>
           <w:sz w:val="22"/>
@@ -209,7 +209,7 @@
           <w:szCs w:val="22"/>
           <w:lang w:val="ro-RO"/>
         </w:rPr>
-        <w:t>Several properties are listed as new constructions with completion dates extending to 2025 and 2026.</w:t>
+        <w:t>Some apartments offer features like optional parking and modern finishes.</w:t>
       </w:r>
     </w:p>
     <w:p>
@@ -219,7 +219,7 @@
           <w:numId w:val="1"/>
         </w:numPr>
         <w:spacing w:before="100" w:beforeAutospacing="1" w:after="100" w:afterAutospacing="1"/>
-        <w:divId w:val="744179954"/>
+        <w:divId w:val="1564632999"/>
         <w:rPr>
           <w:rFonts w:ascii="Calibri" w:eastAsia="Times New Roman" w:hAnsi="Calibri" w:cs="Calibri"/>
           <w:sz w:val="22"/>
@@ -234,13 +234,13 @@
           <w:szCs w:val="22"/>
           <w:lang w:val="ro-RO"/>
         </w:rPr>
-        <w:t>Listings include units positioned across varying floors, from parter to upper levels.</w:t>
+        <w:t>Listings include both ready-to-move-in and under-construction properties.</w:t>
       </w:r>
     </w:p>
     <w:p>
       <w:pPr>
         <w:pStyle w:val="Heading3"/>
-        <w:divId w:val="744179954"/>
+        <w:divId w:val="1564632999"/>
         <w:rPr>
           <w:rFonts w:ascii="Calibri" w:eastAsia="Times New Roman" w:hAnsi="Calibri" w:cs="Calibri"/>
           <w:lang w:val="ro-RO"/>
@@ -261,7 +261,7 @@
           <w:numId w:val="2"/>
         </w:numPr>
         <w:spacing w:before="100" w:beforeAutospacing="1" w:after="100" w:afterAutospacing="1"/>
-        <w:divId w:val="744179954"/>
+        <w:divId w:val="1564632999"/>
         <w:rPr>
           <w:rFonts w:ascii="Calibri" w:eastAsia="Times New Roman" w:hAnsi="Calibri" w:cs="Calibri"/>
           <w:sz w:val="22"/>
@@ -276,7 +276,7 @@
           <w:szCs w:val="22"/>
           <w:lang w:val="ro-RO"/>
         </w:rPr>
-        <w:t>Evaluate the layout of the apartment for practicality and comfort.</w:t>
+        <w:t>Evaluate the apartment’s layout to ensure it meets your needs.</w:t>
       </w:r>
     </w:p>
     <w:p>
@@ -286,7 +286,7 @@
           <w:numId w:val="2"/>
         </w:numPr>
         <w:spacing w:before="100" w:beforeAutospacing="1" w:after="100" w:afterAutospacing="1"/>
-        <w:divId w:val="744179954"/>
+        <w:divId w:val="1564632999"/>
         <w:rPr>
           <w:rFonts w:ascii="Calibri" w:eastAsia="Times New Roman" w:hAnsi="Calibri" w:cs="Calibri"/>
           <w:sz w:val="22"/>
@@ -301,7 +301,7 @@
           <w:szCs w:val="22"/>
           <w:lang w:val="ro-RO"/>
         </w:rPr>
-        <w:t>Consider the surface area to ensure it meets your space requirements.</w:t>
+        <w:t>Consider the total surface area to align with your desired living space.</w:t>
       </w:r>
     </w:p>
     <w:p>
@@ -311,7 +311,7 @@
           <w:numId w:val="2"/>
         </w:numPr>
         <w:spacing w:before="100" w:beforeAutospacing="1" w:after="100" w:afterAutospacing="1"/>
-        <w:divId w:val="744179954"/>
+        <w:divId w:val="1564632999"/>
         <w:rPr>
           <w:rFonts w:ascii="Calibri" w:eastAsia="Times New Roman" w:hAnsi="Calibri" w:cs="Calibri"/>
           <w:sz w:val="22"/>
@@ -326,13 +326,13 @@
           <w:szCs w:val="22"/>
           <w:lang w:val="ro-RO"/>
         </w:rPr>
-        <w:t>Check transport connectivity options for easy accessibility to amenities and work.</w:t>
+        <w:t>Check accessibility to transport options for convenient commuting.</w:t>
       </w:r>
     </w:p>
     <w:p>
       <w:pPr>
         <w:pStyle w:val="Heading3"/>
-        <w:divId w:val="744179954"/>
+        <w:divId w:val="1564632999"/>
         <w:rPr>
           <w:rFonts w:ascii="Calibri" w:eastAsia="Times New Roman" w:hAnsi="Calibri" w:cs="Calibri"/>
           <w:lang w:val="ro-RO"/>
@@ -349,7 +349,7 @@
     <w:p>
       <w:pPr>
         <w:pStyle w:val="NormalWeb"/>
-        <w:divId w:val="744179954"/>
+        <w:divId w:val="1564632999"/>
         <w:rPr>
           <w:rFonts w:ascii="Calibri" w:hAnsi="Calibri" w:cs="Calibri"/>
           <w:sz w:val="22"/>
@@ -364,8 +364,7 @@
           <w:szCs w:val="22"/>
           <w:lang w:val="ro-RO"/>
         </w:rPr>
-        <w:lastRenderedPageBreak/>
-        <w:t>The provided listings offer a variety of modern, well-sized apartments suited to many preferences. Take your time to carefully compare the options available.</w:t>
+        <w:t>Sector 2 offers a wide range of modern two-room apartments suitable for various preferences and budgets. Explore the listings to find a property that fits your lifestyle and needs.</w:t>
       </w:r>
     </w:p>
     <w:p>
@@ -381,6 +380,7 @@
           <w:rFonts w:ascii="Calibri" w:eastAsia="Times New Roman" w:hAnsi="Calibri" w:cs="Calibri"/>
           <w:lang w:val="ro-RO"/>
         </w:rPr>
+        <w:lastRenderedPageBreak/>
         <w:t>OLX</w:t>
       </w:r>
     </w:p>
@@ -402,8 +402,8 @@
         <w:tblLook w:val="04A0" w:firstRow="1" w:lastRow="0" w:firstColumn="1" w:lastColumn="0" w:noHBand="0" w:noVBand="1"/>
       </w:tblPr>
       <w:tblGrid>
-        <w:gridCol w:w="8608"/>
-        <w:gridCol w:w="736"/>
+        <w:gridCol w:w="8290"/>
+        <w:gridCol w:w="720"/>
       </w:tblGrid>
       <w:tr>
         <w:trPr>
@@ -509,7 +509,7 @@
                 <w:sz w:val="22"/>
                 <w:szCs w:val="22"/>
               </w:rPr>
-              <w:t>Comision 0- Apartament bine compartimentat cu 2 camere, Parcul Arghezi</w:t>
+              <w:t>Apartament 2 camere acces rapid Sector 6</w:t>
             </w:r>
           </w:p>
         </w:tc>
@@ -574,7 +574,7 @@
                 <w:sz w:val="22"/>
                 <w:szCs w:val="22"/>
               </w:rPr>
-              <w:t>Apartament cu 2 camere in ansamblu rezidential de top, Berceni,Sect.4</w:t>
+              <w:t>Aparatemnt 2 camere, metrou Berceni</w:t>
             </w:r>
           </w:p>
         </w:tc>
@@ -639,7 +639,7 @@
                 <w:sz w:val="22"/>
                 <w:szCs w:val="22"/>
               </w:rPr>
-              <w:t>Apartament Bd.Metalurgiei, Comision 0% - 2 camere, decomandat</w:t>
+              <w:t>Locuinta spatioasa cu 2 camere, bloc nou - Bd Brancoveanu, Comision 0%</w:t>
             </w:r>
           </w:p>
         </w:tc>
@@ -769,7 +769,7 @@
                 <w:sz w:val="22"/>
                 <w:szCs w:val="22"/>
               </w:rPr>
-              <w:t>2 Camere - Drumul Taberei, Prelungirea Ghencea - Renovat.</w:t>
+              <w:t>Apartament modern, Comision 0 - 2 camere spatioase, Metalurgiei, Sect4</w:t>
             </w:r>
           </w:p>
         </w:tc>
@@ -834,7 +834,7 @@
                 <w:sz w:val="22"/>
                 <w:szCs w:val="22"/>
               </w:rPr>
-              <w:t>Apartament modern, Comision 0 - 2 camere spatioase, Metalurgiei, Sect4</w:t>
+              <w:t>2 Camere - Drumul Taberei, Prelungirea Ghencea - Renovat.</w:t>
             </w:r>
           </w:p>
         </w:tc>
@@ -899,7 +899,7 @@
                 <w:sz w:val="22"/>
                 <w:szCs w:val="22"/>
               </w:rPr>
-              <w:t>2 camere - Complet Renovat - Iancului</w:t>
+              <w:t>PROPRIETAR Vand Apartament 2 camere mobilat pallady nicolae teclu</w:t>
             </w:r>
           </w:p>
         </w:tc>
@@ -964,7 +964,7 @@
                 <w:sz w:val="22"/>
                 <w:szCs w:val="22"/>
               </w:rPr>
-              <w:t>Apartament 2 camere, metrou Berceni</w:t>
+              <w:t>Apartament 2 camere - Grozavesti Cotroceni - Onix Residence</w:t>
             </w:r>
           </w:p>
         </w:tc>
@@ -1029,7 +1029,7 @@
                 <w:sz w:val="22"/>
                 <w:szCs w:val="22"/>
               </w:rPr>
-              <w:t>Apartament nou, finisat premium cu 2 camere - zona Bd Brancoveanu</w:t>
+              <w:t>2 camere - Complet Renovat - Iancului</w:t>
             </w:r>
           </w:p>
         </w:tc>
@@ -1094,7 +1094,7 @@
                 <w:sz w:val="22"/>
                 <w:szCs w:val="22"/>
               </w:rPr>
-              <w:t>Apartament 2 camere decomandat, metrou Berceni</w:t>
+              <w:t>Comision 0! Apartament nou, 2 camere finisate modern - Bd Metalurgiei</w:t>
             </w:r>
           </w:p>
         </w:tc>
@@ -1167,8 +1167,8 @@
         <w:tblLook w:val="04A0" w:firstRow="1" w:lastRow="0" w:firstColumn="1" w:lastColumn="0" w:noHBand="0" w:noVBand="1"/>
       </w:tblPr>
       <w:tblGrid>
-        <w:gridCol w:w="8467"/>
-        <w:gridCol w:w="877"/>
+        <w:gridCol w:w="8298"/>
+        <w:gridCol w:w="712"/>
       </w:tblGrid>
       <w:tr>
         <w:trPr>
@@ -1274,7 +1274,7 @@
                 <w:sz w:val="22"/>
                 <w:szCs w:val="22"/>
               </w:rPr>
-              <w:t>Apartament decomandat 2 camere Metrou Nicolae Teclu</w:t>
+              <w:t>Apartament 2 camere, zona Nord, comision 0. Avantaj cumparator</w:t>
             </w:r>
           </w:p>
         </w:tc>
@@ -1339,7 +1339,7 @@
                 <w:sz w:val="22"/>
                 <w:szCs w:val="22"/>
               </w:rPr>
-              <w:t>Splaiul Unirii nr 9,Confort City, Vitan Barzesti,aproape de Ikea</w:t>
+              <w:t>DIRECT DEZVOLTATOR I AVRIG RESIDENCE I 2 CAMERE</w:t>
             </w:r>
           </w:p>
         </w:tc>
@@ -1404,7 +1404,7 @@
                 <w:sz w:val="22"/>
                 <w:szCs w:val="22"/>
               </w:rPr>
-              <w:t>apartament 2 camere spatios studio cu centrala finalizat nou</w:t>
+              <w:t>Vanzare 2 cam. DACIA, Piata Gemeni, str. V. Lascar, SU 68mp, ST. 94mp</w:t>
             </w:r>
           </w:p>
         </w:tc>
@@ -1429,6 +1429,461 @@
               </w:rPr>
             </w:pPr>
             <w:hyperlink r:id="rId18" w:history="1">
+              <w:r>
+                <w:rPr>
+                  <w:rStyle w:val="Hyperlink"/>
+                  <w:rFonts w:ascii="Calibri" w:eastAsia="Times New Roman" w:hAnsi="Calibri" w:cs="Calibri"/>
+                  <w:sz w:val="22"/>
+                  <w:szCs w:val="22"/>
+                </w:rPr>
+                <w:t>Open</w:t>
+              </w:r>
+            </w:hyperlink>
+          </w:p>
+        </w:tc>
+      </w:tr>
+      <w:tr>
+        <w:tc>
+          <w:tcPr>
+            <w:tcW w:w="0" w:type="auto"/>
+            <w:tcBorders>
+              <w:top w:val="outset" w:sz="6" w:space="0" w:color="auto"/>
+              <w:left w:val="outset" w:sz="6" w:space="0" w:color="auto"/>
+              <w:bottom w:val="outset" w:sz="6" w:space="0" w:color="auto"/>
+              <w:right w:val="outset" w:sz="6" w:space="0" w:color="auto"/>
+            </w:tcBorders>
+            <w:vAlign w:val="center"/>
+            <w:hideMark/>
+          </w:tcPr>
+          <w:p>
+            <w:pPr>
+              <w:rPr>
+                <w:rFonts w:ascii="Calibri" w:eastAsia="Times New Roman" w:hAnsi="Calibri" w:cs="Calibri"/>
+                <w:sz w:val="22"/>
+                <w:szCs w:val="22"/>
+              </w:rPr>
+            </w:pPr>
+            <w:r>
+              <w:rPr>
+                <w:rFonts w:ascii="Calibri" w:eastAsia="Times New Roman" w:hAnsi="Calibri" w:cs="Calibri"/>
+                <w:sz w:val="22"/>
+                <w:szCs w:val="22"/>
+              </w:rPr>
+              <w:t>Apartament 2 camere, lux, bloc 2016 – zonă centrală exclusivistă</w:t>
+            </w:r>
+          </w:p>
+        </w:tc>
+        <w:tc>
+          <w:tcPr>
+            <w:tcW w:w="0" w:type="auto"/>
+            <w:tcBorders>
+              <w:top w:val="outset" w:sz="6" w:space="0" w:color="auto"/>
+              <w:left w:val="outset" w:sz="6" w:space="0" w:color="auto"/>
+              <w:bottom w:val="outset" w:sz="6" w:space="0" w:color="auto"/>
+              <w:right w:val="outset" w:sz="6" w:space="0" w:color="auto"/>
+            </w:tcBorders>
+            <w:vAlign w:val="center"/>
+            <w:hideMark/>
+          </w:tcPr>
+          <w:p>
+            <w:pPr>
+              <w:rPr>
+                <w:rFonts w:ascii="Calibri" w:eastAsia="Times New Roman" w:hAnsi="Calibri" w:cs="Calibri"/>
+                <w:sz w:val="22"/>
+                <w:szCs w:val="22"/>
+              </w:rPr>
+            </w:pPr>
+            <w:hyperlink r:id="rId19" w:history="1">
+              <w:r>
+                <w:rPr>
+                  <w:rStyle w:val="Hyperlink"/>
+                  <w:rFonts w:ascii="Calibri" w:eastAsia="Times New Roman" w:hAnsi="Calibri" w:cs="Calibri"/>
+                  <w:sz w:val="22"/>
+                  <w:szCs w:val="22"/>
+                </w:rPr>
+                <w:t>Open</w:t>
+              </w:r>
+            </w:hyperlink>
+          </w:p>
+        </w:tc>
+      </w:tr>
+      <w:tr>
+        <w:tc>
+          <w:tcPr>
+            <w:tcW w:w="0" w:type="auto"/>
+            <w:tcBorders>
+              <w:top w:val="outset" w:sz="6" w:space="0" w:color="auto"/>
+              <w:left w:val="outset" w:sz="6" w:space="0" w:color="auto"/>
+              <w:bottom w:val="outset" w:sz="6" w:space="0" w:color="auto"/>
+              <w:right w:val="outset" w:sz="6" w:space="0" w:color="auto"/>
+            </w:tcBorders>
+            <w:vAlign w:val="center"/>
+            <w:hideMark/>
+          </w:tcPr>
+          <w:p>
+            <w:pPr>
+              <w:rPr>
+                <w:rFonts w:ascii="Calibri" w:eastAsia="Times New Roman" w:hAnsi="Calibri" w:cs="Calibri"/>
+                <w:sz w:val="22"/>
+                <w:szCs w:val="22"/>
+              </w:rPr>
+            </w:pPr>
+            <w:r>
+              <w:rPr>
+                <w:rFonts w:ascii="Calibri" w:eastAsia="Times New Roman" w:hAnsi="Calibri" w:cs="Calibri"/>
+                <w:sz w:val="22"/>
+                <w:szCs w:val="22"/>
+              </w:rPr>
+              <w:t>2 CAMERE | GARA OBOR | LOC DE PARCARE OPTIONAL</w:t>
+            </w:r>
+          </w:p>
+        </w:tc>
+        <w:tc>
+          <w:tcPr>
+            <w:tcW w:w="0" w:type="auto"/>
+            <w:tcBorders>
+              <w:top w:val="outset" w:sz="6" w:space="0" w:color="auto"/>
+              <w:left w:val="outset" w:sz="6" w:space="0" w:color="auto"/>
+              <w:bottom w:val="outset" w:sz="6" w:space="0" w:color="auto"/>
+              <w:right w:val="outset" w:sz="6" w:space="0" w:color="auto"/>
+            </w:tcBorders>
+            <w:vAlign w:val="center"/>
+            <w:hideMark/>
+          </w:tcPr>
+          <w:p>
+            <w:pPr>
+              <w:rPr>
+                <w:rFonts w:ascii="Calibri" w:eastAsia="Times New Roman" w:hAnsi="Calibri" w:cs="Calibri"/>
+                <w:sz w:val="22"/>
+                <w:szCs w:val="22"/>
+              </w:rPr>
+            </w:pPr>
+            <w:hyperlink r:id="rId20" w:history="1">
+              <w:r>
+                <w:rPr>
+                  <w:rStyle w:val="Hyperlink"/>
+                  <w:rFonts w:ascii="Calibri" w:eastAsia="Times New Roman" w:hAnsi="Calibri" w:cs="Calibri"/>
+                  <w:sz w:val="22"/>
+                  <w:szCs w:val="22"/>
+                </w:rPr>
+                <w:t>Open</w:t>
+              </w:r>
+            </w:hyperlink>
+          </w:p>
+        </w:tc>
+      </w:tr>
+      <w:tr>
+        <w:tc>
+          <w:tcPr>
+            <w:tcW w:w="0" w:type="auto"/>
+            <w:tcBorders>
+              <w:top w:val="outset" w:sz="6" w:space="0" w:color="auto"/>
+              <w:left w:val="outset" w:sz="6" w:space="0" w:color="auto"/>
+              <w:bottom w:val="outset" w:sz="6" w:space="0" w:color="auto"/>
+              <w:right w:val="outset" w:sz="6" w:space="0" w:color="auto"/>
+            </w:tcBorders>
+            <w:vAlign w:val="center"/>
+            <w:hideMark/>
+          </w:tcPr>
+          <w:p>
+            <w:pPr>
+              <w:rPr>
+                <w:rFonts w:ascii="Calibri" w:eastAsia="Times New Roman" w:hAnsi="Calibri" w:cs="Calibri"/>
+                <w:sz w:val="22"/>
+                <w:szCs w:val="22"/>
+              </w:rPr>
+            </w:pPr>
+            <w:r>
+              <w:rPr>
+                <w:rFonts w:ascii="Calibri" w:eastAsia="Times New Roman" w:hAnsi="Calibri" w:cs="Calibri"/>
+                <w:sz w:val="22"/>
+                <w:szCs w:val="22"/>
+              </w:rPr>
+              <w:t>2 CAMERE | GARA OBOR | LOC DE PARCARE OPTIONAL</w:t>
+            </w:r>
+          </w:p>
+        </w:tc>
+        <w:tc>
+          <w:tcPr>
+            <w:tcW w:w="0" w:type="auto"/>
+            <w:tcBorders>
+              <w:top w:val="outset" w:sz="6" w:space="0" w:color="auto"/>
+              <w:left w:val="outset" w:sz="6" w:space="0" w:color="auto"/>
+              <w:bottom w:val="outset" w:sz="6" w:space="0" w:color="auto"/>
+              <w:right w:val="outset" w:sz="6" w:space="0" w:color="auto"/>
+            </w:tcBorders>
+            <w:vAlign w:val="center"/>
+            <w:hideMark/>
+          </w:tcPr>
+          <w:p>
+            <w:pPr>
+              <w:rPr>
+                <w:rFonts w:ascii="Calibri" w:eastAsia="Times New Roman" w:hAnsi="Calibri" w:cs="Calibri"/>
+                <w:sz w:val="22"/>
+                <w:szCs w:val="22"/>
+              </w:rPr>
+            </w:pPr>
+            <w:hyperlink r:id="rId21" w:history="1">
+              <w:r>
+                <w:rPr>
+                  <w:rStyle w:val="Hyperlink"/>
+                  <w:rFonts w:ascii="Calibri" w:eastAsia="Times New Roman" w:hAnsi="Calibri" w:cs="Calibri"/>
+                  <w:sz w:val="22"/>
+                  <w:szCs w:val="22"/>
+                </w:rPr>
+                <w:t>Open</w:t>
+              </w:r>
+            </w:hyperlink>
+          </w:p>
+        </w:tc>
+      </w:tr>
+      <w:tr>
+        <w:tc>
+          <w:tcPr>
+            <w:tcW w:w="0" w:type="auto"/>
+            <w:tcBorders>
+              <w:top w:val="outset" w:sz="6" w:space="0" w:color="auto"/>
+              <w:left w:val="outset" w:sz="6" w:space="0" w:color="auto"/>
+              <w:bottom w:val="outset" w:sz="6" w:space="0" w:color="auto"/>
+              <w:right w:val="outset" w:sz="6" w:space="0" w:color="auto"/>
+            </w:tcBorders>
+            <w:vAlign w:val="center"/>
+            <w:hideMark/>
+          </w:tcPr>
+          <w:p>
+            <w:pPr>
+              <w:rPr>
+                <w:rFonts w:ascii="Calibri" w:eastAsia="Times New Roman" w:hAnsi="Calibri" w:cs="Calibri"/>
+                <w:sz w:val="22"/>
+                <w:szCs w:val="22"/>
+              </w:rPr>
+            </w:pPr>
+            <w:r>
+              <w:rPr>
+                <w:rFonts w:ascii="Calibri" w:eastAsia="Times New Roman" w:hAnsi="Calibri" w:cs="Calibri"/>
+                <w:sz w:val="22"/>
+                <w:szCs w:val="22"/>
+              </w:rPr>
+              <w:t>Apartament 2 camere Aviatiei</w:t>
+            </w:r>
+          </w:p>
+        </w:tc>
+        <w:tc>
+          <w:tcPr>
+            <w:tcW w:w="0" w:type="auto"/>
+            <w:tcBorders>
+              <w:top w:val="outset" w:sz="6" w:space="0" w:color="auto"/>
+              <w:left w:val="outset" w:sz="6" w:space="0" w:color="auto"/>
+              <w:bottom w:val="outset" w:sz="6" w:space="0" w:color="auto"/>
+              <w:right w:val="outset" w:sz="6" w:space="0" w:color="auto"/>
+            </w:tcBorders>
+            <w:vAlign w:val="center"/>
+            <w:hideMark/>
+          </w:tcPr>
+          <w:p>
+            <w:pPr>
+              <w:rPr>
+                <w:rFonts w:ascii="Calibri" w:eastAsia="Times New Roman" w:hAnsi="Calibri" w:cs="Calibri"/>
+                <w:sz w:val="22"/>
+                <w:szCs w:val="22"/>
+              </w:rPr>
+            </w:pPr>
+            <w:hyperlink r:id="rId22" w:history="1">
+              <w:r>
+                <w:rPr>
+                  <w:rStyle w:val="Hyperlink"/>
+                  <w:rFonts w:ascii="Calibri" w:eastAsia="Times New Roman" w:hAnsi="Calibri" w:cs="Calibri"/>
+                  <w:sz w:val="22"/>
+                  <w:szCs w:val="22"/>
+                </w:rPr>
+                <w:t>Open</w:t>
+              </w:r>
+            </w:hyperlink>
+          </w:p>
+        </w:tc>
+      </w:tr>
+      <w:tr>
+        <w:tc>
+          <w:tcPr>
+            <w:tcW w:w="0" w:type="auto"/>
+            <w:tcBorders>
+              <w:top w:val="outset" w:sz="6" w:space="0" w:color="auto"/>
+              <w:left w:val="outset" w:sz="6" w:space="0" w:color="auto"/>
+              <w:bottom w:val="outset" w:sz="6" w:space="0" w:color="auto"/>
+              <w:right w:val="outset" w:sz="6" w:space="0" w:color="auto"/>
+            </w:tcBorders>
+            <w:vAlign w:val="center"/>
+            <w:hideMark/>
+          </w:tcPr>
+          <w:p>
+            <w:pPr>
+              <w:rPr>
+                <w:rFonts w:ascii="Calibri" w:eastAsia="Times New Roman" w:hAnsi="Calibri" w:cs="Calibri"/>
+                <w:sz w:val="22"/>
+                <w:szCs w:val="22"/>
+              </w:rPr>
+            </w:pPr>
+            <w:r>
+              <w:rPr>
+                <w:rFonts w:ascii="Calibri" w:eastAsia="Times New Roman" w:hAnsi="Calibri" w:cs="Calibri"/>
+                <w:sz w:val="22"/>
+                <w:szCs w:val="22"/>
+              </w:rPr>
+              <w:t>Studio Dublu – Cloud 9 Pipera | Mobilat Nou | Parcare Subterana</w:t>
+            </w:r>
+          </w:p>
+        </w:tc>
+        <w:tc>
+          <w:tcPr>
+            <w:tcW w:w="0" w:type="auto"/>
+            <w:tcBorders>
+              <w:top w:val="outset" w:sz="6" w:space="0" w:color="auto"/>
+              <w:left w:val="outset" w:sz="6" w:space="0" w:color="auto"/>
+              <w:bottom w:val="outset" w:sz="6" w:space="0" w:color="auto"/>
+              <w:right w:val="outset" w:sz="6" w:space="0" w:color="auto"/>
+            </w:tcBorders>
+            <w:vAlign w:val="center"/>
+            <w:hideMark/>
+          </w:tcPr>
+          <w:p>
+            <w:pPr>
+              <w:rPr>
+                <w:rFonts w:ascii="Calibri" w:eastAsia="Times New Roman" w:hAnsi="Calibri" w:cs="Calibri"/>
+                <w:sz w:val="22"/>
+                <w:szCs w:val="22"/>
+              </w:rPr>
+            </w:pPr>
+            <w:hyperlink r:id="rId23" w:history="1">
+              <w:r>
+                <w:rPr>
+                  <w:rStyle w:val="Hyperlink"/>
+                  <w:rFonts w:ascii="Calibri" w:eastAsia="Times New Roman" w:hAnsi="Calibri" w:cs="Calibri"/>
+                  <w:sz w:val="22"/>
+                  <w:szCs w:val="22"/>
+                </w:rPr>
+                <w:t>Open</w:t>
+              </w:r>
+            </w:hyperlink>
+          </w:p>
+        </w:tc>
+      </w:tr>
+      <w:tr>
+        <w:tc>
+          <w:tcPr>
+            <w:tcW w:w="0" w:type="auto"/>
+            <w:tcBorders>
+              <w:top w:val="outset" w:sz="6" w:space="0" w:color="auto"/>
+              <w:left w:val="outset" w:sz="6" w:space="0" w:color="auto"/>
+              <w:bottom w:val="outset" w:sz="6" w:space="0" w:color="auto"/>
+              <w:right w:val="outset" w:sz="6" w:space="0" w:color="auto"/>
+            </w:tcBorders>
+            <w:vAlign w:val="center"/>
+            <w:hideMark/>
+          </w:tcPr>
+          <w:p>
+            <w:pPr>
+              <w:rPr>
+                <w:rFonts w:ascii="Calibri" w:eastAsia="Times New Roman" w:hAnsi="Calibri" w:cs="Calibri"/>
+                <w:sz w:val="22"/>
+                <w:szCs w:val="22"/>
+              </w:rPr>
+            </w:pPr>
+            <w:r>
+              <w:rPr>
+                <w:rFonts w:ascii="Calibri" w:eastAsia="Times New Roman" w:hAnsi="Calibri" w:cs="Calibri"/>
+                <w:sz w:val="22"/>
+                <w:szCs w:val="22"/>
+              </w:rPr>
+              <w:t>Apartament Complex GREEN POINT Basarabiei, 2 camere si parcare suprat</w:t>
+            </w:r>
+          </w:p>
+        </w:tc>
+        <w:tc>
+          <w:tcPr>
+            <w:tcW w:w="0" w:type="auto"/>
+            <w:tcBorders>
+              <w:top w:val="outset" w:sz="6" w:space="0" w:color="auto"/>
+              <w:left w:val="outset" w:sz="6" w:space="0" w:color="auto"/>
+              <w:bottom w:val="outset" w:sz="6" w:space="0" w:color="auto"/>
+              <w:right w:val="outset" w:sz="6" w:space="0" w:color="auto"/>
+            </w:tcBorders>
+            <w:vAlign w:val="center"/>
+            <w:hideMark/>
+          </w:tcPr>
+          <w:p>
+            <w:pPr>
+              <w:rPr>
+                <w:rFonts w:ascii="Calibri" w:eastAsia="Times New Roman" w:hAnsi="Calibri" w:cs="Calibri"/>
+                <w:sz w:val="22"/>
+                <w:szCs w:val="22"/>
+              </w:rPr>
+            </w:pPr>
+            <w:hyperlink r:id="rId24" w:history="1">
+              <w:r>
+                <w:rPr>
+                  <w:rStyle w:val="Hyperlink"/>
+                  <w:rFonts w:ascii="Calibri" w:eastAsia="Times New Roman" w:hAnsi="Calibri" w:cs="Calibri"/>
+                  <w:sz w:val="22"/>
+                  <w:szCs w:val="22"/>
+                </w:rPr>
+                <w:t>Open</w:t>
+              </w:r>
+            </w:hyperlink>
+          </w:p>
+        </w:tc>
+      </w:tr>
+      <w:tr>
+        <w:tc>
+          <w:tcPr>
+            <w:tcW w:w="0" w:type="auto"/>
+            <w:tcBorders>
+              <w:top w:val="outset" w:sz="6" w:space="0" w:color="auto"/>
+              <w:left w:val="outset" w:sz="6" w:space="0" w:color="auto"/>
+              <w:bottom w:val="outset" w:sz="6" w:space="0" w:color="auto"/>
+              <w:right w:val="outset" w:sz="6" w:space="0" w:color="auto"/>
+            </w:tcBorders>
+            <w:vAlign w:val="center"/>
+            <w:hideMark/>
+          </w:tcPr>
+          <w:p>
+            <w:pPr>
+              <w:rPr>
+                <w:rFonts w:ascii="Calibri" w:eastAsia="Times New Roman" w:hAnsi="Calibri" w:cs="Calibri"/>
+                <w:sz w:val="22"/>
+                <w:szCs w:val="22"/>
+              </w:rPr>
+            </w:pPr>
+            <w:r>
+              <w:rPr>
+                <w:rFonts w:ascii="Calibri" w:eastAsia="Times New Roman" w:hAnsi="Calibri" w:cs="Calibri"/>
+                <w:sz w:val="22"/>
+                <w:szCs w:val="22"/>
+              </w:rPr>
+              <w:t>Apartament 2 CAM, 50mp utili + 4mp logie</w:t>
+            </w:r>
+          </w:p>
+        </w:tc>
+        <w:tc>
+          <w:tcPr>
+            <w:tcW w:w="0" w:type="auto"/>
+            <w:tcBorders>
+              <w:top w:val="outset" w:sz="6" w:space="0" w:color="auto"/>
+              <w:left w:val="outset" w:sz="6" w:space="0" w:color="auto"/>
+              <w:bottom w:val="outset" w:sz="6" w:space="0" w:color="auto"/>
+              <w:right w:val="outset" w:sz="6" w:space="0" w:color="auto"/>
+            </w:tcBorders>
+            <w:vAlign w:val="center"/>
+            <w:hideMark/>
+          </w:tcPr>
+          <w:p>
+            <w:pPr>
+              <w:rPr>
+                <w:rFonts w:ascii="Calibri" w:eastAsia="Times New Roman" w:hAnsi="Calibri" w:cs="Calibri"/>
+                <w:sz w:val="22"/>
+                <w:szCs w:val="22"/>
+              </w:rPr>
+            </w:pPr>
+            <w:hyperlink r:id="rId25" w:history="1">
               <w:r>
                 <w:rPr>
                   <w:rStyle w:val="Hyperlink"/>
@@ -1477,11 +1932,11 @@
         <w:tblLook w:val="04A0" w:firstRow="1" w:lastRow="0" w:firstColumn="1" w:lastColumn="0" w:noHBand="0" w:noVBand="1"/>
       </w:tblPr>
       <w:tblGrid>
-        <w:gridCol w:w="1553"/>
-        <w:gridCol w:w="1650"/>
-        <w:gridCol w:w="1869"/>
-        <w:gridCol w:w="3300"/>
-        <w:gridCol w:w="972"/>
+        <w:gridCol w:w="1528"/>
+        <w:gridCol w:w="1624"/>
+        <w:gridCol w:w="1654"/>
+        <w:gridCol w:w="3248"/>
+        <w:gridCol w:w="956"/>
       </w:tblGrid>
       <w:tr>
         <w:trPr>
@@ -1725,1152 +2180,67 @@
                 <w:sz w:val="22"/>
                 <w:szCs w:val="22"/>
               </w:rPr>
-              <w:t>54,92 mp</w:t>
-            </w:r>
-          </w:p>
-        </w:tc>
-        <w:tc>
-          <w:tcPr>
-            <w:tcW w:w="0" w:type="auto"/>
-            <w:tcBorders>
-              <w:top w:val="outset" w:sz="6" w:space="0" w:color="auto"/>
-              <w:left w:val="outset" w:sz="6" w:space="0" w:color="auto"/>
-              <w:bottom w:val="outset" w:sz="6" w:space="0" w:color="auto"/>
-              <w:right w:val="outset" w:sz="6" w:space="0" w:color="auto"/>
-            </w:tcBorders>
-            <w:vAlign w:val="center"/>
-            <w:hideMark/>
-          </w:tcPr>
-          <w:p>
-            <w:pPr>
-              <w:rPr>
-                <w:rFonts w:ascii="Calibri" w:eastAsia="Times New Roman" w:hAnsi="Calibri" w:cs="Calibri"/>
-                <w:sz w:val="22"/>
-                <w:szCs w:val="22"/>
-              </w:rPr>
-            </w:pPr>
-            <w:r>
-              <w:rPr>
-                <w:rFonts w:ascii="Calibri" w:eastAsia="Times New Roman" w:hAnsi="Calibri" w:cs="Calibri"/>
-                <w:sz w:val="22"/>
-                <w:szCs w:val="22"/>
-              </w:rPr>
-              <w:t>Etaj 8 / 11</w:t>
-            </w:r>
-          </w:p>
-        </w:tc>
-        <w:tc>
-          <w:tcPr>
-            <w:tcW w:w="0" w:type="auto"/>
-            <w:tcBorders>
-              <w:top w:val="outset" w:sz="6" w:space="0" w:color="auto"/>
-              <w:left w:val="outset" w:sz="6" w:space="0" w:color="auto"/>
-              <w:bottom w:val="outset" w:sz="6" w:space="0" w:color="auto"/>
-              <w:right w:val="outset" w:sz="6" w:space="0" w:color="auto"/>
-            </w:tcBorders>
-            <w:vAlign w:val="center"/>
-            <w:hideMark/>
-          </w:tcPr>
-          <w:p>
-            <w:pPr>
-              <w:rPr>
-                <w:rFonts w:ascii="Calibri" w:eastAsia="Times New Roman" w:hAnsi="Calibri" w:cs="Calibri"/>
-                <w:sz w:val="22"/>
-                <w:szCs w:val="22"/>
-              </w:rPr>
-            </w:pPr>
-            <w:r>
-              <w:rPr>
-                <w:rFonts w:ascii="Calibri" w:eastAsia="Times New Roman" w:hAnsi="Calibri" w:cs="Calibri"/>
-                <w:sz w:val="22"/>
-                <w:szCs w:val="22"/>
-              </w:rPr>
-              <w:t>2025 (În construcție)</w:t>
-            </w:r>
-          </w:p>
-        </w:tc>
-        <w:tc>
-          <w:tcPr>
-            <w:tcW w:w="0" w:type="auto"/>
-            <w:tcBorders>
-              <w:top w:val="outset" w:sz="6" w:space="0" w:color="auto"/>
-              <w:left w:val="outset" w:sz="6" w:space="0" w:color="auto"/>
-              <w:bottom w:val="outset" w:sz="6" w:space="0" w:color="auto"/>
-              <w:right w:val="outset" w:sz="6" w:space="0" w:color="auto"/>
-            </w:tcBorders>
-            <w:vAlign w:val="center"/>
-            <w:hideMark/>
-          </w:tcPr>
-          <w:p>
-            <w:pPr>
-              <w:rPr>
-                <w:rFonts w:ascii="Calibri" w:eastAsia="Times New Roman" w:hAnsi="Calibri" w:cs="Calibri"/>
-                <w:sz w:val="22"/>
-                <w:szCs w:val="22"/>
-              </w:rPr>
-            </w:pPr>
-            <w:hyperlink r:id="rId19" w:history="1">
-              <w:r>
-                <w:rPr>
-                  <w:rStyle w:val="Hyperlink"/>
-                  <w:rFonts w:ascii="Calibri" w:eastAsia="Times New Roman" w:hAnsi="Calibri" w:cs="Calibri"/>
-                  <w:sz w:val="22"/>
-                  <w:szCs w:val="22"/>
-                </w:rPr>
-                <w:t>Open</w:t>
-              </w:r>
-            </w:hyperlink>
-          </w:p>
-        </w:tc>
-      </w:tr>
-      <w:tr>
-        <w:tc>
-          <w:tcPr>
-            <w:tcW w:w="0" w:type="auto"/>
-            <w:tcBorders>
-              <w:top w:val="outset" w:sz="6" w:space="0" w:color="auto"/>
-              <w:left w:val="outset" w:sz="6" w:space="0" w:color="auto"/>
-              <w:bottom w:val="outset" w:sz="6" w:space="0" w:color="auto"/>
-              <w:right w:val="outset" w:sz="6" w:space="0" w:color="auto"/>
-            </w:tcBorders>
-            <w:vAlign w:val="center"/>
-            <w:hideMark/>
-          </w:tcPr>
-          <w:p>
-            <w:pPr>
-              <w:rPr>
-                <w:rFonts w:ascii="Calibri" w:eastAsia="Times New Roman" w:hAnsi="Calibri" w:cs="Calibri"/>
-                <w:sz w:val="22"/>
-                <w:szCs w:val="22"/>
-              </w:rPr>
-            </w:pPr>
-            <w:r>
-              <w:rPr>
-                <w:rFonts w:ascii="Calibri" w:eastAsia="Times New Roman" w:hAnsi="Calibri" w:cs="Calibri"/>
-                <w:sz w:val="22"/>
-                <w:szCs w:val="22"/>
-              </w:rPr>
-              <w:t>2 camere</w:t>
-            </w:r>
-          </w:p>
-        </w:tc>
-        <w:tc>
-          <w:tcPr>
-            <w:tcW w:w="0" w:type="auto"/>
-            <w:tcBorders>
-              <w:top w:val="outset" w:sz="6" w:space="0" w:color="auto"/>
-              <w:left w:val="outset" w:sz="6" w:space="0" w:color="auto"/>
-              <w:bottom w:val="outset" w:sz="6" w:space="0" w:color="auto"/>
-              <w:right w:val="outset" w:sz="6" w:space="0" w:color="auto"/>
-            </w:tcBorders>
-            <w:vAlign w:val="center"/>
-            <w:hideMark/>
-          </w:tcPr>
-          <w:p>
-            <w:pPr>
-              <w:rPr>
-                <w:rFonts w:ascii="Calibri" w:eastAsia="Times New Roman" w:hAnsi="Calibri" w:cs="Calibri"/>
-                <w:sz w:val="22"/>
-                <w:szCs w:val="22"/>
-              </w:rPr>
-            </w:pPr>
-            <w:r>
-              <w:rPr>
-                <w:rFonts w:ascii="Calibri" w:eastAsia="Times New Roman" w:hAnsi="Calibri" w:cs="Calibri"/>
-                <w:sz w:val="22"/>
-                <w:szCs w:val="22"/>
-              </w:rPr>
-              <w:t>56 mp</w:t>
-            </w:r>
-          </w:p>
-        </w:tc>
-        <w:tc>
-          <w:tcPr>
-            <w:tcW w:w="0" w:type="auto"/>
-            <w:tcBorders>
-              <w:top w:val="outset" w:sz="6" w:space="0" w:color="auto"/>
-              <w:left w:val="outset" w:sz="6" w:space="0" w:color="auto"/>
-              <w:bottom w:val="outset" w:sz="6" w:space="0" w:color="auto"/>
-              <w:right w:val="outset" w:sz="6" w:space="0" w:color="auto"/>
-            </w:tcBorders>
-            <w:vAlign w:val="center"/>
-            <w:hideMark/>
-          </w:tcPr>
-          <w:p>
-            <w:pPr>
-              <w:rPr>
-                <w:rFonts w:ascii="Calibri" w:eastAsia="Times New Roman" w:hAnsi="Calibri" w:cs="Calibri"/>
-                <w:sz w:val="22"/>
-                <w:szCs w:val="22"/>
-              </w:rPr>
-            </w:pPr>
-            <w:r>
-              <w:rPr>
-                <w:rFonts w:ascii="Calibri" w:eastAsia="Times New Roman" w:hAnsi="Calibri" w:cs="Calibri"/>
-                <w:sz w:val="22"/>
-                <w:szCs w:val="22"/>
-              </w:rPr>
-              <w:t>Etaj 3 / 4</w:t>
-            </w:r>
-          </w:p>
-        </w:tc>
-        <w:tc>
-          <w:tcPr>
-            <w:tcW w:w="0" w:type="auto"/>
-            <w:tcBorders>
-              <w:top w:val="outset" w:sz="6" w:space="0" w:color="auto"/>
-              <w:left w:val="outset" w:sz="6" w:space="0" w:color="auto"/>
-              <w:bottom w:val="outset" w:sz="6" w:space="0" w:color="auto"/>
-              <w:right w:val="outset" w:sz="6" w:space="0" w:color="auto"/>
-            </w:tcBorders>
-            <w:vAlign w:val="center"/>
-            <w:hideMark/>
-          </w:tcPr>
-          <w:p>
-            <w:pPr>
-              <w:rPr>
-                <w:rFonts w:ascii="Calibri" w:eastAsia="Times New Roman" w:hAnsi="Calibri" w:cs="Calibri"/>
-                <w:sz w:val="22"/>
-                <w:szCs w:val="22"/>
-              </w:rPr>
-            </w:pPr>
-            <w:r>
-              <w:rPr>
-                <w:rFonts w:ascii="Calibri" w:eastAsia="Times New Roman" w:hAnsi="Calibri" w:cs="Calibri"/>
-                <w:sz w:val="22"/>
-                <w:szCs w:val="22"/>
-              </w:rPr>
-              <w:t>2025 (Finalizată)</w:t>
-            </w:r>
-          </w:p>
-        </w:tc>
-        <w:tc>
-          <w:tcPr>
-            <w:tcW w:w="0" w:type="auto"/>
-            <w:tcBorders>
-              <w:top w:val="outset" w:sz="6" w:space="0" w:color="auto"/>
-              <w:left w:val="outset" w:sz="6" w:space="0" w:color="auto"/>
-              <w:bottom w:val="outset" w:sz="6" w:space="0" w:color="auto"/>
-              <w:right w:val="outset" w:sz="6" w:space="0" w:color="auto"/>
-            </w:tcBorders>
-            <w:vAlign w:val="center"/>
-            <w:hideMark/>
-          </w:tcPr>
-          <w:p>
-            <w:pPr>
-              <w:rPr>
-                <w:rFonts w:ascii="Calibri" w:eastAsia="Times New Roman" w:hAnsi="Calibri" w:cs="Calibri"/>
-                <w:sz w:val="22"/>
-                <w:szCs w:val="22"/>
-              </w:rPr>
-            </w:pPr>
-            <w:hyperlink r:id="rId20" w:history="1">
-              <w:r>
-                <w:rPr>
-                  <w:rStyle w:val="Hyperlink"/>
-                  <w:rFonts w:ascii="Calibri" w:eastAsia="Times New Roman" w:hAnsi="Calibri" w:cs="Calibri"/>
-                  <w:sz w:val="22"/>
-                  <w:szCs w:val="22"/>
-                </w:rPr>
-                <w:t>Open</w:t>
-              </w:r>
-            </w:hyperlink>
-          </w:p>
-        </w:tc>
-      </w:tr>
-      <w:tr>
-        <w:tc>
-          <w:tcPr>
-            <w:tcW w:w="0" w:type="auto"/>
-            <w:tcBorders>
-              <w:top w:val="outset" w:sz="6" w:space="0" w:color="auto"/>
-              <w:left w:val="outset" w:sz="6" w:space="0" w:color="auto"/>
-              <w:bottom w:val="outset" w:sz="6" w:space="0" w:color="auto"/>
-              <w:right w:val="outset" w:sz="6" w:space="0" w:color="auto"/>
-            </w:tcBorders>
-            <w:vAlign w:val="center"/>
-            <w:hideMark/>
-          </w:tcPr>
-          <w:p>
-            <w:pPr>
-              <w:rPr>
-                <w:rFonts w:ascii="Calibri" w:eastAsia="Times New Roman" w:hAnsi="Calibri" w:cs="Calibri"/>
-                <w:sz w:val="22"/>
-                <w:szCs w:val="22"/>
-              </w:rPr>
-            </w:pPr>
-            <w:r>
-              <w:rPr>
-                <w:rFonts w:ascii="Calibri" w:eastAsia="Times New Roman" w:hAnsi="Calibri" w:cs="Calibri"/>
-                <w:sz w:val="22"/>
-                <w:szCs w:val="22"/>
-              </w:rPr>
-              <w:t>2 camere</w:t>
-            </w:r>
-          </w:p>
-        </w:tc>
-        <w:tc>
-          <w:tcPr>
-            <w:tcW w:w="0" w:type="auto"/>
-            <w:tcBorders>
-              <w:top w:val="outset" w:sz="6" w:space="0" w:color="auto"/>
-              <w:left w:val="outset" w:sz="6" w:space="0" w:color="auto"/>
-              <w:bottom w:val="outset" w:sz="6" w:space="0" w:color="auto"/>
-              <w:right w:val="outset" w:sz="6" w:space="0" w:color="auto"/>
-            </w:tcBorders>
-            <w:vAlign w:val="center"/>
-            <w:hideMark/>
-          </w:tcPr>
-          <w:p>
-            <w:pPr>
-              <w:rPr>
-                <w:rFonts w:ascii="Calibri" w:eastAsia="Times New Roman" w:hAnsi="Calibri" w:cs="Calibri"/>
-                <w:sz w:val="22"/>
-                <w:szCs w:val="22"/>
-              </w:rPr>
-            </w:pPr>
-            <w:r>
-              <w:rPr>
-                <w:rFonts w:ascii="Calibri" w:eastAsia="Times New Roman" w:hAnsi="Calibri" w:cs="Calibri"/>
-                <w:sz w:val="22"/>
-                <w:szCs w:val="22"/>
-              </w:rPr>
-              <w:t>51,35 mp</w:t>
-            </w:r>
-          </w:p>
-        </w:tc>
-        <w:tc>
-          <w:tcPr>
-            <w:tcW w:w="0" w:type="auto"/>
-            <w:tcBorders>
-              <w:top w:val="outset" w:sz="6" w:space="0" w:color="auto"/>
-              <w:left w:val="outset" w:sz="6" w:space="0" w:color="auto"/>
-              <w:bottom w:val="outset" w:sz="6" w:space="0" w:color="auto"/>
-              <w:right w:val="outset" w:sz="6" w:space="0" w:color="auto"/>
-            </w:tcBorders>
-            <w:vAlign w:val="center"/>
-            <w:hideMark/>
-          </w:tcPr>
-          <w:p>
-            <w:pPr>
-              <w:rPr>
-                <w:rFonts w:ascii="Calibri" w:eastAsia="Times New Roman" w:hAnsi="Calibri" w:cs="Calibri"/>
-                <w:sz w:val="22"/>
-                <w:szCs w:val="22"/>
-              </w:rPr>
-            </w:pPr>
-            <w:r>
-              <w:rPr>
-                <w:rFonts w:ascii="Calibri" w:eastAsia="Times New Roman" w:hAnsi="Calibri" w:cs="Calibri"/>
-                <w:sz w:val="22"/>
-                <w:szCs w:val="22"/>
-              </w:rPr>
-              <w:t>Etaj 1 / 11</w:t>
-            </w:r>
-          </w:p>
-        </w:tc>
-        <w:tc>
-          <w:tcPr>
-            <w:tcW w:w="0" w:type="auto"/>
-            <w:tcBorders>
-              <w:top w:val="outset" w:sz="6" w:space="0" w:color="auto"/>
-              <w:left w:val="outset" w:sz="6" w:space="0" w:color="auto"/>
-              <w:bottom w:val="outset" w:sz="6" w:space="0" w:color="auto"/>
-              <w:right w:val="outset" w:sz="6" w:space="0" w:color="auto"/>
-            </w:tcBorders>
-            <w:vAlign w:val="center"/>
-            <w:hideMark/>
-          </w:tcPr>
-          <w:p>
-            <w:pPr>
-              <w:rPr>
-                <w:rFonts w:ascii="Calibri" w:eastAsia="Times New Roman" w:hAnsi="Calibri" w:cs="Calibri"/>
-                <w:sz w:val="22"/>
-                <w:szCs w:val="22"/>
-              </w:rPr>
-            </w:pPr>
-            <w:r>
-              <w:rPr>
-                <w:rFonts w:ascii="Calibri" w:eastAsia="Times New Roman" w:hAnsi="Calibri" w:cs="Calibri"/>
-                <w:sz w:val="22"/>
-                <w:szCs w:val="22"/>
-              </w:rPr>
-              <w:t>Bloc de apartamente</w:t>
-            </w:r>
-          </w:p>
-        </w:tc>
-        <w:tc>
-          <w:tcPr>
-            <w:tcW w:w="0" w:type="auto"/>
-            <w:tcBorders>
-              <w:top w:val="outset" w:sz="6" w:space="0" w:color="auto"/>
-              <w:left w:val="outset" w:sz="6" w:space="0" w:color="auto"/>
-              <w:bottom w:val="outset" w:sz="6" w:space="0" w:color="auto"/>
-              <w:right w:val="outset" w:sz="6" w:space="0" w:color="auto"/>
-            </w:tcBorders>
-            <w:vAlign w:val="center"/>
-            <w:hideMark/>
-          </w:tcPr>
-          <w:p>
-            <w:pPr>
-              <w:rPr>
-                <w:rFonts w:ascii="Calibri" w:eastAsia="Times New Roman" w:hAnsi="Calibri" w:cs="Calibri"/>
-                <w:sz w:val="22"/>
-                <w:szCs w:val="22"/>
-              </w:rPr>
-            </w:pPr>
-            <w:hyperlink r:id="rId21" w:history="1">
-              <w:r>
-                <w:rPr>
-                  <w:rStyle w:val="Hyperlink"/>
-                  <w:rFonts w:ascii="Calibri" w:eastAsia="Times New Roman" w:hAnsi="Calibri" w:cs="Calibri"/>
-                  <w:sz w:val="22"/>
-                  <w:szCs w:val="22"/>
-                </w:rPr>
-                <w:t>Open</w:t>
-              </w:r>
-            </w:hyperlink>
-          </w:p>
-        </w:tc>
-      </w:tr>
-      <w:tr>
-        <w:tc>
-          <w:tcPr>
-            <w:tcW w:w="0" w:type="auto"/>
-            <w:tcBorders>
-              <w:top w:val="outset" w:sz="6" w:space="0" w:color="auto"/>
-              <w:left w:val="outset" w:sz="6" w:space="0" w:color="auto"/>
-              <w:bottom w:val="outset" w:sz="6" w:space="0" w:color="auto"/>
-              <w:right w:val="outset" w:sz="6" w:space="0" w:color="auto"/>
-            </w:tcBorders>
-            <w:vAlign w:val="center"/>
-            <w:hideMark/>
-          </w:tcPr>
-          <w:p>
-            <w:pPr>
-              <w:rPr>
-                <w:rFonts w:ascii="Calibri" w:eastAsia="Times New Roman" w:hAnsi="Calibri" w:cs="Calibri"/>
-                <w:sz w:val="22"/>
-                <w:szCs w:val="22"/>
-              </w:rPr>
-            </w:pPr>
-            <w:r>
-              <w:rPr>
-                <w:rFonts w:ascii="Calibri" w:eastAsia="Times New Roman" w:hAnsi="Calibri" w:cs="Calibri"/>
-                <w:sz w:val="22"/>
-                <w:szCs w:val="22"/>
-              </w:rPr>
-              <w:t>2 camere</w:t>
-            </w:r>
-          </w:p>
-        </w:tc>
-        <w:tc>
-          <w:tcPr>
-            <w:tcW w:w="0" w:type="auto"/>
-            <w:tcBorders>
-              <w:top w:val="outset" w:sz="6" w:space="0" w:color="auto"/>
-              <w:left w:val="outset" w:sz="6" w:space="0" w:color="auto"/>
-              <w:bottom w:val="outset" w:sz="6" w:space="0" w:color="auto"/>
-              <w:right w:val="outset" w:sz="6" w:space="0" w:color="auto"/>
-            </w:tcBorders>
-            <w:vAlign w:val="center"/>
-            <w:hideMark/>
-          </w:tcPr>
-          <w:p>
-            <w:pPr>
-              <w:rPr>
-                <w:rFonts w:ascii="Calibri" w:eastAsia="Times New Roman" w:hAnsi="Calibri" w:cs="Calibri"/>
-                <w:sz w:val="22"/>
-                <w:szCs w:val="22"/>
-              </w:rPr>
-            </w:pPr>
-            <w:r>
-              <w:rPr>
-                <w:rFonts w:ascii="Calibri" w:eastAsia="Times New Roman" w:hAnsi="Calibri" w:cs="Calibri"/>
-                <w:sz w:val="22"/>
-                <w:szCs w:val="22"/>
-              </w:rPr>
-              <w:t>62,7 mp</w:t>
-            </w:r>
-          </w:p>
-        </w:tc>
-        <w:tc>
-          <w:tcPr>
-            <w:tcW w:w="0" w:type="auto"/>
-            <w:tcBorders>
-              <w:top w:val="outset" w:sz="6" w:space="0" w:color="auto"/>
-              <w:left w:val="outset" w:sz="6" w:space="0" w:color="auto"/>
-              <w:bottom w:val="outset" w:sz="6" w:space="0" w:color="auto"/>
-              <w:right w:val="outset" w:sz="6" w:space="0" w:color="auto"/>
-            </w:tcBorders>
-            <w:vAlign w:val="center"/>
-            <w:hideMark/>
-          </w:tcPr>
-          <w:p>
-            <w:pPr>
-              <w:rPr>
-                <w:rFonts w:ascii="Calibri" w:eastAsia="Times New Roman" w:hAnsi="Calibri" w:cs="Calibri"/>
-                <w:sz w:val="22"/>
-                <w:szCs w:val="22"/>
-              </w:rPr>
-            </w:pPr>
-            <w:r>
-              <w:rPr>
-                <w:rFonts w:ascii="Calibri" w:eastAsia="Times New Roman" w:hAnsi="Calibri" w:cs="Calibri"/>
-                <w:sz w:val="22"/>
-                <w:szCs w:val="22"/>
-              </w:rPr>
-              <w:t>Etaj 2 / 3</w:t>
-            </w:r>
-          </w:p>
-        </w:tc>
-        <w:tc>
-          <w:tcPr>
-            <w:tcW w:w="0" w:type="auto"/>
-            <w:tcBorders>
-              <w:top w:val="outset" w:sz="6" w:space="0" w:color="auto"/>
-              <w:left w:val="outset" w:sz="6" w:space="0" w:color="auto"/>
-              <w:bottom w:val="outset" w:sz="6" w:space="0" w:color="auto"/>
-              <w:right w:val="outset" w:sz="6" w:space="0" w:color="auto"/>
-            </w:tcBorders>
-            <w:vAlign w:val="center"/>
-            <w:hideMark/>
-          </w:tcPr>
-          <w:p>
-            <w:pPr>
-              <w:rPr>
-                <w:rFonts w:ascii="Calibri" w:eastAsia="Times New Roman" w:hAnsi="Calibri" w:cs="Calibri"/>
-                <w:sz w:val="22"/>
-                <w:szCs w:val="22"/>
-              </w:rPr>
-            </w:pPr>
-            <w:r>
-              <w:rPr>
-                <w:rFonts w:ascii="Calibri" w:eastAsia="Times New Roman" w:hAnsi="Calibri" w:cs="Calibri"/>
-                <w:sz w:val="22"/>
-                <w:szCs w:val="22"/>
-              </w:rPr>
-              <w:t>2025 (În construcție)</w:t>
-            </w:r>
-          </w:p>
-        </w:tc>
-        <w:tc>
-          <w:tcPr>
-            <w:tcW w:w="0" w:type="auto"/>
-            <w:tcBorders>
-              <w:top w:val="outset" w:sz="6" w:space="0" w:color="auto"/>
-              <w:left w:val="outset" w:sz="6" w:space="0" w:color="auto"/>
-              <w:bottom w:val="outset" w:sz="6" w:space="0" w:color="auto"/>
-              <w:right w:val="outset" w:sz="6" w:space="0" w:color="auto"/>
-            </w:tcBorders>
-            <w:vAlign w:val="center"/>
-            <w:hideMark/>
-          </w:tcPr>
-          <w:p>
-            <w:pPr>
-              <w:rPr>
-                <w:rFonts w:ascii="Calibri" w:eastAsia="Times New Roman" w:hAnsi="Calibri" w:cs="Calibri"/>
-                <w:sz w:val="22"/>
-                <w:szCs w:val="22"/>
-              </w:rPr>
-            </w:pPr>
-            <w:hyperlink r:id="rId22" w:history="1">
-              <w:r>
-                <w:rPr>
-                  <w:rStyle w:val="Hyperlink"/>
-                  <w:rFonts w:ascii="Calibri" w:eastAsia="Times New Roman" w:hAnsi="Calibri" w:cs="Calibri"/>
-                  <w:sz w:val="22"/>
-                  <w:szCs w:val="22"/>
-                </w:rPr>
-                <w:t>Open</w:t>
-              </w:r>
-            </w:hyperlink>
-          </w:p>
-        </w:tc>
-      </w:tr>
-      <w:tr>
-        <w:tc>
-          <w:tcPr>
-            <w:tcW w:w="0" w:type="auto"/>
-            <w:tcBorders>
-              <w:top w:val="outset" w:sz="6" w:space="0" w:color="auto"/>
-              <w:left w:val="outset" w:sz="6" w:space="0" w:color="auto"/>
-              <w:bottom w:val="outset" w:sz="6" w:space="0" w:color="auto"/>
-              <w:right w:val="outset" w:sz="6" w:space="0" w:color="auto"/>
-            </w:tcBorders>
-            <w:vAlign w:val="center"/>
-            <w:hideMark/>
-          </w:tcPr>
-          <w:p>
-            <w:pPr>
-              <w:rPr>
-                <w:rFonts w:ascii="Calibri" w:eastAsia="Times New Roman" w:hAnsi="Calibri" w:cs="Calibri"/>
-                <w:sz w:val="22"/>
-                <w:szCs w:val="22"/>
-              </w:rPr>
-            </w:pPr>
-            <w:r>
-              <w:rPr>
-                <w:rFonts w:ascii="Calibri" w:eastAsia="Times New Roman" w:hAnsi="Calibri" w:cs="Calibri"/>
-                <w:sz w:val="22"/>
-                <w:szCs w:val="22"/>
-              </w:rPr>
-              <w:t>2 camere</w:t>
-            </w:r>
-          </w:p>
-        </w:tc>
-        <w:tc>
-          <w:tcPr>
-            <w:tcW w:w="0" w:type="auto"/>
-            <w:tcBorders>
-              <w:top w:val="outset" w:sz="6" w:space="0" w:color="auto"/>
-              <w:left w:val="outset" w:sz="6" w:space="0" w:color="auto"/>
-              <w:bottom w:val="outset" w:sz="6" w:space="0" w:color="auto"/>
-              <w:right w:val="outset" w:sz="6" w:space="0" w:color="auto"/>
-            </w:tcBorders>
-            <w:vAlign w:val="center"/>
-            <w:hideMark/>
-          </w:tcPr>
-          <w:p>
-            <w:pPr>
-              <w:rPr>
-                <w:rFonts w:ascii="Calibri" w:eastAsia="Times New Roman" w:hAnsi="Calibri" w:cs="Calibri"/>
-                <w:sz w:val="22"/>
-                <w:szCs w:val="22"/>
-              </w:rPr>
-            </w:pPr>
-            <w:r>
-              <w:rPr>
-                <w:rFonts w:ascii="Calibri" w:eastAsia="Times New Roman" w:hAnsi="Calibri" w:cs="Calibri"/>
-                <w:sz w:val="22"/>
-                <w:szCs w:val="22"/>
-              </w:rPr>
-              <w:t>51,45 mp</w:t>
-            </w:r>
-          </w:p>
-        </w:tc>
-        <w:tc>
-          <w:tcPr>
-            <w:tcW w:w="0" w:type="auto"/>
-            <w:tcBorders>
-              <w:top w:val="outset" w:sz="6" w:space="0" w:color="auto"/>
-              <w:left w:val="outset" w:sz="6" w:space="0" w:color="auto"/>
-              <w:bottom w:val="outset" w:sz="6" w:space="0" w:color="auto"/>
-              <w:right w:val="outset" w:sz="6" w:space="0" w:color="auto"/>
-            </w:tcBorders>
-            <w:vAlign w:val="center"/>
-            <w:hideMark/>
-          </w:tcPr>
-          <w:p>
-            <w:pPr>
-              <w:rPr>
-                <w:rFonts w:ascii="Calibri" w:eastAsia="Times New Roman" w:hAnsi="Calibri" w:cs="Calibri"/>
-                <w:sz w:val="22"/>
-                <w:szCs w:val="22"/>
-              </w:rPr>
-            </w:pPr>
-            <w:r>
-              <w:rPr>
-                <w:rFonts w:ascii="Calibri" w:eastAsia="Times New Roman" w:hAnsi="Calibri" w:cs="Calibri"/>
-                <w:sz w:val="22"/>
-                <w:szCs w:val="22"/>
-              </w:rPr>
-              <w:t>Etaj 10 / 11</w:t>
-            </w:r>
-          </w:p>
-        </w:tc>
-        <w:tc>
-          <w:tcPr>
-            <w:tcW w:w="0" w:type="auto"/>
-            <w:tcBorders>
-              <w:top w:val="outset" w:sz="6" w:space="0" w:color="auto"/>
-              <w:left w:val="outset" w:sz="6" w:space="0" w:color="auto"/>
-              <w:bottom w:val="outset" w:sz="6" w:space="0" w:color="auto"/>
-              <w:right w:val="outset" w:sz="6" w:space="0" w:color="auto"/>
-            </w:tcBorders>
-            <w:vAlign w:val="center"/>
-            <w:hideMark/>
-          </w:tcPr>
-          <w:p>
-            <w:pPr>
-              <w:rPr>
-                <w:rFonts w:ascii="Calibri" w:eastAsia="Times New Roman" w:hAnsi="Calibri" w:cs="Calibri"/>
-                <w:sz w:val="22"/>
-                <w:szCs w:val="22"/>
-              </w:rPr>
-            </w:pPr>
-            <w:r>
-              <w:rPr>
-                <w:rFonts w:ascii="Calibri" w:eastAsia="Times New Roman" w:hAnsi="Calibri" w:cs="Calibri"/>
-                <w:sz w:val="22"/>
-                <w:szCs w:val="22"/>
-              </w:rPr>
-              <w:t>2025 (În construcție)</w:t>
-            </w:r>
-          </w:p>
-        </w:tc>
-        <w:tc>
-          <w:tcPr>
-            <w:tcW w:w="0" w:type="auto"/>
-            <w:tcBorders>
-              <w:top w:val="outset" w:sz="6" w:space="0" w:color="auto"/>
-              <w:left w:val="outset" w:sz="6" w:space="0" w:color="auto"/>
-              <w:bottom w:val="outset" w:sz="6" w:space="0" w:color="auto"/>
-              <w:right w:val="outset" w:sz="6" w:space="0" w:color="auto"/>
-            </w:tcBorders>
-            <w:vAlign w:val="center"/>
-            <w:hideMark/>
-          </w:tcPr>
-          <w:p>
-            <w:pPr>
-              <w:rPr>
-                <w:rFonts w:ascii="Calibri" w:eastAsia="Times New Roman" w:hAnsi="Calibri" w:cs="Calibri"/>
-                <w:sz w:val="22"/>
-                <w:szCs w:val="22"/>
-              </w:rPr>
-            </w:pPr>
-            <w:hyperlink r:id="rId23" w:history="1">
-              <w:r>
-                <w:rPr>
-                  <w:rStyle w:val="Hyperlink"/>
-                  <w:rFonts w:ascii="Calibri" w:eastAsia="Times New Roman" w:hAnsi="Calibri" w:cs="Calibri"/>
-                  <w:sz w:val="22"/>
-                  <w:szCs w:val="22"/>
-                </w:rPr>
-                <w:t>Open</w:t>
-              </w:r>
-            </w:hyperlink>
-          </w:p>
-        </w:tc>
-      </w:tr>
-      <w:tr>
-        <w:tc>
-          <w:tcPr>
-            <w:tcW w:w="0" w:type="auto"/>
-            <w:tcBorders>
-              <w:top w:val="outset" w:sz="6" w:space="0" w:color="auto"/>
-              <w:left w:val="outset" w:sz="6" w:space="0" w:color="auto"/>
-              <w:bottom w:val="outset" w:sz="6" w:space="0" w:color="auto"/>
-              <w:right w:val="outset" w:sz="6" w:space="0" w:color="auto"/>
-            </w:tcBorders>
-            <w:vAlign w:val="center"/>
-            <w:hideMark/>
-          </w:tcPr>
-          <w:p>
-            <w:pPr>
-              <w:rPr>
-                <w:rFonts w:ascii="Calibri" w:eastAsia="Times New Roman" w:hAnsi="Calibri" w:cs="Calibri"/>
-                <w:sz w:val="22"/>
-                <w:szCs w:val="22"/>
-              </w:rPr>
-            </w:pPr>
-            <w:r>
-              <w:rPr>
-                <w:rFonts w:ascii="Calibri" w:eastAsia="Times New Roman" w:hAnsi="Calibri" w:cs="Calibri"/>
-                <w:sz w:val="22"/>
-                <w:szCs w:val="22"/>
-              </w:rPr>
-              <w:t>2 camere</w:t>
-            </w:r>
-          </w:p>
-        </w:tc>
-        <w:tc>
-          <w:tcPr>
-            <w:tcW w:w="0" w:type="auto"/>
-            <w:tcBorders>
-              <w:top w:val="outset" w:sz="6" w:space="0" w:color="auto"/>
-              <w:left w:val="outset" w:sz="6" w:space="0" w:color="auto"/>
-              <w:bottom w:val="outset" w:sz="6" w:space="0" w:color="auto"/>
-              <w:right w:val="outset" w:sz="6" w:space="0" w:color="auto"/>
-            </w:tcBorders>
-            <w:vAlign w:val="center"/>
-            <w:hideMark/>
-          </w:tcPr>
-          <w:p>
-            <w:pPr>
-              <w:rPr>
-                <w:rFonts w:ascii="Calibri" w:eastAsia="Times New Roman" w:hAnsi="Calibri" w:cs="Calibri"/>
-                <w:sz w:val="22"/>
-                <w:szCs w:val="22"/>
-              </w:rPr>
-            </w:pPr>
-            <w:r>
-              <w:rPr>
-                <w:rFonts w:ascii="Calibri" w:eastAsia="Times New Roman" w:hAnsi="Calibri" w:cs="Calibri"/>
-                <w:sz w:val="22"/>
-                <w:szCs w:val="22"/>
-              </w:rPr>
-              <w:t>70 mp</w:t>
-            </w:r>
-          </w:p>
-        </w:tc>
-        <w:tc>
-          <w:tcPr>
-            <w:tcW w:w="0" w:type="auto"/>
-            <w:tcBorders>
-              <w:top w:val="outset" w:sz="6" w:space="0" w:color="auto"/>
-              <w:left w:val="outset" w:sz="6" w:space="0" w:color="auto"/>
-              <w:bottom w:val="outset" w:sz="6" w:space="0" w:color="auto"/>
-              <w:right w:val="outset" w:sz="6" w:space="0" w:color="auto"/>
-            </w:tcBorders>
-            <w:vAlign w:val="center"/>
-            <w:hideMark/>
-          </w:tcPr>
-          <w:p>
-            <w:pPr>
-              <w:rPr>
-                <w:rFonts w:ascii="Calibri" w:eastAsia="Times New Roman" w:hAnsi="Calibri" w:cs="Calibri"/>
-                <w:sz w:val="22"/>
-                <w:szCs w:val="22"/>
-              </w:rPr>
-            </w:pPr>
-            <w:r>
-              <w:rPr>
-                <w:rFonts w:ascii="Calibri" w:eastAsia="Times New Roman" w:hAnsi="Calibri" w:cs="Calibri"/>
-                <w:sz w:val="22"/>
-                <w:szCs w:val="22"/>
-              </w:rPr>
-              <w:t>Etaj 2 / 4</w:t>
-            </w:r>
-          </w:p>
-        </w:tc>
-        <w:tc>
-          <w:tcPr>
-            <w:tcW w:w="0" w:type="auto"/>
-            <w:tcBorders>
-              <w:top w:val="outset" w:sz="6" w:space="0" w:color="auto"/>
-              <w:left w:val="outset" w:sz="6" w:space="0" w:color="auto"/>
-              <w:bottom w:val="outset" w:sz="6" w:space="0" w:color="auto"/>
-              <w:right w:val="outset" w:sz="6" w:space="0" w:color="auto"/>
-            </w:tcBorders>
-            <w:vAlign w:val="center"/>
-            <w:hideMark/>
-          </w:tcPr>
-          <w:p>
-            <w:pPr>
-              <w:rPr>
-                <w:rFonts w:ascii="Calibri" w:eastAsia="Times New Roman" w:hAnsi="Calibri" w:cs="Calibri"/>
-                <w:sz w:val="22"/>
-                <w:szCs w:val="22"/>
-              </w:rPr>
-            </w:pPr>
-            <w:r>
-              <w:rPr>
-                <w:rFonts w:ascii="Calibri" w:eastAsia="Times New Roman" w:hAnsi="Calibri" w:cs="Calibri"/>
-                <w:sz w:val="22"/>
-                <w:szCs w:val="22"/>
-              </w:rPr>
-              <w:t>2026 (În construcție)</w:t>
-            </w:r>
-          </w:p>
-        </w:tc>
-        <w:tc>
-          <w:tcPr>
-            <w:tcW w:w="0" w:type="auto"/>
-            <w:tcBorders>
-              <w:top w:val="outset" w:sz="6" w:space="0" w:color="auto"/>
-              <w:left w:val="outset" w:sz="6" w:space="0" w:color="auto"/>
-              <w:bottom w:val="outset" w:sz="6" w:space="0" w:color="auto"/>
-              <w:right w:val="outset" w:sz="6" w:space="0" w:color="auto"/>
-            </w:tcBorders>
-            <w:vAlign w:val="center"/>
-            <w:hideMark/>
-          </w:tcPr>
-          <w:p>
-            <w:pPr>
-              <w:rPr>
-                <w:rFonts w:ascii="Calibri" w:eastAsia="Times New Roman" w:hAnsi="Calibri" w:cs="Calibri"/>
-                <w:sz w:val="22"/>
-                <w:szCs w:val="22"/>
-              </w:rPr>
-            </w:pPr>
-            <w:hyperlink r:id="rId24" w:history="1">
-              <w:r>
-                <w:rPr>
-                  <w:rStyle w:val="Hyperlink"/>
-                  <w:rFonts w:ascii="Calibri" w:eastAsia="Times New Roman" w:hAnsi="Calibri" w:cs="Calibri"/>
-                  <w:sz w:val="22"/>
-                  <w:szCs w:val="22"/>
-                </w:rPr>
-                <w:t>Open</w:t>
-              </w:r>
-            </w:hyperlink>
-          </w:p>
-        </w:tc>
-      </w:tr>
-      <w:tr>
-        <w:tc>
-          <w:tcPr>
-            <w:tcW w:w="0" w:type="auto"/>
-            <w:tcBorders>
-              <w:top w:val="outset" w:sz="6" w:space="0" w:color="auto"/>
-              <w:left w:val="outset" w:sz="6" w:space="0" w:color="auto"/>
-              <w:bottom w:val="outset" w:sz="6" w:space="0" w:color="auto"/>
-              <w:right w:val="outset" w:sz="6" w:space="0" w:color="auto"/>
-            </w:tcBorders>
-            <w:vAlign w:val="center"/>
-            <w:hideMark/>
-          </w:tcPr>
-          <w:p>
-            <w:pPr>
-              <w:rPr>
-                <w:rFonts w:ascii="Calibri" w:eastAsia="Times New Roman" w:hAnsi="Calibri" w:cs="Calibri"/>
-                <w:sz w:val="22"/>
-                <w:szCs w:val="22"/>
-              </w:rPr>
-            </w:pPr>
-            <w:r>
-              <w:rPr>
-                <w:rFonts w:ascii="Calibri" w:eastAsia="Times New Roman" w:hAnsi="Calibri" w:cs="Calibri"/>
-                <w:sz w:val="22"/>
-                <w:szCs w:val="22"/>
-              </w:rPr>
-              <w:t>2 camere</w:t>
-            </w:r>
-          </w:p>
-        </w:tc>
-        <w:tc>
-          <w:tcPr>
-            <w:tcW w:w="0" w:type="auto"/>
-            <w:tcBorders>
-              <w:top w:val="outset" w:sz="6" w:space="0" w:color="auto"/>
-              <w:left w:val="outset" w:sz="6" w:space="0" w:color="auto"/>
-              <w:bottom w:val="outset" w:sz="6" w:space="0" w:color="auto"/>
-              <w:right w:val="outset" w:sz="6" w:space="0" w:color="auto"/>
-            </w:tcBorders>
-            <w:vAlign w:val="center"/>
-            <w:hideMark/>
-          </w:tcPr>
-          <w:p>
-            <w:pPr>
-              <w:rPr>
-                <w:rFonts w:ascii="Calibri" w:eastAsia="Times New Roman" w:hAnsi="Calibri" w:cs="Calibri"/>
-                <w:sz w:val="22"/>
-                <w:szCs w:val="22"/>
-              </w:rPr>
-            </w:pPr>
-            <w:r>
-              <w:rPr>
-                <w:rFonts w:ascii="Calibri" w:eastAsia="Times New Roman" w:hAnsi="Calibri" w:cs="Calibri"/>
-                <w:sz w:val="22"/>
-                <w:szCs w:val="22"/>
-              </w:rPr>
-              <w:t>63,8 mp</w:t>
-            </w:r>
-          </w:p>
-        </w:tc>
-        <w:tc>
-          <w:tcPr>
-            <w:tcW w:w="0" w:type="auto"/>
-            <w:tcBorders>
-              <w:top w:val="outset" w:sz="6" w:space="0" w:color="auto"/>
-              <w:left w:val="outset" w:sz="6" w:space="0" w:color="auto"/>
-              <w:bottom w:val="outset" w:sz="6" w:space="0" w:color="auto"/>
-              <w:right w:val="outset" w:sz="6" w:space="0" w:color="auto"/>
-            </w:tcBorders>
-            <w:vAlign w:val="center"/>
-            <w:hideMark/>
-          </w:tcPr>
-          <w:p>
-            <w:pPr>
-              <w:rPr>
-                <w:rFonts w:ascii="Calibri" w:eastAsia="Times New Roman" w:hAnsi="Calibri" w:cs="Calibri"/>
-                <w:sz w:val="22"/>
-                <w:szCs w:val="22"/>
-              </w:rPr>
-            </w:pPr>
-            <w:r>
-              <w:rPr>
-                <w:rFonts w:ascii="Calibri" w:eastAsia="Times New Roman" w:hAnsi="Calibri" w:cs="Calibri"/>
-                <w:sz w:val="22"/>
-                <w:szCs w:val="22"/>
-              </w:rPr>
-              <w:t>Etaj 1 / 3</w:t>
-            </w:r>
-          </w:p>
-        </w:tc>
-        <w:tc>
-          <w:tcPr>
-            <w:tcW w:w="0" w:type="auto"/>
-            <w:tcBorders>
-              <w:top w:val="outset" w:sz="6" w:space="0" w:color="auto"/>
-              <w:left w:val="outset" w:sz="6" w:space="0" w:color="auto"/>
-              <w:bottom w:val="outset" w:sz="6" w:space="0" w:color="auto"/>
-              <w:right w:val="outset" w:sz="6" w:space="0" w:color="auto"/>
-            </w:tcBorders>
-            <w:vAlign w:val="center"/>
-            <w:hideMark/>
-          </w:tcPr>
-          <w:p>
-            <w:pPr>
-              <w:rPr>
-                <w:rFonts w:ascii="Calibri" w:eastAsia="Times New Roman" w:hAnsi="Calibri" w:cs="Calibri"/>
-                <w:sz w:val="22"/>
-                <w:szCs w:val="22"/>
-              </w:rPr>
-            </w:pPr>
-            <w:r>
-              <w:rPr>
-                <w:rFonts w:ascii="Calibri" w:eastAsia="Times New Roman" w:hAnsi="Calibri" w:cs="Calibri"/>
-                <w:sz w:val="22"/>
-                <w:szCs w:val="22"/>
-              </w:rPr>
-              <w:t>2025 (În construcție)</w:t>
-            </w:r>
-          </w:p>
-        </w:tc>
-        <w:tc>
-          <w:tcPr>
-            <w:tcW w:w="0" w:type="auto"/>
-            <w:tcBorders>
-              <w:top w:val="outset" w:sz="6" w:space="0" w:color="auto"/>
-              <w:left w:val="outset" w:sz="6" w:space="0" w:color="auto"/>
-              <w:bottom w:val="outset" w:sz="6" w:space="0" w:color="auto"/>
-              <w:right w:val="outset" w:sz="6" w:space="0" w:color="auto"/>
-            </w:tcBorders>
-            <w:vAlign w:val="center"/>
-            <w:hideMark/>
-          </w:tcPr>
-          <w:p>
-            <w:pPr>
-              <w:rPr>
-                <w:rFonts w:ascii="Calibri" w:eastAsia="Times New Roman" w:hAnsi="Calibri" w:cs="Calibri"/>
-                <w:sz w:val="22"/>
-                <w:szCs w:val="22"/>
-              </w:rPr>
-            </w:pPr>
-            <w:hyperlink r:id="rId25" w:history="1">
-              <w:r>
-                <w:rPr>
-                  <w:rStyle w:val="Hyperlink"/>
-                  <w:rFonts w:ascii="Calibri" w:eastAsia="Times New Roman" w:hAnsi="Calibri" w:cs="Calibri"/>
-                  <w:sz w:val="22"/>
-                  <w:szCs w:val="22"/>
-                </w:rPr>
-                <w:t>Open</w:t>
-              </w:r>
-            </w:hyperlink>
-          </w:p>
-        </w:tc>
-      </w:tr>
-      <w:tr>
-        <w:tc>
-          <w:tcPr>
-            <w:tcW w:w="0" w:type="auto"/>
-            <w:tcBorders>
-              <w:top w:val="outset" w:sz="6" w:space="0" w:color="auto"/>
-              <w:left w:val="outset" w:sz="6" w:space="0" w:color="auto"/>
-              <w:bottom w:val="outset" w:sz="6" w:space="0" w:color="auto"/>
-              <w:right w:val="outset" w:sz="6" w:space="0" w:color="auto"/>
-            </w:tcBorders>
-            <w:vAlign w:val="center"/>
-            <w:hideMark/>
-          </w:tcPr>
-          <w:p>
-            <w:pPr>
-              <w:rPr>
-                <w:rFonts w:ascii="Calibri" w:eastAsia="Times New Roman" w:hAnsi="Calibri" w:cs="Calibri"/>
-                <w:sz w:val="22"/>
-                <w:szCs w:val="22"/>
-              </w:rPr>
-            </w:pPr>
-            <w:r>
-              <w:rPr>
-                <w:rFonts w:ascii="Calibri" w:eastAsia="Times New Roman" w:hAnsi="Calibri" w:cs="Calibri"/>
-                <w:sz w:val="22"/>
-                <w:szCs w:val="22"/>
-              </w:rPr>
-              <w:t>2 camere</w:t>
-            </w:r>
-          </w:p>
-        </w:tc>
-        <w:tc>
-          <w:tcPr>
-            <w:tcW w:w="0" w:type="auto"/>
-            <w:tcBorders>
-              <w:top w:val="outset" w:sz="6" w:space="0" w:color="auto"/>
-              <w:left w:val="outset" w:sz="6" w:space="0" w:color="auto"/>
-              <w:bottom w:val="outset" w:sz="6" w:space="0" w:color="auto"/>
-              <w:right w:val="outset" w:sz="6" w:space="0" w:color="auto"/>
-            </w:tcBorders>
-            <w:vAlign w:val="center"/>
-            <w:hideMark/>
-          </w:tcPr>
-          <w:p>
-            <w:pPr>
-              <w:rPr>
-                <w:rFonts w:ascii="Calibri" w:eastAsia="Times New Roman" w:hAnsi="Calibri" w:cs="Calibri"/>
-                <w:sz w:val="22"/>
-                <w:szCs w:val="22"/>
-              </w:rPr>
-            </w:pPr>
-            <w:r>
-              <w:rPr>
-                <w:rFonts w:ascii="Calibri" w:eastAsia="Times New Roman" w:hAnsi="Calibri" w:cs="Calibri"/>
-                <w:sz w:val="22"/>
-                <w:szCs w:val="22"/>
-              </w:rPr>
-              <w:t>67,65 mp</w:t>
-            </w:r>
-          </w:p>
-        </w:tc>
-        <w:tc>
-          <w:tcPr>
-            <w:tcW w:w="0" w:type="auto"/>
-            <w:tcBorders>
-              <w:top w:val="outset" w:sz="6" w:space="0" w:color="auto"/>
-              <w:left w:val="outset" w:sz="6" w:space="0" w:color="auto"/>
-              <w:bottom w:val="outset" w:sz="6" w:space="0" w:color="auto"/>
-              <w:right w:val="outset" w:sz="6" w:space="0" w:color="auto"/>
-            </w:tcBorders>
-            <w:vAlign w:val="center"/>
-            <w:hideMark/>
-          </w:tcPr>
-          <w:p>
-            <w:pPr>
-              <w:rPr>
-                <w:rFonts w:ascii="Calibri" w:eastAsia="Times New Roman" w:hAnsi="Calibri" w:cs="Calibri"/>
-                <w:sz w:val="22"/>
-                <w:szCs w:val="22"/>
-              </w:rPr>
-            </w:pPr>
-            <w:r>
-              <w:rPr>
-                <w:rFonts w:ascii="Calibri" w:eastAsia="Times New Roman" w:hAnsi="Calibri" w:cs="Calibri"/>
-                <w:sz w:val="22"/>
-                <w:szCs w:val="22"/>
-              </w:rPr>
-              <w:t>Parter / 5</w:t>
-            </w:r>
-          </w:p>
-        </w:tc>
-        <w:tc>
-          <w:tcPr>
-            <w:tcW w:w="0" w:type="auto"/>
-            <w:tcBorders>
-              <w:top w:val="outset" w:sz="6" w:space="0" w:color="auto"/>
-              <w:left w:val="outset" w:sz="6" w:space="0" w:color="auto"/>
-              <w:bottom w:val="outset" w:sz="6" w:space="0" w:color="auto"/>
-              <w:right w:val="outset" w:sz="6" w:space="0" w:color="auto"/>
-            </w:tcBorders>
-            <w:vAlign w:val="center"/>
-            <w:hideMark/>
-          </w:tcPr>
-          <w:p>
-            <w:pPr>
-              <w:rPr>
-                <w:rFonts w:ascii="Calibri" w:eastAsia="Times New Roman" w:hAnsi="Calibri" w:cs="Calibri"/>
-                <w:sz w:val="22"/>
-                <w:szCs w:val="22"/>
-              </w:rPr>
-            </w:pPr>
-            <w:r>
-              <w:rPr>
-                <w:rFonts w:ascii="Calibri" w:eastAsia="Times New Roman" w:hAnsi="Calibri" w:cs="Calibri"/>
-                <w:sz w:val="22"/>
-                <w:szCs w:val="22"/>
-              </w:rPr>
-              <w:t>2025 (Finalizată)</w:t>
+              <w:t>53,64 mp</w:t>
+            </w:r>
+          </w:p>
+        </w:tc>
+        <w:tc>
+          <w:tcPr>
+            <w:tcW w:w="0" w:type="auto"/>
+            <w:tcBorders>
+              <w:top w:val="outset" w:sz="6" w:space="0" w:color="auto"/>
+              <w:left w:val="outset" w:sz="6" w:space="0" w:color="auto"/>
+              <w:bottom w:val="outset" w:sz="6" w:space="0" w:color="auto"/>
+              <w:right w:val="outset" w:sz="6" w:space="0" w:color="auto"/>
+            </w:tcBorders>
+            <w:vAlign w:val="center"/>
+            <w:hideMark/>
+          </w:tcPr>
+          <w:p>
+            <w:pPr>
+              <w:rPr>
+                <w:rFonts w:ascii="Calibri" w:eastAsia="Times New Roman" w:hAnsi="Calibri" w:cs="Calibri"/>
+                <w:sz w:val="22"/>
+                <w:szCs w:val="22"/>
+              </w:rPr>
+            </w:pPr>
+            <w:r>
+              <w:rPr>
+                <w:rFonts w:ascii="Calibri" w:eastAsia="Times New Roman" w:hAnsi="Calibri" w:cs="Calibri"/>
+                <w:sz w:val="22"/>
+                <w:szCs w:val="22"/>
+              </w:rPr>
+              <w:t>Etaj 4</w:t>
+            </w:r>
+          </w:p>
+        </w:tc>
+        <w:tc>
+          <w:tcPr>
+            <w:tcW w:w="0" w:type="auto"/>
+            <w:tcBorders>
+              <w:top w:val="outset" w:sz="6" w:space="0" w:color="auto"/>
+              <w:left w:val="outset" w:sz="6" w:space="0" w:color="auto"/>
+              <w:bottom w:val="outset" w:sz="6" w:space="0" w:color="auto"/>
+              <w:right w:val="outset" w:sz="6" w:space="0" w:color="auto"/>
+            </w:tcBorders>
+            <w:vAlign w:val="center"/>
+            <w:hideMark/>
+          </w:tcPr>
+          <w:p>
+            <w:pPr>
+              <w:rPr>
+                <w:rFonts w:ascii="Calibri" w:eastAsia="Times New Roman" w:hAnsi="Calibri" w:cs="Calibri"/>
+                <w:sz w:val="22"/>
+                <w:szCs w:val="22"/>
+              </w:rPr>
+            </w:pPr>
+            <w:r>
+              <w:rPr>
+                <w:rFonts w:ascii="Calibri" w:eastAsia="Times New Roman" w:hAnsi="Calibri" w:cs="Calibri"/>
+                <w:sz w:val="22"/>
+                <w:szCs w:val="22"/>
+              </w:rPr>
+              <w:t>2025</w:t>
             </w:r>
           </w:p>
         </w:tc>
@@ -2965,67 +2335,67 @@
                 <w:sz w:val="22"/>
                 <w:szCs w:val="22"/>
               </w:rPr>
-              <w:t>61,51 mp</w:t>
-            </w:r>
-          </w:p>
-        </w:tc>
-        <w:tc>
-          <w:tcPr>
-            <w:tcW w:w="0" w:type="auto"/>
-            <w:tcBorders>
-              <w:top w:val="outset" w:sz="6" w:space="0" w:color="auto"/>
-              <w:left w:val="outset" w:sz="6" w:space="0" w:color="auto"/>
-              <w:bottom w:val="outset" w:sz="6" w:space="0" w:color="auto"/>
-              <w:right w:val="outset" w:sz="6" w:space="0" w:color="auto"/>
-            </w:tcBorders>
-            <w:vAlign w:val="center"/>
-            <w:hideMark/>
-          </w:tcPr>
-          <w:p>
-            <w:pPr>
-              <w:rPr>
-                <w:rFonts w:ascii="Calibri" w:eastAsia="Times New Roman" w:hAnsi="Calibri" w:cs="Calibri"/>
-                <w:sz w:val="22"/>
-                <w:szCs w:val="22"/>
-              </w:rPr>
-            </w:pPr>
-            <w:r>
-              <w:rPr>
-                <w:rFonts w:ascii="Calibri" w:eastAsia="Times New Roman" w:hAnsi="Calibri" w:cs="Calibri"/>
-                <w:sz w:val="22"/>
-                <w:szCs w:val="22"/>
-              </w:rPr>
-              <w:t>Etaj 1 / 3</w:t>
-            </w:r>
-          </w:p>
-        </w:tc>
-        <w:tc>
-          <w:tcPr>
-            <w:tcW w:w="0" w:type="auto"/>
-            <w:tcBorders>
-              <w:top w:val="outset" w:sz="6" w:space="0" w:color="auto"/>
-              <w:left w:val="outset" w:sz="6" w:space="0" w:color="auto"/>
-              <w:bottom w:val="outset" w:sz="6" w:space="0" w:color="auto"/>
-              <w:right w:val="outset" w:sz="6" w:space="0" w:color="auto"/>
-            </w:tcBorders>
-            <w:vAlign w:val="center"/>
-            <w:hideMark/>
-          </w:tcPr>
-          <w:p>
-            <w:pPr>
-              <w:rPr>
-                <w:rFonts w:ascii="Calibri" w:eastAsia="Times New Roman" w:hAnsi="Calibri" w:cs="Calibri"/>
-                <w:sz w:val="22"/>
-                <w:szCs w:val="22"/>
-              </w:rPr>
-            </w:pPr>
-            <w:r>
-              <w:rPr>
-                <w:rFonts w:ascii="Calibri" w:eastAsia="Times New Roman" w:hAnsi="Calibri" w:cs="Calibri"/>
-                <w:sz w:val="22"/>
-                <w:szCs w:val="22"/>
-              </w:rPr>
-              <w:t>2025 (În construcție)</w:t>
+              <w:t>50,51 mp</w:t>
+            </w:r>
+          </w:p>
+        </w:tc>
+        <w:tc>
+          <w:tcPr>
+            <w:tcW w:w="0" w:type="auto"/>
+            <w:tcBorders>
+              <w:top w:val="outset" w:sz="6" w:space="0" w:color="auto"/>
+              <w:left w:val="outset" w:sz="6" w:space="0" w:color="auto"/>
+              <w:bottom w:val="outset" w:sz="6" w:space="0" w:color="auto"/>
+              <w:right w:val="outset" w:sz="6" w:space="0" w:color="auto"/>
+            </w:tcBorders>
+            <w:vAlign w:val="center"/>
+            <w:hideMark/>
+          </w:tcPr>
+          <w:p>
+            <w:pPr>
+              <w:rPr>
+                <w:rFonts w:ascii="Calibri" w:eastAsia="Times New Roman" w:hAnsi="Calibri" w:cs="Calibri"/>
+                <w:sz w:val="22"/>
+                <w:szCs w:val="22"/>
+              </w:rPr>
+            </w:pPr>
+            <w:r>
+              <w:rPr>
+                <w:rFonts w:ascii="Calibri" w:eastAsia="Times New Roman" w:hAnsi="Calibri" w:cs="Calibri"/>
+                <w:sz w:val="22"/>
+                <w:szCs w:val="22"/>
+              </w:rPr>
+              <w:t>Etaj 4 / 4</w:t>
+            </w:r>
+          </w:p>
+        </w:tc>
+        <w:tc>
+          <w:tcPr>
+            <w:tcW w:w="0" w:type="auto"/>
+            <w:tcBorders>
+              <w:top w:val="outset" w:sz="6" w:space="0" w:color="auto"/>
+              <w:left w:val="outset" w:sz="6" w:space="0" w:color="auto"/>
+              <w:bottom w:val="outset" w:sz="6" w:space="0" w:color="auto"/>
+              <w:right w:val="outset" w:sz="6" w:space="0" w:color="auto"/>
+            </w:tcBorders>
+            <w:vAlign w:val="center"/>
+            <w:hideMark/>
+          </w:tcPr>
+          <w:p>
+            <w:pPr>
+              <w:rPr>
+                <w:rFonts w:ascii="Calibri" w:eastAsia="Times New Roman" w:hAnsi="Calibri" w:cs="Calibri"/>
+                <w:sz w:val="22"/>
+                <w:szCs w:val="22"/>
+              </w:rPr>
+            </w:pPr>
+            <w:r>
+              <w:rPr>
+                <w:rFonts w:ascii="Calibri" w:eastAsia="Times New Roman" w:hAnsi="Calibri" w:cs="Calibri"/>
+                <w:sz w:val="22"/>
+                <w:szCs w:val="22"/>
+              </w:rPr>
+              <w:t>2025 (Finalizată)</w:t>
             </w:r>
           </w:p>
         </w:tc>
@@ -3090,7 +2460,6 @@
                 <w:sz w:val="22"/>
                 <w:szCs w:val="22"/>
               </w:rPr>
-              <w:lastRenderedPageBreak/>
               <w:t>2 camere</w:t>
             </w:r>
           </w:p>
@@ -3121,37 +2490,37 @@
                 <w:sz w:val="22"/>
                 <w:szCs w:val="22"/>
               </w:rPr>
-              <w:t>65 mp</w:t>
-            </w:r>
-          </w:p>
-        </w:tc>
-        <w:tc>
-          <w:tcPr>
-            <w:tcW w:w="0" w:type="auto"/>
-            <w:tcBorders>
-              <w:top w:val="outset" w:sz="6" w:space="0" w:color="auto"/>
-              <w:left w:val="outset" w:sz="6" w:space="0" w:color="auto"/>
-              <w:bottom w:val="outset" w:sz="6" w:space="0" w:color="auto"/>
-              <w:right w:val="outset" w:sz="6" w:space="0" w:color="auto"/>
-            </w:tcBorders>
-            <w:vAlign w:val="center"/>
-            <w:hideMark/>
-          </w:tcPr>
-          <w:p>
-            <w:pPr>
-              <w:rPr>
-                <w:rFonts w:ascii="Calibri" w:eastAsia="Times New Roman" w:hAnsi="Calibri" w:cs="Calibri"/>
-                <w:sz w:val="22"/>
-                <w:szCs w:val="22"/>
-              </w:rPr>
-            </w:pPr>
-            <w:r>
-              <w:rPr>
-                <w:rFonts w:ascii="Calibri" w:eastAsia="Times New Roman" w:hAnsi="Calibri" w:cs="Calibri"/>
-                <w:sz w:val="22"/>
-                <w:szCs w:val="22"/>
-              </w:rPr>
-              <w:t>Etaj 2 / 3</w:t>
+              <w:t>57,38 mp</w:t>
+            </w:r>
+          </w:p>
+        </w:tc>
+        <w:tc>
+          <w:tcPr>
+            <w:tcW w:w="0" w:type="auto"/>
+            <w:tcBorders>
+              <w:top w:val="outset" w:sz="6" w:space="0" w:color="auto"/>
+              <w:left w:val="outset" w:sz="6" w:space="0" w:color="auto"/>
+              <w:bottom w:val="outset" w:sz="6" w:space="0" w:color="auto"/>
+              <w:right w:val="outset" w:sz="6" w:space="0" w:color="auto"/>
+            </w:tcBorders>
+            <w:vAlign w:val="center"/>
+            <w:hideMark/>
+          </w:tcPr>
+          <w:p>
+            <w:pPr>
+              <w:rPr>
+                <w:rFonts w:ascii="Calibri" w:eastAsia="Times New Roman" w:hAnsi="Calibri" w:cs="Calibri"/>
+                <w:sz w:val="22"/>
+                <w:szCs w:val="22"/>
+              </w:rPr>
+            </w:pPr>
+            <w:r>
+              <w:rPr>
+                <w:rFonts w:ascii="Calibri" w:eastAsia="Times New Roman" w:hAnsi="Calibri" w:cs="Calibri"/>
+                <w:sz w:val="22"/>
+                <w:szCs w:val="22"/>
+              </w:rPr>
+              <w:t>Etaj 2</w:t>
             </w:r>
           </w:p>
         </w:tc>
@@ -3219,6 +2588,1091 @@
           </w:p>
         </w:tc>
       </w:tr>
+      <w:tr>
+        <w:tc>
+          <w:tcPr>
+            <w:tcW w:w="0" w:type="auto"/>
+            <w:tcBorders>
+              <w:top w:val="outset" w:sz="6" w:space="0" w:color="auto"/>
+              <w:left w:val="outset" w:sz="6" w:space="0" w:color="auto"/>
+              <w:bottom w:val="outset" w:sz="6" w:space="0" w:color="auto"/>
+              <w:right w:val="outset" w:sz="6" w:space="0" w:color="auto"/>
+            </w:tcBorders>
+            <w:vAlign w:val="center"/>
+            <w:hideMark/>
+          </w:tcPr>
+          <w:p>
+            <w:pPr>
+              <w:rPr>
+                <w:rFonts w:ascii="Calibri" w:eastAsia="Times New Roman" w:hAnsi="Calibri" w:cs="Calibri"/>
+                <w:sz w:val="22"/>
+                <w:szCs w:val="22"/>
+              </w:rPr>
+            </w:pPr>
+            <w:r>
+              <w:rPr>
+                <w:rFonts w:ascii="Calibri" w:eastAsia="Times New Roman" w:hAnsi="Calibri" w:cs="Calibri"/>
+                <w:sz w:val="22"/>
+                <w:szCs w:val="22"/>
+              </w:rPr>
+              <w:t>2 camere</w:t>
+            </w:r>
+          </w:p>
+        </w:tc>
+        <w:tc>
+          <w:tcPr>
+            <w:tcW w:w="0" w:type="auto"/>
+            <w:tcBorders>
+              <w:top w:val="outset" w:sz="6" w:space="0" w:color="auto"/>
+              <w:left w:val="outset" w:sz="6" w:space="0" w:color="auto"/>
+              <w:bottom w:val="outset" w:sz="6" w:space="0" w:color="auto"/>
+              <w:right w:val="outset" w:sz="6" w:space="0" w:color="auto"/>
+            </w:tcBorders>
+            <w:vAlign w:val="center"/>
+            <w:hideMark/>
+          </w:tcPr>
+          <w:p>
+            <w:pPr>
+              <w:rPr>
+                <w:rFonts w:ascii="Calibri" w:eastAsia="Times New Roman" w:hAnsi="Calibri" w:cs="Calibri"/>
+                <w:sz w:val="22"/>
+                <w:szCs w:val="22"/>
+              </w:rPr>
+            </w:pPr>
+            <w:r>
+              <w:rPr>
+                <w:rFonts w:ascii="Calibri" w:eastAsia="Times New Roman" w:hAnsi="Calibri" w:cs="Calibri"/>
+                <w:sz w:val="22"/>
+                <w:szCs w:val="22"/>
+              </w:rPr>
+              <w:t>62 mp</w:t>
+            </w:r>
+          </w:p>
+        </w:tc>
+        <w:tc>
+          <w:tcPr>
+            <w:tcW w:w="0" w:type="auto"/>
+            <w:tcBorders>
+              <w:top w:val="outset" w:sz="6" w:space="0" w:color="auto"/>
+              <w:left w:val="outset" w:sz="6" w:space="0" w:color="auto"/>
+              <w:bottom w:val="outset" w:sz="6" w:space="0" w:color="auto"/>
+              <w:right w:val="outset" w:sz="6" w:space="0" w:color="auto"/>
+            </w:tcBorders>
+            <w:vAlign w:val="center"/>
+            <w:hideMark/>
+          </w:tcPr>
+          <w:p>
+            <w:pPr>
+              <w:rPr>
+                <w:rFonts w:ascii="Calibri" w:eastAsia="Times New Roman" w:hAnsi="Calibri" w:cs="Calibri"/>
+                <w:sz w:val="22"/>
+                <w:szCs w:val="22"/>
+              </w:rPr>
+            </w:pPr>
+            <w:r>
+              <w:rPr>
+                <w:rFonts w:ascii="Calibri" w:eastAsia="Times New Roman" w:hAnsi="Calibri" w:cs="Calibri"/>
+                <w:sz w:val="22"/>
+                <w:szCs w:val="22"/>
+              </w:rPr>
+              <w:t>Etaj 3 / 10</w:t>
+            </w:r>
+          </w:p>
+        </w:tc>
+        <w:tc>
+          <w:tcPr>
+            <w:tcW w:w="0" w:type="auto"/>
+            <w:tcBorders>
+              <w:top w:val="outset" w:sz="6" w:space="0" w:color="auto"/>
+              <w:left w:val="outset" w:sz="6" w:space="0" w:color="auto"/>
+              <w:bottom w:val="outset" w:sz="6" w:space="0" w:color="auto"/>
+              <w:right w:val="outset" w:sz="6" w:space="0" w:color="auto"/>
+            </w:tcBorders>
+            <w:vAlign w:val="center"/>
+            <w:hideMark/>
+          </w:tcPr>
+          <w:p>
+            <w:pPr>
+              <w:rPr>
+                <w:rFonts w:ascii="Calibri" w:eastAsia="Times New Roman" w:hAnsi="Calibri" w:cs="Calibri"/>
+                <w:sz w:val="22"/>
+                <w:szCs w:val="22"/>
+              </w:rPr>
+            </w:pPr>
+            <w:r>
+              <w:rPr>
+                <w:rFonts w:ascii="Calibri" w:eastAsia="Times New Roman" w:hAnsi="Calibri" w:cs="Calibri"/>
+                <w:sz w:val="22"/>
+                <w:szCs w:val="22"/>
+              </w:rPr>
+              <w:t>Bloc de apartamente</w:t>
+            </w:r>
+          </w:p>
+        </w:tc>
+        <w:tc>
+          <w:tcPr>
+            <w:tcW w:w="0" w:type="auto"/>
+            <w:tcBorders>
+              <w:top w:val="outset" w:sz="6" w:space="0" w:color="auto"/>
+              <w:left w:val="outset" w:sz="6" w:space="0" w:color="auto"/>
+              <w:bottom w:val="outset" w:sz="6" w:space="0" w:color="auto"/>
+              <w:right w:val="outset" w:sz="6" w:space="0" w:color="auto"/>
+            </w:tcBorders>
+            <w:vAlign w:val="center"/>
+            <w:hideMark/>
+          </w:tcPr>
+          <w:p>
+            <w:pPr>
+              <w:rPr>
+                <w:rFonts w:ascii="Calibri" w:eastAsia="Times New Roman" w:hAnsi="Calibri" w:cs="Calibri"/>
+                <w:sz w:val="22"/>
+                <w:szCs w:val="22"/>
+              </w:rPr>
+            </w:pPr>
+            <w:hyperlink r:id="rId29" w:history="1">
+              <w:r>
+                <w:rPr>
+                  <w:rStyle w:val="Hyperlink"/>
+                  <w:rFonts w:ascii="Calibri" w:eastAsia="Times New Roman" w:hAnsi="Calibri" w:cs="Calibri"/>
+                  <w:sz w:val="22"/>
+                  <w:szCs w:val="22"/>
+                </w:rPr>
+                <w:t>Open</w:t>
+              </w:r>
+            </w:hyperlink>
+          </w:p>
+        </w:tc>
+      </w:tr>
+      <w:tr>
+        <w:tc>
+          <w:tcPr>
+            <w:tcW w:w="0" w:type="auto"/>
+            <w:tcBorders>
+              <w:top w:val="outset" w:sz="6" w:space="0" w:color="auto"/>
+              <w:left w:val="outset" w:sz="6" w:space="0" w:color="auto"/>
+              <w:bottom w:val="outset" w:sz="6" w:space="0" w:color="auto"/>
+              <w:right w:val="outset" w:sz="6" w:space="0" w:color="auto"/>
+            </w:tcBorders>
+            <w:vAlign w:val="center"/>
+            <w:hideMark/>
+          </w:tcPr>
+          <w:p>
+            <w:pPr>
+              <w:rPr>
+                <w:rFonts w:ascii="Calibri" w:eastAsia="Times New Roman" w:hAnsi="Calibri" w:cs="Calibri"/>
+                <w:sz w:val="22"/>
+                <w:szCs w:val="22"/>
+              </w:rPr>
+            </w:pPr>
+            <w:r>
+              <w:rPr>
+                <w:rFonts w:ascii="Calibri" w:eastAsia="Times New Roman" w:hAnsi="Calibri" w:cs="Calibri"/>
+                <w:sz w:val="22"/>
+                <w:szCs w:val="22"/>
+              </w:rPr>
+              <w:t>2 camere</w:t>
+            </w:r>
+          </w:p>
+        </w:tc>
+        <w:tc>
+          <w:tcPr>
+            <w:tcW w:w="0" w:type="auto"/>
+            <w:tcBorders>
+              <w:top w:val="outset" w:sz="6" w:space="0" w:color="auto"/>
+              <w:left w:val="outset" w:sz="6" w:space="0" w:color="auto"/>
+              <w:bottom w:val="outset" w:sz="6" w:space="0" w:color="auto"/>
+              <w:right w:val="outset" w:sz="6" w:space="0" w:color="auto"/>
+            </w:tcBorders>
+            <w:vAlign w:val="center"/>
+            <w:hideMark/>
+          </w:tcPr>
+          <w:p>
+            <w:pPr>
+              <w:rPr>
+                <w:rFonts w:ascii="Calibri" w:eastAsia="Times New Roman" w:hAnsi="Calibri" w:cs="Calibri"/>
+                <w:sz w:val="22"/>
+                <w:szCs w:val="22"/>
+              </w:rPr>
+            </w:pPr>
+            <w:r>
+              <w:rPr>
+                <w:rFonts w:ascii="Calibri" w:eastAsia="Times New Roman" w:hAnsi="Calibri" w:cs="Calibri"/>
+                <w:sz w:val="22"/>
+                <w:szCs w:val="22"/>
+              </w:rPr>
+              <w:t>57 mp</w:t>
+            </w:r>
+          </w:p>
+        </w:tc>
+        <w:tc>
+          <w:tcPr>
+            <w:tcW w:w="0" w:type="auto"/>
+            <w:tcBorders>
+              <w:top w:val="outset" w:sz="6" w:space="0" w:color="auto"/>
+              <w:left w:val="outset" w:sz="6" w:space="0" w:color="auto"/>
+              <w:bottom w:val="outset" w:sz="6" w:space="0" w:color="auto"/>
+              <w:right w:val="outset" w:sz="6" w:space="0" w:color="auto"/>
+            </w:tcBorders>
+            <w:vAlign w:val="center"/>
+            <w:hideMark/>
+          </w:tcPr>
+          <w:p>
+            <w:pPr>
+              <w:rPr>
+                <w:rFonts w:ascii="Calibri" w:eastAsia="Times New Roman" w:hAnsi="Calibri" w:cs="Calibri"/>
+                <w:sz w:val="22"/>
+                <w:szCs w:val="22"/>
+              </w:rPr>
+            </w:pPr>
+            <w:r>
+              <w:rPr>
+                <w:rFonts w:ascii="Calibri" w:eastAsia="Times New Roman" w:hAnsi="Calibri" w:cs="Calibri"/>
+                <w:sz w:val="22"/>
+                <w:szCs w:val="22"/>
+              </w:rPr>
+              <w:t>Etaj 4 / 4</w:t>
+            </w:r>
+          </w:p>
+        </w:tc>
+        <w:tc>
+          <w:tcPr>
+            <w:tcW w:w="0" w:type="auto"/>
+            <w:tcBorders>
+              <w:top w:val="outset" w:sz="6" w:space="0" w:color="auto"/>
+              <w:left w:val="outset" w:sz="6" w:space="0" w:color="auto"/>
+              <w:bottom w:val="outset" w:sz="6" w:space="0" w:color="auto"/>
+              <w:right w:val="outset" w:sz="6" w:space="0" w:color="auto"/>
+            </w:tcBorders>
+            <w:vAlign w:val="center"/>
+            <w:hideMark/>
+          </w:tcPr>
+          <w:p>
+            <w:pPr>
+              <w:rPr>
+                <w:rFonts w:ascii="Calibri" w:eastAsia="Times New Roman" w:hAnsi="Calibri" w:cs="Calibri"/>
+                <w:sz w:val="22"/>
+                <w:szCs w:val="22"/>
+              </w:rPr>
+            </w:pPr>
+            <w:r>
+              <w:rPr>
+                <w:rFonts w:ascii="Calibri" w:eastAsia="Times New Roman" w:hAnsi="Calibri" w:cs="Calibri"/>
+                <w:sz w:val="22"/>
+                <w:szCs w:val="22"/>
+              </w:rPr>
+              <w:t>2025 (Finalizată)</w:t>
+            </w:r>
+          </w:p>
+        </w:tc>
+        <w:tc>
+          <w:tcPr>
+            <w:tcW w:w="0" w:type="auto"/>
+            <w:tcBorders>
+              <w:top w:val="outset" w:sz="6" w:space="0" w:color="auto"/>
+              <w:left w:val="outset" w:sz="6" w:space="0" w:color="auto"/>
+              <w:bottom w:val="outset" w:sz="6" w:space="0" w:color="auto"/>
+              <w:right w:val="outset" w:sz="6" w:space="0" w:color="auto"/>
+            </w:tcBorders>
+            <w:vAlign w:val="center"/>
+            <w:hideMark/>
+          </w:tcPr>
+          <w:p>
+            <w:pPr>
+              <w:rPr>
+                <w:rFonts w:ascii="Calibri" w:eastAsia="Times New Roman" w:hAnsi="Calibri" w:cs="Calibri"/>
+                <w:sz w:val="22"/>
+                <w:szCs w:val="22"/>
+              </w:rPr>
+            </w:pPr>
+            <w:hyperlink r:id="rId30" w:history="1">
+              <w:r>
+                <w:rPr>
+                  <w:rStyle w:val="Hyperlink"/>
+                  <w:rFonts w:ascii="Calibri" w:eastAsia="Times New Roman" w:hAnsi="Calibri" w:cs="Calibri"/>
+                  <w:sz w:val="22"/>
+                  <w:szCs w:val="22"/>
+                </w:rPr>
+                <w:t>Open</w:t>
+              </w:r>
+            </w:hyperlink>
+          </w:p>
+        </w:tc>
+      </w:tr>
+      <w:tr>
+        <w:tc>
+          <w:tcPr>
+            <w:tcW w:w="0" w:type="auto"/>
+            <w:tcBorders>
+              <w:top w:val="outset" w:sz="6" w:space="0" w:color="auto"/>
+              <w:left w:val="outset" w:sz="6" w:space="0" w:color="auto"/>
+              <w:bottom w:val="outset" w:sz="6" w:space="0" w:color="auto"/>
+              <w:right w:val="outset" w:sz="6" w:space="0" w:color="auto"/>
+            </w:tcBorders>
+            <w:vAlign w:val="center"/>
+            <w:hideMark/>
+          </w:tcPr>
+          <w:p>
+            <w:pPr>
+              <w:rPr>
+                <w:rFonts w:ascii="Calibri" w:eastAsia="Times New Roman" w:hAnsi="Calibri" w:cs="Calibri"/>
+                <w:sz w:val="22"/>
+                <w:szCs w:val="22"/>
+              </w:rPr>
+            </w:pPr>
+            <w:r>
+              <w:rPr>
+                <w:rFonts w:ascii="Calibri" w:eastAsia="Times New Roman" w:hAnsi="Calibri" w:cs="Calibri"/>
+                <w:sz w:val="22"/>
+                <w:szCs w:val="22"/>
+              </w:rPr>
+              <w:t>2 camere</w:t>
+            </w:r>
+          </w:p>
+        </w:tc>
+        <w:tc>
+          <w:tcPr>
+            <w:tcW w:w="0" w:type="auto"/>
+            <w:tcBorders>
+              <w:top w:val="outset" w:sz="6" w:space="0" w:color="auto"/>
+              <w:left w:val="outset" w:sz="6" w:space="0" w:color="auto"/>
+              <w:bottom w:val="outset" w:sz="6" w:space="0" w:color="auto"/>
+              <w:right w:val="outset" w:sz="6" w:space="0" w:color="auto"/>
+            </w:tcBorders>
+            <w:vAlign w:val="center"/>
+            <w:hideMark/>
+          </w:tcPr>
+          <w:p>
+            <w:pPr>
+              <w:rPr>
+                <w:rFonts w:ascii="Calibri" w:eastAsia="Times New Roman" w:hAnsi="Calibri" w:cs="Calibri"/>
+                <w:sz w:val="22"/>
+                <w:szCs w:val="22"/>
+              </w:rPr>
+            </w:pPr>
+            <w:r>
+              <w:rPr>
+                <w:rFonts w:ascii="Calibri" w:eastAsia="Times New Roman" w:hAnsi="Calibri" w:cs="Calibri"/>
+                <w:sz w:val="22"/>
+                <w:szCs w:val="22"/>
+              </w:rPr>
+              <w:t>64 mp</w:t>
+            </w:r>
+          </w:p>
+        </w:tc>
+        <w:tc>
+          <w:tcPr>
+            <w:tcW w:w="0" w:type="auto"/>
+            <w:tcBorders>
+              <w:top w:val="outset" w:sz="6" w:space="0" w:color="auto"/>
+              <w:left w:val="outset" w:sz="6" w:space="0" w:color="auto"/>
+              <w:bottom w:val="outset" w:sz="6" w:space="0" w:color="auto"/>
+              <w:right w:val="outset" w:sz="6" w:space="0" w:color="auto"/>
+            </w:tcBorders>
+            <w:vAlign w:val="center"/>
+            <w:hideMark/>
+          </w:tcPr>
+          <w:p>
+            <w:pPr>
+              <w:rPr>
+                <w:rFonts w:ascii="Calibri" w:eastAsia="Times New Roman" w:hAnsi="Calibri" w:cs="Calibri"/>
+                <w:sz w:val="22"/>
+                <w:szCs w:val="22"/>
+              </w:rPr>
+            </w:pPr>
+            <w:r>
+              <w:rPr>
+                <w:rFonts w:ascii="Calibri" w:eastAsia="Times New Roman" w:hAnsi="Calibri" w:cs="Calibri"/>
+                <w:sz w:val="22"/>
+                <w:szCs w:val="22"/>
+              </w:rPr>
+              <w:t>Etaj 1 / 8</w:t>
+            </w:r>
+          </w:p>
+        </w:tc>
+        <w:tc>
+          <w:tcPr>
+            <w:tcW w:w="0" w:type="auto"/>
+            <w:tcBorders>
+              <w:top w:val="outset" w:sz="6" w:space="0" w:color="auto"/>
+              <w:left w:val="outset" w:sz="6" w:space="0" w:color="auto"/>
+              <w:bottom w:val="outset" w:sz="6" w:space="0" w:color="auto"/>
+              <w:right w:val="outset" w:sz="6" w:space="0" w:color="auto"/>
+            </w:tcBorders>
+            <w:vAlign w:val="center"/>
+            <w:hideMark/>
+          </w:tcPr>
+          <w:p>
+            <w:pPr>
+              <w:rPr>
+                <w:rFonts w:ascii="Calibri" w:eastAsia="Times New Roman" w:hAnsi="Calibri" w:cs="Calibri"/>
+                <w:sz w:val="22"/>
+                <w:szCs w:val="22"/>
+              </w:rPr>
+            </w:pPr>
+            <w:r>
+              <w:rPr>
+                <w:rFonts w:ascii="Calibri" w:eastAsia="Times New Roman" w:hAnsi="Calibri" w:cs="Calibri"/>
+                <w:sz w:val="22"/>
+                <w:szCs w:val="22"/>
+              </w:rPr>
+              <w:t>2026</w:t>
+            </w:r>
+          </w:p>
+        </w:tc>
+        <w:tc>
+          <w:tcPr>
+            <w:tcW w:w="0" w:type="auto"/>
+            <w:tcBorders>
+              <w:top w:val="outset" w:sz="6" w:space="0" w:color="auto"/>
+              <w:left w:val="outset" w:sz="6" w:space="0" w:color="auto"/>
+              <w:bottom w:val="outset" w:sz="6" w:space="0" w:color="auto"/>
+              <w:right w:val="outset" w:sz="6" w:space="0" w:color="auto"/>
+            </w:tcBorders>
+            <w:vAlign w:val="center"/>
+            <w:hideMark/>
+          </w:tcPr>
+          <w:p>
+            <w:pPr>
+              <w:rPr>
+                <w:rFonts w:ascii="Calibri" w:eastAsia="Times New Roman" w:hAnsi="Calibri" w:cs="Calibri"/>
+                <w:sz w:val="22"/>
+                <w:szCs w:val="22"/>
+              </w:rPr>
+            </w:pPr>
+            <w:hyperlink r:id="rId31" w:history="1">
+              <w:r>
+                <w:rPr>
+                  <w:rStyle w:val="Hyperlink"/>
+                  <w:rFonts w:ascii="Calibri" w:eastAsia="Times New Roman" w:hAnsi="Calibri" w:cs="Calibri"/>
+                  <w:sz w:val="22"/>
+                  <w:szCs w:val="22"/>
+                </w:rPr>
+                <w:t>Open</w:t>
+              </w:r>
+            </w:hyperlink>
+          </w:p>
+        </w:tc>
+      </w:tr>
+      <w:tr>
+        <w:tc>
+          <w:tcPr>
+            <w:tcW w:w="0" w:type="auto"/>
+            <w:tcBorders>
+              <w:top w:val="outset" w:sz="6" w:space="0" w:color="auto"/>
+              <w:left w:val="outset" w:sz="6" w:space="0" w:color="auto"/>
+              <w:bottom w:val="outset" w:sz="6" w:space="0" w:color="auto"/>
+              <w:right w:val="outset" w:sz="6" w:space="0" w:color="auto"/>
+            </w:tcBorders>
+            <w:vAlign w:val="center"/>
+            <w:hideMark/>
+          </w:tcPr>
+          <w:p>
+            <w:pPr>
+              <w:rPr>
+                <w:rFonts w:ascii="Calibri" w:eastAsia="Times New Roman" w:hAnsi="Calibri" w:cs="Calibri"/>
+                <w:sz w:val="22"/>
+                <w:szCs w:val="22"/>
+              </w:rPr>
+            </w:pPr>
+            <w:r>
+              <w:rPr>
+                <w:rFonts w:ascii="Calibri" w:eastAsia="Times New Roman" w:hAnsi="Calibri" w:cs="Calibri"/>
+                <w:sz w:val="22"/>
+                <w:szCs w:val="22"/>
+              </w:rPr>
+              <w:t>2 camere</w:t>
+            </w:r>
+          </w:p>
+        </w:tc>
+        <w:tc>
+          <w:tcPr>
+            <w:tcW w:w="0" w:type="auto"/>
+            <w:tcBorders>
+              <w:top w:val="outset" w:sz="6" w:space="0" w:color="auto"/>
+              <w:left w:val="outset" w:sz="6" w:space="0" w:color="auto"/>
+              <w:bottom w:val="outset" w:sz="6" w:space="0" w:color="auto"/>
+              <w:right w:val="outset" w:sz="6" w:space="0" w:color="auto"/>
+            </w:tcBorders>
+            <w:vAlign w:val="center"/>
+            <w:hideMark/>
+          </w:tcPr>
+          <w:p>
+            <w:pPr>
+              <w:rPr>
+                <w:rFonts w:ascii="Calibri" w:eastAsia="Times New Roman" w:hAnsi="Calibri" w:cs="Calibri"/>
+                <w:sz w:val="22"/>
+                <w:szCs w:val="22"/>
+              </w:rPr>
+            </w:pPr>
+            <w:r>
+              <w:rPr>
+                <w:rFonts w:ascii="Calibri" w:eastAsia="Times New Roman" w:hAnsi="Calibri" w:cs="Calibri"/>
+                <w:sz w:val="22"/>
+                <w:szCs w:val="22"/>
+              </w:rPr>
+              <w:t>53 mp</w:t>
+            </w:r>
+          </w:p>
+        </w:tc>
+        <w:tc>
+          <w:tcPr>
+            <w:tcW w:w="0" w:type="auto"/>
+            <w:tcBorders>
+              <w:top w:val="outset" w:sz="6" w:space="0" w:color="auto"/>
+              <w:left w:val="outset" w:sz="6" w:space="0" w:color="auto"/>
+              <w:bottom w:val="outset" w:sz="6" w:space="0" w:color="auto"/>
+              <w:right w:val="outset" w:sz="6" w:space="0" w:color="auto"/>
+            </w:tcBorders>
+            <w:vAlign w:val="center"/>
+            <w:hideMark/>
+          </w:tcPr>
+          <w:p>
+            <w:pPr>
+              <w:rPr>
+                <w:rFonts w:ascii="Calibri" w:eastAsia="Times New Roman" w:hAnsi="Calibri" w:cs="Calibri"/>
+                <w:sz w:val="22"/>
+                <w:szCs w:val="22"/>
+              </w:rPr>
+            </w:pPr>
+            <w:r>
+              <w:rPr>
+                <w:rFonts w:ascii="Calibri" w:eastAsia="Times New Roman" w:hAnsi="Calibri" w:cs="Calibri"/>
+                <w:sz w:val="22"/>
+                <w:szCs w:val="22"/>
+              </w:rPr>
+              <w:t>Etaj 6 / 8</w:t>
+            </w:r>
+          </w:p>
+        </w:tc>
+        <w:tc>
+          <w:tcPr>
+            <w:tcW w:w="0" w:type="auto"/>
+            <w:tcBorders>
+              <w:top w:val="outset" w:sz="6" w:space="0" w:color="auto"/>
+              <w:left w:val="outset" w:sz="6" w:space="0" w:color="auto"/>
+              <w:bottom w:val="outset" w:sz="6" w:space="0" w:color="auto"/>
+              <w:right w:val="outset" w:sz="6" w:space="0" w:color="auto"/>
+            </w:tcBorders>
+            <w:vAlign w:val="center"/>
+            <w:hideMark/>
+          </w:tcPr>
+          <w:p>
+            <w:pPr>
+              <w:rPr>
+                <w:rFonts w:ascii="Calibri" w:eastAsia="Times New Roman" w:hAnsi="Calibri" w:cs="Calibri"/>
+                <w:sz w:val="22"/>
+                <w:szCs w:val="22"/>
+              </w:rPr>
+            </w:pPr>
+            <w:r>
+              <w:rPr>
+                <w:rFonts w:ascii="Calibri" w:eastAsia="Times New Roman" w:hAnsi="Calibri" w:cs="Calibri"/>
+                <w:sz w:val="22"/>
+                <w:szCs w:val="22"/>
+              </w:rPr>
+              <w:t>2024 (Finalizată)</w:t>
+            </w:r>
+          </w:p>
+        </w:tc>
+        <w:tc>
+          <w:tcPr>
+            <w:tcW w:w="0" w:type="auto"/>
+            <w:tcBorders>
+              <w:top w:val="outset" w:sz="6" w:space="0" w:color="auto"/>
+              <w:left w:val="outset" w:sz="6" w:space="0" w:color="auto"/>
+              <w:bottom w:val="outset" w:sz="6" w:space="0" w:color="auto"/>
+              <w:right w:val="outset" w:sz="6" w:space="0" w:color="auto"/>
+            </w:tcBorders>
+            <w:vAlign w:val="center"/>
+            <w:hideMark/>
+          </w:tcPr>
+          <w:p>
+            <w:pPr>
+              <w:rPr>
+                <w:rFonts w:ascii="Calibri" w:eastAsia="Times New Roman" w:hAnsi="Calibri" w:cs="Calibri"/>
+                <w:sz w:val="22"/>
+                <w:szCs w:val="22"/>
+              </w:rPr>
+            </w:pPr>
+            <w:hyperlink r:id="rId32" w:history="1">
+              <w:r>
+                <w:rPr>
+                  <w:rStyle w:val="Hyperlink"/>
+                  <w:rFonts w:ascii="Calibri" w:eastAsia="Times New Roman" w:hAnsi="Calibri" w:cs="Calibri"/>
+                  <w:sz w:val="22"/>
+                  <w:szCs w:val="22"/>
+                </w:rPr>
+                <w:t>Open</w:t>
+              </w:r>
+            </w:hyperlink>
+          </w:p>
+        </w:tc>
+      </w:tr>
+      <w:tr>
+        <w:tc>
+          <w:tcPr>
+            <w:tcW w:w="0" w:type="auto"/>
+            <w:tcBorders>
+              <w:top w:val="outset" w:sz="6" w:space="0" w:color="auto"/>
+              <w:left w:val="outset" w:sz="6" w:space="0" w:color="auto"/>
+              <w:bottom w:val="outset" w:sz="6" w:space="0" w:color="auto"/>
+              <w:right w:val="outset" w:sz="6" w:space="0" w:color="auto"/>
+            </w:tcBorders>
+            <w:vAlign w:val="center"/>
+            <w:hideMark/>
+          </w:tcPr>
+          <w:p>
+            <w:pPr>
+              <w:rPr>
+                <w:rFonts w:ascii="Calibri" w:eastAsia="Times New Roman" w:hAnsi="Calibri" w:cs="Calibri"/>
+                <w:sz w:val="22"/>
+                <w:szCs w:val="22"/>
+              </w:rPr>
+            </w:pPr>
+            <w:r>
+              <w:rPr>
+                <w:rFonts w:ascii="Calibri" w:eastAsia="Times New Roman" w:hAnsi="Calibri" w:cs="Calibri"/>
+                <w:sz w:val="22"/>
+                <w:szCs w:val="22"/>
+              </w:rPr>
+              <w:t>2 camere</w:t>
+            </w:r>
+          </w:p>
+        </w:tc>
+        <w:tc>
+          <w:tcPr>
+            <w:tcW w:w="0" w:type="auto"/>
+            <w:tcBorders>
+              <w:top w:val="outset" w:sz="6" w:space="0" w:color="auto"/>
+              <w:left w:val="outset" w:sz="6" w:space="0" w:color="auto"/>
+              <w:bottom w:val="outset" w:sz="6" w:space="0" w:color="auto"/>
+              <w:right w:val="outset" w:sz="6" w:space="0" w:color="auto"/>
+            </w:tcBorders>
+            <w:vAlign w:val="center"/>
+            <w:hideMark/>
+          </w:tcPr>
+          <w:p>
+            <w:pPr>
+              <w:rPr>
+                <w:rFonts w:ascii="Calibri" w:eastAsia="Times New Roman" w:hAnsi="Calibri" w:cs="Calibri"/>
+                <w:sz w:val="22"/>
+                <w:szCs w:val="22"/>
+              </w:rPr>
+            </w:pPr>
+            <w:r>
+              <w:rPr>
+                <w:rFonts w:ascii="Calibri" w:eastAsia="Times New Roman" w:hAnsi="Calibri" w:cs="Calibri"/>
+                <w:sz w:val="22"/>
+                <w:szCs w:val="22"/>
+              </w:rPr>
+              <w:t>65 mp</w:t>
+            </w:r>
+          </w:p>
+        </w:tc>
+        <w:tc>
+          <w:tcPr>
+            <w:tcW w:w="0" w:type="auto"/>
+            <w:tcBorders>
+              <w:top w:val="outset" w:sz="6" w:space="0" w:color="auto"/>
+              <w:left w:val="outset" w:sz="6" w:space="0" w:color="auto"/>
+              <w:bottom w:val="outset" w:sz="6" w:space="0" w:color="auto"/>
+              <w:right w:val="outset" w:sz="6" w:space="0" w:color="auto"/>
+            </w:tcBorders>
+            <w:vAlign w:val="center"/>
+            <w:hideMark/>
+          </w:tcPr>
+          <w:p>
+            <w:pPr>
+              <w:rPr>
+                <w:rFonts w:ascii="Calibri" w:eastAsia="Times New Roman" w:hAnsi="Calibri" w:cs="Calibri"/>
+                <w:sz w:val="22"/>
+                <w:szCs w:val="22"/>
+              </w:rPr>
+            </w:pPr>
+            <w:r>
+              <w:rPr>
+                <w:rFonts w:ascii="Calibri" w:eastAsia="Times New Roman" w:hAnsi="Calibri" w:cs="Calibri"/>
+                <w:sz w:val="22"/>
+                <w:szCs w:val="22"/>
+              </w:rPr>
+              <w:t>Etaj 5 / 6</w:t>
+            </w:r>
+          </w:p>
+        </w:tc>
+        <w:tc>
+          <w:tcPr>
+            <w:tcW w:w="0" w:type="auto"/>
+            <w:tcBorders>
+              <w:top w:val="outset" w:sz="6" w:space="0" w:color="auto"/>
+              <w:left w:val="outset" w:sz="6" w:space="0" w:color="auto"/>
+              <w:bottom w:val="outset" w:sz="6" w:space="0" w:color="auto"/>
+              <w:right w:val="outset" w:sz="6" w:space="0" w:color="auto"/>
+            </w:tcBorders>
+            <w:vAlign w:val="center"/>
+            <w:hideMark/>
+          </w:tcPr>
+          <w:p>
+            <w:pPr>
+              <w:rPr>
+                <w:rFonts w:ascii="Calibri" w:eastAsia="Times New Roman" w:hAnsi="Calibri" w:cs="Calibri"/>
+                <w:sz w:val="22"/>
+                <w:szCs w:val="22"/>
+              </w:rPr>
+            </w:pPr>
+            <w:r>
+              <w:rPr>
+                <w:rFonts w:ascii="Calibri" w:eastAsia="Times New Roman" w:hAnsi="Calibri" w:cs="Calibri"/>
+                <w:sz w:val="22"/>
+                <w:szCs w:val="22"/>
+              </w:rPr>
+              <w:t>2023</w:t>
+            </w:r>
+          </w:p>
+        </w:tc>
+        <w:tc>
+          <w:tcPr>
+            <w:tcW w:w="0" w:type="auto"/>
+            <w:tcBorders>
+              <w:top w:val="outset" w:sz="6" w:space="0" w:color="auto"/>
+              <w:left w:val="outset" w:sz="6" w:space="0" w:color="auto"/>
+              <w:bottom w:val="outset" w:sz="6" w:space="0" w:color="auto"/>
+              <w:right w:val="outset" w:sz="6" w:space="0" w:color="auto"/>
+            </w:tcBorders>
+            <w:vAlign w:val="center"/>
+            <w:hideMark/>
+          </w:tcPr>
+          <w:p>
+            <w:pPr>
+              <w:rPr>
+                <w:rFonts w:ascii="Calibri" w:eastAsia="Times New Roman" w:hAnsi="Calibri" w:cs="Calibri"/>
+                <w:sz w:val="22"/>
+                <w:szCs w:val="22"/>
+              </w:rPr>
+            </w:pPr>
+            <w:hyperlink r:id="rId33" w:history="1">
+              <w:r>
+                <w:rPr>
+                  <w:rStyle w:val="Hyperlink"/>
+                  <w:rFonts w:ascii="Calibri" w:eastAsia="Times New Roman" w:hAnsi="Calibri" w:cs="Calibri"/>
+                  <w:sz w:val="22"/>
+                  <w:szCs w:val="22"/>
+                </w:rPr>
+                <w:t>Open</w:t>
+              </w:r>
+            </w:hyperlink>
+          </w:p>
+        </w:tc>
+      </w:tr>
+      <w:tr>
+        <w:tc>
+          <w:tcPr>
+            <w:tcW w:w="0" w:type="auto"/>
+            <w:tcBorders>
+              <w:top w:val="outset" w:sz="6" w:space="0" w:color="auto"/>
+              <w:left w:val="outset" w:sz="6" w:space="0" w:color="auto"/>
+              <w:bottom w:val="outset" w:sz="6" w:space="0" w:color="auto"/>
+              <w:right w:val="outset" w:sz="6" w:space="0" w:color="auto"/>
+            </w:tcBorders>
+            <w:vAlign w:val="center"/>
+            <w:hideMark/>
+          </w:tcPr>
+          <w:p>
+            <w:pPr>
+              <w:rPr>
+                <w:rFonts w:ascii="Calibri" w:eastAsia="Times New Roman" w:hAnsi="Calibri" w:cs="Calibri"/>
+                <w:sz w:val="22"/>
+                <w:szCs w:val="22"/>
+              </w:rPr>
+            </w:pPr>
+            <w:r>
+              <w:rPr>
+                <w:rFonts w:ascii="Calibri" w:eastAsia="Times New Roman" w:hAnsi="Calibri" w:cs="Calibri"/>
+                <w:sz w:val="22"/>
+                <w:szCs w:val="22"/>
+              </w:rPr>
+              <w:t>2 camere</w:t>
+            </w:r>
+          </w:p>
+        </w:tc>
+        <w:tc>
+          <w:tcPr>
+            <w:tcW w:w="0" w:type="auto"/>
+            <w:tcBorders>
+              <w:top w:val="outset" w:sz="6" w:space="0" w:color="auto"/>
+              <w:left w:val="outset" w:sz="6" w:space="0" w:color="auto"/>
+              <w:bottom w:val="outset" w:sz="6" w:space="0" w:color="auto"/>
+              <w:right w:val="outset" w:sz="6" w:space="0" w:color="auto"/>
+            </w:tcBorders>
+            <w:vAlign w:val="center"/>
+            <w:hideMark/>
+          </w:tcPr>
+          <w:p>
+            <w:pPr>
+              <w:rPr>
+                <w:rFonts w:ascii="Calibri" w:eastAsia="Times New Roman" w:hAnsi="Calibri" w:cs="Calibri"/>
+                <w:sz w:val="22"/>
+                <w:szCs w:val="22"/>
+              </w:rPr>
+            </w:pPr>
+            <w:r>
+              <w:rPr>
+                <w:rFonts w:ascii="Calibri" w:eastAsia="Times New Roman" w:hAnsi="Calibri" w:cs="Calibri"/>
+                <w:sz w:val="22"/>
+                <w:szCs w:val="22"/>
+              </w:rPr>
+              <w:t>57 mp</w:t>
+            </w:r>
+          </w:p>
+        </w:tc>
+        <w:tc>
+          <w:tcPr>
+            <w:tcW w:w="0" w:type="auto"/>
+            <w:tcBorders>
+              <w:top w:val="outset" w:sz="6" w:space="0" w:color="auto"/>
+              <w:left w:val="outset" w:sz="6" w:space="0" w:color="auto"/>
+              <w:bottom w:val="outset" w:sz="6" w:space="0" w:color="auto"/>
+              <w:right w:val="outset" w:sz="6" w:space="0" w:color="auto"/>
+            </w:tcBorders>
+            <w:vAlign w:val="center"/>
+            <w:hideMark/>
+          </w:tcPr>
+          <w:p>
+            <w:pPr>
+              <w:rPr>
+                <w:rFonts w:ascii="Calibri" w:eastAsia="Times New Roman" w:hAnsi="Calibri" w:cs="Calibri"/>
+                <w:sz w:val="22"/>
+                <w:szCs w:val="22"/>
+              </w:rPr>
+            </w:pPr>
+            <w:r>
+              <w:rPr>
+                <w:rFonts w:ascii="Calibri" w:eastAsia="Times New Roman" w:hAnsi="Calibri" w:cs="Calibri"/>
+                <w:sz w:val="22"/>
+                <w:szCs w:val="22"/>
+              </w:rPr>
+              <w:t>Etaj 2 / 5</w:t>
+            </w:r>
+          </w:p>
+        </w:tc>
+        <w:tc>
+          <w:tcPr>
+            <w:tcW w:w="0" w:type="auto"/>
+            <w:tcBorders>
+              <w:top w:val="outset" w:sz="6" w:space="0" w:color="auto"/>
+              <w:left w:val="outset" w:sz="6" w:space="0" w:color="auto"/>
+              <w:bottom w:val="outset" w:sz="6" w:space="0" w:color="auto"/>
+              <w:right w:val="outset" w:sz="6" w:space="0" w:color="auto"/>
+            </w:tcBorders>
+            <w:vAlign w:val="center"/>
+            <w:hideMark/>
+          </w:tcPr>
+          <w:p>
+            <w:pPr>
+              <w:rPr>
+                <w:rFonts w:ascii="Calibri" w:eastAsia="Times New Roman" w:hAnsi="Calibri" w:cs="Calibri"/>
+                <w:sz w:val="22"/>
+                <w:szCs w:val="22"/>
+              </w:rPr>
+            </w:pPr>
+            <w:r>
+              <w:rPr>
+                <w:rFonts w:ascii="Calibri" w:eastAsia="Times New Roman" w:hAnsi="Calibri" w:cs="Calibri"/>
+                <w:sz w:val="22"/>
+                <w:szCs w:val="22"/>
+              </w:rPr>
+              <w:t>2016 (Finalizată)</w:t>
+            </w:r>
+          </w:p>
+        </w:tc>
+        <w:tc>
+          <w:tcPr>
+            <w:tcW w:w="0" w:type="auto"/>
+            <w:tcBorders>
+              <w:top w:val="outset" w:sz="6" w:space="0" w:color="auto"/>
+              <w:left w:val="outset" w:sz="6" w:space="0" w:color="auto"/>
+              <w:bottom w:val="outset" w:sz="6" w:space="0" w:color="auto"/>
+              <w:right w:val="outset" w:sz="6" w:space="0" w:color="auto"/>
+            </w:tcBorders>
+            <w:vAlign w:val="center"/>
+            <w:hideMark/>
+          </w:tcPr>
+          <w:p>
+            <w:pPr>
+              <w:rPr>
+                <w:rFonts w:ascii="Calibri" w:eastAsia="Times New Roman" w:hAnsi="Calibri" w:cs="Calibri"/>
+                <w:sz w:val="22"/>
+                <w:szCs w:val="22"/>
+              </w:rPr>
+            </w:pPr>
+            <w:hyperlink r:id="rId34" w:history="1">
+              <w:r>
+                <w:rPr>
+                  <w:rStyle w:val="Hyperlink"/>
+                  <w:rFonts w:ascii="Calibri" w:eastAsia="Times New Roman" w:hAnsi="Calibri" w:cs="Calibri"/>
+                  <w:sz w:val="22"/>
+                  <w:szCs w:val="22"/>
+                </w:rPr>
+                <w:t>Open</w:t>
+              </w:r>
+            </w:hyperlink>
+          </w:p>
+        </w:tc>
+      </w:tr>
+      <w:tr>
+        <w:tc>
+          <w:tcPr>
+            <w:tcW w:w="0" w:type="auto"/>
+            <w:tcBorders>
+              <w:top w:val="outset" w:sz="6" w:space="0" w:color="auto"/>
+              <w:left w:val="outset" w:sz="6" w:space="0" w:color="auto"/>
+              <w:bottom w:val="outset" w:sz="6" w:space="0" w:color="auto"/>
+              <w:right w:val="outset" w:sz="6" w:space="0" w:color="auto"/>
+            </w:tcBorders>
+            <w:vAlign w:val="center"/>
+            <w:hideMark/>
+          </w:tcPr>
+          <w:p>
+            <w:pPr>
+              <w:rPr>
+                <w:rFonts w:ascii="Calibri" w:eastAsia="Times New Roman" w:hAnsi="Calibri" w:cs="Calibri"/>
+                <w:sz w:val="22"/>
+                <w:szCs w:val="22"/>
+              </w:rPr>
+            </w:pPr>
+            <w:r>
+              <w:rPr>
+                <w:rFonts w:ascii="Calibri" w:eastAsia="Times New Roman" w:hAnsi="Calibri" w:cs="Calibri"/>
+                <w:sz w:val="22"/>
+                <w:szCs w:val="22"/>
+              </w:rPr>
+              <w:t>2 camere</w:t>
+            </w:r>
+          </w:p>
+        </w:tc>
+        <w:tc>
+          <w:tcPr>
+            <w:tcW w:w="0" w:type="auto"/>
+            <w:tcBorders>
+              <w:top w:val="outset" w:sz="6" w:space="0" w:color="auto"/>
+              <w:left w:val="outset" w:sz="6" w:space="0" w:color="auto"/>
+              <w:bottom w:val="outset" w:sz="6" w:space="0" w:color="auto"/>
+              <w:right w:val="outset" w:sz="6" w:space="0" w:color="auto"/>
+            </w:tcBorders>
+            <w:vAlign w:val="center"/>
+            <w:hideMark/>
+          </w:tcPr>
+          <w:p>
+            <w:pPr>
+              <w:rPr>
+                <w:rFonts w:ascii="Calibri" w:eastAsia="Times New Roman" w:hAnsi="Calibri" w:cs="Calibri"/>
+                <w:sz w:val="22"/>
+                <w:szCs w:val="22"/>
+              </w:rPr>
+            </w:pPr>
+            <w:r>
+              <w:rPr>
+                <w:rFonts w:ascii="Calibri" w:eastAsia="Times New Roman" w:hAnsi="Calibri" w:cs="Calibri"/>
+                <w:sz w:val="22"/>
+                <w:szCs w:val="22"/>
+              </w:rPr>
+              <w:t>52 mp</w:t>
+            </w:r>
+          </w:p>
+        </w:tc>
+        <w:tc>
+          <w:tcPr>
+            <w:tcW w:w="0" w:type="auto"/>
+            <w:tcBorders>
+              <w:top w:val="outset" w:sz="6" w:space="0" w:color="auto"/>
+              <w:left w:val="outset" w:sz="6" w:space="0" w:color="auto"/>
+              <w:bottom w:val="outset" w:sz="6" w:space="0" w:color="auto"/>
+              <w:right w:val="outset" w:sz="6" w:space="0" w:color="auto"/>
+            </w:tcBorders>
+            <w:vAlign w:val="center"/>
+            <w:hideMark/>
+          </w:tcPr>
+          <w:p>
+            <w:pPr>
+              <w:rPr>
+                <w:rFonts w:ascii="Calibri" w:eastAsia="Times New Roman" w:hAnsi="Calibri" w:cs="Calibri"/>
+                <w:sz w:val="22"/>
+                <w:szCs w:val="22"/>
+              </w:rPr>
+            </w:pPr>
+            <w:r>
+              <w:rPr>
+                <w:rFonts w:ascii="Calibri" w:eastAsia="Times New Roman" w:hAnsi="Calibri" w:cs="Calibri"/>
+                <w:sz w:val="22"/>
+                <w:szCs w:val="22"/>
+              </w:rPr>
+              <w:t>Etaj 2 / 10</w:t>
+            </w:r>
+          </w:p>
+        </w:tc>
+        <w:tc>
+          <w:tcPr>
+            <w:tcW w:w="0" w:type="auto"/>
+            <w:tcBorders>
+              <w:top w:val="outset" w:sz="6" w:space="0" w:color="auto"/>
+              <w:left w:val="outset" w:sz="6" w:space="0" w:color="auto"/>
+              <w:bottom w:val="outset" w:sz="6" w:space="0" w:color="auto"/>
+              <w:right w:val="outset" w:sz="6" w:space="0" w:color="auto"/>
+            </w:tcBorders>
+            <w:vAlign w:val="center"/>
+            <w:hideMark/>
+          </w:tcPr>
+          <w:p>
+            <w:pPr>
+              <w:rPr>
+                <w:rFonts w:ascii="Calibri" w:eastAsia="Times New Roman" w:hAnsi="Calibri" w:cs="Calibri"/>
+                <w:sz w:val="22"/>
+                <w:szCs w:val="22"/>
+              </w:rPr>
+            </w:pPr>
+            <w:r>
+              <w:rPr>
+                <w:rFonts w:ascii="Calibri" w:eastAsia="Times New Roman" w:hAnsi="Calibri" w:cs="Calibri"/>
+                <w:sz w:val="22"/>
+                <w:szCs w:val="22"/>
+              </w:rPr>
+              <w:t>1982</w:t>
+            </w:r>
+          </w:p>
+        </w:tc>
+        <w:tc>
+          <w:tcPr>
+            <w:tcW w:w="0" w:type="auto"/>
+            <w:tcBorders>
+              <w:top w:val="outset" w:sz="6" w:space="0" w:color="auto"/>
+              <w:left w:val="outset" w:sz="6" w:space="0" w:color="auto"/>
+              <w:bottom w:val="outset" w:sz="6" w:space="0" w:color="auto"/>
+              <w:right w:val="outset" w:sz="6" w:space="0" w:color="auto"/>
+            </w:tcBorders>
+            <w:vAlign w:val="center"/>
+            <w:hideMark/>
+          </w:tcPr>
+          <w:p>
+            <w:pPr>
+              <w:rPr>
+                <w:rFonts w:ascii="Calibri" w:eastAsia="Times New Roman" w:hAnsi="Calibri" w:cs="Calibri"/>
+                <w:sz w:val="22"/>
+                <w:szCs w:val="22"/>
+              </w:rPr>
+            </w:pPr>
+            <w:hyperlink r:id="rId35" w:history="1">
+              <w:r>
+                <w:rPr>
+                  <w:rStyle w:val="Hyperlink"/>
+                  <w:rFonts w:ascii="Calibri" w:eastAsia="Times New Roman" w:hAnsi="Calibri" w:cs="Calibri"/>
+                  <w:sz w:val="22"/>
+                  <w:szCs w:val="22"/>
+                </w:rPr>
+                <w:t>Open</w:t>
+              </w:r>
+            </w:hyperlink>
+          </w:p>
+        </w:tc>
+      </w:tr>
     </w:tbl>
     <w:p>
       <w:pPr>
@@ -3228,7 +3682,7 @@
       </w:pPr>
     </w:p>
     <w:sectPr>
-      <w:pgSz w:w="12240" w:h="15840"/>
+      <w:pgSz w:w="11906" w:h="16838"/>
       <w:pgMar w:top="1440" w:right="1440" w:bottom="1440" w:left="1440" w:header="720" w:footer="720" w:gutter="0"/>
       <w:cols w:space="720"/>
       <w:docGrid w:linePitch="360"/>
@@ -3238,11 +3692,11 @@
 </file>
 
 <file path=word/numbering.xml><?xml version="1.0" encoding="utf-8"?>
-<w:numbering xmlns:wpc="http://schemas.microsoft.com/office/word/2010/wordprocessingCanvas" xmlns:cx="http://schemas.microsoft.com/office/drawing/2014/chartex" xmlns:cx1="http://schemas.microsoft.com/office/drawing/2015/9/8/chartex" xmlns:cx2="http://schemas.microsoft.com/office/drawing/2015/10/21/chartex" xmlns:cx3="http://schemas.microsoft.com/office/drawing/2016/5/9/chartex" xmlns:cx4="http://schemas.microsoft.com/office/drawing/2016/5/10/chartex" xmlns:cx5="http://schemas.microsoft.com/office/drawing/2016/5/11/chartex" xmlns:cx6="http://schemas.microsoft.com/office/drawing/2016/5/12/chartex" xmlns:cx7="http://schemas.microsoft.com/office/drawing/2016/5/13/chartex" xmlns:cx8="http://schemas.microsoft.com/office/drawing/2016/5/14/chartex" xmlns:mc="http://schemas.openxmlformats.org/markup-compatibility/2006" xmlns:aink="http://schemas.microsoft.com/office/drawing/2016/ink" xmlns:am3d="http://schemas.microsoft.com/office/drawing/2017/model3d" xmlns:o="urn:schemas-microsoft-com:office:office" xmlns:oel="http://schemas.microsoft.com/office/2019/extlst" xmlns:r="http://schemas.openxmlformats.org/officeDocument/2006/relationships" xmlns:m="http://schemas.openxmlformats.org/officeDocument/2006/math" xmlns:v="urn:schemas-microsoft-com:vml" xmlns:wp14="http://schemas.microsoft.com/office/word/2010/wordprocessingDrawing" xmlns:wp="http://schemas.openxmlformats.org/drawingml/2006/wordprocessingDrawing" xmlns:w10="urn:schemas-microsoft-com:office:word" xmlns:w="http://schemas.openxmlformats.org/wordprocessingml/2006/main" xmlns:w14="http://schemas.microsoft.com/office/word/2010/wordml" xmlns:w15="http://schemas.microsoft.com/office/word/2012/wordml" xmlns:w16cex="http://schemas.microsoft.com/office/word/2018/wordml/cex" xmlns:w16cid="http://schemas.microsoft.com/office/word/2016/wordml/cid" xmlns:w16="http://schemas.microsoft.com/office/word/2018/wordml" xmlns:w16sdtdh="http://schemas.microsoft.com/office/word/2020/wordml/sdtdatahash" xmlns:w16se="http://schemas.microsoft.com/office/word/2015/wordml/symex" xmlns:wpg="http://schemas.microsoft.com/office/word/2010/wordprocessingGroup" xmlns:wpi="http://schemas.microsoft.com/office/word/2010/wordprocessingInk" xmlns:wne="http://schemas.microsoft.com/office/word/2006/wordml" xmlns:wps="http://schemas.microsoft.com/office/word/2010/wordprocessingShape" mc:Ignorable="w14 w15 w16se w16cid w16 w16cex w16sdtdh wp14">
+<w:numbering xmlns:wpc="http://schemas.microsoft.com/office/word/2010/wordprocessingCanvas" xmlns:cx="http://schemas.microsoft.com/office/drawing/2014/chartex" xmlns:cx1="http://schemas.microsoft.com/office/drawing/2015/9/8/chartex" xmlns:cx2="http://schemas.microsoft.com/office/drawing/2015/10/21/chartex" xmlns:cx3="http://schemas.microsoft.com/office/drawing/2016/5/9/chartex" xmlns:cx4="http://schemas.microsoft.com/office/drawing/2016/5/10/chartex" xmlns:cx5="http://schemas.microsoft.com/office/drawing/2016/5/11/chartex" xmlns:cx6="http://schemas.microsoft.com/office/drawing/2016/5/12/chartex" xmlns:cx7="http://schemas.microsoft.com/office/drawing/2016/5/13/chartex" xmlns:cx8="http://schemas.microsoft.com/office/drawing/2016/5/14/chartex" xmlns:mc="http://schemas.openxmlformats.org/markup-compatibility/2006" xmlns:aink="http://schemas.microsoft.com/office/drawing/2016/ink" xmlns:am3d="http://schemas.microsoft.com/office/drawing/2017/model3d" xmlns:o="urn:schemas-microsoft-com:office:office" xmlns:oel="http://schemas.microsoft.com/office/2019/extlst" xmlns:r="http://schemas.openxmlformats.org/officeDocument/2006/relationships" xmlns:m="http://schemas.openxmlformats.org/officeDocument/2006/math" xmlns:v="urn:schemas-microsoft-com:vml" xmlns:wp14="http://schemas.microsoft.com/office/word/2010/wordprocessingDrawing" xmlns:wp="http://schemas.openxmlformats.org/drawingml/2006/wordprocessingDrawing" xmlns:w10="urn:schemas-microsoft-com:office:word" xmlns:w="http://schemas.openxmlformats.org/wordprocessingml/2006/main" xmlns:w14="http://schemas.microsoft.com/office/word/2010/wordml" xmlns:w15="http://schemas.microsoft.com/office/word/2012/wordml" xmlns:w16cex="http://schemas.microsoft.com/office/word/2018/wordml/cex" xmlns:w16cid="http://schemas.microsoft.com/office/word/2016/wordml/cid" xmlns:w16="http://schemas.microsoft.com/office/word/2018/wordml" xmlns:w16du="http://schemas.microsoft.com/office/word/2023/wordml/word16du" xmlns:w16sdtdh="http://schemas.microsoft.com/office/word/2020/wordml/sdtdatahash" xmlns:w16sdtfl="http://schemas.microsoft.com/office/word/2024/wordml/sdtformatlock" xmlns:w16se="http://schemas.microsoft.com/office/word/2015/wordml/symex" xmlns:wpg="http://schemas.microsoft.com/office/word/2010/wordprocessingGroup" xmlns:wpi="http://schemas.microsoft.com/office/word/2010/wordprocessingInk" xmlns:wne="http://schemas.microsoft.com/office/word/2006/wordml" xmlns:wps="http://schemas.microsoft.com/office/word/2010/wordprocessingShape" mc:Ignorable="w14 w15 w16se w16cid w16 w16cex w16sdtdh w16sdtfl w16du wp14">
   <w:abstractNum w:abstractNumId="0" w15:restartNumberingAfterBreak="0">
-    <w:nsid w:val="48BA47C3"/>
+    <w:nsid w:val="378F1F76"/>
     <w:multiLevelType w:val="multilevel"/>
-    <w:tmpl w:val="8F5403E4"/>
+    <w:tmpl w:val="E536CF54"/>
     <w:lvl w:ilvl="0">
       <w:start w:val="1"/>
       <w:numFmt w:val="bullet"/>
@@ -3389,9 +3843,9 @@
     </w:lvl>
   </w:abstractNum>
   <w:abstractNum w:abstractNumId="1" w15:restartNumberingAfterBreak="0">
-    <w:nsid w:val="5C8D6A22"/>
+    <w:nsid w:val="713B2B7E"/>
     <w:multiLevelType w:val="multilevel"/>
-    <w:tmpl w:val="DD64C874"/>
+    <w:tmpl w:val="54A46C30"/>
     <w:lvl w:ilvl="0">
       <w:start w:val="1"/>
       <w:numFmt w:val="bullet"/>
@@ -3537,22 +3991,22 @@
       </w:rPr>
     </w:lvl>
   </w:abstractNum>
-  <w:num w:numId="1" w16cid:durableId="1094781407">
+  <w:num w:numId="1" w16cid:durableId="899904585">
     <w:abstractNumId w:val="0"/>
   </w:num>
-  <w:num w:numId="2" w16cid:durableId="1556817022">
+  <w:num w:numId="2" w16cid:durableId="1859611744">
     <w:abstractNumId w:val="1"/>
   </w:num>
 </w:numbering>
 </file>
 
 <file path=word/styles.xml><?xml version="1.0" encoding="utf-8"?>
-<w:styles xmlns:mc="http://schemas.openxmlformats.org/markup-compatibility/2006" xmlns:r="http://schemas.openxmlformats.org/officeDocument/2006/relationships" xmlns:w="http://schemas.openxmlformats.org/wordprocessingml/2006/main" xmlns:w14="http://schemas.microsoft.com/office/word/2010/wordml" xmlns:w15="http://schemas.microsoft.com/office/word/2012/wordml" xmlns:w16cex="http://schemas.microsoft.com/office/word/2018/wordml/cex" xmlns:w16cid="http://schemas.microsoft.com/office/word/2016/wordml/cid" xmlns:w16="http://schemas.microsoft.com/office/word/2018/wordml" xmlns:w16sdtdh="http://schemas.microsoft.com/office/word/2020/wordml/sdtdatahash" xmlns:w16se="http://schemas.microsoft.com/office/word/2015/wordml/symex" mc:Ignorable="w14 w15 w16se w16cid w16 w16cex w16sdtdh">
+<w:styles xmlns:mc="http://schemas.openxmlformats.org/markup-compatibility/2006" xmlns:r="http://schemas.openxmlformats.org/officeDocument/2006/relationships" xmlns:w="http://schemas.openxmlformats.org/wordprocessingml/2006/main" xmlns:w14="http://schemas.microsoft.com/office/word/2010/wordml" xmlns:w15="http://schemas.microsoft.com/office/word/2012/wordml" xmlns:w16cex="http://schemas.microsoft.com/office/word/2018/wordml/cex" xmlns:w16cid="http://schemas.microsoft.com/office/word/2016/wordml/cid" xmlns:w16="http://schemas.microsoft.com/office/word/2018/wordml" xmlns:w16du="http://schemas.microsoft.com/office/word/2023/wordml/word16du" xmlns:w16sdtdh="http://schemas.microsoft.com/office/word/2020/wordml/sdtdatahash" xmlns:w16sdtfl="http://schemas.microsoft.com/office/word/2024/wordml/sdtformatlock" xmlns:w16se="http://schemas.microsoft.com/office/word/2015/wordml/symex" mc:Ignorable="w14 w15 w16se w16cid w16 w16cex w16sdtdh w16sdtfl w16du">
   <w:docDefaults>
     <w:rPrDefault>
       <w:rPr>
         <w:rFonts w:ascii="Times New Roman" w:eastAsia="Times New Roman" w:hAnsi="Times New Roman" w:cs="Times New Roman"/>
-        <w:lang w:val="en-US" w:eastAsia="en-US" w:bidi="ar-SA"/>
+        <w:lang w:val="en-GB" w:eastAsia="en-GB" w:bidi="ar-SA"/>
       </w:rPr>
     </w:rPrDefault>
     <w:pPrDefault/>
@@ -4020,7 +4474,7 @@
     <w:semiHidden/>
     <w:rPr>
       <w:rFonts w:asciiTheme="majorHAnsi" w:eastAsiaTheme="majorEastAsia" w:hAnsiTheme="majorHAnsi" w:cstheme="majorBidi"/>
-      <w:color w:val="0F4761" w:themeColor="accent1" w:themeShade="BF"/>
+      <w:color w:val="2F5496" w:themeColor="accent1" w:themeShade="BF"/>
       <w:sz w:val="32"/>
       <w:szCs w:val="32"/>
     </w:rPr>
@@ -4033,7 +4487,7 @@
     <w:semiHidden/>
     <w:rPr>
       <w:rFonts w:asciiTheme="minorHAnsi" w:eastAsiaTheme="majorEastAsia" w:hAnsiTheme="minorHAnsi" w:cstheme="majorBidi"/>
-      <w:color w:val="0F4761" w:themeColor="accent1" w:themeShade="BF"/>
+      <w:color w:val="2F5496" w:themeColor="accent1" w:themeShade="BF"/>
       <w:sz w:val="28"/>
       <w:szCs w:val="28"/>
     </w:rPr>
@@ -4084,39 +4538,39 @@
         <a:sysClr val="window" lastClr="FFFFFF"/>
       </a:lt1>
       <a:dk2>
-        <a:srgbClr val="0E2841"/>
+        <a:srgbClr val="44546A"/>
       </a:dk2>
       <a:lt2>
-        <a:srgbClr val="E8E8E8"/>
+        <a:srgbClr val="E7E6E6"/>
       </a:lt2>
       <a:accent1>
-        <a:srgbClr val="156082"/>
+        <a:srgbClr val="4472C4"/>
       </a:accent1>
       <a:accent2>
-        <a:srgbClr val="E97132"/>
+        <a:srgbClr val="ED7D31"/>
       </a:accent2>
       <a:accent3>
-        <a:srgbClr val="196B24"/>
+        <a:srgbClr val="A5A5A5"/>
       </a:accent3>
       <a:accent4>
-        <a:srgbClr val="0F9ED5"/>
+        <a:srgbClr val="FFC000"/>
       </a:accent4>
       <a:accent5>
-        <a:srgbClr val="A02B93"/>
+        <a:srgbClr val="5B9BD5"/>
       </a:accent5>
       <a:accent6>
-        <a:srgbClr val="4EA72E"/>
+        <a:srgbClr val="70AD47"/>
       </a:accent6>
       <a:hlink>
-        <a:srgbClr val="467886"/>
+        <a:srgbClr val="0563C1"/>
       </a:hlink>
       <a:folHlink>
-        <a:srgbClr val="96607D"/>
+        <a:srgbClr val="954F72"/>
       </a:folHlink>
     </a:clrScheme>
     <a:fontScheme name="Office">
       <a:majorFont>
-        <a:latin typeface="Aptos Display" panose="02110004020202020204"/>
+        <a:latin typeface="Calibri Light" panose="020F0302020204030204"/>
         <a:ea typeface=""/>
         <a:cs typeface=""/>
         <a:font script="Jpan" typeface="游ゴシック Light"/>
@@ -4168,7 +4622,7 @@
         <a:font script="Tfng" typeface="Ebrima"/>
       </a:majorFont>
       <a:minorFont>
-        <a:latin typeface="Aptos" panose="02110004020202020204"/>
+        <a:latin typeface="Calibri" panose="020F0502020204030204"/>
         <a:ea typeface=""/>
         <a:cs typeface=""/>
         <a:font script="Jpan" typeface="游明朝"/>
@@ -4362,7 +4816,7 @@
   <a:extraClrSchemeLst/>
   <a:extLst>
     <a:ext uri="{05A4C25C-085E-4340-85A3-A5531E510DB2}">
-      <thm15:themeFamily xmlns:thm15="http://schemas.microsoft.com/office/thememl/2012/main" name="Office Theme" id="{2E142A2C-CD16-42D6-873A-C26D2A0506FA}" vid="{1BDDFF52-6CD6-40A5-AB3C-68EB2F1E4D0A}"/>
+      <thm15:themeFamily xmlns:thm15="http://schemas.microsoft.com/office/thememl/2012/main" name="Office Theme" id="{62F939B6-93AF-4DB8-9C6B-D6C7DFDC589F}" vid="{4A3C46E8-61CC-4603-A589-7422A47A8E4A}"/>
     </a:ext>
   </a:extLst>
 </a:theme>

</xml_diff>

<commit_message>
Fixed OLX location search
</commit_message>
<xml_diff>
--- a/REW/Reports/RealEstateReport.docx
+++ b/REW/Reports/RealEstateReport.docx
@@ -4,7 +4,7 @@
   <w:body>
     <w:p>
       <w:pPr>
-        <w:divId w:val="1498838526"/>
+        <w:divId w:val="259266845"/>
         <w:rPr>
           <w:rFonts w:eastAsia="Times New Roman"/>
           <w:lang w:val="ro-RO"/>
@@ -17,7 +17,7 @@
           <w:lang w:val="ro-RO"/>
         </w:rPr>
         <w:drawing>
-          <wp:inline distT="0" distB="0" distL="0" distR="0" wp14:anchorId="4191877D" wp14:editId="07079BC2">
+          <wp:inline distT="0" distB="0" distL="0" distR="0">
             <wp:extent cx="7924800" cy="3562350"/>
             <wp:effectExtent l="0" t="0" r="0" b="0"/>
             <wp:docPr id="1" name="Picture 1"/>
@@ -85,7 +85,7 @@
     <w:p>
       <w:pPr>
         <w:pStyle w:val="Heading3"/>
-        <w:divId w:val="1564632999"/>
+        <w:divId w:val="1369724346"/>
         <w:rPr>
           <w:rFonts w:ascii="Calibri" w:eastAsia="Times New Roman" w:hAnsi="Calibri" w:cs="Calibri"/>
           <w:lang w:val="ro-RO"/>
@@ -102,7 +102,7 @@
     <w:p>
       <w:pPr>
         <w:pStyle w:val="NormalWeb"/>
-        <w:divId w:val="1564632999"/>
+        <w:divId w:val="1369724346"/>
         <w:rPr>
           <w:rFonts w:ascii="Calibri" w:hAnsi="Calibri" w:cs="Calibri"/>
           <w:sz w:val="22"/>
@@ -117,13 +117,13 @@
           <w:szCs w:val="22"/>
           <w:lang w:val="ro-RO"/>
         </w:rPr>
-        <w:t>The real estate market in Sector 2 primarily includes two-room apartments, with surface areas ranging from 50.51 sqm to 65 sqm. There are 30 listings available, showcasing various options for buyers.</w:t>
+        <w:t>The real estate market in Sector 3 features listings for 2-room apartments, with surface areas ranging from 50 to 123.2 square meters. A total of 30 listings are available.</w:t>
       </w:r>
     </w:p>
     <w:p>
       <w:pPr>
         <w:pStyle w:val="Heading3"/>
-        <w:divId w:val="1564632999"/>
+        <w:divId w:val="1369724346"/>
         <w:rPr>
           <w:rFonts w:ascii="Calibri" w:eastAsia="Times New Roman" w:hAnsi="Calibri" w:cs="Calibri"/>
           <w:lang w:val="ro-RO"/>
@@ -144,7 +144,7 @@
           <w:numId w:val="1"/>
         </w:numPr>
         <w:spacing w:before="100" w:beforeAutospacing="1" w:after="100" w:afterAutospacing="1"/>
-        <w:divId w:val="1564632999"/>
+        <w:divId w:val="1369724346"/>
         <w:rPr>
           <w:rFonts w:ascii="Calibri" w:eastAsia="Times New Roman" w:hAnsi="Calibri" w:cs="Calibri"/>
           <w:sz w:val="22"/>
@@ -159,7 +159,7 @@
           <w:szCs w:val="22"/>
           <w:lang w:val="ro-RO"/>
         </w:rPr>
-        <w:t>Most apartments have two rooms and vary in size from 50 sqm to 65 sqm.</w:t>
+        <w:t>Most apartments are 2-room units.</w:t>
       </w:r>
     </w:p>
     <w:p>
@@ -169,7 +169,7 @@
           <w:numId w:val="1"/>
         </w:numPr>
         <w:spacing w:before="100" w:beforeAutospacing="1" w:after="100" w:afterAutospacing="1"/>
-        <w:divId w:val="1564632999"/>
+        <w:divId w:val="1369724346"/>
         <w:rPr>
           <w:rFonts w:ascii="Calibri" w:eastAsia="Times New Roman" w:hAnsi="Calibri" w:cs="Calibri"/>
           <w:sz w:val="22"/>
@@ -184,7 +184,7 @@
           <w:szCs w:val="22"/>
           <w:lang w:val="ro-RO"/>
         </w:rPr>
-        <w:t>Several listings are located in newer constructions, with completion dates ranging from 2023 to 2026.</w:t>
+        <w:t>Surface areas vary between approximately 50 and 123.2 square meters.</w:t>
       </w:r>
     </w:p>
     <w:p>
@@ -194,7 +194,7 @@
           <w:numId w:val="1"/>
         </w:numPr>
         <w:spacing w:before="100" w:beforeAutospacing="1" w:after="100" w:afterAutospacing="1"/>
-        <w:divId w:val="1564632999"/>
+        <w:divId w:val="1369724346"/>
         <w:rPr>
           <w:rFonts w:ascii="Calibri" w:eastAsia="Times New Roman" w:hAnsi="Calibri" w:cs="Calibri"/>
           <w:sz w:val="22"/>
@@ -209,7 +209,7 @@
           <w:szCs w:val="22"/>
           <w:lang w:val="ro-RO"/>
         </w:rPr>
-        <w:t>Some apartments offer features like optional parking and modern finishes.</w:t>
+        <w:t>Listings include apartments with gardens or terraces.</w:t>
       </w:r>
     </w:p>
     <w:p>
@@ -219,7 +219,7 @@
           <w:numId w:val="1"/>
         </w:numPr>
         <w:spacing w:before="100" w:beforeAutospacing="1" w:after="100" w:afterAutospacing="1"/>
-        <w:divId w:val="1564632999"/>
+        <w:divId w:val="1369724346"/>
         <w:rPr>
           <w:rFonts w:ascii="Calibri" w:eastAsia="Times New Roman" w:hAnsi="Calibri" w:cs="Calibri"/>
           <w:sz w:val="22"/>
@@ -234,13 +234,13 @@
           <w:szCs w:val="22"/>
           <w:lang w:val="ro-RO"/>
         </w:rPr>
-        <w:t>Listings include both ready-to-move-in and under-construction properties.</w:t>
+        <w:t>Some properties are newly constructed, with completion dates up to 2026.</w:t>
       </w:r>
     </w:p>
     <w:p>
       <w:pPr>
         <w:pStyle w:val="Heading3"/>
-        <w:divId w:val="1564632999"/>
+        <w:divId w:val="1369724346"/>
         <w:rPr>
           <w:rFonts w:ascii="Calibri" w:eastAsia="Times New Roman" w:hAnsi="Calibri" w:cs="Calibri"/>
           <w:lang w:val="ro-RO"/>
@@ -261,7 +261,7 @@
           <w:numId w:val="2"/>
         </w:numPr>
         <w:spacing w:before="100" w:beforeAutospacing="1" w:after="100" w:afterAutospacing="1"/>
-        <w:divId w:val="1564632999"/>
+        <w:divId w:val="1369724346"/>
         <w:rPr>
           <w:rFonts w:ascii="Calibri" w:eastAsia="Times New Roman" w:hAnsi="Calibri" w:cs="Calibri"/>
           <w:sz w:val="22"/>
@@ -276,7 +276,7 @@
           <w:szCs w:val="22"/>
           <w:lang w:val="ro-RO"/>
         </w:rPr>
-        <w:t>Evaluate the apartment’s layout to ensure it meets your needs.</w:t>
+        <w:t>Evaluate the layout to ensure it meets your needs.</w:t>
       </w:r>
     </w:p>
     <w:p>
@@ -286,7 +286,7 @@
           <w:numId w:val="2"/>
         </w:numPr>
         <w:spacing w:before="100" w:beforeAutospacing="1" w:after="100" w:afterAutospacing="1"/>
-        <w:divId w:val="1564632999"/>
+        <w:divId w:val="1369724346"/>
         <w:rPr>
           <w:rFonts w:ascii="Calibri" w:eastAsia="Times New Roman" w:hAnsi="Calibri" w:cs="Calibri"/>
           <w:sz w:val="22"/>
@@ -301,7 +301,7 @@
           <w:szCs w:val="22"/>
           <w:lang w:val="ro-RO"/>
         </w:rPr>
-        <w:t>Consider the total surface area to align with your desired living space.</w:t>
+        <w:t>Compare surface areas to find the right size for your lifestyle.</w:t>
       </w:r>
     </w:p>
     <w:p>
@@ -311,7 +311,7 @@
           <w:numId w:val="2"/>
         </w:numPr>
         <w:spacing w:before="100" w:beforeAutospacing="1" w:after="100" w:afterAutospacing="1"/>
-        <w:divId w:val="1564632999"/>
+        <w:divId w:val="1369724346"/>
         <w:rPr>
           <w:rFonts w:ascii="Calibri" w:eastAsia="Times New Roman" w:hAnsi="Calibri" w:cs="Calibri"/>
           <w:sz w:val="22"/>
@@ -326,13 +326,13 @@
           <w:szCs w:val="22"/>
           <w:lang w:val="ro-RO"/>
         </w:rPr>
-        <w:t>Check accessibility to transport options for convenient commuting.</w:t>
+        <w:t>Consider proximity to transportation options when selecting your property.</w:t>
       </w:r>
     </w:p>
     <w:p>
       <w:pPr>
         <w:pStyle w:val="Heading3"/>
-        <w:divId w:val="1564632999"/>
+        <w:divId w:val="1369724346"/>
         <w:rPr>
           <w:rFonts w:ascii="Calibri" w:eastAsia="Times New Roman" w:hAnsi="Calibri" w:cs="Calibri"/>
           <w:lang w:val="ro-RO"/>
@@ -349,7 +349,7 @@
     <w:p>
       <w:pPr>
         <w:pStyle w:val="NormalWeb"/>
-        <w:divId w:val="1564632999"/>
+        <w:divId w:val="1369724346"/>
         <w:rPr>
           <w:rFonts w:ascii="Calibri" w:hAnsi="Calibri" w:cs="Calibri"/>
           <w:sz w:val="22"/>
@@ -364,7 +364,7 @@
           <w:szCs w:val="22"/>
           <w:lang w:val="ro-RO"/>
         </w:rPr>
-        <w:t>Sector 2 offers a wide range of modern two-room apartments suitable for various preferences and budgets. Explore the listings to find a property that fits your lifestyle and needs.</w:t>
+        <w:t>Sector 3 offers a variety of options for buyers looking for 2-room apartments. Take your time exploring these listings to find the perfect fit for your needs.</w:t>
       </w:r>
     </w:p>
     <w:p>
@@ -380,7 +380,6 @@
           <w:rFonts w:ascii="Calibri" w:eastAsia="Times New Roman" w:hAnsi="Calibri" w:cs="Calibri"/>
           <w:lang w:val="ro-RO"/>
         </w:rPr>
-        <w:lastRenderedPageBreak/>
         <w:t>OLX</w:t>
       </w:r>
     </w:p>
@@ -402,8 +401,8 @@
         <w:tblLook w:val="04A0" w:firstRow="1" w:lastRow="0" w:firstColumn="1" w:lastColumn="0" w:noHBand="0" w:noVBand="1"/>
       </w:tblPr>
       <w:tblGrid>
-        <w:gridCol w:w="8290"/>
-        <w:gridCol w:w="720"/>
+        <w:gridCol w:w="8302"/>
+        <w:gridCol w:w="708"/>
       </w:tblGrid>
       <w:tr>
         <w:trPr>
@@ -441,6 +440,7 @@
                 <w:sz w:val="22"/>
                 <w:szCs w:val="22"/>
               </w:rPr>
+              <w:lastRenderedPageBreak/>
               <w:t>Descriere</w:t>
             </w:r>
           </w:p>
@@ -509,7 +509,7 @@
                 <w:sz w:val="22"/>
                 <w:szCs w:val="22"/>
               </w:rPr>
-              <w:t>Apartament 2 camere acces rapid Sector 6</w:t>
+              <w:t>Pallady-IKEA-Metrou - Parcare Bonus - Dezvoltator</w:t>
             </w:r>
           </w:p>
         </w:tc>
@@ -574,7 +574,7 @@
                 <w:sz w:val="22"/>
                 <w:szCs w:val="22"/>
               </w:rPr>
-              <w:t>Aparatemnt 2 camere, metrou Berceni</w:t>
+              <w:t>Vand apartament 2 camere in Sector 3, zona Nicolae Grigorescu</w:t>
             </w:r>
           </w:p>
         </w:tc>
@@ -639,7 +639,7 @@
                 <w:sz w:val="22"/>
                 <w:szCs w:val="22"/>
               </w:rPr>
-              <w:t>Locuinta spatioasa cu 2 camere, bloc nou - Bd Brancoveanu, Comision 0%</w:t>
+              <w:t>Vanzare apartament 2 camere Nerva Traian-adiacent</w:t>
             </w:r>
           </w:p>
         </w:tc>
@@ -704,7 +704,7 @@
                 <w:sz w:val="22"/>
                 <w:szCs w:val="22"/>
               </w:rPr>
-              <w:t>Pallady-IKEA-Metrou - Parcare Bonus - Dezvoltator</w:t>
+              <w:t>PROPRIETAR Vand Apartament 2 camere mobilat pallady nicolae teclu</w:t>
             </w:r>
           </w:p>
         </w:tc>
@@ -769,7 +769,7 @@
                 <w:sz w:val="22"/>
                 <w:szCs w:val="22"/>
               </w:rPr>
-              <w:t>Apartament modern, Comision 0 - 2 camere spatioase, Metalurgiei, Sect4</w:t>
+              <w:t>Mobilat si utilat modern* etaj 3/4 cu lift* bloc 2017* Decomandat* 50</w:t>
             </w:r>
           </w:p>
         </w:tc>
@@ -834,7 +834,7 @@
                 <w:sz w:val="22"/>
                 <w:szCs w:val="22"/>
               </w:rPr>
-              <w:t>2 Camere - Drumul Taberei, Prelungirea Ghencea - Renovat.</w:t>
+              <w:t>Estoria City 2 camere metrou Finalizat 2025</w:t>
             </w:r>
           </w:p>
         </w:tc>
@@ -899,7 +899,7 @@
                 <w:sz w:val="22"/>
                 <w:szCs w:val="22"/>
               </w:rPr>
-              <w:t>PROPRIETAR Vand Apartament 2 camere mobilat pallady nicolae teclu</w:t>
+              <w:t>Apartament 2 camere cu GRADINA PROPRIE Theodor Pallady,Titan,Metrou</w:t>
             </w:r>
           </w:p>
         </w:tc>
@@ -964,7 +964,7 @@
                 <w:sz w:val="22"/>
                 <w:szCs w:val="22"/>
               </w:rPr>
-              <w:t>Apartament 2 camere - Grozavesti Cotroceni - Onix Residence</w:t>
+              <w:t>Apartament cu terasă și încălzire pe gaz, 72 mp</w:t>
             </w:r>
           </w:p>
         </w:tc>
@@ -1029,7 +1029,7 @@
                 <w:sz w:val="22"/>
                 <w:szCs w:val="22"/>
               </w:rPr>
-              <w:t>2 camere - Complet Renovat - Iancului</w:t>
+              <w:t>Apartament 2 camere Mihai Bravu, Vitan, Dristor</w:t>
             </w:r>
           </w:p>
         </w:tc>
@@ -1094,7 +1094,7 @@
                 <w:sz w:val="22"/>
                 <w:szCs w:val="22"/>
               </w:rPr>
-              <w:t>Comision 0! Apartament nou, 2 camere finisate modern - Bd Metalurgiei</w:t>
+              <w:t>Vand apartament 2 camere Hils Republica, Metrou, Basarabia</w:t>
             </w:r>
           </w:p>
         </w:tc>
@@ -1167,8 +1167,8 @@
         <w:tblLook w:val="04A0" w:firstRow="1" w:lastRow="0" w:firstColumn="1" w:lastColumn="0" w:noHBand="0" w:noVBand="1"/>
       </w:tblPr>
       <w:tblGrid>
-        <w:gridCol w:w="8298"/>
-        <w:gridCol w:w="712"/>
+        <w:gridCol w:w="8301"/>
+        <w:gridCol w:w="709"/>
       </w:tblGrid>
       <w:tr>
         <w:trPr>
@@ -1274,7 +1274,7 @@
                 <w:sz w:val="22"/>
                 <w:szCs w:val="22"/>
               </w:rPr>
-              <w:t>Apartament 2 camere, zona Nord, comision 0. Avantaj cumparator</w:t>
+              <w:t>Apartament 2 camere ultracentral Metrou Dristor Parklake</w:t>
             </w:r>
           </w:p>
         </w:tc>
@@ -1339,7 +1339,7 @@
                 <w:sz w:val="22"/>
                 <w:szCs w:val="22"/>
               </w:rPr>
-              <w:t>DIRECT DEZVOLTATOR I AVRIG RESIDENCE I 2 CAMERE</w:t>
+              <w:t>Apartament 2 camere Dristor Metrou Parklake</w:t>
             </w:r>
           </w:p>
         </w:tc>
@@ -1404,7 +1404,7 @@
                 <w:sz w:val="22"/>
                 <w:szCs w:val="22"/>
               </w:rPr>
-              <w:t>Vanzare 2 cam. DACIA, Piata Gemeni, str. V. Lascar, SU 68mp, ST. 94mp</w:t>
+              <w:t>Apartament 2 camere Dristor 60 mp lângă Metrou</w:t>
             </w:r>
           </w:p>
         </w:tc>
@@ -1469,7 +1469,7 @@
                 <w:sz w:val="22"/>
                 <w:szCs w:val="22"/>
               </w:rPr>
-              <w:t>Apartament 2 camere, lux, bloc 2016 – zonă centrală exclusivistă</w:t>
+              <w:t>AP. 2CAM. IDEAL LOCUINTA SAU INVESTITIE / NOUL PROIECT ROMCO!</w:t>
             </w:r>
           </w:p>
         </w:tc>
@@ -1534,7 +1534,7 @@
                 <w:sz w:val="22"/>
                 <w:szCs w:val="22"/>
               </w:rPr>
-              <w:t>2 CAMERE | GARA OBOR | LOC DE PARCARE OPTIONAL</w:t>
+              <w:t>Pallady 2 camere cu gradina de 123.2 mp, bloc tip boutique</w:t>
             </w:r>
           </w:p>
         </w:tc>
@@ -1599,7 +1599,7 @@
                 <w:sz w:val="22"/>
                 <w:szCs w:val="22"/>
               </w:rPr>
-              <w:t>2 CAMERE | GARA OBOR | LOC DE PARCARE OPTIONAL</w:t>
+              <w:t>Apartament 2 camere Investitie Theodor Pallady Metrou Teclu</w:t>
             </w:r>
           </w:p>
         </w:tc>
@@ -1664,7 +1664,7 @@
                 <w:sz w:val="22"/>
                 <w:szCs w:val="22"/>
               </w:rPr>
-              <w:t>Apartament 2 camere Aviatiei</w:t>
+              <w:t>Apartament 2 camere decomandat complex nou Pallady Nicolae Teclu</w:t>
             </w:r>
           </w:p>
         </w:tc>
@@ -1729,7 +1729,7 @@
                 <w:sz w:val="22"/>
                 <w:szCs w:val="22"/>
               </w:rPr>
-              <w:t>Studio Dublu – Cloud 9 Pipera | Mobilat Nou | Parcare Subterana</w:t>
+              <w:t>2 Camere 8 Minute Metrou 1 Decembrie 1918</w:t>
             </w:r>
           </w:p>
         </w:tc>
@@ -1794,7 +1794,7 @@
                 <w:sz w:val="22"/>
                 <w:szCs w:val="22"/>
               </w:rPr>
-              <w:t>Apartament Complex GREEN POINT Basarabiei, 2 camere si parcare suprat</w:t>
+              <w:t>Apartament 2 camere cu Parcare Finalizat Mutare Rapida</w:t>
             </w:r>
           </w:p>
         </w:tc>
@@ -1859,7 +1859,7 @@
                 <w:sz w:val="22"/>
                 <w:szCs w:val="22"/>
               </w:rPr>
-              <w:t>Apartament 2 CAM, 50mp utili + 4mp logie</w:t>
+              <w:t>AP 2CAM. DECOMANDAT / AUCHAN TITAN,LIDL BRATARII,PARCUL TEILOR!</w:t>
             </w:r>
           </w:p>
         </w:tc>
@@ -1932,11 +1932,11 @@
         <w:tblLook w:val="04A0" w:firstRow="1" w:lastRow="0" w:firstColumn="1" w:lastColumn="0" w:noHBand="0" w:noVBand="1"/>
       </w:tblPr>
       <w:tblGrid>
-        <w:gridCol w:w="1528"/>
-        <w:gridCol w:w="1624"/>
-        <w:gridCol w:w="1654"/>
-        <w:gridCol w:w="3248"/>
-        <w:gridCol w:w="956"/>
+        <w:gridCol w:w="1498"/>
+        <w:gridCol w:w="1591"/>
+        <w:gridCol w:w="1802"/>
+        <w:gridCol w:w="3182"/>
+        <w:gridCol w:w="937"/>
       </w:tblGrid>
       <w:tr>
         <w:trPr>
@@ -2180,67 +2180,75 @@
                 <w:sz w:val="22"/>
                 <w:szCs w:val="22"/>
               </w:rPr>
-              <w:t>53,64 mp</w:t>
-            </w:r>
-          </w:p>
-        </w:tc>
-        <w:tc>
-          <w:tcPr>
-            <w:tcW w:w="0" w:type="auto"/>
-            <w:tcBorders>
-              <w:top w:val="outset" w:sz="6" w:space="0" w:color="auto"/>
-              <w:left w:val="outset" w:sz="6" w:space="0" w:color="auto"/>
-              <w:bottom w:val="outset" w:sz="6" w:space="0" w:color="auto"/>
-              <w:right w:val="outset" w:sz="6" w:space="0" w:color="auto"/>
-            </w:tcBorders>
-            <w:vAlign w:val="center"/>
-            <w:hideMark/>
-          </w:tcPr>
-          <w:p>
-            <w:pPr>
-              <w:rPr>
-                <w:rFonts w:ascii="Calibri" w:eastAsia="Times New Roman" w:hAnsi="Calibri" w:cs="Calibri"/>
-                <w:sz w:val="22"/>
-                <w:szCs w:val="22"/>
-              </w:rPr>
-            </w:pPr>
-            <w:r>
-              <w:rPr>
-                <w:rFonts w:ascii="Calibri" w:eastAsia="Times New Roman" w:hAnsi="Calibri" w:cs="Calibri"/>
-                <w:sz w:val="22"/>
-                <w:szCs w:val="22"/>
-              </w:rPr>
-              <w:t>Etaj 4</w:t>
-            </w:r>
-          </w:p>
-        </w:tc>
-        <w:tc>
-          <w:tcPr>
-            <w:tcW w:w="0" w:type="auto"/>
-            <w:tcBorders>
-              <w:top w:val="outset" w:sz="6" w:space="0" w:color="auto"/>
-              <w:left w:val="outset" w:sz="6" w:space="0" w:color="auto"/>
-              <w:bottom w:val="outset" w:sz="6" w:space="0" w:color="auto"/>
-              <w:right w:val="outset" w:sz="6" w:space="0" w:color="auto"/>
-            </w:tcBorders>
-            <w:vAlign w:val="center"/>
-            <w:hideMark/>
-          </w:tcPr>
-          <w:p>
-            <w:pPr>
-              <w:rPr>
-                <w:rFonts w:ascii="Calibri" w:eastAsia="Times New Roman" w:hAnsi="Calibri" w:cs="Calibri"/>
-                <w:sz w:val="22"/>
-                <w:szCs w:val="22"/>
-              </w:rPr>
-            </w:pPr>
-            <w:r>
-              <w:rPr>
-                <w:rFonts w:ascii="Calibri" w:eastAsia="Times New Roman" w:hAnsi="Calibri" w:cs="Calibri"/>
-                <w:sz w:val="22"/>
-                <w:szCs w:val="22"/>
-              </w:rPr>
-              <w:t>2025</w:t>
+              <w:t>54,92 mp</w:t>
+            </w:r>
+          </w:p>
+        </w:tc>
+        <w:tc>
+          <w:tcPr>
+            <w:tcW w:w="0" w:type="auto"/>
+            <w:tcBorders>
+              <w:top w:val="outset" w:sz="6" w:space="0" w:color="auto"/>
+              <w:left w:val="outset" w:sz="6" w:space="0" w:color="auto"/>
+              <w:bottom w:val="outset" w:sz="6" w:space="0" w:color="auto"/>
+              <w:right w:val="outset" w:sz="6" w:space="0" w:color="auto"/>
+            </w:tcBorders>
+            <w:vAlign w:val="center"/>
+            <w:hideMark/>
+          </w:tcPr>
+          <w:p>
+            <w:pPr>
+              <w:rPr>
+                <w:rFonts w:ascii="Calibri" w:eastAsia="Times New Roman" w:hAnsi="Calibri" w:cs="Calibri"/>
+                <w:sz w:val="22"/>
+                <w:szCs w:val="22"/>
+              </w:rPr>
+            </w:pPr>
+            <w:r>
+              <w:rPr>
+                <w:rFonts w:ascii="Calibri" w:eastAsia="Times New Roman" w:hAnsi="Calibri" w:cs="Calibri"/>
+                <w:sz w:val="22"/>
+                <w:szCs w:val="22"/>
+              </w:rPr>
+              <w:t>Etaj 8 / 11</w:t>
+            </w:r>
+          </w:p>
+        </w:tc>
+        <w:tc>
+          <w:tcPr>
+            <w:tcW w:w="0" w:type="auto"/>
+            <w:tcBorders>
+              <w:top w:val="outset" w:sz="6" w:space="0" w:color="auto"/>
+              <w:left w:val="outset" w:sz="6" w:space="0" w:color="auto"/>
+              <w:bottom w:val="outset" w:sz="6" w:space="0" w:color="auto"/>
+              <w:right w:val="outset" w:sz="6" w:space="0" w:color="auto"/>
+            </w:tcBorders>
+            <w:vAlign w:val="center"/>
+            <w:hideMark/>
+          </w:tcPr>
+          <w:p>
+            <w:pPr>
+              <w:rPr>
+                <w:rFonts w:ascii="Calibri" w:eastAsia="Times New Roman" w:hAnsi="Calibri" w:cs="Calibri"/>
+                <w:sz w:val="22"/>
+                <w:szCs w:val="22"/>
+              </w:rPr>
+            </w:pPr>
+            <w:r>
+              <w:rPr>
+                <w:rFonts w:ascii="Calibri" w:eastAsia="Times New Roman" w:hAnsi="Calibri" w:cs="Calibri"/>
+                <w:sz w:val="22"/>
+                <w:szCs w:val="22"/>
+              </w:rPr>
+              <w:t>2025 (Î</w:t>
+            </w:r>
+            <w:r>
+              <w:rPr>
+                <w:rFonts w:ascii="Calibri" w:eastAsia="Times New Roman" w:hAnsi="Calibri" w:cs="Calibri"/>
+                <w:sz w:val="22"/>
+                <w:szCs w:val="22"/>
+              </w:rPr>
+              <w:t>n construcție)</w:t>
             </w:r>
           </w:p>
         </w:tc>
@@ -2335,37 +2343,37 @@
                 <w:sz w:val="22"/>
                 <w:szCs w:val="22"/>
               </w:rPr>
-              <w:t>50,51 mp</w:t>
-            </w:r>
-          </w:p>
-        </w:tc>
-        <w:tc>
-          <w:tcPr>
-            <w:tcW w:w="0" w:type="auto"/>
-            <w:tcBorders>
-              <w:top w:val="outset" w:sz="6" w:space="0" w:color="auto"/>
-              <w:left w:val="outset" w:sz="6" w:space="0" w:color="auto"/>
-              <w:bottom w:val="outset" w:sz="6" w:space="0" w:color="auto"/>
-              <w:right w:val="outset" w:sz="6" w:space="0" w:color="auto"/>
-            </w:tcBorders>
-            <w:vAlign w:val="center"/>
-            <w:hideMark/>
-          </w:tcPr>
-          <w:p>
-            <w:pPr>
-              <w:rPr>
-                <w:rFonts w:ascii="Calibri" w:eastAsia="Times New Roman" w:hAnsi="Calibri" w:cs="Calibri"/>
-                <w:sz w:val="22"/>
-                <w:szCs w:val="22"/>
-              </w:rPr>
-            </w:pPr>
-            <w:r>
-              <w:rPr>
-                <w:rFonts w:ascii="Calibri" w:eastAsia="Times New Roman" w:hAnsi="Calibri" w:cs="Calibri"/>
-                <w:sz w:val="22"/>
-                <w:szCs w:val="22"/>
-              </w:rPr>
-              <w:t>Etaj 4 / 4</w:t>
+              <w:t>56 mp</w:t>
+            </w:r>
+          </w:p>
+        </w:tc>
+        <w:tc>
+          <w:tcPr>
+            <w:tcW w:w="0" w:type="auto"/>
+            <w:tcBorders>
+              <w:top w:val="outset" w:sz="6" w:space="0" w:color="auto"/>
+              <w:left w:val="outset" w:sz="6" w:space="0" w:color="auto"/>
+              <w:bottom w:val="outset" w:sz="6" w:space="0" w:color="auto"/>
+              <w:right w:val="outset" w:sz="6" w:space="0" w:color="auto"/>
+            </w:tcBorders>
+            <w:vAlign w:val="center"/>
+            <w:hideMark/>
+          </w:tcPr>
+          <w:p>
+            <w:pPr>
+              <w:rPr>
+                <w:rFonts w:ascii="Calibri" w:eastAsia="Times New Roman" w:hAnsi="Calibri" w:cs="Calibri"/>
+                <w:sz w:val="22"/>
+                <w:szCs w:val="22"/>
+              </w:rPr>
+            </w:pPr>
+            <w:r>
+              <w:rPr>
+                <w:rFonts w:ascii="Calibri" w:eastAsia="Times New Roman" w:hAnsi="Calibri" w:cs="Calibri"/>
+                <w:sz w:val="22"/>
+                <w:szCs w:val="22"/>
+              </w:rPr>
+              <w:t>Etaj 3 / 4</w:t>
             </w:r>
           </w:p>
         </w:tc>
@@ -2490,67 +2498,67 @@
                 <w:sz w:val="22"/>
                 <w:szCs w:val="22"/>
               </w:rPr>
-              <w:t>57,38 mp</w:t>
-            </w:r>
-          </w:p>
-        </w:tc>
-        <w:tc>
-          <w:tcPr>
-            <w:tcW w:w="0" w:type="auto"/>
-            <w:tcBorders>
-              <w:top w:val="outset" w:sz="6" w:space="0" w:color="auto"/>
-              <w:left w:val="outset" w:sz="6" w:space="0" w:color="auto"/>
-              <w:bottom w:val="outset" w:sz="6" w:space="0" w:color="auto"/>
-              <w:right w:val="outset" w:sz="6" w:space="0" w:color="auto"/>
-            </w:tcBorders>
-            <w:vAlign w:val="center"/>
-            <w:hideMark/>
-          </w:tcPr>
-          <w:p>
-            <w:pPr>
-              <w:rPr>
-                <w:rFonts w:ascii="Calibri" w:eastAsia="Times New Roman" w:hAnsi="Calibri" w:cs="Calibri"/>
-                <w:sz w:val="22"/>
-                <w:szCs w:val="22"/>
-              </w:rPr>
-            </w:pPr>
-            <w:r>
-              <w:rPr>
-                <w:rFonts w:ascii="Calibri" w:eastAsia="Times New Roman" w:hAnsi="Calibri" w:cs="Calibri"/>
-                <w:sz w:val="22"/>
-                <w:szCs w:val="22"/>
-              </w:rPr>
-              <w:t>Etaj 2</w:t>
-            </w:r>
-          </w:p>
-        </w:tc>
-        <w:tc>
-          <w:tcPr>
-            <w:tcW w:w="0" w:type="auto"/>
-            <w:tcBorders>
-              <w:top w:val="outset" w:sz="6" w:space="0" w:color="auto"/>
-              <w:left w:val="outset" w:sz="6" w:space="0" w:color="auto"/>
-              <w:bottom w:val="outset" w:sz="6" w:space="0" w:color="auto"/>
-              <w:right w:val="outset" w:sz="6" w:space="0" w:color="auto"/>
-            </w:tcBorders>
-            <w:vAlign w:val="center"/>
-            <w:hideMark/>
-          </w:tcPr>
-          <w:p>
-            <w:pPr>
-              <w:rPr>
-                <w:rFonts w:ascii="Calibri" w:eastAsia="Times New Roman" w:hAnsi="Calibri" w:cs="Calibri"/>
-                <w:sz w:val="22"/>
-                <w:szCs w:val="22"/>
-              </w:rPr>
-            </w:pPr>
-            <w:r>
-              <w:rPr>
-                <w:rFonts w:ascii="Calibri" w:eastAsia="Times New Roman" w:hAnsi="Calibri" w:cs="Calibri"/>
-                <w:sz w:val="22"/>
-                <w:szCs w:val="22"/>
-              </w:rPr>
-              <w:t>2025</w:t>
+              <w:t>51,35 mp</w:t>
+            </w:r>
+          </w:p>
+        </w:tc>
+        <w:tc>
+          <w:tcPr>
+            <w:tcW w:w="0" w:type="auto"/>
+            <w:tcBorders>
+              <w:top w:val="outset" w:sz="6" w:space="0" w:color="auto"/>
+              <w:left w:val="outset" w:sz="6" w:space="0" w:color="auto"/>
+              <w:bottom w:val="outset" w:sz="6" w:space="0" w:color="auto"/>
+              <w:right w:val="outset" w:sz="6" w:space="0" w:color="auto"/>
+            </w:tcBorders>
+            <w:vAlign w:val="center"/>
+            <w:hideMark/>
+          </w:tcPr>
+          <w:p>
+            <w:pPr>
+              <w:rPr>
+                <w:rFonts w:ascii="Calibri" w:eastAsia="Times New Roman" w:hAnsi="Calibri" w:cs="Calibri"/>
+                <w:sz w:val="22"/>
+                <w:szCs w:val="22"/>
+              </w:rPr>
+            </w:pPr>
+            <w:r>
+              <w:rPr>
+                <w:rFonts w:ascii="Calibri" w:eastAsia="Times New Roman" w:hAnsi="Calibri" w:cs="Calibri"/>
+                <w:sz w:val="22"/>
+                <w:szCs w:val="22"/>
+              </w:rPr>
+              <w:t>Etaj 1 / 11</w:t>
+            </w:r>
+          </w:p>
+        </w:tc>
+        <w:tc>
+          <w:tcPr>
+            <w:tcW w:w="0" w:type="auto"/>
+            <w:tcBorders>
+              <w:top w:val="outset" w:sz="6" w:space="0" w:color="auto"/>
+              <w:left w:val="outset" w:sz="6" w:space="0" w:color="auto"/>
+              <w:bottom w:val="outset" w:sz="6" w:space="0" w:color="auto"/>
+              <w:right w:val="outset" w:sz="6" w:space="0" w:color="auto"/>
+            </w:tcBorders>
+            <w:vAlign w:val="center"/>
+            <w:hideMark/>
+          </w:tcPr>
+          <w:p>
+            <w:pPr>
+              <w:rPr>
+                <w:rFonts w:ascii="Calibri" w:eastAsia="Times New Roman" w:hAnsi="Calibri" w:cs="Calibri"/>
+                <w:sz w:val="22"/>
+                <w:szCs w:val="22"/>
+              </w:rPr>
+            </w:pPr>
+            <w:r>
+              <w:rPr>
+                <w:rFonts w:ascii="Calibri" w:eastAsia="Times New Roman" w:hAnsi="Calibri" w:cs="Calibri"/>
+                <w:sz w:val="22"/>
+                <w:szCs w:val="22"/>
+              </w:rPr>
+              <w:t>Bloc de apartamente</w:t>
             </w:r>
           </w:p>
         </w:tc>
@@ -2645,67 +2653,67 @@
                 <w:sz w:val="22"/>
                 <w:szCs w:val="22"/>
               </w:rPr>
-              <w:t>62 mp</w:t>
-            </w:r>
-          </w:p>
-        </w:tc>
-        <w:tc>
-          <w:tcPr>
-            <w:tcW w:w="0" w:type="auto"/>
-            <w:tcBorders>
-              <w:top w:val="outset" w:sz="6" w:space="0" w:color="auto"/>
-              <w:left w:val="outset" w:sz="6" w:space="0" w:color="auto"/>
-              <w:bottom w:val="outset" w:sz="6" w:space="0" w:color="auto"/>
-              <w:right w:val="outset" w:sz="6" w:space="0" w:color="auto"/>
-            </w:tcBorders>
-            <w:vAlign w:val="center"/>
-            <w:hideMark/>
-          </w:tcPr>
-          <w:p>
-            <w:pPr>
-              <w:rPr>
-                <w:rFonts w:ascii="Calibri" w:eastAsia="Times New Roman" w:hAnsi="Calibri" w:cs="Calibri"/>
-                <w:sz w:val="22"/>
-                <w:szCs w:val="22"/>
-              </w:rPr>
-            </w:pPr>
-            <w:r>
-              <w:rPr>
-                <w:rFonts w:ascii="Calibri" w:eastAsia="Times New Roman" w:hAnsi="Calibri" w:cs="Calibri"/>
-                <w:sz w:val="22"/>
-                <w:szCs w:val="22"/>
-              </w:rPr>
-              <w:t>Etaj 3 / 10</w:t>
-            </w:r>
-          </w:p>
-        </w:tc>
-        <w:tc>
-          <w:tcPr>
-            <w:tcW w:w="0" w:type="auto"/>
-            <w:tcBorders>
-              <w:top w:val="outset" w:sz="6" w:space="0" w:color="auto"/>
-              <w:left w:val="outset" w:sz="6" w:space="0" w:color="auto"/>
-              <w:bottom w:val="outset" w:sz="6" w:space="0" w:color="auto"/>
-              <w:right w:val="outset" w:sz="6" w:space="0" w:color="auto"/>
-            </w:tcBorders>
-            <w:vAlign w:val="center"/>
-            <w:hideMark/>
-          </w:tcPr>
-          <w:p>
-            <w:pPr>
-              <w:rPr>
-                <w:rFonts w:ascii="Calibri" w:eastAsia="Times New Roman" w:hAnsi="Calibri" w:cs="Calibri"/>
-                <w:sz w:val="22"/>
-                <w:szCs w:val="22"/>
-              </w:rPr>
-            </w:pPr>
-            <w:r>
-              <w:rPr>
-                <w:rFonts w:ascii="Calibri" w:eastAsia="Times New Roman" w:hAnsi="Calibri" w:cs="Calibri"/>
-                <w:sz w:val="22"/>
-                <w:szCs w:val="22"/>
-              </w:rPr>
-              <w:t>Bloc de apartamente</w:t>
+              <w:t>62,7 mp</w:t>
+            </w:r>
+          </w:p>
+        </w:tc>
+        <w:tc>
+          <w:tcPr>
+            <w:tcW w:w="0" w:type="auto"/>
+            <w:tcBorders>
+              <w:top w:val="outset" w:sz="6" w:space="0" w:color="auto"/>
+              <w:left w:val="outset" w:sz="6" w:space="0" w:color="auto"/>
+              <w:bottom w:val="outset" w:sz="6" w:space="0" w:color="auto"/>
+              <w:right w:val="outset" w:sz="6" w:space="0" w:color="auto"/>
+            </w:tcBorders>
+            <w:vAlign w:val="center"/>
+            <w:hideMark/>
+          </w:tcPr>
+          <w:p>
+            <w:pPr>
+              <w:rPr>
+                <w:rFonts w:ascii="Calibri" w:eastAsia="Times New Roman" w:hAnsi="Calibri" w:cs="Calibri"/>
+                <w:sz w:val="22"/>
+                <w:szCs w:val="22"/>
+              </w:rPr>
+            </w:pPr>
+            <w:r>
+              <w:rPr>
+                <w:rFonts w:ascii="Calibri" w:eastAsia="Times New Roman" w:hAnsi="Calibri" w:cs="Calibri"/>
+                <w:sz w:val="22"/>
+                <w:szCs w:val="22"/>
+              </w:rPr>
+              <w:t>Etaj 2 / 3</w:t>
+            </w:r>
+          </w:p>
+        </w:tc>
+        <w:tc>
+          <w:tcPr>
+            <w:tcW w:w="0" w:type="auto"/>
+            <w:tcBorders>
+              <w:top w:val="outset" w:sz="6" w:space="0" w:color="auto"/>
+              <w:left w:val="outset" w:sz="6" w:space="0" w:color="auto"/>
+              <w:bottom w:val="outset" w:sz="6" w:space="0" w:color="auto"/>
+              <w:right w:val="outset" w:sz="6" w:space="0" w:color="auto"/>
+            </w:tcBorders>
+            <w:vAlign w:val="center"/>
+            <w:hideMark/>
+          </w:tcPr>
+          <w:p>
+            <w:pPr>
+              <w:rPr>
+                <w:rFonts w:ascii="Calibri" w:eastAsia="Times New Roman" w:hAnsi="Calibri" w:cs="Calibri"/>
+                <w:sz w:val="22"/>
+                <w:szCs w:val="22"/>
+              </w:rPr>
+            </w:pPr>
+            <w:r>
+              <w:rPr>
+                <w:rFonts w:ascii="Calibri" w:eastAsia="Times New Roman" w:hAnsi="Calibri" w:cs="Calibri"/>
+                <w:sz w:val="22"/>
+                <w:szCs w:val="22"/>
+              </w:rPr>
+              <w:t>2025 (În construcție)</w:t>
             </w:r>
           </w:p>
         </w:tc>
@@ -2800,67 +2808,67 @@
                 <w:sz w:val="22"/>
                 <w:szCs w:val="22"/>
               </w:rPr>
-              <w:t>57 mp</w:t>
-            </w:r>
-          </w:p>
-        </w:tc>
-        <w:tc>
-          <w:tcPr>
-            <w:tcW w:w="0" w:type="auto"/>
-            <w:tcBorders>
-              <w:top w:val="outset" w:sz="6" w:space="0" w:color="auto"/>
-              <w:left w:val="outset" w:sz="6" w:space="0" w:color="auto"/>
-              <w:bottom w:val="outset" w:sz="6" w:space="0" w:color="auto"/>
-              <w:right w:val="outset" w:sz="6" w:space="0" w:color="auto"/>
-            </w:tcBorders>
-            <w:vAlign w:val="center"/>
-            <w:hideMark/>
-          </w:tcPr>
-          <w:p>
-            <w:pPr>
-              <w:rPr>
-                <w:rFonts w:ascii="Calibri" w:eastAsia="Times New Roman" w:hAnsi="Calibri" w:cs="Calibri"/>
-                <w:sz w:val="22"/>
-                <w:szCs w:val="22"/>
-              </w:rPr>
-            </w:pPr>
-            <w:r>
-              <w:rPr>
-                <w:rFonts w:ascii="Calibri" w:eastAsia="Times New Roman" w:hAnsi="Calibri" w:cs="Calibri"/>
-                <w:sz w:val="22"/>
-                <w:szCs w:val="22"/>
-              </w:rPr>
-              <w:t>Etaj 4 / 4</w:t>
-            </w:r>
-          </w:p>
-        </w:tc>
-        <w:tc>
-          <w:tcPr>
-            <w:tcW w:w="0" w:type="auto"/>
-            <w:tcBorders>
-              <w:top w:val="outset" w:sz="6" w:space="0" w:color="auto"/>
-              <w:left w:val="outset" w:sz="6" w:space="0" w:color="auto"/>
-              <w:bottom w:val="outset" w:sz="6" w:space="0" w:color="auto"/>
-              <w:right w:val="outset" w:sz="6" w:space="0" w:color="auto"/>
-            </w:tcBorders>
-            <w:vAlign w:val="center"/>
-            <w:hideMark/>
-          </w:tcPr>
-          <w:p>
-            <w:pPr>
-              <w:rPr>
-                <w:rFonts w:ascii="Calibri" w:eastAsia="Times New Roman" w:hAnsi="Calibri" w:cs="Calibri"/>
-                <w:sz w:val="22"/>
-                <w:szCs w:val="22"/>
-              </w:rPr>
-            </w:pPr>
-            <w:r>
-              <w:rPr>
-                <w:rFonts w:ascii="Calibri" w:eastAsia="Times New Roman" w:hAnsi="Calibri" w:cs="Calibri"/>
-                <w:sz w:val="22"/>
-                <w:szCs w:val="22"/>
-              </w:rPr>
-              <w:t>2025 (Finalizată)</w:t>
+              <w:t>71 mp</w:t>
+            </w:r>
+          </w:p>
+        </w:tc>
+        <w:tc>
+          <w:tcPr>
+            <w:tcW w:w="0" w:type="auto"/>
+            <w:tcBorders>
+              <w:top w:val="outset" w:sz="6" w:space="0" w:color="auto"/>
+              <w:left w:val="outset" w:sz="6" w:space="0" w:color="auto"/>
+              <w:bottom w:val="outset" w:sz="6" w:space="0" w:color="auto"/>
+              <w:right w:val="outset" w:sz="6" w:space="0" w:color="auto"/>
+            </w:tcBorders>
+            <w:vAlign w:val="center"/>
+            <w:hideMark/>
+          </w:tcPr>
+          <w:p>
+            <w:pPr>
+              <w:rPr>
+                <w:rFonts w:ascii="Calibri" w:eastAsia="Times New Roman" w:hAnsi="Calibri" w:cs="Calibri"/>
+                <w:sz w:val="22"/>
+                <w:szCs w:val="22"/>
+              </w:rPr>
+            </w:pPr>
+            <w:r>
+              <w:rPr>
+                <w:rFonts w:ascii="Calibri" w:eastAsia="Times New Roman" w:hAnsi="Calibri" w:cs="Calibri"/>
+                <w:sz w:val="22"/>
+                <w:szCs w:val="22"/>
+              </w:rPr>
+              <w:t>Etaj 11 / 11</w:t>
+            </w:r>
+          </w:p>
+        </w:tc>
+        <w:tc>
+          <w:tcPr>
+            <w:tcW w:w="0" w:type="auto"/>
+            <w:tcBorders>
+              <w:top w:val="outset" w:sz="6" w:space="0" w:color="auto"/>
+              <w:left w:val="outset" w:sz="6" w:space="0" w:color="auto"/>
+              <w:bottom w:val="outset" w:sz="6" w:space="0" w:color="auto"/>
+              <w:right w:val="outset" w:sz="6" w:space="0" w:color="auto"/>
+            </w:tcBorders>
+            <w:vAlign w:val="center"/>
+            <w:hideMark/>
+          </w:tcPr>
+          <w:p>
+            <w:pPr>
+              <w:rPr>
+                <w:rFonts w:ascii="Calibri" w:eastAsia="Times New Roman" w:hAnsi="Calibri" w:cs="Calibri"/>
+                <w:sz w:val="22"/>
+                <w:szCs w:val="22"/>
+              </w:rPr>
+            </w:pPr>
+            <w:r>
+              <w:rPr>
+                <w:rFonts w:ascii="Calibri" w:eastAsia="Times New Roman" w:hAnsi="Calibri" w:cs="Calibri"/>
+                <w:sz w:val="22"/>
+                <w:szCs w:val="22"/>
+              </w:rPr>
+              <w:t>2024 (Finalizată)</w:t>
             </w:r>
           </w:p>
         </w:tc>
@@ -2955,67 +2963,67 @@
                 <w:sz w:val="22"/>
                 <w:szCs w:val="22"/>
               </w:rPr>
-              <w:t>64 mp</w:t>
-            </w:r>
-          </w:p>
-        </w:tc>
-        <w:tc>
-          <w:tcPr>
-            <w:tcW w:w="0" w:type="auto"/>
-            <w:tcBorders>
-              <w:top w:val="outset" w:sz="6" w:space="0" w:color="auto"/>
-              <w:left w:val="outset" w:sz="6" w:space="0" w:color="auto"/>
-              <w:bottom w:val="outset" w:sz="6" w:space="0" w:color="auto"/>
-              <w:right w:val="outset" w:sz="6" w:space="0" w:color="auto"/>
-            </w:tcBorders>
-            <w:vAlign w:val="center"/>
-            <w:hideMark/>
-          </w:tcPr>
-          <w:p>
-            <w:pPr>
-              <w:rPr>
-                <w:rFonts w:ascii="Calibri" w:eastAsia="Times New Roman" w:hAnsi="Calibri" w:cs="Calibri"/>
-                <w:sz w:val="22"/>
-                <w:szCs w:val="22"/>
-              </w:rPr>
-            </w:pPr>
-            <w:r>
-              <w:rPr>
-                <w:rFonts w:ascii="Calibri" w:eastAsia="Times New Roman" w:hAnsi="Calibri" w:cs="Calibri"/>
-                <w:sz w:val="22"/>
-                <w:szCs w:val="22"/>
-              </w:rPr>
-              <w:t>Etaj 1 / 8</w:t>
-            </w:r>
-          </w:p>
-        </w:tc>
-        <w:tc>
-          <w:tcPr>
-            <w:tcW w:w="0" w:type="auto"/>
-            <w:tcBorders>
-              <w:top w:val="outset" w:sz="6" w:space="0" w:color="auto"/>
-              <w:left w:val="outset" w:sz="6" w:space="0" w:color="auto"/>
-              <w:bottom w:val="outset" w:sz="6" w:space="0" w:color="auto"/>
-              <w:right w:val="outset" w:sz="6" w:space="0" w:color="auto"/>
-            </w:tcBorders>
-            <w:vAlign w:val="center"/>
-            <w:hideMark/>
-          </w:tcPr>
-          <w:p>
-            <w:pPr>
-              <w:rPr>
-                <w:rFonts w:ascii="Calibri" w:eastAsia="Times New Roman" w:hAnsi="Calibri" w:cs="Calibri"/>
-                <w:sz w:val="22"/>
-                <w:szCs w:val="22"/>
-              </w:rPr>
-            </w:pPr>
-            <w:r>
-              <w:rPr>
-                <w:rFonts w:ascii="Calibri" w:eastAsia="Times New Roman" w:hAnsi="Calibri" w:cs="Calibri"/>
-                <w:sz w:val="22"/>
-                <w:szCs w:val="22"/>
-              </w:rPr>
-              <w:t>2026</w:t>
+              <w:t>51,45 mp</w:t>
+            </w:r>
+          </w:p>
+        </w:tc>
+        <w:tc>
+          <w:tcPr>
+            <w:tcW w:w="0" w:type="auto"/>
+            <w:tcBorders>
+              <w:top w:val="outset" w:sz="6" w:space="0" w:color="auto"/>
+              <w:left w:val="outset" w:sz="6" w:space="0" w:color="auto"/>
+              <w:bottom w:val="outset" w:sz="6" w:space="0" w:color="auto"/>
+              <w:right w:val="outset" w:sz="6" w:space="0" w:color="auto"/>
+            </w:tcBorders>
+            <w:vAlign w:val="center"/>
+            <w:hideMark/>
+          </w:tcPr>
+          <w:p>
+            <w:pPr>
+              <w:rPr>
+                <w:rFonts w:ascii="Calibri" w:eastAsia="Times New Roman" w:hAnsi="Calibri" w:cs="Calibri"/>
+                <w:sz w:val="22"/>
+                <w:szCs w:val="22"/>
+              </w:rPr>
+            </w:pPr>
+            <w:r>
+              <w:rPr>
+                <w:rFonts w:ascii="Calibri" w:eastAsia="Times New Roman" w:hAnsi="Calibri" w:cs="Calibri"/>
+                <w:sz w:val="22"/>
+                <w:szCs w:val="22"/>
+              </w:rPr>
+              <w:t>Etaj 10 / 11</w:t>
+            </w:r>
+          </w:p>
+        </w:tc>
+        <w:tc>
+          <w:tcPr>
+            <w:tcW w:w="0" w:type="auto"/>
+            <w:tcBorders>
+              <w:top w:val="outset" w:sz="6" w:space="0" w:color="auto"/>
+              <w:left w:val="outset" w:sz="6" w:space="0" w:color="auto"/>
+              <w:bottom w:val="outset" w:sz="6" w:space="0" w:color="auto"/>
+              <w:right w:val="outset" w:sz="6" w:space="0" w:color="auto"/>
+            </w:tcBorders>
+            <w:vAlign w:val="center"/>
+            <w:hideMark/>
+          </w:tcPr>
+          <w:p>
+            <w:pPr>
+              <w:rPr>
+                <w:rFonts w:ascii="Calibri" w:eastAsia="Times New Roman" w:hAnsi="Calibri" w:cs="Calibri"/>
+                <w:sz w:val="22"/>
+                <w:szCs w:val="22"/>
+              </w:rPr>
+            </w:pPr>
+            <w:r>
+              <w:rPr>
+                <w:rFonts w:ascii="Calibri" w:eastAsia="Times New Roman" w:hAnsi="Calibri" w:cs="Calibri"/>
+                <w:sz w:val="22"/>
+                <w:szCs w:val="22"/>
+              </w:rPr>
+              <w:t>2025 (În construcție)</w:t>
             </w:r>
           </w:p>
         </w:tc>
@@ -3110,67 +3118,67 @@
                 <w:sz w:val="22"/>
                 <w:szCs w:val="22"/>
               </w:rPr>
-              <w:t>53 mp</w:t>
-            </w:r>
-          </w:p>
-        </w:tc>
-        <w:tc>
-          <w:tcPr>
-            <w:tcW w:w="0" w:type="auto"/>
-            <w:tcBorders>
-              <w:top w:val="outset" w:sz="6" w:space="0" w:color="auto"/>
-              <w:left w:val="outset" w:sz="6" w:space="0" w:color="auto"/>
-              <w:bottom w:val="outset" w:sz="6" w:space="0" w:color="auto"/>
-              <w:right w:val="outset" w:sz="6" w:space="0" w:color="auto"/>
-            </w:tcBorders>
-            <w:vAlign w:val="center"/>
-            <w:hideMark/>
-          </w:tcPr>
-          <w:p>
-            <w:pPr>
-              <w:rPr>
-                <w:rFonts w:ascii="Calibri" w:eastAsia="Times New Roman" w:hAnsi="Calibri" w:cs="Calibri"/>
-                <w:sz w:val="22"/>
-                <w:szCs w:val="22"/>
-              </w:rPr>
-            </w:pPr>
-            <w:r>
-              <w:rPr>
-                <w:rFonts w:ascii="Calibri" w:eastAsia="Times New Roman" w:hAnsi="Calibri" w:cs="Calibri"/>
-                <w:sz w:val="22"/>
-                <w:szCs w:val="22"/>
-              </w:rPr>
-              <w:t>Etaj 6 / 8</w:t>
-            </w:r>
-          </w:p>
-        </w:tc>
-        <w:tc>
-          <w:tcPr>
-            <w:tcW w:w="0" w:type="auto"/>
-            <w:tcBorders>
-              <w:top w:val="outset" w:sz="6" w:space="0" w:color="auto"/>
-              <w:left w:val="outset" w:sz="6" w:space="0" w:color="auto"/>
-              <w:bottom w:val="outset" w:sz="6" w:space="0" w:color="auto"/>
-              <w:right w:val="outset" w:sz="6" w:space="0" w:color="auto"/>
-            </w:tcBorders>
-            <w:vAlign w:val="center"/>
-            <w:hideMark/>
-          </w:tcPr>
-          <w:p>
-            <w:pPr>
-              <w:rPr>
-                <w:rFonts w:ascii="Calibri" w:eastAsia="Times New Roman" w:hAnsi="Calibri" w:cs="Calibri"/>
-                <w:sz w:val="22"/>
-                <w:szCs w:val="22"/>
-              </w:rPr>
-            </w:pPr>
-            <w:r>
-              <w:rPr>
-                <w:rFonts w:ascii="Calibri" w:eastAsia="Times New Roman" w:hAnsi="Calibri" w:cs="Calibri"/>
-                <w:sz w:val="22"/>
-                <w:szCs w:val="22"/>
-              </w:rPr>
-              <w:t>2024 (Finalizată)</w:t>
+              <w:t>70 mp</w:t>
+            </w:r>
+          </w:p>
+        </w:tc>
+        <w:tc>
+          <w:tcPr>
+            <w:tcW w:w="0" w:type="auto"/>
+            <w:tcBorders>
+              <w:top w:val="outset" w:sz="6" w:space="0" w:color="auto"/>
+              <w:left w:val="outset" w:sz="6" w:space="0" w:color="auto"/>
+              <w:bottom w:val="outset" w:sz="6" w:space="0" w:color="auto"/>
+              <w:right w:val="outset" w:sz="6" w:space="0" w:color="auto"/>
+            </w:tcBorders>
+            <w:vAlign w:val="center"/>
+            <w:hideMark/>
+          </w:tcPr>
+          <w:p>
+            <w:pPr>
+              <w:rPr>
+                <w:rFonts w:ascii="Calibri" w:eastAsia="Times New Roman" w:hAnsi="Calibri" w:cs="Calibri"/>
+                <w:sz w:val="22"/>
+                <w:szCs w:val="22"/>
+              </w:rPr>
+            </w:pPr>
+            <w:r>
+              <w:rPr>
+                <w:rFonts w:ascii="Calibri" w:eastAsia="Times New Roman" w:hAnsi="Calibri" w:cs="Calibri"/>
+                <w:sz w:val="22"/>
+                <w:szCs w:val="22"/>
+              </w:rPr>
+              <w:t>Etaj 2 / 4</w:t>
+            </w:r>
+          </w:p>
+        </w:tc>
+        <w:tc>
+          <w:tcPr>
+            <w:tcW w:w="0" w:type="auto"/>
+            <w:tcBorders>
+              <w:top w:val="outset" w:sz="6" w:space="0" w:color="auto"/>
+              <w:left w:val="outset" w:sz="6" w:space="0" w:color="auto"/>
+              <w:bottom w:val="outset" w:sz="6" w:space="0" w:color="auto"/>
+              <w:right w:val="outset" w:sz="6" w:space="0" w:color="auto"/>
+            </w:tcBorders>
+            <w:vAlign w:val="center"/>
+            <w:hideMark/>
+          </w:tcPr>
+          <w:p>
+            <w:pPr>
+              <w:rPr>
+                <w:rFonts w:ascii="Calibri" w:eastAsia="Times New Roman" w:hAnsi="Calibri" w:cs="Calibri"/>
+                <w:sz w:val="22"/>
+                <w:szCs w:val="22"/>
+              </w:rPr>
+            </w:pPr>
+            <w:r>
+              <w:rPr>
+                <w:rFonts w:ascii="Calibri" w:eastAsia="Times New Roman" w:hAnsi="Calibri" w:cs="Calibri"/>
+                <w:sz w:val="22"/>
+                <w:szCs w:val="22"/>
+              </w:rPr>
+              <w:t>2026 (În construcție)</w:t>
             </w:r>
           </w:p>
         </w:tc>
@@ -3265,67 +3273,67 @@
                 <w:sz w:val="22"/>
                 <w:szCs w:val="22"/>
               </w:rPr>
-              <w:t>65 mp</w:t>
-            </w:r>
-          </w:p>
-        </w:tc>
-        <w:tc>
-          <w:tcPr>
-            <w:tcW w:w="0" w:type="auto"/>
-            <w:tcBorders>
-              <w:top w:val="outset" w:sz="6" w:space="0" w:color="auto"/>
-              <w:left w:val="outset" w:sz="6" w:space="0" w:color="auto"/>
-              <w:bottom w:val="outset" w:sz="6" w:space="0" w:color="auto"/>
-              <w:right w:val="outset" w:sz="6" w:space="0" w:color="auto"/>
-            </w:tcBorders>
-            <w:vAlign w:val="center"/>
-            <w:hideMark/>
-          </w:tcPr>
-          <w:p>
-            <w:pPr>
-              <w:rPr>
-                <w:rFonts w:ascii="Calibri" w:eastAsia="Times New Roman" w:hAnsi="Calibri" w:cs="Calibri"/>
-                <w:sz w:val="22"/>
-                <w:szCs w:val="22"/>
-              </w:rPr>
-            </w:pPr>
-            <w:r>
-              <w:rPr>
-                <w:rFonts w:ascii="Calibri" w:eastAsia="Times New Roman" w:hAnsi="Calibri" w:cs="Calibri"/>
-                <w:sz w:val="22"/>
-                <w:szCs w:val="22"/>
-              </w:rPr>
-              <w:t>Etaj 5 / 6</w:t>
-            </w:r>
-          </w:p>
-        </w:tc>
-        <w:tc>
-          <w:tcPr>
-            <w:tcW w:w="0" w:type="auto"/>
-            <w:tcBorders>
-              <w:top w:val="outset" w:sz="6" w:space="0" w:color="auto"/>
-              <w:left w:val="outset" w:sz="6" w:space="0" w:color="auto"/>
-              <w:bottom w:val="outset" w:sz="6" w:space="0" w:color="auto"/>
-              <w:right w:val="outset" w:sz="6" w:space="0" w:color="auto"/>
-            </w:tcBorders>
-            <w:vAlign w:val="center"/>
-            <w:hideMark/>
-          </w:tcPr>
-          <w:p>
-            <w:pPr>
-              <w:rPr>
-                <w:rFonts w:ascii="Calibri" w:eastAsia="Times New Roman" w:hAnsi="Calibri" w:cs="Calibri"/>
-                <w:sz w:val="22"/>
-                <w:szCs w:val="22"/>
-              </w:rPr>
-            </w:pPr>
-            <w:r>
-              <w:rPr>
-                <w:rFonts w:ascii="Calibri" w:eastAsia="Times New Roman" w:hAnsi="Calibri" w:cs="Calibri"/>
-                <w:sz w:val="22"/>
-                <w:szCs w:val="22"/>
-              </w:rPr>
-              <w:t>2023</w:t>
+              <w:t>63,8 mp</w:t>
+            </w:r>
+          </w:p>
+        </w:tc>
+        <w:tc>
+          <w:tcPr>
+            <w:tcW w:w="0" w:type="auto"/>
+            <w:tcBorders>
+              <w:top w:val="outset" w:sz="6" w:space="0" w:color="auto"/>
+              <w:left w:val="outset" w:sz="6" w:space="0" w:color="auto"/>
+              <w:bottom w:val="outset" w:sz="6" w:space="0" w:color="auto"/>
+              <w:right w:val="outset" w:sz="6" w:space="0" w:color="auto"/>
+            </w:tcBorders>
+            <w:vAlign w:val="center"/>
+            <w:hideMark/>
+          </w:tcPr>
+          <w:p>
+            <w:pPr>
+              <w:rPr>
+                <w:rFonts w:ascii="Calibri" w:eastAsia="Times New Roman" w:hAnsi="Calibri" w:cs="Calibri"/>
+                <w:sz w:val="22"/>
+                <w:szCs w:val="22"/>
+              </w:rPr>
+            </w:pPr>
+            <w:r>
+              <w:rPr>
+                <w:rFonts w:ascii="Calibri" w:eastAsia="Times New Roman" w:hAnsi="Calibri" w:cs="Calibri"/>
+                <w:sz w:val="22"/>
+                <w:szCs w:val="22"/>
+              </w:rPr>
+              <w:t>Etaj 1 / 3</w:t>
+            </w:r>
+          </w:p>
+        </w:tc>
+        <w:tc>
+          <w:tcPr>
+            <w:tcW w:w="0" w:type="auto"/>
+            <w:tcBorders>
+              <w:top w:val="outset" w:sz="6" w:space="0" w:color="auto"/>
+              <w:left w:val="outset" w:sz="6" w:space="0" w:color="auto"/>
+              <w:bottom w:val="outset" w:sz="6" w:space="0" w:color="auto"/>
+              <w:right w:val="outset" w:sz="6" w:space="0" w:color="auto"/>
+            </w:tcBorders>
+            <w:vAlign w:val="center"/>
+            <w:hideMark/>
+          </w:tcPr>
+          <w:p>
+            <w:pPr>
+              <w:rPr>
+                <w:rFonts w:ascii="Calibri" w:eastAsia="Times New Roman" w:hAnsi="Calibri" w:cs="Calibri"/>
+                <w:sz w:val="22"/>
+                <w:szCs w:val="22"/>
+              </w:rPr>
+            </w:pPr>
+            <w:r>
+              <w:rPr>
+                <w:rFonts w:ascii="Calibri" w:eastAsia="Times New Roman" w:hAnsi="Calibri" w:cs="Calibri"/>
+                <w:sz w:val="22"/>
+                <w:szCs w:val="22"/>
+              </w:rPr>
+              <w:t>2025 (În construcție)</w:t>
             </w:r>
           </w:p>
         </w:tc>
@@ -3420,67 +3428,67 @@
                 <w:sz w:val="22"/>
                 <w:szCs w:val="22"/>
               </w:rPr>
-              <w:t>57 mp</w:t>
-            </w:r>
-          </w:p>
-        </w:tc>
-        <w:tc>
-          <w:tcPr>
-            <w:tcW w:w="0" w:type="auto"/>
-            <w:tcBorders>
-              <w:top w:val="outset" w:sz="6" w:space="0" w:color="auto"/>
-              <w:left w:val="outset" w:sz="6" w:space="0" w:color="auto"/>
-              <w:bottom w:val="outset" w:sz="6" w:space="0" w:color="auto"/>
-              <w:right w:val="outset" w:sz="6" w:space="0" w:color="auto"/>
-            </w:tcBorders>
-            <w:vAlign w:val="center"/>
-            <w:hideMark/>
-          </w:tcPr>
-          <w:p>
-            <w:pPr>
-              <w:rPr>
-                <w:rFonts w:ascii="Calibri" w:eastAsia="Times New Roman" w:hAnsi="Calibri" w:cs="Calibri"/>
-                <w:sz w:val="22"/>
-                <w:szCs w:val="22"/>
-              </w:rPr>
-            </w:pPr>
-            <w:r>
-              <w:rPr>
-                <w:rFonts w:ascii="Calibri" w:eastAsia="Times New Roman" w:hAnsi="Calibri" w:cs="Calibri"/>
-                <w:sz w:val="22"/>
-                <w:szCs w:val="22"/>
-              </w:rPr>
-              <w:t>Etaj 2 / 5</w:t>
-            </w:r>
-          </w:p>
-        </w:tc>
-        <w:tc>
-          <w:tcPr>
-            <w:tcW w:w="0" w:type="auto"/>
-            <w:tcBorders>
-              <w:top w:val="outset" w:sz="6" w:space="0" w:color="auto"/>
-              <w:left w:val="outset" w:sz="6" w:space="0" w:color="auto"/>
-              <w:bottom w:val="outset" w:sz="6" w:space="0" w:color="auto"/>
-              <w:right w:val="outset" w:sz="6" w:space="0" w:color="auto"/>
-            </w:tcBorders>
-            <w:vAlign w:val="center"/>
-            <w:hideMark/>
-          </w:tcPr>
-          <w:p>
-            <w:pPr>
-              <w:rPr>
-                <w:rFonts w:ascii="Calibri" w:eastAsia="Times New Roman" w:hAnsi="Calibri" w:cs="Calibri"/>
-                <w:sz w:val="22"/>
-                <w:szCs w:val="22"/>
-              </w:rPr>
-            </w:pPr>
-            <w:r>
-              <w:rPr>
-                <w:rFonts w:ascii="Calibri" w:eastAsia="Times New Roman" w:hAnsi="Calibri" w:cs="Calibri"/>
-                <w:sz w:val="22"/>
-                <w:szCs w:val="22"/>
-              </w:rPr>
-              <w:t>2016 (Finalizată)</w:t>
+              <w:t>67,65 mp</w:t>
+            </w:r>
+          </w:p>
+        </w:tc>
+        <w:tc>
+          <w:tcPr>
+            <w:tcW w:w="0" w:type="auto"/>
+            <w:tcBorders>
+              <w:top w:val="outset" w:sz="6" w:space="0" w:color="auto"/>
+              <w:left w:val="outset" w:sz="6" w:space="0" w:color="auto"/>
+              <w:bottom w:val="outset" w:sz="6" w:space="0" w:color="auto"/>
+              <w:right w:val="outset" w:sz="6" w:space="0" w:color="auto"/>
+            </w:tcBorders>
+            <w:vAlign w:val="center"/>
+            <w:hideMark/>
+          </w:tcPr>
+          <w:p>
+            <w:pPr>
+              <w:rPr>
+                <w:rFonts w:ascii="Calibri" w:eastAsia="Times New Roman" w:hAnsi="Calibri" w:cs="Calibri"/>
+                <w:sz w:val="22"/>
+                <w:szCs w:val="22"/>
+              </w:rPr>
+            </w:pPr>
+            <w:r>
+              <w:rPr>
+                <w:rFonts w:ascii="Calibri" w:eastAsia="Times New Roman" w:hAnsi="Calibri" w:cs="Calibri"/>
+                <w:sz w:val="22"/>
+                <w:szCs w:val="22"/>
+              </w:rPr>
+              <w:t>Parter / 5</w:t>
+            </w:r>
+          </w:p>
+        </w:tc>
+        <w:tc>
+          <w:tcPr>
+            <w:tcW w:w="0" w:type="auto"/>
+            <w:tcBorders>
+              <w:top w:val="outset" w:sz="6" w:space="0" w:color="auto"/>
+              <w:left w:val="outset" w:sz="6" w:space="0" w:color="auto"/>
+              <w:bottom w:val="outset" w:sz="6" w:space="0" w:color="auto"/>
+              <w:right w:val="outset" w:sz="6" w:space="0" w:color="auto"/>
+            </w:tcBorders>
+            <w:vAlign w:val="center"/>
+            <w:hideMark/>
+          </w:tcPr>
+          <w:p>
+            <w:pPr>
+              <w:rPr>
+                <w:rFonts w:ascii="Calibri" w:eastAsia="Times New Roman" w:hAnsi="Calibri" w:cs="Calibri"/>
+                <w:sz w:val="22"/>
+                <w:szCs w:val="22"/>
+              </w:rPr>
+            </w:pPr>
+            <w:r>
+              <w:rPr>
+                <w:rFonts w:ascii="Calibri" w:eastAsia="Times New Roman" w:hAnsi="Calibri" w:cs="Calibri"/>
+                <w:sz w:val="22"/>
+                <w:szCs w:val="22"/>
+              </w:rPr>
+              <w:t>2025 (Finalizată)</w:t>
             </w:r>
           </w:p>
         </w:tc>
@@ -3575,67 +3583,67 @@
                 <w:sz w:val="22"/>
                 <w:szCs w:val="22"/>
               </w:rPr>
-              <w:t>52 mp</w:t>
-            </w:r>
-          </w:p>
-        </w:tc>
-        <w:tc>
-          <w:tcPr>
-            <w:tcW w:w="0" w:type="auto"/>
-            <w:tcBorders>
-              <w:top w:val="outset" w:sz="6" w:space="0" w:color="auto"/>
-              <w:left w:val="outset" w:sz="6" w:space="0" w:color="auto"/>
-              <w:bottom w:val="outset" w:sz="6" w:space="0" w:color="auto"/>
-              <w:right w:val="outset" w:sz="6" w:space="0" w:color="auto"/>
-            </w:tcBorders>
-            <w:vAlign w:val="center"/>
-            <w:hideMark/>
-          </w:tcPr>
-          <w:p>
-            <w:pPr>
-              <w:rPr>
-                <w:rFonts w:ascii="Calibri" w:eastAsia="Times New Roman" w:hAnsi="Calibri" w:cs="Calibri"/>
-                <w:sz w:val="22"/>
-                <w:szCs w:val="22"/>
-              </w:rPr>
-            </w:pPr>
-            <w:r>
-              <w:rPr>
-                <w:rFonts w:ascii="Calibri" w:eastAsia="Times New Roman" w:hAnsi="Calibri" w:cs="Calibri"/>
-                <w:sz w:val="22"/>
-                <w:szCs w:val="22"/>
-              </w:rPr>
-              <w:t>Etaj 2 / 10</w:t>
-            </w:r>
-          </w:p>
-        </w:tc>
-        <w:tc>
-          <w:tcPr>
-            <w:tcW w:w="0" w:type="auto"/>
-            <w:tcBorders>
-              <w:top w:val="outset" w:sz="6" w:space="0" w:color="auto"/>
-              <w:left w:val="outset" w:sz="6" w:space="0" w:color="auto"/>
-              <w:bottom w:val="outset" w:sz="6" w:space="0" w:color="auto"/>
-              <w:right w:val="outset" w:sz="6" w:space="0" w:color="auto"/>
-            </w:tcBorders>
-            <w:vAlign w:val="center"/>
-            <w:hideMark/>
-          </w:tcPr>
-          <w:p>
-            <w:pPr>
-              <w:rPr>
-                <w:rFonts w:ascii="Calibri" w:eastAsia="Times New Roman" w:hAnsi="Calibri" w:cs="Calibri"/>
-                <w:sz w:val="22"/>
-                <w:szCs w:val="22"/>
-              </w:rPr>
-            </w:pPr>
-            <w:r>
-              <w:rPr>
-                <w:rFonts w:ascii="Calibri" w:eastAsia="Times New Roman" w:hAnsi="Calibri" w:cs="Calibri"/>
-                <w:sz w:val="22"/>
-                <w:szCs w:val="22"/>
-              </w:rPr>
-              <w:t>1982</w:t>
+              <w:t>61,51 mp</w:t>
+            </w:r>
+          </w:p>
+        </w:tc>
+        <w:tc>
+          <w:tcPr>
+            <w:tcW w:w="0" w:type="auto"/>
+            <w:tcBorders>
+              <w:top w:val="outset" w:sz="6" w:space="0" w:color="auto"/>
+              <w:left w:val="outset" w:sz="6" w:space="0" w:color="auto"/>
+              <w:bottom w:val="outset" w:sz="6" w:space="0" w:color="auto"/>
+              <w:right w:val="outset" w:sz="6" w:space="0" w:color="auto"/>
+            </w:tcBorders>
+            <w:vAlign w:val="center"/>
+            <w:hideMark/>
+          </w:tcPr>
+          <w:p>
+            <w:pPr>
+              <w:rPr>
+                <w:rFonts w:ascii="Calibri" w:eastAsia="Times New Roman" w:hAnsi="Calibri" w:cs="Calibri"/>
+                <w:sz w:val="22"/>
+                <w:szCs w:val="22"/>
+              </w:rPr>
+            </w:pPr>
+            <w:r>
+              <w:rPr>
+                <w:rFonts w:ascii="Calibri" w:eastAsia="Times New Roman" w:hAnsi="Calibri" w:cs="Calibri"/>
+                <w:sz w:val="22"/>
+                <w:szCs w:val="22"/>
+              </w:rPr>
+              <w:t>Etaj 1 / 3</w:t>
+            </w:r>
+          </w:p>
+        </w:tc>
+        <w:tc>
+          <w:tcPr>
+            <w:tcW w:w="0" w:type="auto"/>
+            <w:tcBorders>
+              <w:top w:val="outset" w:sz="6" w:space="0" w:color="auto"/>
+              <w:left w:val="outset" w:sz="6" w:space="0" w:color="auto"/>
+              <w:bottom w:val="outset" w:sz="6" w:space="0" w:color="auto"/>
+              <w:right w:val="outset" w:sz="6" w:space="0" w:color="auto"/>
+            </w:tcBorders>
+            <w:vAlign w:val="center"/>
+            <w:hideMark/>
+          </w:tcPr>
+          <w:p>
+            <w:pPr>
+              <w:rPr>
+                <w:rFonts w:ascii="Calibri" w:eastAsia="Times New Roman" w:hAnsi="Calibri" w:cs="Calibri"/>
+                <w:sz w:val="22"/>
+                <w:szCs w:val="22"/>
+              </w:rPr>
+            </w:pPr>
+            <w:r>
+              <w:rPr>
+                <w:rFonts w:ascii="Calibri" w:eastAsia="Times New Roman" w:hAnsi="Calibri" w:cs="Calibri"/>
+                <w:sz w:val="22"/>
+                <w:szCs w:val="22"/>
+              </w:rPr>
+              <w:t>2025 (În construcție)</w:t>
             </w:r>
           </w:p>
         </w:tc>
@@ -3694,9 +3702,9 @@
 <file path=word/numbering.xml><?xml version="1.0" encoding="utf-8"?>
 <w:numbering xmlns:wpc="http://schemas.microsoft.com/office/word/2010/wordprocessingCanvas" xmlns:cx="http://schemas.microsoft.com/office/drawing/2014/chartex" xmlns:cx1="http://schemas.microsoft.com/office/drawing/2015/9/8/chartex" xmlns:cx2="http://schemas.microsoft.com/office/drawing/2015/10/21/chartex" xmlns:cx3="http://schemas.microsoft.com/office/drawing/2016/5/9/chartex" xmlns:cx4="http://schemas.microsoft.com/office/drawing/2016/5/10/chartex" xmlns:cx5="http://schemas.microsoft.com/office/drawing/2016/5/11/chartex" xmlns:cx6="http://schemas.microsoft.com/office/drawing/2016/5/12/chartex" xmlns:cx7="http://schemas.microsoft.com/office/drawing/2016/5/13/chartex" xmlns:cx8="http://schemas.microsoft.com/office/drawing/2016/5/14/chartex" xmlns:mc="http://schemas.openxmlformats.org/markup-compatibility/2006" xmlns:aink="http://schemas.microsoft.com/office/drawing/2016/ink" xmlns:am3d="http://schemas.microsoft.com/office/drawing/2017/model3d" xmlns:o="urn:schemas-microsoft-com:office:office" xmlns:oel="http://schemas.microsoft.com/office/2019/extlst" xmlns:r="http://schemas.openxmlformats.org/officeDocument/2006/relationships" xmlns:m="http://schemas.openxmlformats.org/officeDocument/2006/math" xmlns:v="urn:schemas-microsoft-com:vml" xmlns:wp14="http://schemas.microsoft.com/office/word/2010/wordprocessingDrawing" xmlns:wp="http://schemas.openxmlformats.org/drawingml/2006/wordprocessingDrawing" xmlns:w10="urn:schemas-microsoft-com:office:word" xmlns:w="http://schemas.openxmlformats.org/wordprocessingml/2006/main" xmlns:w14="http://schemas.microsoft.com/office/word/2010/wordml" xmlns:w15="http://schemas.microsoft.com/office/word/2012/wordml" xmlns:w16cex="http://schemas.microsoft.com/office/word/2018/wordml/cex" xmlns:w16cid="http://schemas.microsoft.com/office/word/2016/wordml/cid" xmlns:w16="http://schemas.microsoft.com/office/word/2018/wordml" xmlns:w16du="http://schemas.microsoft.com/office/word/2023/wordml/word16du" xmlns:w16sdtdh="http://schemas.microsoft.com/office/word/2020/wordml/sdtdatahash" xmlns:w16sdtfl="http://schemas.microsoft.com/office/word/2024/wordml/sdtformatlock" xmlns:w16se="http://schemas.microsoft.com/office/word/2015/wordml/symex" xmlns:wpg="http://schemas.microsoft.com/office/word/2010/wordprocessingGroup" xmlns:wpi="http://schemas.microsoft.com/office/word/2010/wordprocessingInk" xmlns:wne="http://schemas.microsoft.com/office/word/2006/wordml" xmlns:wps="http://schemas.microsoft.com/office/word/2010/wordprocessingShape" mc:Ignorable="w14 w15 w16se w16cid w16 w16cex w16sdtdh w16sdtfl w16du wp14">
   <w:abstractNum w:abstractNumId="0" w15:restartNumberingAfterBreak="0">
-    <w:nsid w:val="378F1F76"/>
+    <w:nsid w:val="02A35E35"/>
     <w:multiLevelType w:val="multilevel"/>
-    <w:tmpl w:val="E536CF54"/>
+    <w:tmpl w:val="4CE0C124"/>
     <w:lvl w:ilvl="0">
       <w:start w:val="1"/>
       <w:numFmt w:val="bullet"/>
@@ -3843,9 +3851,9 @@
     </w:lvl>
   </w:abstractNum>
   <w:abstractNum w:abstractNumId="1" w15:restartNumberingAfterBreak="0">
-    <w:nsid w:val="713B2B7E"/>
+    <w:nsid w:val="4AFC7618"/>
     <w:multiLevelType w:val="multilevel"/>
-    <w:tmpl w:val="54A46C30"/>
+    <w:tmpl w:val="A52C1A70"/>
     <w:lvl w:ilvl="0">
       <w:start w:val="1"/>
       <w:numFmt w:val="bullet"/>
@@ -3991,10 +3999,10 @@
       </w:rPr>
     </w:lvl>
   </w:abstractNum>
-  <w:num w:numId="1" w16cid:durableId="899904585">
+  <w:num w:numId="1" w16cid:durableId="2064870218">
     <w:abstractNumId w:val="0"/>
   </w:num>
-  <w:num w:numId="2" w16cid:durableId="1859611744">
+  <w:num w:numId="2" w16cid:durableId="1424372744">
     <w:abstractNumId w:val="1"/>
   </w:num>
 </w:numbering>

</xml_diff>

<commit_message>
WIP: local changes before pulling develop
</commit_message>
<xml_diff>
--- a/REW/Reports/RealEstateReport.docx
+++ b/REW/Reports/RealEstateReport.docx
@@ -4,7 +4,7 @@
   <w:body>
     <w:p>
       <w:pPr>
-        <w:divId w:val="28844213"/>
+        <w:divId w:val="1386836854"/>
         <w:rPr>
           <w:rFonts w:eastAsia="Times New Roman"/>
           <w:lang w:val="ro-RO"/>
@@ -17,7 +17,7 @@
           <w:lang w:val="ro-RO"/>
         </w:rPr>
         <w:drawing>
-          <wp:inline distT="0" distB="0" distL="0" distR="0" wp14:anchorId="5C48604B" wp14:editId="5FA30698">
+          <wp:inline distT="0" distB="0" distL="0" distR="0" wp14:anchorId="1E23F0B4" wp14:editId="63D5EB1A">
             <wp:extent cx="7924800" cy="3562350"/>
             <wp:effectExtent l="0" t="0" r="0" b="0"/>
             <wp:docPr id="1" name="Picture 1"/>
@@ -85,7 +85,7 @@
     <w:p>
       <w:pPr>
         <w:pStyle w:val="Heading3"/>
-        <w:divId w:val="744179954"/>
+        <w:divId w:val="495075283"/>
         <w:rPr>
           <w:rFonts w:ascii="Calibri" w:eastAsia="Times New Roman" w:hAnsi="Calibri" w:cs="Calibri"/>
           <w:lang w:val="ro-RO"/>
@@ -102,7 +102,7 @@
     <w:p>
       <w:pPr>
         <w:pStyle w:val="NormalWeb"/>
-        <w:divId w:val="744179954"/>
+        <w:divId w:val="495075283"/>
         <w:rPr>
           <w:rFonts w:ascii="Calibri" w:hAnsi="Calibri" w:cs="Calibri"/>
           <w:sz w:val="22"/>
@@ -117,13 +117,13 @@
           <w:szCs w:val="22"/>
           <w:lang w:val="ro-RO"/>
         </w:rPr>
-        <w:t>The available apartments in Sector 3 primarily feature 2 rooms, with surface areas ranging from 51.35 mp to 70 mp. There are a total of 23 listings detailed in the provided data.</w:t>
+        <w:t>This sector offers a variety of 2-bedroom apartments with surfaces ranging from 51.35 sqm to 70 sqm. Currently, there are 23 total listings.</w:t>
       </w:r>
     </w:p>
     <w:p>
       <w:pPr>
         <w:pStyle w:val="Heading3"/>
-        <w:divId w:val="744179954"/>
+        <w:divId w:val="495075283"/>
         <w:rPr>
           <w:rFonts w:ascii="Calibri" w:eastAsia="Times New Roman" w:hAnsi="Calibri" w:cs="Calibri"/>
           <w:lang w:val="ro-RO"/>
@@ -144,7 +144,7 @@
           <w:numId w:val="1"/>
         </w:numPr>
         <w:spacing w:before="100" w:beforeAutospacing="1" w:after="100" w:afterAutospacing="1"/>
-        <w:divId w:val="744179954"/>
+        <w:divId w:val="495075283"/>
         <w:rPr>
           <w:rFonts w:ascii="Calibri" w:eastAsia="Times New Roman" w:hAnsi="Calibri" w:cs="Calibri"/>
           <w:sz w:val="22"/>
@@ -159,7 +159,7 @@
           <w:szCs w:val="22"/>
           <w:lang w:val="ro-RO"/>
         </w:rPr>
-        <w:t>Most apartments are 2-room properties, with both decomandat options and spacious layouts.</w:t>
+        <w:t>Most listings are new constructions, with completion dates ranging from 2025 to 2026.</w:t>
       </w:r>
     </w:p>
     <w:p>
@@ -169,7 +169,7 @@
           <w:numId w:val="1"/>
         </w:numPr>
         <w:spacing w:before="100" w:beforeAutospacing="1" w:after="100" w:afterAutospacing="1"/>
-        <w:divId w:val="744179954"/>
+        <w:divId w:val="495075283"/>
         <w:rPr>
           <w:rFonts w:ascii="Calibri" w:eastAsia="Times New Roman" w:hAnsi="Calibri" w:cs="Calibri"/>
           <w:sz w:val="22"/>
@@ -184,7 +184,7 @@
           <w:szCs w:val="22"/>
           <w:lang w:val="ro-RO"/>
         </w:rPr>
-        <w:t>Surface areas differ, but are generally within the range of 51 mp to 70 mp.</w:t>
+        <w:t>Surface areas of apartments range between 51.35 sqm and 70 sqm.</w:t>
       </w:r>
     </w:p>
     <w:p>
@@ -194,7 +194,7 @@
           <w:numId w:val="1"/>
         </w:numPr>
         <w:spacing w:before="100" w:beforeAutospacing="1" w:after="100" w:afterAutospacing="1"/>
-        <w:divId w:val="744179954"/>
+        <w:divId w:val="495075283"/>
         <w:rPr>
           <w:rFonts w:ascii="Calibri" w:eastAsia="Times New Roman" w:hAnsi="Calibri" w:cs="Calibri"/>
           <w:sz w:val="22"/>
@@ -209,7 +209,7 @@
           <w:szCs w:val="22"/>
           <w:lang w:val="ro-RO"/>
         </w:rPr>
-        <w:t>Several properties are listed as new constructions with completion dates extending to 2025 and 2026.</w:t>
+        <w:t>The majority of apartments include modern finishes and are located on various floors, from parter to 11th floor.</w:t>
       </w:r>
     </w:p>
     <w:p>
@@ -219,7 +219,7 @@
           <w:numId w:val="1"/>
         </w:numPr>
         <w:spacing w:before="100" w:beforeAutospacing="1" w:after="100" w:afterAutospacing="1"/>
-        <w:divId w:val="744179954"/>
+        <w:divId w:val="495075283"/>
         <w:rPr>
           <w:rFonts w:ascii="Calibri" w:eastAsia="Times New Roman" w:hAnsi="Calibri" w:cs="Calibri"/>
           <w:sz w:val="22"/>
@@ -234,13 +234,13 @@
           <w:szCs w:val="22"/>
           <w:lang w:val="ro-RO"/>
         </w:rPr>
-        <w:t>Listings include units positioned across varying floors, from parter to upper levels.</w:t>
+        <w:t>Listings often emphasize proximity to transportation hubs.</w:t>
       </w:r>
     </w:p>
     <w:p>
       <w:pPr>
         <w:pStyle w:val="Heading3"/>
-        <w:divId w:val="744179954"/>
+        <w:divId w:val="495075283"/>
         <w:rPr>
           <w:rFonts w:ascii="Calibri" w:eastAsia="Times New Roman" w:hAnsi="Calibri" w:cs="Calibri"/>
           <w:lang w:val="ro-RO"/>
@@ -261,7 +261,7 @@
           <w:numId w:val="2"/>
         </w:numPr>
         <w:spacing w:before="100" w:beforeAutospacing="1" w:after="100" w:afterAutospacing="1"/>
-        <w:divId w:val="744179954"/>
+        <w:divId w:val="495075283"/>
         <w:rPr>
           <w:rFonts w:ascii="Calibri" w:eastAsia="Times New Roman" w:hAnsi="Calibri" w:cs="Calibri"/>
           <w:sz w:val="22"/>
@@ -276,7 +276,7 @@
           <w:szCs w:val="22"/>
           <w:lang w:val="ro-RO"/>
         </w:rPr>
-        <w:t>Evaluate the layout of the apartment for practicality and comfort.</w:t>
+        <w:t>Select a layout that suits your lifestyle, such as decomandat for better space separation.</w:t>
       </w:r>
     </w:p>
     <w:p>
@@ -286,7 +286,7 @@
           <w:numId w:val="2"/>
         </w:numPr>
         <w:spacing w:before="100" w:beforeAutospacing="1" w:after="100" w:afterAutospacing="1"/>
-        <w:divId w:val="744179954"/>
+        <w:divId w:val="495075283"/>
         <w:rPr>
           <w:rFonts w:ascii="Calibri" w:eastAsia="Times New Roman" w:hAnsi="Calibri" w:cs="Calibri"/>
           <w:sz w:val="22"/>
@@ -301,7 +301,7 @@
           <w:szCs w:val="22"/>
           <w:lang w:val="ro-RO"/>
         </w:rPr>
-        <w:t>Consider the surface area to ensure it meets your space requirements.</w:t>
+        <w:t>Consider the surface area carefully based on your personal and family needs.</w:t>
       </w:r>
     </w:p>
     <w:p>
@@ -311,7 +311,7 @@
           <w:numId w:val="2"/>
         </w:numPr>
         <w:spacing w:before="100" w:beforeAutospacing="1" w:after="100" w:afterAutospacing="1"/>
-        <w:divId w:val="744179954"/>
+        <w:divId w:val="495075283"/>
         <w:rPr>
           <w:rFonts w:ascii="Calibri" w:eastAsia="Times New Roman" w:hAnsi="Calibri" w:cs="Calibri"/>
           <w:sz w:val="22"/>
@@ -326,13 +326,13 @@
           <w:szCs w:val="22"/>
           <w:lang w:val="ro-RO"/>
         </w:rPr>
-        <w:t>Check transport connectivity options for easy accessibility to amenities and work.</w:t>
+        <w:t>Evaluate the proximity to public transport for daily convenience.</w:t>
       </w:r>
     </w:p>
     <w:p>
       <w:pPr>
         <w:pStyle w:val="Heading3"/>
-        <w:divId w:val="744179954"/>
+        <w:divId w:val="495075283"/>
         <w:rPr>
           <w:rFonts w:ascii="Calibri" w:eastAsia="Times New Roman" w:hAnsi="Calibri" w:cs="Calibri"/>
           <w:lang w:val="ro-RO"/>
@@ -349,7 +349,7 @@
     <w:p>
       <w:pPr>
         <w:pStyle w:val="NormalWeb"/>
-        <w:divId w:val="744179954"/>
+        <w:divId w:val="495075283"/>
         <w:rPr>
           <w:rFonts w:ascii="Calibri" w:hAnsi="Calibri" w:cs="Calibri"/>
           <w:sz w:val="22"/>
@@ -365,7 +365,7 @@
           <w:lang w:val="ro-RO"/>
         </w:rPr>
         <w:lastRenderedPageBreak/>
-        <w:t>The provided listings offer a variety of modern, well-sized apartments suited to many preferences. Take your time to carefully compare the options available.</w:t>
+        <w:t>With a wide range of apartments available in Sector 3, buyers have plenty of options to suit their preferences. Take your time to choose a property that matches your living needs and budget.</w:t>
       </w:r>
     </w:p>
     <w:p>
@@ -402,8 +402,8 @@
         <w:tblLook w:val="04A0" w:firstRow="1" w:lastRow="0" w:firstColumn="1" w:lastColumn="0" w:noHBand="0" w:noVBand="1"/>
       </w:tblPr>
       <w:tblGrid>
-        <w:gridCol w:w="8608"/>
-        <w:gridCol w:w="736"/>
+        <w:gridCol w:w="8612"/>
+        <w:gridCol w:w="732"/>
       </w:tblGrid>
       <w:tr>
         <w:trPr>
@@ -509,7 +509,7 @@
                 <w:sz w:val="22"/>
                 <w:szCs w:val="22"/>
               </w:rPr>
-              <w:t>Comision 0- Apartament bine compartimentat cu 2 camere, Parcul Arghezi</w:t>
+              <w:t>Locuinta noua cu 2 camere, finisata premium - zona Grand Arena Mall</w:t>
             </w:r>
           </w:p>
         </w:tc>
@@ -574,7 +574,7 @@
                 <w:sz w:val="22"/>
                 <w:szCs w:val="22"/>
               </w:rPr>
-              <w:t>Apartament cu 2 camere in ansamblu rezidential de top, Berceni,Sect.4</w:t>
+              <w:t>Apartament 2 Camere Decomandat Berceni-Turnu Magurele</w:t>
             </w:r>
           </w:p>
         </w:tc>
@@ -639,7 +639,7 @@
                 <w:sz w:val="22"/>
                 <w:szCs w:val="22"/>
               </w:rPr>
-              <w:t>Apartament Bd.Metalurgiei, Comision 0% - 2 camere, decomandat</w:t>
+              <w:t>Pallady-IKEA-Metrou - Parcare Bonus - Dezvoltator</w:t>
             </w:r>
           </w:p>
         </w:tc>
@@ -704,7 +704,7 @@
                 <w:sz w:val="22"/>
                 <w:szCs w:val="22"/>
               </w:rPr>
-              <w:t>Pallady-IKEA-Metrou - Parcare Bonus - Dezvoltator</w:t>
+              <w:t>Apartament 2 camere acces rapid Sector 6</w:t>
             </w:r>
           </w:p>
         </w:tc>
@@ -769,7 +769,7 @@
                 <w:sz w:val="22"/>
                 <w:szCs w:val="22"/>
               </w:rPr>
-              <w:t>2 Camere - Drumul Taberei, Prelungirea Ghencea - Renovat.</w:t>
+              <w:t>Apartament 2 Camere – 57 Mp Acces Sector 6</w:t>
             </w:r>
           </w:p>
         </w:tc>
@@ -834,7 +834,7 @@
                 <w:sz w:val="22"/>
                 <w:szCs w:val="22"/>
               </w:rPr>
-              <w:t>Apartament modern, Comision 0 - 2 camere spatioase, Metalurgiei, Sect4</w:t>
+              <w:t>Apartament 2 camere - Direct Proprietar - Piata Progresul</w:t>
             </w:r>
           </w:p>
         </w:tc>
@@ -899,7 +899,7 @@
                 <w:sz w:val="22"/>
                 <w:szCs w:val="22"/>
               </w:rPr>
-              <w:t>2 camere - Complet Renovat - Iancului</w:t>
+              <w:t>Apartament 2 camere, 66mp Berceni str. Postalionului, Mobilat Utilat</w:t>
             </w:r>
           </w:p>
         </w:tc>
@@ -964,7 +964,7 @@
                 <w:sz w:val="22"/>
                 <w:szCs w:val="22"/>
               </w:rPr>
-              <w:t>Apartament 2 camere, metrou Berceni</w:t>
+              <w:t>Imobil nou in zona Grand Arena -2 camere, finisaje moderne, Comision 0</w:t>
             </w:r>
           </w:p>
         </w:tc>
@@ -1029,7 +1029,7 @@
                 <w:sz w:val="22"/>
                 <w:szCs w:val="22"/>
               </w:rPr>
-              <w:t>Apartament nou, finisat premium cu 2 camere - zona Bd Brancoveanu</w:t>
+              <w:t>* 2 Camere Mall Plaza - Metrou 300M - Parc Drumul Taberei * Comision0%</w:t>
             </w:r>
           </w:p>
         </w:tc>
@@ -1094,7 +1094,7 @@
                 <w:sz w:val="22"/>
                 <w:szCs w:val="22"/>
               </w:rPr>
-              <w:t>Apartament 2 camere decomandat, metrou Berceni</w:t>
+              <w:t>Apartament 2 camere, 2 bai, centrala proprie, parcare, sect 4 Hornbach</w:t>
             </w:r>
           </w:p>
         </w:tc>
@@ -1274,7 +1274,7 @@
                 <w:sz w:val="22"/>
                 <w:szCs w:val="22"/>
               </w:rPr>
-              <w:t>Apartament decomandat 2 camere Metrou Nicolae Teclu</w:t>
+              <w:t>Apartament 2 camere cu Gradina Metrou Nicolae Teclu</w:t>
             </w:r>
           </w:p>
         </w:tc>
@@ -1404,7 +1404,7 @@
                 <w:sz w:val="22"/>
                 <w:szCs w:val="22"/>
               </w:rPr>
-              <w:t>apartament 2 camere spatios studio cu centrala finalizat nou</w:t>
+              <w:t>Apartament 2 camere-Parcul Titanii-Prisaca Dornei</w:t>
             </w:r>
           </w:p>
         </w:tc>
@@ -2190,37 +2190,37 @@
                 <w:sz w:val="22"/>
                 <w:szCs w:val="22"/>
               </w:rPr>
-              <w:t>62,7 mp</w:t>
-            </w:r>
-          </w:p>
-        </w:tc>
-        <w:tc>
-          <w:tcPr>
-            <w:tcW w:w="0" w:type="auto"/>
-            <w:tcBorders>
-              <w:top w:val="outset" w:sz="6" w:space="0" w:color="auto"/>
-              <w:left w:val="outset" w:sz="6" w:space="0" w:color="auto"/>
-              <w:bottom w:val="outset" w:sz="6" w:space="0" w:color="auto"/>
-              <w:right w:val="outset" w:sz="6" w:space="0" w:color="auto"/>
-            </w:tcBorders>
-            <w:vAlign w:val="center"/>
-            <w:hideMark/>
-          </w:tcPr>
-          <w:p>
-            <w:pPr>
-              <w:rPr>
-                <w:rFonts w:ascii="Calibri" w:eastAsia="Times New Roman" w:hAnsi="Calibri" w:cs="Calibri"/>
-                <w:sz w:val="22"/>
-                <w:szCs w:val="22"/>
-              </w:rPr>
-            </w:pPr>
-            <w:r>
-              <w:rPr>
-                <w:rFonts w:ascii="Calibri" w:eastAsia="Times New Roman" w:hAnsi="Calibri" w:cs="Calibri"/>
-                <w:sz w:val="22"/>
-                <w:szCs w:val="22"/>
-              </w:rPr>
-              <w:t>Etaj 2 / 3</w:t>
+              <w:t>51,45 mp</w:t>
+            </w:r>
+          </w:p>
+        </w:tc>
+        <w:tc>
+          <w:tcPr>
+            <w:tcW w:w="0" w:type="auto"/>
+            <w:tcBorders>
+              <w:top w:val="outset" w:sz="6" w:space="0" w:color="auto"/>
+              <w:left w:val="outset" w:sz="6" w:space="0" w:color="auto"/>
+              <w:bottom w:val="outset" w:sz="6" w:space="0" w:color="auto"/>
+              <w:right w:val="outset" w:sz="6" w:space="0" w:color="auto"/>
+            </w:tcBorders>
+            <w:vAlign w:val="center"/>
+            <w:hideMark/>
+          </w:tcPr>
+          <w:p>
+            <w:pPr>
+              <w:rPr>
+                <w:rFonts w:ascii="Calibri" w:eastAsia="Times New Roman" w:hAnsi="Calibri" w:cs="Calibri"/>
+                <w:sz w:val="22"/>
+                <w:szCs w:val="22"/>
+              </w:rPr>
+            </w:pPr>
+            <w:r>
+              <w:rPr>
+                <w:rFonts w:ascii="Calibri" w:eastAsia="Times New Roman" w:hAnsi="Calibri" w:cs="Calibri"/>
+                <w:sz w:val="22"/>
+                <w:szCs w:val="22"/>
+              </w:rPr>
+              <w:t>Etaj 10 / 11</w:t>
             </w:r>
           </w:p>
         </w:tc>
@@ -2345,67 +2345,67 @@
                 <w:sz w:val="22"/>
                 <w:szCs w:val="22"/>
               </w:rPr>
-              <w:t>51,45 mp</w:t>
-            </w:r>
-          </w:p>
-        </w:tc>
-        <w:tc>
-          <w:tcPr>
-            <w:tcW w:w="0" w:type="auto"/>
-            <w:tcBorders>
-              <w:top w:val="outset" w:sz="6" w:space="0" w:color="auto"/>
-              <w:left w:val="outset" w:sz="6" w:space="0" w:color="auto"/>
-              <w:bottom w:val="outset" w:sz="6" w:space="0" w:color="auto"/>
-              <w:right w:val="outset" w:sz="6" w:space="0" w:color="auto"/>
-            </w:tcBorders>
-            <w:vAlign w:val="center"/>
-            <w:hideMark/>
-          </w:tcPr>
-          <w:p>
-            <w:pPr>
-              <w:rPr>
-                <w:rFonts w:ascii="Calibri" w:eastAsia="Times New Roman" w:hAnsi="Calibri" w:cs="Calibri"/>
-                <w:sz w:val="22"/>
-                <w:szCs w:val="22"/>
-              </w:rPr>
-            </w:pPr>
-            <w:r>
-              <w:rPr>
-                <w:rFonts w:ascii="Calibri" w:eastAsia="Times New Roman" w:hAnsi="Calibri" w:cs="Calibri"/>
-                <w:sz w:val="22"/>
-                <w:szCs w:val="22"/>
-              </w:rPr>
-              <w:t>Etaj 10 / 11</w:t>
-            </w:r>
-          </w:p>
-        </w:tc>
-        <w:tc>
-          <w:tcPr>
-            <w:tcW w:w="0" w:type="auto"/>
-            <w:tcBorders>
-              <w:top w:val="outset" w:sz="6" w:space="0" w:color="auto"/>
-              <w:left w:val="outset" w:sz="6" w:space="0" w:color="auto"/>
-              <w:bottom w:val="outset" w:sz="6" w:space="0" w:color="auto"/>
-              <w:right w:val="outset" w:sz="6" w:space="0" w:color="auto"/>
-            </w:tcBorders>
-            <w:vAlign w:val="center"/>
-            <w:hideMark/>
-          </w:tcPr>
-          <w:p>
-            <w:pPr>
-              <w:rPr>
-                <w:rFonts w:ascii="Calibri" w:eastAsia="Times New Roman" w:hAnsi="Calibri" w:cs="Calibri"/>
-                <w:sz w:val="22"/>
-                <w:szCs w:val="22"/>
-              </w:rPr>
-            </w:pPr>
-            <w:r>
-              <w:rPr>
-                <w:rFonts w:ascii="Calibri" w:eastAsia="Times New Roman" w:hAnsi="Calibri" w:cs="Calibri"/>
-                <w:sz w:val="22"/>
-                <w:szCs w:val="22"/>
-              </w:rPr>
-              <w:t>2025 (În construcție)</w:t>
+              <w:t>55 mp</w:t>
+            </w:r>
+          </w:p>
+        </w:tc>
+        <w:tc>
+          <w:tcPr>
+            <w:tcW w:w="0" w:type="auto"/>
+            <w:tcBorders>
+              <w:top w:val="outset" w:sz="6" w:space="0" w:color="auto"/>
+              <w:left w:val="outset" w:sz="6" w:space="0" w:color="auto"/>
+              <w:bottom w:val="outset" w:sz="6" w:space="0" w:color="auto"/>
+              <w:right w:val="outset" w:sz="6" w:space="0" w:color="auto"/>
+            </w:tcBorders>
+            <w:vAlign w:val="center"/>
+            <w:hideMark/>
+          </w:tcPr>
+          <w:p>
+            <w:pPr>
+              <w:rPr>
+                <w:rFonts w:ascii="Calibri" w:eastAsia="Times New Roman" w:hAnsi="Calibri" w:cs="Calibri"/>
+                <w:sz w:val="22"/>
+                <w:szCs w:val="22"/>
+              </w:rPr>
+            </w:pPr>
+            <w:r>
+              <w:rPr>
+                <w:rFonts w:ascii="Calibri" w:eastAsia="Times New Roman" w:hAnsi="Calibri" w:cs="Calibri"/>
+                <w:sz w:val="22"/>
+                <w:szCs w:val="22"/>
+              </w:rPr>
+              <w:t>Etaj 3 / 10</w:t>
+            </w:r>
+          </w:p>
+        </w:tc>
+        <w:tc>
+          <w:tcPr>
+            <w:tcW w:w="0" w:type="auto"/>
+            <w:tcBorders>
+              <w:top w:val="outset" w:sz="6" w:space="0" w:color="auto"/>
+              <w:left w:val="outset" w:sz="6" w:space="0" w:color="auto"/>
+              <w:bottom w:val="outset" w:sz="6" w:space="0" w:color="auto"/>
+              <w:right w:val="outset" w:sz="6" w:space="0" w:color="auto"/>
+            </w:tcBorders>
+            <w:vAlign w:val="center"/>
+            <w:hideMark/>
+          </w:tcPr>
+          <w:p>
+            <w:pPr>
+              <w:rPr>
+                <w:rFonts w:ascii="Calibri" w:eastAsia="Times New Roman" w:hAnsi="Calibri" w:cs="Calibri"/>
+                <w:sz w:val="22"/>
+                <w:szCs w:val="22"/>
+              </w:rPr>
+            </w:pPr>
+            <w:r>
+              <w:rPr>
+                <w:rFonts w:ascii="Calibri" w:eastAsia="Times New Roman" w:hAnsi="Calibri" w:cs="Calibri"/>
+                <w:sz w:val="22"/>
+                <w:szCs w:val="22"/>
+              </w:rPr>
+              <w:t>1979 (Finalizată)</w:t>
             </w:r>
           </w:p>
         </w:tc>
@@ -2655,37 +2655,37 @@
                 <w:sz w:val="22"/>
                 <w:szCs w:val="22"/>
               </w:rPr>
-              <w:t>63,8 mp</w:t>
-            </w:r>
-          </w:p>
-        </w:tc>
-        <w:tc>
-          <w:tcPr>
-            <w:tcW w:w="0" w:type="auto"/>
-            <w:tcBorders>
-              <w:top w:val="outset" w:sz="6" w:space="0" w:color="auto"/>
-              <w:left w:val="outset" w:sz="6" w:space="0" w:color="auto"/>
-              <w:bottom w:val="outset" w:sz="6" w:space="0" w:color="auto"/>
-              <w:right w:val="outset" w:sz="6" w:space="0" w:color="auto"/>
-            </w:tcBorders>
-            <w:vAlign w:val="center"/>
-            <w:hideMark/>
-          </w:tcPr>
-          <w:p>
-            <w:pPr>
-              <w:rPr>
-                <w:rFonts w:ascii="Calibri" w:eastAsia="Times New Roman" w:hAnsi="Calibri" w:cs="Calibri"/>
-                <w:sz w:val="22"/>
-                <w:szCs w:val="22"/>
-              </w:rPr>
-            </w:pPr>
-            <w:r>
-              <w:rPr>
-                <w:rFonts w:ascii="Calibri" w:eastAsia="Times New Roman" w:hAnsi="Calibri" w:cs="Calibri"/>
-                <w:sz w:val="22"/>
-                <w:szCs w:val="22"/>
-              </w:rPr>
-              <w:t>Etaj 1 / 3</w:t>
+              <w:t>62,7 mp</w:t>
+            </w:r>
+          </w:p>
+        </w:tc>
+        <w:tc>
+          <w:tcPr>
+            <w:tcW w:w="0" w:type="auto"/>
+            <w:tcBorders>
+              <w:top w:val="outset" w:sz="6" w:space="0" w:color="auto"/>
+              <w:left w:val="outset" w:sz="6" w:space="0" w:color="auto"/>
+              <w:bottom w:val="outset" w:sz="6" w:space="0" w:color="auto"/>
+              <w:right w:val="outset" w:sz="6" w:space="0" w:color="auto"/>
+            </w:tcBorders>
+            <w:vAlign w:val="center"/>
+            <w:hideMark/>
+          </w:tcPr>
+          <w:p>
+            <w:pPr>
+              <w:rPr>
+                <w:rFonts w:ascii="Calibri" w:eastAsia="Times New Roman" w:hAnsi="Calibri" w:cs="Calibri"/>
+                <w:sz w:val="22"/>
+                <w:szCs w:val="22"/>
+              </w:rPr>
+            </w:pPr>
+            <w:r>
+              <w:rPr>
+                <w:rFonts w:ascii="Calibri" w:eastAsia="Times New Roman" w:hAnsi="Calibri" w:cs="Calibri"/>
+                <w:sz w:val="22"/>
+                <w:szCs w:val="22"/>
+              </w:rPr>
+              <w:t>Etaj 2 / 3</w:t>
             </w:r>
           </w:p>
         </w:tc>
@@ -2810,67 +2810,67 @@
                 <w:sz w:val="22"/>
                 <w:szCs w:val="22"/>
               </w:rPr>
-              <w:t>67,65 mp</w:t>
-            </w:r>
-          </w:p>
-        </w:tc>
-        <w:tc>
-          <w:tcPr>
-            <w:tcW w:w="0" w:type="auto"/>
-            <w:tcBorders>
-              <w:top w:val="outset" w:sz="6" w:space="0" w:color="auto"/>
-              <w:left w:val="outset" w:sz="6" w:space="0" w:color="auto"/>
-              <w:bottom w:val="outset" w:sz="6" w:space="0" w:color="auto"/>
-              <w:right w:val="outset" w:sz="6" w:space="0" w:color="auto"/>
-            </w:tcBorders>
-            <w:vAlign w:val="center"/>
-            <w:hideMark/>
-          </w:tcPr>
-          <w:p>
-            <w:pPr>
-              <w:rPr>
-                <w:rFonts w:ascii="Calibri" w:eastAsia="Times New Roman" w:hAnsi="Calibri" w:cs="Calibri"/>
-                <w:sz w:val="22"/>
-                <w:szCs w:val="22"/>
-              </w:rPr>
-            </w:pPr>
-            <w:r>
-              <w:rPr>
-                <w:rFonts w:ascii="Calibri" w:eastAsia="Times New Roman" w:hAnsi="Calibri" w:cs="Calibri"/>
-                <w:sz w:val="22"/>
-                <w:szCs w:val="22"/>
-              </w:rPr>
-              <w:t>Parter / 5</w:t>
-            </w:r>
-          </w:p>
-        </w:tc>
-        <w:tc>
-          <w:tcPr>
-            <w:tcW w:w="0" w:type="auto"/>
-            <w:tcBorders>
-              <w:top w:val="outset" w:sz="6" w:space="0" w:color="auto"/>
-              <w:left w:val="outset" w:sz="6" w:space="0" w:color="auto"/>
-              <w:bottom w:val="outset" w:sz="6" w:space="0" w:color="auto"/>
-              <w:right w:val="outset" w:sz="6" w:space="0" w:color="auto"/>
-            </w:tcBorders>
-            <w:vAlign w:val="center"/>
-            <w:hideMark/>
-          </w:tcPr>
-          <w:p>
-            <w:pPr>
-              <w:rPr>
-                <w:rFonts w:ascii="Calibri" w:eastAsia="Times New Roman" w:hAnsi="Calibri" w:cs="Calibri"/>
-                <w:sz w:val="22"/>
-                <w:szCs w:val="22"/>
-              </w:rPr>
-            </w:pPr>
-            <w:r>
-              <w:rPr>
-                <w:rFonts w:ascii="Calibri" w:eastAsia="Times New Roman" w:hAnsi="Calibri" w:cs="Calibri"/>
-                <w:sz w:val="22"/>
-                <w:szCs w:val="22"/>
-              </w:rPr>
-              <w:t>2025 (Finalizată)</w:t>
+              <w:t>63,8 mp</w:t>
+            </w:r>
+          </w:p>
+        </w:tc>
+        <w:tc>
+          <w:tcPr>
+            <w:tcW w:w="0" w:type="auto"/>
+            <w:tcBorders>
+              <w:top w:val="outset" w:sz="6" w:space="0" w:color="auto"/>
+              <w:left w:val="outset" w:sz="6" w:space="0" w:color="auto"/>
+              <w:bottom w:val="outset" w:sz="6" w:space="0" w:color="auto"/>
+              <w:right w:val="outset" w:sz="6" w:space="0" w:color="auto"/>
+            </w:tcBorders>
+            <w:vAlign w:val="center"/>
+            <w:hideMark/>
+          </w:tcPr>
+          <w:p>
+            <w:pPr>
+              <w:rPr>
+                <w:rFonts w:ascii="Calibri" w:eastAsia="Times New Roman" w:hAnsi="Calibri" w:cs="Calibri"/>
+                <w:sz w:val="22"/>
+                <w:szCs w:val="22"/>
+              </w:rPr>
+            </w:pPr>
+            <w:r>
+              <w:rPr>
+                <w:rFonts w:ascii="Calibri" w:eastAsia="Times New Roman" w:hAnsi="Calibri" w:cs="Calibri"/>
+                <w:sz w:val="22"/>
+                <w:szCs w:val="22"/>
+              </w:rPr>
+              <w:t>Etaj 1 / 3</w:t>
+            </w:r>
+          </w:p>
+        </w:tc>
+        <w:tc>
+          <w:tcPr>
+            <w:tcW w:w="0" w:type="auto"/>
+            <w:tcBorders>
+              <w:top w:val="outset" w:sz="6" w:space="0" w:color="auto"/>
+              <w:left w:val="outset" w:sz="6" w:space="0" w:color="auto"/>
+              <w:bottom w:val="outset" w:sz="6" w:space="0" w:color="auto"/>
+              <w:right w:val="outset" w:sz="6" w:space="0" w:color="auto"/>
+            </w:tcBorders>
+            <w:vAlign w:val="center"/>
+            <w:hideMark/>
+          </w:tcPr>
+          <w:p>
+            <w:pPr>
+              <w:rPr>
+                <w:rFonts w:ascii="Calibri" w:eastAsia="Times New Roman" w:hAnsi="Calibri" w:cs="Calibri"/>
+                <w:sz w:val="22"/>
+                <w:szCs w:val="22"/>
+              </w:rPr>
+            </w:pPr>
+            <w:r>
+              <w:rPr>
+                <w:rFonts w:ascii="Calibri" w:eastAsia="Times New Roman" w:hAnsi="Calibri" w:cs="Calibri"/>
+                <w:sz w:val="22"/>
+                <w:szCs w:val="22"/>
+              </w:rPr>
+              <w:t>2025 (În construcție)</w:t>
             </w:r>
           </w:p>
         </w:tc>
@@ -2965,67 +2965,67 @@
                 <w:sz w:val="22"/>
                 <w:szCs w:val="22"/>
               </w:rPr>
-              <w:t>61,51 mp</w:t>
-            </w:r>
-          </w:p>
-        </w:tc>
-        <w:tc>
-          <w:tcPr>
-            <w:tcW w:w="0" w:type="auto"/>
-            <w:tcBorders>
-              <w:top w:val="outset" w:sz="6" w:space="0" w:color="auto"/>
-              <w:left w:val="outset" w:sz="6" w:space="0" w:color="auto"/>
-              <w:bottom w:val="outset" w:sz="6" w:space="0" w:color="auto"/>
-              <w:right w:val="outset" w:sz="6" w:space="0" w:color="auto"/>
-            </w:tcBorders>
-            <w:vAlign w:val="center"/>
-            <w:hideMark/>
-          </w:tcPr>
-          <w:p>
-            <w:pPr>
-              <w:rPr>
-                <w:rFonts w:ascii="Calibri" w:eastAsia="Times New Roman" w:hAnsi="Calibri" w:cs="Calibri"/>
-                <w:sz w:val="22"/>
-                <w:szCs w:val="22"/>
-              </w:rPr>
-            </w:pPr>
-            <w:r>
-              <w:rPr>
-                <w:rFonts w:ascii="Calibri" w:eastAsia="Times New Roman" w:hAnsi="Calibri" w:cs="Calibri"/>
-                <w:sz w:val="22"/>
-                <w:szCs w:val="22"/>
-              </w:rPr>
-              <w:t>Etaj 1 / 3</w:t>
-            </w:r>
-          </w:p>
-        </w:tc>
-        <w:tc>
-          <w:tcPr>
-            <w:tcW w:w="0" w:type="auto"/>
-            <w:tcBorders>
-              <w:top w:val="outset" w:sz="6" w:space="0" w:color="auto"/>
-              <w:left w:val="outset" w:sz="6" w:space="0" w:color="auto"/>
-              <w:bottom w:val="outset" w:sz="6" w:space="0" w:color="auto"/>
-              <w:right w:val="outset" w:sz="6" w:space="0" w:color="auto"/>
-            </w:tcBorders>
-            <w:vAlign w:val="center"/>
-            <w:hideMark/>
-          </w:tcPr>
-          <w:p>
-            <w:pPr>
-              <w:rPr>
-                <w:rFonts w:ascii="Calibri" w:eastAsia="Times New Roman" w:hAnsi="Calibri" w:cs="Calibri"/>
-                <w:sz w:val="22"/>
-                <w:szCs w:val="22"/>
-              </w:rPr>
-            </w:pPr>
-            <w:r>
-              <w:rPr>
-                <w:rFonts w:ascii="Calibri" w:eastAsia="Times New Roman" w:hAnsi="Calibri" w:cs="Calibri"/>
-                <w:sz w:val="22"/>
-                <w:szCs w:val="22"/>
-              </w:rPr>
-              <w:t>2025 (În construcție)</w:t>
+              <w:t>67,65 mp</w:t>
+            </w:r>
+          </w:p>
+        </w:tc>
+        <w:tc>
+          <w:tcPr>
+            <w:tcW w:w="0" w:type="auto"/>
+            <w:tcBorders>
+              <w:top w:val="outset" w:sz="6" w:space="0" w:color="auto"/>
+              <w:left w:val="outset" w:sz="6" w:space="0" w:color="auto"/>
+              <w:bottom w:val="outset" w:sz="6" w:space="0" w:color="auto"/>
+              <w:right w:val="outset" w:sz="6" w:space="0" w:color="auto"/>
+            </w:tcBorders>
+            <w:vAlign w:val="center"/>
+            <w:hideMark/>
+          </w:tcPr>
+          <w:p>
+            <w:pPr>
+              <w:rPr>
+                <w:rFonts w:ascii="Calibri" w:eastAsia="Times New Roman" w:hAnsi="Calibri" w:cs="Calibri"/>
+                <w:sz w:val="22"/>
+                <w:szCs w:val="22"/>
+              </w:rPr>
+            </w:pPr>
+            <w:r>
+              <w:rPr>
+                <w:rFonts w:ascii="Calibri" w:eastAsia="Times New Roman" w:hAnsi="Calibri" w:cs="Calibri"/>
+                <w:sz w:val="22"/>
+                <w:szCs w:val="22"/>
+              </w:rPr>
+              <w:t>Parter</w:t>
+            </w:r>
+          </w:p>
+        </w:tc>
+        <w:tc>
+          <w:tcPr>
+            <w:tcW w:w="0" w:type="auto"/>
+            <w:tcBorders>
+              <w:top w:val="outset" w:sz="6" w:space="0" w:color="auto"/>
+              <w:left w:val="outset" w:sz="6" w:space="0" w:color="auto"/>
+              <w:bottom w:val="outset" w:sz="6" w:space="0" w:color="auto"/>
+              <w:right w:val="outset" w:sz="6" w:space="0" w:color="auto"/>
+            </w:tcBorders>
+            <w:vAlign w:val="center"/>
+            <w:hideMark/>
+          </w:tcPr>
+          <w:p>
+            <w:pPr>
+              <w:rPr>
+                <w:rFonts w:ascii="Calibri" w:eastAsia="Times New Roman" w:hAnsi="Calibri" w:cs="Calibri"/>
+                <w:sz w:val="22"/>
+                <w:szCs w:val="22"/>
+              </w:rPr>
+            </w:pPr>
+            <w:r>
+              <w:rPr>
+                <w:rFonts w:ascii="Calibri" w:eastAsia="Times New Roman" w:hAnsi="Calibri" w:cs="Calibri"/>
+                <w:sz w:val="22"/>
+                <w:szCs w:val="22"/>
+              </w:rPr>
+              <w:t>2025</w:t>
             </w:r>
           </w:p>
         </w:tc>
@@ -3121,67 +3121,67 @@
                 <w:sz w:val="22"/>
                 <w:szCs w:val="22"/>
               </w:rPr>
-              <w:t>65 mp</w:t>
-            </w:r>
-          </w:p>
-        </w:tc>
-        <w:tc>
-          <w:tcPr>
-            <w:tcW w:w="0" w:type="auto"/>
-            <w:tcBorders>
-              <w:top w:val="outset" w:sz="6" w:space="0" w:color="auto"/>
-              <w:left w:val="outset" w:sz="6" w:space="0" w:color="auto"/>
-              <w:bottom w:val="outset" w:sz="6" w:space="0" w:color="auto"/>
-              <w:right w:val="outset" w:sz="6" w:space="0" w:color="auto"/>
-            </w:tcBorders>
-            <w:vAlign w:val="center"/>
-            <w:hideMark/>
-          </w:tcPr>
-          <w:p>
-            <w:pPr>
-              <w:rPr>
-                <w:rFonts w:ascii="Calibri" w:eastAsia="Times New Roman" w:hAnsi="Calibri" w:cs="Calibri"/>
-                <w:sz w:val="22"/>
-                <w:szCs w:val="22"/>
-              </w:rPr>
-            </w:pPr>
-            <w:r>
-              <w:rPr>
-                <w:rFonts w:ascii="Calibri" w:eastAsia="Times New Roman" w:hAnsi="Calibri" w:cs="Calibri"/>
-                <w:sz w:val="22"/>
-                <w:szCs w:val="22"/>
-              </w:rPr>
-              <w:t>Etaj 2 / 3</w:t>
-            </w:r>
-          </w:p>
-        </w:tc>
-        <w:tc>
-          <w:tcPr>
-            <w:tcW w:w="0" w:type="auto"/>
-            <w:tcBorders>
-              <w:top w:val="outset" w:sz="6" w:space="0" w:color="auto"/>
-              <w:left w:val="outset" w:sz="6" w:space="0" w:color="auto"/>
-              <w:bottom w:val="outset" w:sz="6" w:space="0" w:color="auto"/>
-              <w:right w:val="outset" w:sz="6" w:space="0" w:color="auto"/>
-            </w:tcBorders>
-            <w:vAlign w:val="center"/>
-            <w:hideMark/>
-          </w:tcPr>
-          <w:p>
-            <w:pPr>
-              <w:rPr>
-                <w:rFonts w:ascii="Calibri" w:eastAsia="Times New Roman" w:hAnsi="Calibri" w:cs="Calibri"/>
-                <w:sz w:val="22"/>
-                <w:szCs w:val="22"/>
-              </w:rPr>
-            </w:pPr>
-            <w:r>
-              <w:rPr>
-                <w:rFonts w:ascii="Calibri" w:eastAsia="Times New Roman" w:hAnsi="Calibri" w:cs="Calibri"/>
-                <w:sz w:val="22"/>
-                <w:szCs w:val="22"/>
-              </w:rPr>
-              <w:t>2025</w:t>
+              <w:t>61,51 mp</w:t>
+            </w:r>
+          </w:p>
+        </w:tc>
+        <w:tc>
+          <w:tcPr>
+            <w:tcW w:w="0" w:type="auto"/>
+            <w:tcBorders>
+              <w:top w:val="outset" w:sz="6" w:space="0" w:color="auto"/>
+              <w:left w:val="outset" w:sz="6" w:space="0" w:color="auto"/>
+              <w:bottom w:val="outset" w:sz="6" w:space="0" w:color="auto"/>
+              <w:right w:val="outset" w:sz="6" w:space="0" w:color="auto"/>
+            </w:tcBorders>
+            <w:vAlign w:val="center"/>
+            <w:hideMark/>
+          </w:tcPr>
+          <w:p>
+            <w:pPr>
+              <w:rPr>
+                <w:rFonts w:ascii="Calibri" w:eastAsia="Times New Roman" w:hAnsi="Calibri" w:cs="Calibri"/>
+                <w:sz w:val="22"/>
+                <w:szCs w:val="22"/>
+              </w:rPr>
+            </w:pPr>
+            <w:r>
+              <w:rPr>
+                <w:rFonts w:ascii="Calibri" w:eastAsia="Times New Roman" w:hAnsi="Calibri" w:cs="Calibri"/>
+                <w:sz w:val="22"/>
+                <w:szCs w:val="22"/>
+              </w:rPr>
+              <w:t>Etaj 1 / 3</w:t>
+            </w:r>
+          </w:p>
+        </w:tc>
+        <w:tc>
+          <w:tcPr>
+            <w:tcW w:w="0" w:type="auto"/>
+            <w:tcBorders>
+              <w:top w:val="outset" w:sz="6" w:space="0" w:color="auto"/>
+              <w:left w:val="outset" w:sz="6" w:space="0" w:color="auto"/>
+              <w:bottom w:val="outset" w:sz="6" w:space="0" w:color="auto"/>
+              <w:right w:val="outset" w:sz="6" w:space="0" w:color="auto"/>
+            </w:tcBorders>
+            <w:vAlign w:val="center"/>
+            <w:hideMark/>
+          </w:tcPr>
+          <w:p>
+            <w:pPr>
+              <w:rPr>
+                <w:rFonts w:ascii="Calibri" w:eastAsia="Times New Roman" w:hAnsi="Calibri" w:cs="Calibri"/>
+                <w:sz w:val="22"/>
+                <w:szCs w:val="22"/>
+              </w:rPr>
+            </w:pPr>
+            <w:r>
+              <w:rPr>
+                <w:rFonts w:ascii="Calibri" w:eastAsia="Times New Roman" w:hAnsi="Calibri" w:cs="Calibri"/>
+                <w:sz w:val="22"/>
+                <w:szCs w:val="22"/>
+              </w:rPr>
+              <w:t>2025 (În construcție)</w:t>
             </w:r>
           </w:p>
         </w:tc>
@@ -3240,9 +3240,9 @@
 <file path=word/numbering.xml><?xml version="1.0" encoding="utf-8"?>
 <w:numbering xmlns:wpc="http://schemas.microsoft.com/office/word/2010/wordprocessingCanvas" xmlns:cx="http://schemas.microsoft.com/office/drawing/2014/chartex" xmlns:cx1="http://schemas.microsoft.com/office/drawing/2015/9/8/chartex" xmlns:cx2="http://schemas.microsoft.com/office/drawing/2015/10/21/chartex" xmlns:cx3="http://schemas.microsoft.com/office/drawing/2016/5/9/chartex" xmlns:cx4="http://schemas.microsoft.com/office/drawing/2016/5/10/chartex" xmlns:cx5="http://schemas.microsoft.com/office/drawing/2016/5/11/chartex" xmlns:cx6="http://schemas.microsoft.com/office/drawing/2016/5/12/chartex" xmlns:cx7="http://schemas.microsoft.com/office/drawing/2016/5/13/chartex" xmlns:cx8="http://schemas.microsoft.com/office/drawing/2016/5/14/chartex" xmlns:mc="http://schemas.openxmlformats.org/markup-compatibility/2006" xmlns:aink="http://schemas.microsoft.com/office/drawing/2016/ink" xmlns:am3d="http://schemas.microsoft.com/office/drawing/2017/model3d" xmlns:o="urn:schemas-microsoft-com:office:office" xmlns:oel="http://schemas.microsoft.com/office/2019/extlst" xmlns:r="http://schemas.openxmlformats.org/officeDocument/2006/relationships" xmlns:m="http://schemas.openxmlformats.org/officeDocument/2006/math" xmlns:v="urn:schemas-microsoft-com:vml" xmlns:wp14="http://schemas.microsoft.com/office/word/2010/wordprocessingDrawing" xmlns:wp="http://schemas.openxmlformats.org/drawingml/2006/wordprocessingDrawing" xmlns:w10="urn:schemas-microsoft-com:office:word" xmlns:w="http://schemas.openxmlformats.org/wordprocessingml/2006/main" xmlns:w14="http://schemas.microsoft.com/office/word/2010/wordml" xmlns:w15="http://schemas.microsoft.com/office/word/2012/wordml" xmlns:w16cex="http://schemas.microsoft.com/office/word/2018/wordml/cex" xmlns:w16cid="http://schemas.microsoft.com/office/word/2016/wordml/cid" xmlns:w16="http://schemas.microsoft.com/office/word/2018/wordml" xmlns:w16sdtdh="http://schemas.microsoft.com/office/word/2020/wordml/sdtdatahash" xmlns:w16se="http://schemas.microsoft.com/office/word/2015/wordml/symex" xmlns:wpg="http://schemas.microsoft.com/office/word/2010/wordprocessingGroup" xmlns:wpi="http://schemas.microsoft.com/office/word/2010/wordprocessingInk" xmlns:wne="http://schemas.microsoft.com/office/word/2006/wordml" xmlns:wps="http://schemas.microsoft.com/office/word/2010/wordprocessingShape" mc:Ignorable="w14 w15 w16se w16cid w16 w16cex w16sdtdh wp14">
   <w:abstractNum w:abstractNumId="0" w15:restartNumberingAfterBreak="0">
-    <w:nsid w:val="48BA47C3"/>
+    <w:nsid w:val="08F53E40"/>
     <w:multiLevelType w:val="multilevel"/>
-    <w:tmpl w:val="8F5403E4"/>
+    <w:tmpl w:val="CC08FEC0"/>
     <w:lvl w:ilvl="0">
       <w:start w:val="1"/>
       <w:numFmt w:val="bullet"/>
@@ -3389,9 +3389,9 @@
     </w:lvl>
   </w:abstractNum>
   <w:abstractNum w:abstractNumId="1" w15:restartNumberingAfterBreak="0">
-    <w:nsid w:val="5C8D6A22"/>
+    <w:nsid w:val="32C43789"/>
     <w:multiLevelType w:val="multilevel"/>
-    <w:tmpl w:val="DD64C874"/>
+    <w:tmpl w:val="A4CE079E"/>
     <w:lvl w:ilvl="0">
       <w:start w:val="1"/>
       <w:numFmt w:val="bullet"/>
@@ -3537,11 +3537,11 @@
       </w:rPr>
     </w:lvl>
   </w:abstractNum>
-  <w:num w:numId="1" w16cid:durableId="1094781407">
+  <w:num w:numId="1" w16cid:durableId="1560819361">
+    <w:abstractNumId w:val="1"/>
+  </w:num>
+  <w:num w:numId="2" w16cid:durableId="1791782065">
     <w:abstractNumId w:val="0"/>
-  </w:num>
-  <w:num w:numId="2" w16cid:durableId="1556817022">
-    <w:abstractNumId w:val="1"/>
   </w:num>
 </w:numbering>
 </file>

</xml_diff>